<commit_message>
update grammar, format and content
</commit_message>
<xml_diff>
--- a/Final_Report.docx
+++ b/Final_Report.docx
@@ -1263,16 +1263,50 @@
     <w:p>
       <w:pPr>
         <w:pStyle w:val="BodyText"/>
-        <w:ind w:firstLine="0"/>
-        <w:rPr>
-          <w:lang w:val="en-CA"/>
-        </w:rPr>
-      </w:pPr>
-      <w:r>
-        <w:rPr>
-          <w:lang w:val="en-CA"/>
-        </w:rPr>
-        <w:tab/>
+        <w:rPr>
+          <w:lang w:val="en-CA"/>
+        </w:rPr>
+      </w:pPr>
+      <w:r>
+        <w:rPr>
+          <w:lang w:val="en-CA"/>
+        </w:rPr>
+        <w:t>We used the Support Vector Machine (SVM) classifier</w:t>
+      </w:r>
+      <w:r>
+        <w:rPr>
+          <w:lang w:val="en-CA"/>
+        </w:rPr>
+        <w:t xml:space="preserve">. In brief, this algorithm </w:t>
+      </w:r>
+      <w:r>
+        <w:rPr>
+          <w:lang w:val="en-CA"/>
+        </w:rPr>
+        <w:t>takes labelled training data</w:t>
+      </w:r>
+      <w:r>
+        <w:rPr>
+          <w:lang w:val="en-CA"/>
+        </w:rPr>
+        <w:t xml:space="preserve"> and outputs an optimal hyperplane separating classes</w:t>
+      </w:r>
+      <w:r>
+        <w:rPr>
+          <w:lang w:val="en-CA"/>
+        </w:rPr>
+        <w:t xml:space="preserve"> [2]</w:t>
+      </w:r>
+      <w:r>
+        <w:rPr>
+          <w:lang w:val="en-CA"/>
+        </w:rPr>
+        <w:t xml:space="preserve">. </w:t>
+      </w:r>
+      <w:r>
+        <w:rPr>
+          <w:lang w:val="en-CA"/>
+        </w:rPr>
         <w:t xml:space="preserve">The SVM was implemented using the </w:t>
       </w:r>
       <w:proofErr w:type="spellStart"/>
@@ -1287,7 +1321,25 @@
         <w:rPr>
           <w:lang w:val="en-CA"/>
         </w:rPr>
-        <w:t xml:space="preserve"> library. Two important parameters to the SVM are the</w:t>
+        <w:t>-learn</w:t>
+      </w:r>
+      <w:r>
+        <w:rPr>
+          <w:lang w:val="en-CA"/>
+        </w:rPr>
+        <w:t xml:space="preserve"> library</w:t>
+      </w:r>
+      <w:r>
+        <w:rPr>
+          <w:lang w:val="en-CA"/>
+        </w:rPr>
+        <w:t xml:space="preserve"> (machine learning library)</w:t>
+      </w:r>
+      <w:r>
+        <w:rPr>
+          <w:lang w:val="en-CA"/>
+        </w:rPr>
+        <w:t>. Two important parameters to the SVM are the</w:t>
       </w:r>
       <w:r>
         <w:rPr>
@@ -1330,6 +1382,25 @@
           <w:lang w:val="en-CA"/>
         </w:rPr>
         <w:t xml:space="preserve"> C, which we set to</w:t>
+      </w:r>
+      <w:r>
+        <w:rPr>
+          <w:lang w:val="en-CA"/>
+        </w:rPr>
+        <w:t xml:space="preserve"> (</w:t>
+      </w:r>
+      <w:r>
+        <w:rPr>
+          <w:u w:val="single"/>
+          <w:lang w:val="en-CA"/>
+        </w:rPr>
+        <w:t>are these the two important parameters or the two we used, and why?)</w:t>
+      </w:r>
+      <w:r>
+        <w:rPr>
+          <w:lang w:val="en-CA"/>
+        </w:rPr>
+        <w:t xml:space="preserve"> …</w:t>
       </w:r>
     </w:p>
     <w:p>
@@ -1450,7 +1521,7 @@
         <w:rPr>
           <w:lang w:val="en-CA"/>
         </w:rPr>
-        <w:t xml:space="preserve">From the training images, we chose to extract the </w:t>
+        <w:t>The extracted features were… and these features were extracted using the Histogram of Oriented Gradient (</w:t>
       </w:r>
       <w:proofErr w:type="spellStart"/>
       <w:r>
@@ -1464,10 +1535,38 @@
         <w:rPr>
           <w:lang w:val="en-CA"/>
         </w:rPr>
-        <w:t xml:space="preserve"> features and train our SVM using these.</w:t>
-      </w:r>
-      <w:bookmarkStart w:id="0" w:name="_GoBack"/>
-      <w:bookmarkEnd w:id="0"/>
+        <w:t>) feature descriptor</w:t>
+      </w:r>
+      <w:r>
+        <w:rPr>
+          <w:lang w:val="en-CA"/>
+        </w:rPr>
+        <w:t xml:space="preserve"> to train our SVM. This descriptor was chosen because it’s amongst one of the most popular object detectors [3] and in short it </w:t>
+      </w:r>
+      <w:r>
+        <w:rPr>
+          <w:lang w:val="en-CA"/>
+        </w:rPr>
+        <w:t>provides</w:t>
+      </w:r>
+      <w:r>
+        <w:rPr>
+          <w:lang w:val="en-CA"/>
+        </w:rPr>
+        <w:t xml:space="preserve"> a compressed and </w:t>
+      </w:r>
+      <w:r>
+        <w:rPr>
+          <w:lang w:val="en-CA"/>
+        </w:rPr>
+        <w:t>encoded version of our images.</w:t>
+      </w:r>
+      <w:r>
+        <w:rPr>
+          <w:lang w:val="en-CA"/>
+        </w:rPr>
+        <w:t xml:space="preserve"> </w:t>
+      </w:r>
     </w:p>
     <w:p>
       <w:pPr>
@@ -1854,6 +1953,10 @@
           <w:numId w:val="0"/>
         </w:numPr>
         <w:ind w:left="576"/>
+        <w:jc w:val="left"/>
+        <w:rPr>
+          <w:i/>
+        </w:rPr>
       </w:pPr>
       <w:r>
         <w:rPr>
@@ -1861,10 +1964,18 @@
         </w:rPr>
         <w:lastRenderedPageBreak/>
         <w:drawing>
-          <wp:inline distT="0" distB="0" distL="0" distR="0" wp14:anchorId="74C2A57F" wp14:editId="173722CD">
-            <wp:extent cx="2842260" cy="2431633"/>
-            <wp:effectExtent l="0" t="0" r="0" b="6985"/>
-            <wp:docPr id="1" name="Picture 1"/>
+          <wp:anchor distT="0" distB="0" distL="114300" distR="114300" simplePos="0" relativeHeight="251658240" behindDoc="0" locked="0" layoutInCell="1" allowOverlap="1" wp14:anchorId="28711AF2" wp14:editId="28A357FC">
+            <wp:simplePos x="0" y="0"/>
+            <wp:positionH relativeFrom="margin">
+              <wp:posOffset>0</wp:posOffset>
+            </wp:positionH>
+            <wp:positionV relativeFrom="margin">
+              <wp:posOffset>9525</wp:posOffset>
+            </wp:positionV>
+            <wp:extent cx="2967355" cy="2553970"/>
+            <wp:effectExtent l="0" t="0" r="4445" b="0"/>
+            <wp:wrapSquare wrapText="bothSides"/>
+            <wp:docPr id="4" name="Picture 4"/>
             <wp:cNvGraphicFramePr>
               <a:graphicFrameLocks xmlns:a="http://schemas.openxmlformats.org/drawingml/2006/main" noChangeAspect="1"/>
             </wp:cNvGraphicFramePr>
@@ -1875,221 +1986,164 @@
                     <pic:cNvPr id="1" name=""/>
                     <pic:cNvPicPr/>
                   </pic:nvPicPr>
-                  <pic:blipFill>
-                    <a:blip r:embed="rId8"/>
-                    <a:stretch>
-                      <a:fillRect/>
-                    </a:stretch>
+                  <pic:blipFill rotWithShape="1">
+                    <a:blip r:embed="rId8">
+                      <a:extLst>
+                        <a:ext uri="{28A0092B-C50C-407E-A947-70E740481C1C}">
+                          <a14:useLocalDpi xmlns:a14="http://schemas.microsoft.com/office/drawing/2010/main" val="0"/>
+                        </a:ext>
+                      </a:extLst>
+                    </a:blip>
+                    <a:srcRect l="998" t="388" b="-1"/>
+                    <a:stretch/>
                   </pic:blipFill>
-                  <pic:spPr>
+                  <pic:spPr bwMode="auto">
                     <a:xfrm>
                       <a:off x="0" y="0"/>
-                      <a:ext cx="2856327" cy="2443668"/>
+                      <a:ext cx="2967355" cy="2553970"/>
                     </a:xfrm>
                     <a:prstGeom prst="rect">
                       <a:avLst/>
                     </a:prstGeom>
+                    <a:ln>
+                      <a:noFill/>
+                    </a:ln>
+                    <a:extLst>
+                      <a:ext uri="{53640926-AAD7-44D8-BBD7-CCE9431645EC}">
+                        <a14:shadowObscured xmlns:a14="http://schemas.microsoft.com/office/drawing/2010/main"/>
+                      </a:ext>
+                    </a:extLst>
                   </pic:spPr>
                 </pic:pic>
               </a:graphicData>
             </a:graphic>
-          </wp:inline>
+            <wp14:sizeRelV relativeFrom="margin">
+              <wp14:pctHeight>0</wp14:pctHeight>
+            </wp14:sizeRelV>
+          </wp:anchor>
         </w:drawing>
       </w:r>
     </w:p>
     <w:p>
       <w:pPr>
-        <w:pStyle w:val="Caption"/>
-        <w:rPr>
-          <w:lang w:val="x-none"/>
-        </w:rPr>
-      </w:pPr>
-      <w:r>
-        <w:t xml:space="preserve">Figure </w:t>
-      </w:r>
-      <w:r>
-        <w:fldChar w:fldCharType="begin"/>
-      </w:r>
-      <w:r>
-        <w:instrText xml:space="preserve"> SEQ Figure \* ARABIC </w:instrText>
-      </w:r>
-      <w:r>
-        <w:fldChar w:fldCharType="separate"/>
-      </w:r>
-      <w:r>
-        <w:rPr>
-          <w:noProof/>
-        </w:rPr>
-        <w:t>1</w:t>
-      </w:r>
-      <w:r>
-        <w:fldChar w:fldCharType="end"/>
-      </w:r>
-      <w:r>
-        <w:t>: Confusion Matrix of Validation Set</w:t>
-      </w:r>
-    </w:p>
-    <w:p>
-      <w:pPr>
-        <w:pStyle w:val="bulletlist"/>
-        <w:numPr>
-          <w:ilvl w:val="0"/>
-          <w:numId w:val="0"/>
-        </w:numPr>
-        <w:ind w:left="576"/>
-        <w:rPr>
-          <w:lang w:val="en-CA"/>
-        </w:rPr>
-      </w:pPr>
-    </w:p>
-    <w:p>
-      <w:pPr>
-        <w:pStyle w:val="bulletlist"/>
-        <w:numPr>
-          <w:ilvl w:val="0"/>
-          <w:numId w:val="0"/>
-        </w:numPr>
-        <w:ind w:left="576"/>
-        <w:rPr>
-          <w:lang w:val="en-CA"/>
-        </w:rPr>
-      </w:pPr>
-      <w:r>
-        <w:rPr>
-          <w:lang w:val="en-CA"/>
-        </w:rPr>
-        <w:t xml:space="preserve">The confusion matrix demonstrates the </w:t>
-      </w:r>
-      <w:r>
-        <w:rPr>
-          <w:lang w:val="en-CA"/>
-        </w:rPr>
-        <w:t>accuracy and recall of the SVM validation</w:t>
-      </w:r>
-      <w:r>
-        <w:rPr>
-          <w:lang w:val="en-CA"/>
-        </w:rPr>
-        <w:t xml:space="preserve"> on the training data. The y-axis represents</w:t>
-      </w:r>
-      <w:r>
-        <w:rPr>
-          <w:lang w:val="en-CA"/>
-        </w:rPr>
-        <w:t xml:space="preserve"> the actual label of the training image, and the x-axis represents the label that we predict using our SVM. </w:t>
-      </w:r>
-      <w:r>
-        <w:rPr>
-          <w:lang w:val="en-CA"/>
-        </w:rPr>
-        <w:t>T</w:t>
-      </w:r>
-      <w:r>
-        <w:rPr>
-          <w:lang w:val="en-CA"/>
-        </w:rPr>
-        <w:t xml:space="preserve">he values along the diagonal are probabilities, </w:t>
-      </w:r>
-      <w:r>
-        <w:rPr>
-          <w:lang w:val="en-CA"/>
-        </w:rPr>
-        <w:t>describing</w:t>
-      </w:r>
-      <w:r>
-        <w:rPr>
-          <w:lang w:val="en-CA"/>
-        </w:rPr>
-        <w:t xml:space="preserve"> the chance</w:t>
-      </w:r>
-      <w:r>
-        <w:rPr>
-          <w:lang w:val="en-CA"/>
-        </w:rPr>
-        <w:t xml:space="preserve"> for the SVM to correctly classify the image label.</w:t>
-      </w:r>
-    </w:p>
-    <w:p>
-      <w:pPr>
-        <w:pStyle w:val="bulletlist"/>
-        <w:rPr>
-          <w:lang w:val="en-CA"/>
-        </w:rPr>
-      </w:pPr>
-      <w:r>
-        <w:rPr>
-          <w:lang w:val="en-CA"/>
-        </w:rPr>
-        <w:t xml:space="preserve">Observing the results in the confusion matrix, we can see that the SVM has difficulties identifying non-motorized vehicles, as it has the lowest recall value of correct identification, at </w:t>
-      </w:r>
-      <w:r>
-        <w:rPr>
-          <w:lang w:val="en-CA"/>
-        </w:rPr>
-        <w:t>0.511</w:t>
-      </w:r>
-      <w:r>
-        <w:rPr>
-          <w:lang w:val="en-CA"/>
+        <w:pStyle w:val="figurecaption"/>
+        <w:spacing w:before="0"/>
+      </w:pPr>
+      <w:r>
+        <w:rPr>
+          <w:i/>
+        </w:rPr>
+        <w:t>Confusion Matrix of Validation Set</w:t>
+      </w:r>
+      <w:r>
+        <w:rPr>
+          <w:i/>
         </w:rPr>
         <w:t>.</w:t>
       </w:r>
     </w:p>
     <w:p>
       <w:pPr>
-        <w:pStyle w:val="bulletlist"/>
-        <w:numPr>
-          <w:ilvl w:val="0"/>
-          <w:numId w:val="0"/>
-        </w:numPr>
-        <w:ind w:left="576"/>
-        <w:rPr>
-          <w:lang w:val="en-CA"/>
-        </w:rPr>
-      </w:pPr>
-    </w:p>
-    <w:p>
-      <w:pPr>
-        <w:pStyle w:val="bulletlist"/>
-        <w:numPr>
-          <w:ilvl w:val="0"/>
-          <w:numId w:val="0"/>
-        </w:numPr>
-        <w:ind w:left="288"/>
+        <w:pStyle w:val="figurecaption"/>
+        <w:numPr>
+          <w:ilvl w:val="0"/>
+          <w:numId w:val="0"/>
+        </w:numPr>
+        <w:rPr>
+          <w:sz w:val="20"/>
+          <w:szCs w:val="20"/>
+          <w:lang w:val="en-CA"/>
+        </w:rPr>
+      </w:pPr>
+      <w:r>
+        <w:rPr>
+          <w:sz w:val="20"/>
+          <w:szCs w:val="20"/>
+          <w:lang w:val="en-CA"/>
+        </w:rPr>
+        <w:t>The confusion matrix demonstrates the accuracy and recall of the SVM validation on the training data. The y-axis represents the actual label of the training image, and the x-axis represents the label that we predict using our SVM. The values along the diagonal are probabilities, describing the chance for the SVM to correctly classify the image label.</w:t>
+      </w:r>
+    </w:p>
+    <w:p>
+      <w:pPr>
+        <w:pStyle w:val="figurecaption"/>
+        <w:numPr>
+          <w:ilvl w:val="0"/>
+          <w:numId w:val="0"/>
+        </w:numPr>
+        <w:rPr>
+          <w:sz w:val="20"/>
+          <w:szCs w:val="20"/>
+          <w:lang w:val="en-CA"/>
+        </w:rPr>
+      </w:pPr>
+      <w:r>
+        <w:rPr>
+          <w:sz w:val="20"/>
+          <w:szCs w:val="20"/>
+          <w:lang w:val="en-CA"/>
+        </w:rPr>
+        <w:t>Observing the results in the confusion matrix, we can see that the SVM has difficulties identifying non-motorized vehicles, as it has the lowest recall value of correct identification, at 0.511.</w:t>
+      </w:r>
+    </w:p>
+    <w:p>
+      <w:pPr>
+        <w:pStyle w:val="figurecaption"/>
+        <w:numPr>
+          <w:ilvl w:val="0"/>
+          <w:numId w:val="0"/>
+        </w:numPr>
+        <w:rPr>
+          <w:sz w:val="20"/>
+          <w:szCs w:val="20"/>
+          <w:lang w:val="en-CA"/>
+        </w:rPr>
       </w:pPr>
       <w:r>
         <w:rPr>
           <w:b/>
+          <w:sz w:val="20"/>
+          <w:szCs w:val="20"/>
           <w:lang w:val="en-CA"/>
         </w:rPr>
         <w:t>Include well-documented code (10pts)</w:t>
       </w:r>
       <w:r>
         <w:rPr>
+          <w:sz w:val="20"/>
+          <w:szCs w:val="20"/>
           <w:lang w:val="en-CA"/>
         </w:rPr>
         <w:t xml:space="preserve">. Moreover, to understand our </w:t>
       </w:r>
       <w:r>
         <w:rPr>
+          <w:sz w:val="20"/>
+          <w:szCs w:val="20"/>
           <w:lang w:val="en-CA"/>
         </w:rPr>
         <w:t xml:space="preserve">classification </w:t>
       </w:r>
       <w:r>
         <w:rPr>
+          <w:sz w:val="20"/>
+          <w:szCs w:val="20"/>
           <w:lang w:val="en-CA"/>
         </w:rPr>
         <w:t xml:space="preserve">approach practically, we included </w:t>
       </w:r>
       <w:r>
         <w:rPr>
+          <w:sz w:val="20"/>
+          <w:szCs w:val="20"/>
           <w:lang w:val="en-CA"/>
         </w:rPr>
         <w:t xml:space="preserve">a </w:t>
       </w:r>
       <w:r>
         <w:rPr>
+          <w:sz w:val="20"/>
+          <w:szCs w:val="20"/>
           <w:lang w:val="en-CA"/>
         </w:rPr>
         <w:t xml:space="preserve">well-documented code along with this report. </w:t>
@@ -2315,6 +2369,8 @@
         </w:rPr>
         <w:t>The distribution of DICE coefficients over our validation sets can be reported as follows:</w:t>
       </w:r>
+      <w:bookmarkStart w:id="0" w:name="_GoBack"/>
+      <w:bookmarkEnd w:id="0"/>
     </w:p>
     <w:p>
       <w:pPr>
@@ -2939,6 +2995,7 @@
       <w:pPr>
         <w:pStyle w:val="references"/>
         <w:rPr>
+          <w:color w:val="000000" w:themeColor="text1"/>
           <w:sz w:val="24"/>
           <w:szCs w:val="24"/>
           <w:lang w:val="en-CA"/>
@@ -2946,21 +3003,54 @@
       </w:pPr>
       <w:r>
         <w:rPr>
+          <w:color w:val="000000" w:themeColor="text1"/>
           <w:shd w:val="clear" w:color="auto" w:fill="FFFFFF"/>
           <w:lang w:val="en-CA"/>
         </w:rPr>
         <w:t xml:space="preserve">MIO-TCD. (2018). Retrieved from </w:t>
       </w:r>
-      <w:hyperlink r:id="rId9" w:history="1">
-        <w:r>
-          <w:rPr>
-            <w:rStyle w:val="Hyperlink"/>
-            <w:shd w:val="clear" w:color="auto" w:fill="FFFFFF"/>
-            <w:lang w:val="en-CA"/>
-          </w:rPr>
-          <w:t>http://podoce.dinf.usherbrooke.ca/challenge/dataset/</w:t>
-        </w:r>
-      </w:hyperlink>
+      <w:r>
+        <w:rPr>
+          <w:rStyle w:val="Hyperlink"/>
+          <w:color w:val="000000" w:themeColor="text1"/>
+          <w:u w:val="none"/>
+          <w:shd w:val="clear" w:color="auto" w:fill="FFFFFF"/>
+          <w:lang w:val="en-CA"/>
+        </w:rPr>
+        <w:t>http://podoce.dinf.usherbrooke.ca/challenge/dataset/</w:t>
+      </w:r>
+    </w:p>
+    <w:p>
+      <w:pPr>
+        <w:pStyle w:val="references"/>
+        <w:rPr>
+          <w:sz w:val="24"/>
+          <w:szCs w:val="24"/>
+          <w:lang w:val="en-CA"/>
+        </w:rPr>
+      </w:pPr>
+      <w:r>
+        <w:rPr>
+          <w:shd w:val="clear" w:color="auto" w:fill="FFFFFF"/>
+          <w:lang w:val="en-CA"/>
+        </w:rPr>
+        <w:t>Patel, S. (2018). Chapter 2 : SVM (Support Vector Machine) — Theory – Machine Learning 101 – Medium. Retrieved from https://medium.com/machine-learning-101/chapter-2-svm-support-vector-machine-theory-f0812effc72</w:t>
+      </w:r>
+    </w:p>
+    <w:p>
+      <w:pPr>
+        <w:pStyle w:val="references"/>
+        <w:rPr>
+          <w:lang w:val="en-CA"/>
+        </w:rPr>
+      </w:pPr>
+      <w:r>
+        <w:rPr>
+          <w:shd w:val="clear" w:color="auto" w:fill="FFFFFF"/>
+          <w:lang w:val="en-CA"/>
+        </w:rPr>
+        <w:t>Dalal, N. and Triggs, B., “Histograms of Oriented Gradients for Human Detection,” IEEE Computer Society Conference on Computer Vision and Pattern Recognition, 2005, San Diego, CA, USA.</w:t>
+      </w:r>
     </w:p>
     <w:p>
       <w:pPr>
@@ -4218,6 +4308,119 @@
     </w:lvl>
   </w:abstractNum>
   <w:abstractNum w:abstractNumId="2" w15:restartNumberingAfterBreak="0">
+    <w:nsid w:val="39F70951"/>
+    <w:multiLevelType w:val="hybridMultilevel"/>
+    <w:tmpl w:val="431CE526"/>
+    <w:lvl w:ilvl="0" w:tplc="04090001">
+      <w:start w:val="1"/>
+      <w:numFmt w:val="bullet"/>
+      <w:lvlText w:val=""/>
+      <w:lvlJc w:val="left"/>
+      <w:pPr>
+        <w:ind w:left="1008" w:hanging="360"/>
+      </w:pPr>
+      <w:rPr>
+        <w:rFonts w:ascii="Symbol" w:hAnsi="Symbol" w:hint="default"/>
+      </w:rPr>
+    </w:lvl>
+    <w:lvl w:ilvl="1" w:tplc="04090003" w:tentative="1">
+      <w:start w:val="1"/>
+      <w:numFmt w:val="bullet"/>
+      <w:lvlText w:val="o"/>
+      <w:lvlJc w:val="left"/>
+      <w:pPr>
+        <w:ind w:left="1728" w:hanging="360"/>
+      </w:pPr>
+      <w:rPr>
+        <w:rFonts w:ascii="Courier New" w:hAnsi="Courier New" w:cs="Courier New" w:hint="default"/>
+      </w:rPr>
+    </w:lvl>
+    <w:lvl w:ilvl="2" w:tplc="04090005" w:tentative="1">
+      <w:start w:val="1"/>
+      <w:numFmt w:val="bullet"/>
+      <w:lvlText w:val=""/>
+      <w:lvlJc w:val="left"/>
+      <w:pPr>
+        <w:ind w:left="2448" w:hanging="360"/>
+      </w:pPr>
+      <w:rPr>
+        <w:rFonts w:ascii="Wingdings" w:hAnsi="Wingdings" w:hint="default"/>
+      </w:rPr>
+    </w:lvl>
+    <w:lvl w:ilvl="3" w:tplc="04090001" w:tentative="1">
+      <w:start w:val="1"/>
+      <w:numFmt w:val="bullet"/>
+      <w:lvlText w:val=""/>
+      <w:lvlJc w:val="left"/>
+      <w:pPr>
+        <w:ind w:left="3168" w:hanging="360"/>
+      </w:pPr>
+      <w:rPr>
+        <w:rFonts w:ascii="Symbol" w:hAnsi="Symbol" w:hint="default"/>
+      </w:rPr>
+    </w:lvl>
+    <w:lvl w:ilvl="4" w:tplc="04090003" w:tentative="1">
+      <w:start w:val="1"/>
+      <w:numFmt w:val="bullet"/>
+      <w:lvlText w:val="o"/>
+      <w:lvlJc w:val="left"/>
+      <w:pPr>
+        <w:ind w:left="3888" w:hanging="360"/>
+      </w:pPr>
+      <w:rPr>
+        <w:rFonts w:ascii="Courier New" w:hAnsi="Courier New" w:cs="Courier New" w:hint="default"/>
+      </w:rPr>
+    </w:lvl>
+    <w:lvl w:ilvl="5" w:tplc="04090005" w:tentative="1">
+      <w:start w:val="1"/>
+      <w:numFmt w:val="bullet"/>
+      <w:lvlText w:val=""/>
+      <w:lvlJc w:val="left"/>
+      <w:pPr>
+        <w:ind w:left="4608" w:hanging="360"/>
+      </w:pPr>
+      <w:rPr>
+        <w:rFonts w:ascii="Wingdings" w:hAnsi="Wingdings" w:hint="default"/>
+      </w:rPr>
+    </w:lvl>
+    <w:lvl w:ilvl="6" w:tplc="04090001" w:tentative="1">
+      <w:start w:val="1"/>
+      <w:numFmt w:val="bullet"/>
+      <w:lvlText w:val=""/>
+      <w:lvlJc w:val="left"/>
+      <w:pPr>
+        <w:ind w:left="5328" w:hanging="360"/>
+      </w:pPr>
+      <w:rPr>
+        <w:rFonts w:ascii="Symbol" w:hAnsi="Symbol" w:hint="default"/>
+      </w:rPr>
+    </w:lvl>
+    <w:lvl w:ilvl="7" w:tplc="04090003" w:tentative="1">
+      <w:start w:val="1"/>
+      <w:numFmt w:val="bullet"/>
+      <w:lvlText w:val="o"/>
+      <w:lvlJc w:val="left"/>
+      <w:pPr>
+        <w:ind w:left="6048" w:hanging="360"/>
+      </w:pPr>
+      <w:rPr>
+        <w:rFonts w:ascii="Courier New" w:hAnsi="Courier New" w:cs="Courier New" w:hint="default"/>
+      </w:rPr>
+    </w:lvl>
+    <w:lvl w:ilvl="8" w:tplc="04090005" w:tentative="1">
+      <w:start w:val="1"/>
+      <w:numFmt w:val="bullet"/>
+      <w:lvlText w:val=""/>
+      <w:lvlJc w:val="left"/>
+      <w:pPr>
+        <w:ind w:left="6768" w:hanging="360"/>
+      </w:pPr>
+      <w:rPr>
+        <w:rFonts w:ascii="Wingdings" w:hAnsi="Wingdings" w:hint="default"/>
+      </w:rPr>
+    </w:lvl>
+  </w:abstractNum>
+  <w:abstractNum w:abstractNumId="3" w15:restartNumberingAfterBreak="0">
     <w:nsid w:val="4189603E"/>
     <w:multiLevelType w:val="multilevel"/>
     <w:tmpl w:val="0AB06E12"/>
@@ -4412,7 +4615,7 @@
       </w:rPr>
     </w:lvl>
   </w:abstractNum>
-  <w:abstractNum w:abstractNumId="3" w15:restartNumberingAfterBreak="0">
+  <w:abstractNum w:abstractNumId="4" w15:restartNumberingAfterBreak="0">
     <w:nsid w:val="493C3F76"/>
     <w:multiLevelType w:val="hybridMultilevel"/>
     <w:tmpl w:val="9A9E418C"/>
@@ -4519,7 +4722,7 @@
       </w:pPr>
     </w:lvl>
   </w:abstractNum>
-  <w:abstractNum w:abstractNumId="4" w15:restartNumberingAfterBreak="0">
+  <w:abstractNum w:abstractNumId="5" w15:restartNumberingAfterBreak="0">
     <w:nsid w:val="52CA544A"/>
     <w:multiLevelType w:val="singleLevel"/>
     <w:tmpl w:val="AED6D67E"/>
@@ -4546,7 +4749,7 @@
       </w:rPr>
     </w:lvl>
   </w:abstractNum>
-  <w:abstractNum w:abstractNumId="5" w15:restartNumberingAfterBreak="0">
+  <w:abstractNum w:abstractNumId="6" w15:restartNumberingAfterBreak="0">
     <w:nsid w:val="5FBD2CF6"/>
     <w:multiLevelType w:val="hybridMultilevel"/>
     <w:tmpl w:val="3348D57C"/>
@@ -4659,7 +4862,7 @@
       </w:rPr>
     </w:lvl>
   </w:abstractNum>
-  <w:abstractNum w:abstractNumId="6" w15:restartNumberingAfterBreak="0">
+  <w:abstractNum w:abstractNumId="7" w15:restartNumberingAfterBreak="0">
     <w:nsid w:val="6C402C58"/>
     <w:multiLevelType w:val="hybridMultilevel"/>
     <w:tmpl w:val="9A1CA078"/>
@@ -4804,7 +5007,7 @@
       </w:rPr>
     </w:lvl>
   </w:abstractNum>
-  <w:abstractNum w:abstractNumId="7" w15:restartNumberingAfterBreak="0">
+  <w:abstractNum w:abstractNumId="8" w15:restartNumberingAfterBreak="0">
     <w:nsid w:val="6CD32DA8"/>
     <w:multiLevelType w:val="singleLevel"/>
     <w:tmpl w:val="166470C2"/>
@@ -4830,7 +5033,7 @@
       </w:rPr>
     </w:lvl>
   </w:abstractNum>
-  <w:abstractNum w:abstractNumId="8" w15:restartNumberingAfterBreak="0">
+  <w:abstractNum w:abstractNumId="9" w15:restartNumberingAfterBreak="0">
     <w:nsid w:val="78756D33"/>
     <w:multiLevelType w:val="hybridMultilevel"/>
     <w:tmpl w:val="6960E048"/>
@@ -4947,28 +5150,31 @@
     <w:abstractNumId w:val="1"/>
   </w:num>
   <w:num w:numId="2">
-    <w:abstractNumId w:val="6"/>
+    <w:abstractNumId w:val="7"/>
   </w:num>
   <w:num w:numId="3">
-    <w:abstractNumId w:val="2"/>
+    <w:abstractNumId w:val="3"/>
   </w:num>
   <w:num w:numId="4">
+    <w:abstractNumId w:val="5"/>
+  </w:num>
+  <w:num w:numId="5">
+    <w:abstractNumId w:val="8"/>
+  </w:num>
+  <w:num w:numId="6">
     <w:abstractNumId w:val="4"/>
   </w:num>
-  <w:num w:numId="5">
-    <w:abstractNumId w:val="7"/>
-  </w:num>
-  <w:num w:numId="6">
-    <w:abstractNumId w:val="3"/>
-  </w:num>
   <w:num w:numId="7">
-    <w:abstractNumId w:val="5"/>
+    <w:abstractNumId w:val="6"/>
   </w:num>
   <w:num w:numId="8">
     <w:abstractNumId w:val="0"/>
   </w:num>
   <w:num w:numId="9">
-    <w:abstractNumId w:val="8"/>
+    <w:abstractNumId w:val="9"/>
+  </w:num>
+  <w:num w:numId="10">
+    <w:abstractNumId w:val="2"/>
   </w:num>
 </w:numbering>
 </file>

</xml_diff>

<commit_message>
completed svm, features, and params description
</commit_message>
<xml_diff>
--- a/Final_Report.docx
+++ b/Final_Report.docx
@@ -761,13 +761,19 @@
         <w:pStyle w:val="Heading2"/>
       </w:pPr>
       <w:r>
-        <w:t xml:space="preserve">Part 2 - </w:t>
-      </w:r>
-      <w:r>
-        <w:t>SVM Implementation</w:t>
-      </w:r>
-      <w:r>
-        <w:t xml:space="preserve"> (Engineering Decisions)</w:t>
+        <w:t xml:space="preserve">Part 2 </w:t>
+      </w:r>
+      <w:r>
+        <w:t>–</w:t>
+      </w:r>
+      <w:r>
+        <w:t xml:space="preserve"> </w:t>
+      </w:r>
+      <w:r>
+        <w:t>Data and Features</w:t>
+      </w:r>
+      <w:r>
+        <w:t xml:space="preserve"> </w:t>
       </w:r>
     </w:p>
     <w:p>
@@ -1214,193 +1220,25 @@
         <w:rPr>
           <w:lang w:val="en-CA"/>
         </w:rPr>
-        <w:t>128x128 for them to all</w:t>
+        <w:t xml:space="preserve">128x128 </w:t>
+      </w:r>
+      <w:r>
+        <w:rPr>
+          <w:lang w:val="en-CA"/>
+        </w:rPr>
+        <w:t xml:space="preserve">pixels </w:t>
+      </w:r>
+      <w:r>
+        <w:rPr>
+          <w:lang w:val="en-CA"/>
+        </w:rPr>
+        <w:t>for them to all</w:t>
       </w:r>
       <w:r>
         <w:rPr>
           <w:lang w:val="en-CA"/>
         </w:rPr>
         <w:t xml:space="preserve"> be uniformized as it helped in optimizing the code.</w:t>
-      </w:r>
-    </w:p>
-    <w:p>
-      <w:pPr>
-        <w:pStyle w:val="BodyText"/>
-        <w:rPr>
-          <w:u w:val="single"/>
-          <w:lang w:val="en-CA"/>
-        </w:rPr>
-      </w:pPr>
-      <w:r>
-        <w:rPr>
-          <w:u w:val="single"/>
-          <w:lang w:val="en-CA"/>
-        </w:rPr>
-        <w:t>Explain how this classifier</w:t>
-      </w:r>
-      <w:r>
-        <w:rPr>
-          <w:u w:val="single"/>
-          <w:lang w:val="en-CA"/>
-        </w:rPr>
-        <w:t xml:space="preserve"> (Support Vector Machine, SVM)</w:t>
-      </w:r>
-      <w:r>
-        <w:rPr>
-          <w:u w:val="single"/>
-          <w:lang w:val="en-CA"/>
-        </w:rPr>
-        <w:t xml:space="preserve"> was implemented </w:t>
-      </w:r>
-      <w:r>
-        <w:rPr>
-          <w:u w:val="single"/>
-          <w:lang w:val="en-CA"/>
-        </w:rPr>
-        <w:t>and why we made those choices?</w:t>
-      </w:r>
-    </w:p>
-    <w:p>
-      <w:pPr>
-        <w:pStyle w:val="BodyText"/>
-        <w:rPr>
-          <w:lang w:val="en-CA"/>
-        </w:rPr>
-      </w:pPr>
-      <w:r>
-        <w:rPr>
-          <w:lang w:val="en-CA"/>
-        </w:rPr>
-        <w:t>We used the Support Vector Machine (SVM) classifier</w:t>
-      </w:r>
-      <w:r>
-        <w:rPr>
-          <w:lang w:val="en-CA"/>
-        </w:rPr>
-        <w:t xml:space="preserve">. In brief, this algorithm </w:t>
-      </w:r>
-      <w:r>
-        <w:rPr>
-          <w:lang w:val="en-CA"/>
-        </w:rPr>
-        <w:t>takes labelled training data</w:t>
-      </w:r>
-      <w:r>
-        <w:rPr>
-          <w:lang w:val="en-CA"/>
-        </w:rPr>
-        <w:t xml:space="preserve"> and outputs an optimal hyperplane separating classes</w:t>
-      </w:r>
-      <w:r>
-        <w:rPr>
-          <w:lang w:val="en-CA"/>
-        </w:rPr>
-        <w:t xml:space="preserve"> [2]</w:t>
-      </w:r>
-      <w:r>
-        <w:rPr>
-          <w:lang w:val="en-CA"/>
-        </w:rPr>
-        <w:t xml:space="preserve">. </w:t>
-      </w:r>
-      <w:r>
-        <w:rPr>
-          <w:lang w:val="en-CA"/>
-        </w:rPr>
-        <w:t xml:space="preserve">The SVM was implemented using the </w:t>
-      </w:r>
-      <w:proofErr w:type="spellStart"/>
-      <w:r>
-        <w:rPr>
-          <w:lang w:val="en-CA"/>
-        </w:rPr>
-        <w:t>scikit</w:t>
-      </w:r>
-      <w:proofErr w:type="spellEnd"/>
-      <w:r>
-        <w:rPr>
-          <w:lang w:val="en-CA"/>
-        </w:rPr>
-        <w:t>-learn</w:t>
-      </w:r>
-      <w:r>
-        <w:rPr>
-          <w:lang w:val="en-CA"/>
-        </w:rPr>
-        <w:t xml:space="preserve"> library</w:t>
-      </w:r>
-      <w:r>
-        <w:rPr>
-          <w:lang w:val="en-CA"/>
-        </w:rPr>
-        <w:t xml:space="preserve"> (machine learning library)</w:t>
-      </w:r>
-      <w:r>
-        <w:rPr>
-          <w:lang w:val="en-CA"/>
-        </w:rPr>
-        <w:t>. Two important parameters to the SVM are the</w:t>
-      </w:r>
-      <w:r>
-        <w:rPr>
-          <w:lang w:val="en-CA"/>
-        </w:rPr>
-        <w:t xml:space="preserve"> </w:t>
-      </w:r>
-      <w:r>
-        <w:rPr>
-          <w:lang w:val="en-CA"/>
-        </w:rPr>
-        <w:t xml:space="preserve">kernel coefficient, </w:t>
-      </w:r>
-      <w:r>
-        <w:rPr>
-          <w:lang w:val="en-CA"/>
-        </w:rPr>
-        <w:t>gamma</w:t>
-      </w:r>
-      <w:r>
-        <w:rPr>
-          <w:lang w:val="en-CA"/>
-        </w:rPr>
-        <w:t>,</w:t>
-      </w:r>
-      <w:r>
-        <w:rPr>
-          <w:lang w:val="en-CA"/>
-        </w:rPr>
-        <w:t xml:space="preserve"> and</w:t>
-      </w:r>
-      <w:r>
-        <w:rPr>
-          <w:lang w:val="en-CA"/>
-        </w:rPr>
-        <w:t xml:space="preserve"> penalty parameter,</w:t>
-      </w:r>
-      <w:r>
-        <w:rPr>
-          <w:lang w:val="en-CA"/>
-        </w:rPr>
-        <w:t xml:space="preserve"> C, which we set to</w:t>
-      </w:r>
-      <w:r>
-        <w:rPr>
-          <w:lang w:val="en-CA"/>
-        </w:rPr>
-        <w:t xml:space="preserve"> (</w:t>
-      </w:r>
-      <w:r>
-        <w:rPr>
-          <w:u w:val="single"/>
-          <w:lang w:val="en-CA"/>
-        </w:rPr>
-        <w:t>are these the two important parameters or the two we used, and why?)</w:t>
-      </w:r>
-      <w:r>
-        <w:rPr>
-          <w:lang w:val="en-CA"/>
-        </w:rPr>
-        <w:t xml:space="preserve"> …</w:t>
       </w:r>
     </w:p>
     <w:p>
@@ -1415,18 +1253,676 @@
         <w:rPr>
           <w:lang w:val="en-CA"/>
         </w:rPr>
+        <w:tab/>
+      </w:r>
+      <w:r>
+        <w:rPr>
+          <w:lang w:val="en-CA"/>
+        </w:rPr>
+        <w:t>The extracted features wer</w:t>
+      </w:r>
+      <w:r>
+        <w:rPr>
+          <w:lang w:val="en-CA"/>
+        </w:rPr>
+        <w:t xml:space="preserve">e the gradients of the images </w:t>
+      </w:r>
+      <w:r>
+        <w:rPr>
+          <w:lang w:val="en-CA"/>
+        </w:rPr>
+        <w:t>and these features were extracted using the Histogram of Oriented Gradient (</w:t>
+      </w:r>
+      <w:proofErr w:type="spellStart"/>
+      <w:r>
+        <w:rPr>
+          <w:lang w:val="en-CA"/>
+        </w:rPr>
+        <w:t>HoG</w:t>
+      </w:r>
+      <w:proofErr w:type="spellEnd"/>
+      <w:r>
+        <w:rPr>
+          <w:lang w:val="en-CA"/>
+        </w:rPr>
+        <w:t>) feature descriptor to train our SVM</w:t>
+      </w:r>
+      <w:r>
+        <w:rPr>
+          <w:lang w:val="en-CA"/>
+        </w:rPr>
+        <w:t xml:space="preserve"> and K-Nearest-Neighbor (KNN)</w:t>
+      </w:r>
+      <w:r>
+        <w:rPr>
+          <w:lang w:val="en-CA"/>
+        </w:rPr>
+        <w:t>. T</w:t>
+      </w:r>
+      <w:r>
+        <w:rPr>
+          <w:lang w:val="en-CA"/>
+        </w:rPr>
+        <w:t xml:space="preserve">his feature </w:t>
+      </w:r>
+      <w:r>
+        <w:rPr>
+          <w:lang w:val="en-CA"/>
+        </w:rPr>
+        <w:t>was chosen because it’s amongst one of the most popular object detectors [3]</w:t>
+      </w:r>
+      <w:r>
+        <w:rPr>
+          <w:lang w:val="en-CA"/>
+        </w:rPr>
+        <w:t xml:space="preserve">, </w:t>
+      </w:r>
+      <w:r>
+        <w:rPr>
+          <w:lang w:val="en-CA"/>
+        </w:rPr>
+        <w:t>it provides a compressed and encoded version of our images</w:t>
+      </w:r>
+      <w:r>
+        <w:rPr>
+          <w:lang w:val="en-CA"/>
+        </w:rPr>
+        <w:t xml:space="preserve"> while also maintaining the general shape of the object.</w:t>
+      </w:r>
+      <w:r>
+        <w:rPr>
+          <w:lang w:val="en-CA"/>
+        </w:rPr>
+        <w:t xml:space="preserve"> The </w:t>
+      </w:r>
+      <w:proofErr w:type="spellStart"/>
+      <w:r>
+        <w:rPr>
+          <w:lang w:val="en-CA"/>
+        </w:rPr>
+        <w:t>HoG</w:t>
+      </w:r>
+      <w:proofErr w:type="spellEnd"/>
+      <w:r>
+        <w:rPr>
+          <w:lang w:val="en-CA"/>
+        </w:rPr>
+        <w:t xml:space="preserve"> method was to investigate the gradients in several different directions in computing a histogram of the resulting gradient change. In order to detect precise edges within images, the feature extraction </w:t>
+      </w:r>
+      <w:r>
+        <w:rPr>
+          <w:lang w:val="en-CA"/>
+        </w:rPr>
+        <w:t>hyper</w:t>
+      </w:r>
+      <w:r>
+        <w:rPr>
+          <w:lang w:val="en-CA"/>
+        </w:rPr>
+        <w:t>parameters that were used were a cell size of 8x8 pixels, block size with 2x2 cells, and 8 angular directions (</w:t>
+      </w:r>
+      <w:r>
+        <w:rPr>
+          <w:lang w:val="en-CA"/>
+        </w:rPr>
+        <w:t>every 45</w:t>
+      </w:r>
+      <w:r>
+        <w:rPr>
+          <w:lang w:val="en-CA"/>
+        </w:rPr>
+        <w:sym w:font="Symbol" w:char="F0B0"/>
+      </w:r>
+      <w:r>
+        <w:rPr>
+          <w:lang w:val="en-CA"/>
+        </w:rPr>
+        <w:t xml:space="preserve"> along a unit circle</w:t>
+      </w:r>
+      <w:r>
+        <w:rPr>
+          <w:lang w:val="en-CA"/>
+        </w:rPr>
+        <w:t>)</w:t>
+      </w:r>
+      <w:r>
+        <w:rPr>
+          <w:lang w:val="en-CA"/>
+        </w:rPr>
+        <w:t>.</w:t>
+      </w:r>
+      <w:r>
+        <w:rPr>
+          <w:lang w:val="en-CA"/>
+        </w:rPr>
+        <w:t xml:space="preserve"> Since our images are 128x128 pixels, our features size is 16x16x8 which is 2048 dimensions. </w:t>
+      </w:r>
+      <w:r>
+        <w:rPr>
+          <w:lang w:val="en-CA"/>
+        </w:rPr>
+        <w:t xml:space="preserve">These parameters were used because they provide sharp </w:t>
+      </w:r>
+      <w:proofErr w:type="spellStart"/>
+      <w:r>
+        <w:rPr>
+          <w:lang w:val="en-CA"/>
+        </w:rPr>
+        <w:t>HoG</w:t>
+      </w:r>
+      <w:proofErr w:type="spellEnd"/>
+      <w:r>
+        <w:rPr>
+          <w:lang w:val="en-CA"/>
+        </w:rPr>
+        <w:t xml:space="preserve"> features while keeping the size of the features low. We selected 8 directions because it generalizes every direction appropriately without the gradients being repetitive. </w:t>
+      </w:r>
+    </w:p>
+    <w:p>
+      <w:pPr>
+        <w:pStyle w:val="BodyText"/>
+        <w:ind w:firstLine="0"/>
+        <w:rPr>
+          <w:lang w:val="en-CA"/>
+        </w:rPr>
+      </w:pPr>
+      <w:r>
+        <w:rPr>
+          <w:lang w:val="en-CA"/>
+        </w:rPr>
+        <w:tab/>
+      </w:r>
+      <w:r>
+        <w:rPr>
+          <w:lang w:val="en-CA"/>
+        </w:rPr>
+        <w:t xml:space="preserve">There were different types of vehicles, meaning the training images were not consistent, </w:t>
+      </w:r>
+      <w:r>
+        <w:rPr>
+          <w:lang w:val="en-CA"/>
+        </w:rPr>
+        <w:t xml:space="preserve">such as </w:t>
+      </w:r>
+      <w:r>
+        <w:rPr>
+          <w:lang w:val="en-CA"/>
+        </w:rPr>
+        <w:t xml:space="preserve">the backgrounds weren’t </w:t>
+      </w:r>
+      <w:r>
+        <w:rPr>
+          <w:lang w:val="en-CA"/>
+        </w:rPr>
+        <w:t>consistent, and the pixel intensities weren’t consistent. H</w:t>
+      </w:r>
+      <w:r>
+        <w:rPr>
+          <w:lang w:val="en-CA"/>
+        </w:rPr>
+        <w:t>owever</w:t>
+      </w:r>
+      <w:r>
+        <w:rPr>
+          <w:lang w:val="en-CA"/>
+        </w:rPr>
+        <w:t>,</w:t>
+      </w:r>
+      <w:r>
+        <w:rPr>
+          <w:lang w:val="en-CA"/>
+        </w:rPr>
+        <w:t xml:space="preserve"> the</w:t>
+      </w:r>
+      <w:r>
+        <w:rPr>
+          <w:lang w:val="en-CA"/>
+        </w:rPr>
+        <w:t xml:space="preserve"> general</w:t>
+      </w:r>
+      <w:r>
+        <w:rPr>
+          <w:lang w:val="en-CA"/>
+        </w:rPr>
+        <w:t xml:space="preserve"> shape</w:t>
+      </w:r>
+      <w:r>
+        <w:rPr>
+          <w:lang w:val="en-CA"/>
+        </w:rPr>
+        <w:t xml:space="preserve">s remained </w:t>
+      </w:r>
+      <w:r>
+        <w:rPr>
+          <w:lang w:val="en-CA"/>
+        </w:rPr>
+        <w:t xml:space="preserve">consistent, for example, a bicycle resembles a bicycle but not the shape of a car. </w:t>
+      </w:r>
+      <w:r>
+        <w:rPr>
+          <w:lang w:val="en-CA"/>
+        </w:rPr>
+        <w:t xml:space="preserve">Hence, the </w:t>
+      </w:r>
+      <w:proofErr w:type="spellStart"/>
+      <w:r>
+        <w:rPr>
+          <w:lang w:val="en-CA"/>
+        </w:rPr>
+        <w:t>HoG</w:t>
+      </w:r>
+      <w:proofErr w:type="spellEnd"/>
+      <w:r>
+        <w:rPr>
+          <w:lang w:val="en-CA"/>
+        </w:rPr>
+        <w:t xml:space="preserve"> descriptor suited the needs for </w:t>
+      </w:r>
+      <w:r>
+        <w:rPr>
+          <w:lang w:val="en-CA"/>
+        </w:rPr>
+        <w:t>this criterion</w:t>
+      </w:r>
+      <w:r>
+        <w:rPr>
+          <w:lang w:val="en-CA"/>
+        </w:rPr>
+        <w:t xml:space="preserve">. </w:t>
+      </w:r>
+    </w:p>
+    <w:p>
+      <w:pPr>
+        <w:pStyle w:val="Heading2"/>
+        <w:rPr>
+          <w:lang w:val="en-CA"/>
+        </w:rPr>
+      </w:pPr>
+      <w:r>
+        <w:rPr>
+          <w:lang w:val="en-CA"/>
+        </w:rPr>
+        <w:t>SVM Implementation</w:t>
+      </w:r>
+    </w:p>
+    <w:p>
+      <w:pPr>
+        <w:pStyle w:val="BodyText"/>
+        <w:rPr>
+          <w:u w:val="single"/>
+          <w:lang w:val="en-CA"/>
+        </w:rPr>
+      </w:pPr>
+      <w:r>
+        <w:rPr>
+          <w:u w:val="single"/>
+          <w:lang w:val="en-CA"/>
+        </w:rPr>
+        <w:t>Explain how this classifier</w:t>
+      </w:r>
+      <w:r>
+        <w:rPr>
+          <w:u w:val="single"/>
+          <w:lang w:val="en-CA"/>
+        </w:rPr>
+        <w:t xml:space="preserve"> (Support Vector Machine, SVM)</w:t>
+      </w:r>
+      <w:r>
+        <w:rPr>
+          <w:u w:val="single"/>
+          <w:lang w:val="en-CA"/>
+        </w:rPr>
+        <w:t xml:space="preserve"> was implemented </w:t>
+      </w:r>
+      <w:r>
+        <w:rPr>
+          <w:u w:val="single"/>
+          <w:lang w:val="en-CA"/>
+        </w:rPr>
+        <w:t>and why we made those choices?</w:t>
+      </w:r>
+    </w:p>
+    <w:p>
+      <w:pPr>
+        <w:pStyle w:val="BodyText"/>
+        <w:rPr>
+          <w:lang w:val="en-CA"/>
+        </w:rPr>
+      </w:pPr>
+      <w:r>
+        <w:rPr>
+          <w:lang w:val="en-CA"/>
+        </w:rPr>
+        <w:t>We used the Support Vector Machine (SVM) classifier</w:t>
+      </w:r>
+      <w:r>
+        <w:rPr>
+          <w:lang w:val="en-CA"/>
+        </w:rPr>
+        <w:t xml:space="preserve">. In brief, this algorithm </w:t>
+      </w:r>
+      <w:r>
+        <w:rPr>
+          <w:lang w:val="en-CA"/>
+        </w:rPr>
+        <w:t>takes labelled training data</w:t>
+      </w:r>
+      <w:r>
+        <w:rPr>
+          <w:lang w:val="en-CA"/>
+        </w:rPr>
+        <w:t xml:space="preserve"> and outputs an optimal hyperplane separating classes</w:t>
+      </w:r>
+      <w:r>
+        <w:rPr>
+          <w:lang w:val="en-CA"/>
+        </w:rPr>
+        <w:t xml:space="preserve"> [2]</w:t>
+      </w:r>
+      <w:r>
+        <w:rPr>
+          <w:lang w:val="en-CA"/>
+        </w:rPr>
+        <w:t xml:space="preserve">. </w:t>
+      </w:r>
+      <w:r>
+        <w:rPr>
+          <w:lang w:val="en-CA"/>
+        </w:rPr>
+        <w:t xml:space="preserve">The SVM was implemented using the </w:t>
+      </w:r>
+      <w:proofErr w:type="spellStart"/>
+      <w:r>
+        <w:rPr>
+          <w:lang w:val="en-CA"/>
+        </w:rPr>
+        <w:t>scikit</w:t>
+      </w:r>
+      <w:proofErr w:type="spellEnd"/>
+      <w:r>
+        <w:rPr>
+          <w:lang w:val="en-CA"/>
+        </w:rPr>
+        <w:t>-learn</w:t>
+      </w:r>
+      <w:r>
+        <w:rPr>
+          <w:lang w:val="en-CA"/>
+        </w:rPr>
+        <w:t xml:space="preserve"> library</w:t>
+      </w:r>
+      <w:r>
+        <w:rPr>
+          <w:lang w:val="en-CA"/>
+        </w:rPr>
+        <w:t xml:space="preserve"> (machine learning library)</w:t>
+      </w:r>
+      <w:r>
+        <w:rPr>
+          <w:lang w:val="en-CA"/>
+        </w:rPr>
+        <w:t>. T</w:t>
+      </w:r>
+      <w:r>
+        <w:rPr>
+          <w:lang w:val="en-CA"/>
+        </w:rPr>
+        <w:t>hree</w:t>
+      </w:r>
+      <w:r>
+        <w:rPr>
+          <w:lang w:val="en-CA"/>
+        </w:rPr>
+        <w:t xml:space="preserve"> important parameters to the SVM are the</w:t>
+      </w:r>
+      <w:r>
+        <w:rPr>
+          <w:lang w:val="en-CA"/>
+        </w:rPr>
         <w:t xml:space="preserve"> </w:t>
       </w:r>
       <w:r>
         <w:rPr>
-          <w:b/>
-          <w:lang w:val="en-CA"/>
-        </w:rPr>
-        <w:t>AND</w:t>
-      </w:r>
-      <w:r>
-        <w:rPr>
-          <w:b/>
+          <w:lang w:val="en-CA"/>
+        </w:rPr>
+        <w:t xml:space="preserve">kernel </w:t>
+      </w:r>
+      <w:r>
+        <w:rPr>
+          <w:lang w:val="en-CA"/>
+        </w:rPr>
+        <w:t>type</w:t>
+      </w:r>
+      <w:r>
+        <w:rPr>
+          <w:lang w:val="en-CA"/>
+        </w:rPr>
+        <w:t xml:space="preserve">, </w:t>
+      </w:r>
+      <w:r>
+        <w:rPr>
+          <w:lang w:val="en-CA"/>
+        </w:rPr>
+        <w:t>gamma</w:t>
+      </w:r>
+      <w:r>
+        <w:rPr>
+          <w:lang w:val="en-CA"/>
+        </w:rPr>
+        <w:t>,</w:t>
+      </w:r>
+      <w:r>
+        <w:rPr>
+          <w:lang w:val="en-CA"/>
+        </w:rPr>
+        <w:t xml:space="preserve"> and</w:t>
+      </w:r>
+      <w:r>
+        <w:rPr>
+          <w:lang w:val="en-CA"/>
+        </w:rPr>
+        <w:t xml:space="preserve"> penalty parameter</w:t>
+      </w:r>
+      <w:r>
+        <w:rPr>
+          <w:lang w:val="en-CA"/>
+        </w:rPr>
+        <w:t xml:space="preserve"> C</w:t>
+      </w:r>
+      <w:r>
+        <w:rPr>
+          <w:lang w:val="en-CA"/>
+        </w:rPr>
+        <w:t xml:space="preserve">. </w:t>
+      </w:r>
+    </w:p>
+    <w:p>
+      <w:pPr>
+        <w:pStyle w:val="BodyText"/>
+        <w:rPr>
+          <w:lang w:val="en-CA"/>
+        </w:rPr>
+      </w:pPr>
+      <w:r>
+        <w:rPr>
+          <w:lang w:val="en-CA"/>
+        </w:rPr>
+        <w:t xml:space="preserve">The kernel type </w:t>
+      </w:r>
+      <w:r>
+        <w:rPr>
+          <w:lang w:val="en-CA"/>
+        </w:rPr>
+        <w:t xml:space="preserve">that </w:t>
+      </w:r>
+      <w:r>
+        <w:rPr>
+          <w:lang w:val="en-CA"/>
+        </w:rPr>
+        <w:t>was chosen</w:t>
+      </w:r>
+      <w:r>
+        <w:rPr>
+          <w:lang w:val="en-CA"/>
+        </w:rPr>
+        <w:t xml:space="preserve"> was</w:t>
+      </w:r>
+      <w:r>
+        <w:rPr>
+          <w:lang w:val="en-CA"/>
+        </w:rPr>
+        <w:t xml:space="preserve"> the Radial Basis Function (RBF)</w:t>
+      </w:r>
+      <w:r>
+        <w:rPr>
+          <w:lang w:val="en-CA"/>
+        </w:rPr>
+        <w:t xml:space="preserve"> type</w:t>
+      </w:r>
+      <w:r>
+        <w:rPr>
+          <w:lang w:val="en-CA"/>
+        </w:rPr>
+        <w:t xml:space="preserve">, </w:t>
+      </w:r>
+      <w:r>
+        <w:rPr>
+          <w:lang w:val="en-CA"/>
+        </w:rPr>
+        <w:t xml:space="preserve">because </w:t>
+      </w:r>
+      <w:r>
+        <w:rPr>
+          <w:lang w:val="en-CA"/>
+        </w:rPr>
+        <w:t>in order to measure the similarity between two sets of features. RBF</w:t>
+      </w:r>
+      <w:r>
+        <w:rPr>
+          <w:lang w:val="en-CA"/>
+        </w:rPr>
+        <w:t xml:space="preserve"> basis its distance between two features exponentially, which allows for quick computation.</w:t>
+      </w:r>
+      <w:r>
+        <w:rPr>
+          <w:lang w:val="en-CA"/>
+        </w:rPr>
+        <w:t xml:space="preserve"> Initially we considered another kernel type, linear but its computation time took</w:t>
+      </w:r>
+      <w:r>
+        <w:rPr>
+          <w:lang w:val="en-CA"/>
+        </w:rPr>
+        <w:t xml:space="preserve"> about</w:t>
+      </w:r>
+      <w:r>
+        <w:rPr>
+          <w:lang w:val="en-CA"/>
+        </w:rPr>
+        <w:t xml:space="preserve"> two times more than the RBF kernel type</w:t>
+      </w:r>
+      <w:r>
+        <w:rPr>
+          <w:lang w:val="en-CA"/>
+        </w:rPr>
+        <w:t xml:space="preserve"> which entails this increases the cost of doing validation. Also, </w:t>
+      </w:r>
+      <w:r>
+        <w:rPr>
+          <w:lang w:val="en-CA"/>
+        </w:rPr>
+        <w:t>since background</w:t>
+      </w:r>
+      <w:r>
+        <w:rPr>
+          <w:lang w:val="en-CA"/>
+        </w:rPr>
+        <w:t>s</w:t>
+      </w:r>
+      <w:r>
+        <w:rPr>
+          <w:lang w:val="en-CA"/>
+        </w:rPr>
+        <w:t xml:space="preserve"> contai</w:t>
+      </w:r>
+      <w:r>
+        <w:rPr>
+          <w:lang w:val="en-CA"/>
+        </w:rPr>
+        <w:t>n</w:t>
+      </w:r>
+      <w:r>
+        <w:rPr>
+          <w:lang w:val="en-CA"/>
+        </w:rPr>
+        <w:t xml:space="preserve"> a lot of noise, our data</w:t>
+      </w:r>
+      <w:r>
+        <w:rPr>
+          <w:lang w:val="en-CA"/>
+        </w:rPr>
+        <w:t xml:space="preserve">set is not distributed linearly. </w:t>
+      </w:r>
+    </w:p>
+    <w:p>
+      <w:pPr>
+        <w:pStyle w:val="BodyText"/>
+        <w:rPr>
+          <w:lang w:val="en-CA"/>
+        </w:rPr>
+      </w:pPr>
+      <w:r>
+        <w:rPr>
+          <w:lang w:val="en-CA"/>
+        </w:rPr>
+        <w:t>The gamma</w:t>
+      </w:r>
+      <w:r>
+        <w:rPr>
+          <w:lang w:val="en-CA"/>
+        </w:rPr>
+        <w:t xml:space="preserve"> parameter was chosen </w:t>
+      </w:r>
+      <w:bookmarkStart w:id="0" w:name="_GoBack"/>
+      <w:bookmarkEnd w:id="0"/>
+    </w:p>
+    <w:p>
+      <w:pPr>
+        <w:pStyle w:val="Heading2"/>
+      </w:pPr>
+      <w:r>
+        <w:lastRenderedPageBreak/>
+        <w:t xml:space="preserve">Part 2.1 - </w:t>
+      </w:r>
+      <w:r>
+        <w:t xml:space="preserve">Classifier Evaluation </w:t>
+      </w:r>
+      <w:r>
+        <w:t>(Cross-validation)</w:t>
+      </w:r>
+    </w:p>
+    <w:p>
+      <w:pPr>
+        <w:pStyle w:val="BodyText"/>
+        <w:rPr>
+          <w:lang w:val="en-CA"/>
+        </w:rPr>
+      </w:pPr>
+      <w:r>
+        <w:rPr>
+          <w:lang w:val="en-CA"/>
+        </w:rPr>
+        <w:t xml:space="preserve">In order to evaluate our classifiers, we used </w:t>
+      </w:r>
+      <w:r>
+        <w:rPr>
+          <w:u w:val="single"/>
+          <w:lang w:val="en-CA"/>
+        </w:rPr>
+        <w:t>cross-validation</w:t>
+      </w:r>
+      <w:r>
+        <w:rPr>
           <w:lang w:val="en-CA"/>
         </w:rPr>
         <w:t xml:space="preserve"> </w:t>
@@ -1435,28 +1931,21 @@
         <w:rPr>
           <w:lang w:val="en-CA"/>
         </w:rPr>
-        <w:t xml:space="preserve">answer the following questions: </w:t>
+        <w:t>(</w:t>
       </w:r>
       <w:r>
         <w:rPr>
           <w:u w:val="single"/>
           <w:lang w:val="en-CA"/>
         </w:rPr>
-        <w:t>which features were extracted (</w:t>
+        <w:t>describe the cross-validation</w:t>
       </w:r>
       <w:r>
         <w:rPr>
           <w:u w:val="single"/>
           <w:lang w:val="en-CA"/>
         </w:rPr>
-        <w:t>explain its method</w:t>
-      </w:r>
-      <w:r>
-        <w:rPr>
-          <w:u w:val="single"/>
-          <w:lang w:val="en-CA"/>
-        </w:rPr>
-        <w:t xml:space="preserve"> </w:t>
+        <w:t xml:space="preserve"> method </w:t>
       </w:r>
       <w:r>
         <w:rPr>
@@ -1464,176 +1953,6 @@
           <w:u w:val="single"/>
           <w:lang w:val="en-CA"/>
         </w:rPr>
-        <w:t>-5pts</w:t>
-      </w:r>
-      <w:r>
-        <w:rPr>
-          <w:u w:val="single"/>
-          <w:lang w:val="en-CA"/>
-        </w:rPr>
-        <w:t xml:space="preserve"> and how the feature extraction parameters were selected</w:t>
-      </w:r>
-      <w:r>
-        <w:rPr>
-          <w:u w:val="single"/>
-          <w:lang w:val="en-CA"/>
-        </w:rPr>
-        <w:t xml:space="preserve"> </w:t>
-      </w:r>
-      <w:r>
-        <w:rPr>
-          <w:b/>
-          <w:u w:val="single"/>
-          <w:lang w:val="en-CA"/>
-        </w:rPr>
-        <w:t>-5pts</w:t>
-      </w:r>
-      <w:r>
-        <w:rPr>
-          <w:u w:val="single"/>
-          <w:lang w:val="en-CA"/>
-        </w:rPr>
-        <w:t>) and how our hyperparameters were selected</w:t>
-      </w:r>
-      <w:r>
-        <w:rPr>
-          <w:u w:val="single"/>
-          <w:lang w:val="en-CA"/>
-        </w:rPr>
-        <w:t xml:space="preserve"> </w:t>
-      </w:r>
-      <w:r>
-        <w:rPr>
-          <w:lang w:val="en-CA"/>
-        </w:rPr>
-        <w:t>(I think this is for feature-extraction)</w:t>
-      </w:r>
-    </w:p>
-    <w:p>
-      <w:pPr>
-        <w:pStyle w:val="BodyText"/>
-        <w:ind w:firstLine="0"/>
-        <w:rPr>
-          <w:lang w:val="en-CA"/>
-        </w:rPr>
-      </w:pPr>
-      <w:r>
-        <w:rPr>
-          <w:lang w:val="en-CA"/>
-        </w:rPr>
-        <w:t>The extracted features were… and these features were extracted using the Histogram of Oriented Gradient (</w:t>
-      </w:r>
-      <w:proofErr w:type="spellStart"/>
-      <w:r>
-        <w:rPr>
-          <w:lang w:val="en-CA"/>
-        </w:rPr>
-        <w:t>HoG</w:t>
-      </w:r>
-      <w:proofErr w:type="spellEnd"/>
-      <w:r>
-        <w:rPr>
-          <w:lang w:val="en-CA"/>
-        </w:rPr>
-        <w:t>) feature descriptor</w:t>
-      </w:r>
-      <w:r>
-        <w:rPr>
-          <w:lang w:val="en-CA"/>
-        </w:rPr>
-        <w:t xml:space="preserve"> to train our SVM. This descriptor was chosen because it’s amongst one of the most popular object detectors [3] and in short it </w:t>
-      </w:r>
-      <w:r>
-        <w:rPr>
-          <w:lang w:val="en-CA"/>
-        </w:rPr>
-        <w:t>provides</w:t>
-      </w:r>
-      <w:r>
-        <w:rPr>
-          <w:lang w:val="en-CA"/>
-        </w:rPr>
-        <w:t xml:space="preserve"> a compressed and </w:t>
-      </w:r>
-      <w:r>
-        <w:rPr>
-          <w:lang w:val="en-CA"/>
-        </w:rPr>
-        <w:t>encoded version of our images.</w:t>
-      </w:r>
-      <w:r>
-        <w:rPr>
-          <w:lang w:val="en-CA"/>
-        </w:rPr>
-        <w:t xml:space="preserve"> </w:t>
-      </w:r>
-    </w:p>
-    <w:p>
-      <w:pPr>
-        <w:pStyle w:val="Heading2"/>
-      </w:pPr>
-      <w:r>
-        <w:t xml:space="preserve">Part 2.1 - </w:t>
-      </w:r>
-      <w:r>
-        <w:t xml:space="preserve">Classifier Evaluation </w:t>
-      </w:r>
-      <w:r>
-        <w:t>(Cross-validation)</w:t>
-      </w:r>
-    </w:p>
-    <w:p>
-      <w:pPr>
-        <w:pStyle w:val="BodyText"/>
-        <w:rPr>
-          <w:lang w:val="en-CA"/>
-        </w:rPr>
-      </w:pPr>
-      <w:r>
-        <w:rPr>
-          <w:lang w:val="en-CA"/>
-        </w:rPr>
-        <w:t xml:space="preserve">In order to evaluate our classifiers, we used </w:t>
-      </w:r>
-      <w:r>
-        <w:rPr>
-          <w:u w:val="single"/>
-          <w:lang w:val="en-CA"/>
-        </w:rPr>
-        <w:t>cross-validation</w:t>
-      </w:r>
-      <w:r>
-        <w:rPr>
-          <w:lang w:val="en-CA"/>
-        </w:rPr>
-        <w:t xml:space="preserve"> </w:t>
-      </w:r>
-      <w:r>
-        <w:rPr>
-          <w:lang w:val="en-CA"/>
-        </w:rPr>
-        <w:t>(</w:t>
-      </w:r>
-      <w:r>
-        <w:rPr>
-          <w:u w:val="single"/>
-          <w:lang w:val="en-CA"/>
-        </w:rPr>
-        <w:t>describe the cross-validation</w:t>
-      </w:r>
-      <w:r>
-        <w:rPr>
-          <w:u w:val="single"/>
-          <w:lang w:val="en-CA"/>
-        </w:rPr>
-        <w:t xml:space="preserve"> method </w:t>
-      </w:r>
-      <w:r>
-        <w:rPr>
-          <w:b/>
-          <w:u w:val="single"/>
-          <w:lang w:val="en-CA"/>
-        </w:rPr>
         <w:t>-10pts</w:t>
       </w:r>
       <w:r>
@@ -1962,7 +2281,6 @@
         <w:rPr>
           <w:noProof/>
         </w:rPr>
-        <w:lastRenderedPageBreak/>
         <w:drawing>
           <wp:anchor distT="0" distB="0" distL="114300" distR="114300" simplePos="0" relativeHeight="251658240" behindDoc="0" locked="0" layoutInCell="1" allowOverlap="1" wp14:anchorId="28711AF2" wp14:editId="28A357FC">
             <wp:simplePos x="0" y="0"/>
@@ -2033,13 +2351,7 @@
         <w:rPr>
           <w:i/>
         </w:rPr>
-        <w:t>Confusion Matrix of Validation Set</w:t>
-      </w:r>
-      <w:r>
-        <w:rPr>
-          <w:i/>
-        </w:rPr>
-        <w:t>.</w:t>
+        <w:t>Confusion Matrix of Validation Set.</w:t>
       </w:r>
     </w:p>
     <w:p>
@@ -2369,8 +2681,6 @@
         </w:rPr>
         <w:t>The distribution of DICE coefficients over our validation sets can be reported as follows:</w:t>
       </w:r>
-      <w:bookmarkStart w:id="0" w:name="_GoBack"/>
-      <w:bookmarkEnd w:id="0"/>
     </w:p>
     <w:p>
       <w:pPr>
@@ -2471,13 +2781,7 @@
         <w:rPr>
           <w:lang w:val="en-CA"/>
         </w:rPr>
-        <w:t xml:space="preserve"> when comparing with our </w:t>
-      </w:r>
-      <w:r>
-        <w:rPr>
-          <w:lang w:val="en-CA"/>
-        </w:rPr>
-        <w:t xml:space="preserve">localizer </w:t>
+        <w:t xml:space="preserve"> when comparing with our localizer </w:t>
       </w:r>
       <w:r>
         <w:rPr>
@@ -2932,7 +3236,14 @@
         <w:rPr>
           <w:lang w:val="en-CA"/>
         </w:rPr>
-        <w:t xml:space="preserve">a classification and localization algorithm. The initial part of this experiment was to train a support vector machine classifier (SVM) </w:t>
+        <w:t xml:space="preserve">a </w:t>
+      </w:r>
+      <w:r>
+        <w:rPr>
+          <w:lang w:val="en-CA"/>
+        </w:rPr>
+        <w:lastRenderedPageBreak/>
+        <w:t xml:space="preserve">classification and localization algorithm. The initial part of this experiment was to train a support vector machine classifier (SVM) </w:t>
       </w:r>
       <w:r>
         <w:rPr>
@@ -5705,6 +6016,7 @@
   <w:style w:type="character" w:default="1" w:styleId="DefaultParagraphFont">
     <w:name w:val="Default Paragraph Font"/>
     <w:uiPriority w:val="1"/>
+    <w:semiHidden/>
     <w:unhideWhenUsed/>
   </w:style>
   <w:style w:type="table" w:default="1" w:styleId="TableNormal">

</xml_diff>

<commit_message>
created ieee appendix and finished part2
</commit_message>
<xml_diff>
--- a/Final_Report.docx
+++ b/Final_Report.docx
@@ -1533,6 +1533,35 @@
     </w:p>
     <w:p>
       <w:pPr>
+        <w:pStyle w:val="BodyText"/>
+        <w:ind w:firstLine="0"/>
+        <w:rPr>
+          <w:lang w:val="en-CA"/>
+        </w:rPr>
+      </w:pPr>
+      <w:r>
+        <w:rPr>
+          <w:lang w:val="en-CA"/>
+        </w:rPr>
+        <w:t xml:space="preserve">A sample of our </w:t>
+      </w:r>
+      <w:proofErr w:type="spellStart"/>
+      <w:r>
+        <w:rPr>
+          <w:lang w:val="en-CA"/>
+        </w:rPr>
+        <w:t>HoG</w:t>
+      </w:r>
+      <w:proofErr w:type="spellEnd"/>
+      <w:r>
+        <w:rPr>
+          <w:lang w:val="en-CA"/>
+        </w:rPr>
+        <w:t xml:space="preserve"> feature extractor can be found on Appendix I.</w:t>
+      </w:r>
+    </w:p>
+    <w:p>
+      <w:pPr>
         <w:pStyle w:val="Heading2"/>
         <w:rPr>
           <w:lang w:val="en-CA"/>
@@ -1747,13 +1776,13 @@
         <w:rPr>
           <w:lang w:val="en-CA"/>
         </w:rPr>
-        <w:t xml:space="preserve">The kernel type </w:t>
-      </w:r>
-      <w:r>
-        <w:rPr>
-          <w:lang w:val="en-CA"/>
-        </w:rPr>
-        <w:t xml:space="preserve">that </w:t>
+        <w:t xml:space="preserve">The kernel </w:t>
+      </w:r>
+      <w:r>
+        <w:rPr>
+          <w:lang w:val="en-CA"/>
+        </w:rPr>
+        <w:t xml:space="preserve">calculates the distance between features on an image. The kernel type that </w:t>
       </w:r>
       <w:r>
         <w:rPr>
@@ -1771,25 +1800,25 @@
         <w:rPr>
           <w:lang w:val="en-CA"/>
         </w:rPr>
-        <w:t xml:space="preserve"> the Radial Basis Function (RBF)</w:t>
-      </w:r>
-      <w:r>
-        <w:rPr>
-          <w:lang w:val="en-CA"/>
-        </w:rPr>
-        <w:t xml:space="preserve"> type</w:t>
-      </w:r>
-      <w:r>
-        <w:rPr>
-          <w:lang w:val="en-CA"/>
-        </w:rPr>
-        <w:t xml:space="preserve">, </w:t>
-      </w:r>
-      <w:r>
-        <w:rPr>
-          <w:lang w:val="en-CA"/>
-        </w:rPr>
-        <w:t xml:space="preserve">because </w:t>
+        <w:t xml:space="preserve"> the Radial Basis Function (RBF</w:t>
+      </w:r>
+      <w:r>
+        <w:rPr>
+          <w:lang w:val="en-CA"/>
+        </w:rPr>
+        <w:t>)</w:t>
+      </w:r>
+      <w:r>
+        <w:rPr>
+          <w:lang w:val="en-CA"/>
+        </w:rPr>
+        <w:t>,</w:t>
+      </w:r>
+      <w:r>
+        <w:rPr>
+          <w:lang w:val="en-CA"/>
+        </w:rPr>
+        <w:t xml:space="preserve"> </w:t>
       </w:r>
       <w:r>
         <w:rPr>
@@ -1875,23 +1904,276 @@
         <w:rPr>
           <w:lang w:val="en-CA"/>
         </w:rPr>
+        <w:lastRenderedPageBreak/>
         <w:t>The gamma</w:t>
       </w:r>
       <w:r>
         <w:rPr>
           <w:lang w:val="en-CA"/>
         </w:rPr>
-        <w:t xml:space="preserve"> parameter was chosen </w:t>
-      </w:r>
-      <w:bookmarkStart w:id="0" w:name="_GoBack"/>
-      <w:bookmarkEnd w:id="0"/>
+        <w:t xml:space="preserve"> parameter </w:t>
+      </w:r>
+      <w:r>
+        <w:rPr>
+          <w:b/>
+          <w:lang w:val="en-CA"/>
+        </w:rPr>
+        <w:t xml:space="preserve">defines how far the influence of a single training example reaches, with low values meaning </w:t>
+      </w:r>
+      <w:r>
+        <w:rPr>
+          <w:b/>
+          <w:lang w:val="en-CA"/>
+        </w:rPr>
+        <w:t>‘</w:t>
+      </w:r>
+      <w:r>
+        <w:rPr>
+          <w:b/>
+          <w:lang w:val="en-CA"/>
+        </w:rPr>
+        <w:t>far</w:t>
+      </w:r>
+      <w:r>
+        <w:rPr>
+          <w:b/>
+          <w:lang w:val="en-CA"/>
+        </w:rPr>
+        <w:t>’</w:t>
+      </w:r>
+      <w:r>
+        <w:rPr>
+          <w:b/>
+          <w:lang w:val="en-CA"/>
+        </w:rPr>
+        <w:t xml:space="preserve"> and high values meaning ‘close’</w:t>
+      </w:r>
+      <w:r>
+        <w:rPr>
+          <w:lang w:val="en-CA"/>
+        </w:rPr>
+        <w:t xml:space="preserve"> [4]</w:t>
+      </w:r>
+      <w:r>
+        <w:rPr>
+          <w:lang w:val="en-CA"/>
+        </w:rPr>
+        <w:t>. This parameter</w:t>
+      </w:r>
+      <w:r>
+        <w:rPr>
+          <w:lang w:val="en-CA"/>
+        </w:rPr>
+        <w:t xml:space="preserve"> was set at 1/n where n is the number of features. </w:t>
+      </w:r>
+      <w:r>
+        <w:rPr>
+          <w:lang w:val="en-CA"/>
+        </w:rPr>
+        <w:t xml:space="preserve">We chose to do this because we wanted gamma to be small in order to make the training data have the largest radius of influence, since the images were noisy to begin with. </w:t>
+      </w:r>
+    </w:p>
+    <w:p>
+      <w:pPr>
+        <w:pStyle w:val="BodyText"/>
+        <w:rPr>
+          <w:lang w:val="en-CA"/>
+        </w:rPr>
+      </w:pPr>
+      <w:r>
+        <w:rPr>
+          <w:lang w:val="en-CA"/>
+        </w:rPr>
+        <w:t>The penalty parameter C describes the margin of error of the classifier (SVM). A higher C would entail a smaller margin of error in building the classifier, however, this would result in a higher runtime. Since our images were significantly noisy, we wanted</w:t>
+      </w:r>
+      <w:r>
+        <w:rPr>
+          <w:lang w:val="en-CA"/>
+        </w:rPr>
+        <w:t xml:space="preserve"> a very small margin of error, thus we set C to 100. </w:t>
+      </w:r>
     </w:p>
     <w:p>
       <w:pPr>
         <w:pStyle w:val="Heading2"/>
-      </w:pPr>
-      <w:r>
-        <w:lastRenderedPageBreak/>
+        <w:rPr>
+          <w:lang w:val="en-CA"/>
+        </w:rPr>
+      </w:pPr>
+      <w:r>
+        <w:rPr>
+          <w:lang w:val="en-CA"/>
+        </w:rPr>
+        <w:t>K-Nearest-Neighbor (KNN)</w:t>
+      </w:r>
+    </w:p>
+    <w:p>
+      <w:pPr>
+        <w:pStyle w:val="BodyText"/>
+        <w:rPr>
+          <w:lang w:val="en-CA"/>
+        </w:rPr>
+      </w:pPr>
+      <w:r>
+        <w:rPr>
+          <w:lang w:val="en-CA"/>
+        </w:rPr>
+        <w:t>KNN</w:t>
+      </w:r>
+      <w:r>
+        <w:rPr>
+          <w:lang w:val="en-CA"/>
+        </w:rPr>
+        <w:t xml:space="preserve"> is acquired from the </w:t>
+      </w:r>
+      <w:proofErr w:type="spellStart"/>
+      <w:r>
+        <w:rPr>
+          <w:lang w:val="en-CA"/>
+        </w:rPr>
+        <w:t>scikit</w:t>
+      </w:r>
+      <w:proofErr w:type="spellEnd"/>
+      <w:r>
+        <w:rPr>
+          <w:lang w:val="en-CA"/>
+        </w:rPr>
+        <w:t>-learn library and it</w:t>
+      </w:r>
+      <w:r>
+        <w:rPr>
+          <w:lang w:val="en-CA"/>
+        </w:rPr>
+        <w:t xml:space="preserve"> calculates the label of its nearest neighbor</w:t>
+      </w:r>
+      <w:r>
+        <w:rPr>
+          <w:lang w:val="en-CA"/>
+        </w:rPr>
+        <w:t>s</w:t>
+      </w:r>
+      <w:r>
+        <w:rPr>
+          <w:lang w:val="en-CA"/>
+        </w:rPr>
+        <w:t xml:space="preserve"> </w:t>
+      </w:r>
+      <w:r>
+        <w:rPr>
+          <w:lang w:val="en-CA"/>
+        </w:rPr>
+        <w:t xml:space="preserve">while </w:t>
+      </w:r>
+      <w:r>
+        <w:rPr>
+          <w:lang w:val="en-CA"/>
+        </w:rPr>
+        <w:t>determin</w:t>
+      </w:r>
+      <w:r>
+        <w:rPr>
+          <w:lang w:val="en-CA"/>
+        </w:rPr>
+        <w:t>ing</w:t>
+      </w:r>
+      <w:r>
+        <w:rPr>
+          <w:lang w:val="en-CA"/>
+        </w:rPr>
+        <w:t xml:space="preserve"> the mode of </w:t>
+      </w:r>
+      <w:r>
+        <w:rPr>
+          <w:lang w:val="en-CA"/>
+        </w:rPr>
+        <w:t>their label</w:t>
+      </w:r>
+      <w:r>
+        <w:rPr>
+          <w:lang w:val="en-CA"/>
+        </w:rPr>
+        <w:t>s</w:t>
+      </w:r>
+      <w:r>
+        <w:rPr>
+          <w:lang w:val="en-CA"/>
+        </w:rPr>
+        <w:t xml:space="preserve">. </w:t>
+      </w:r>
+      <w:r>
+        <w:rPr>
+          <w:lang w:val="en-CA"/>
+        </w:rPr>
+        <w:t xml:space="preserve">We used KNN due to its simplicity and its rapid building/predicting time. </w:t>
+      </w:r>
+      <w:r>
+        <w:rPr>
+          <w:lang w:val="en-CA"/>
+        </w:rPr>
+        <w:t>The parameter of KNN is the number of neighbors</w:t>
+      </w:r>
+      <w:r>
+        <w:rPr>
+          <w:lang w:val="en-CA"/>
+        </w:rPr>
+        <w:t xml:space="preserve"> (n_neighbors)</w:t>
+      </w:r>
+      <w:r>
+        <w:rPr>
+          <w:lang w:val="en-CA"/>
+        </w:rPr>
+        <w:t xml:space="preserve"> </w:t>
+      </w:r>
+      <w:r>
+        <w:rPr>
+          <w:lang w:val="en-CA"/>
+        </w:rPr>
+        <w:t xml:space="preserve">it observes to make a prediction. </w:t>
+      </w:r>
+      <w:r>
+        <w:rPr>
+          <w:lang w:val="en-CA"/>
+        </w:rPr>
+        <w:t xml:space="preserve">We selected 3 as the number of nearest neighbors, </w:t>
+      </w:r>
+      <w:r>
+        <w:rPr>
+          <w:lang w:val="en-CA"/>
+        </w:rPr>
+        <w:t xml:space="preserve">keeping the search radius small for the number of neighbors. </w:t>
+      </w:r>
+    </w:p>
+    <w:p>
+      <w:pPr>
+        <w:pStyle w:val="BodyText"/>
+        <w:rPr>
+          <w:lang w:val="en-CA"/>
+        </w:rPr>
+      </w:pPr>
+      <w:r>
+        <w:rPr>
+          <w:lang w:val="en-CA"/>
+        </w:rPr>
+        <w:t>Initially we tried with n_neighbors = 11 (the number of categories), but for the categories that have lower number of data points (e.g. motorcycle), it would often get misclassified as a part of a category with more data points</w:t>
+      </w:r>
+      <w:r>
+        <w:rPr>
+          <w:lang w:val="en-CA"/>
+        </w:rPr>
+        <w:t xml:space="preserve"> (e.g. background)</w:t>
+      </w:r>
+      <w:r>
+        <w:rPr>
+          <w:lang w:val="en-CA"/>
+        </w:rPr>
+        <w:t xml:space="preserve">. </w:t>
+      </w:r>
+    </w:p>
+    <w:p>
+      <w:pPr>
+        <w:pStyle w:val="Heading2"/>
+      </w:pPr>
+      <w:r>
         <w:t xml:space="preserve">Part 2.1 - </w:t>
       </w:r>
       <w:r>
@@ -1916,7 +2198,6 @@
       </w:r>
       <w:r>
         <w:rPr>
-          <w:u w:val="single"/>
           <w:lang w:val="en-CA"/>
         </w:rPr>
         <w:t>cross-validation</w:t>
@@ -1927,6 +2208,14 @@
         </w:rPr>
         <w:t xml:space="preserve"> </w:t>
       </w:r>
+    </w:p>
+    <w:p>
+      <w:pPr>
+        <w:pStyle w:val="BodyText"/>
+        <w:rPr>
+          <w:lang w:val="en-CA"/>
+        </w:rPr>
+      </w:pPr>
       <w:r>
         <w:rPr>
           <w:lang w:val="en-CA"/>
@@ -2282,17 +2571,9 @@
           <w:noProof/>
         </w:rPr>
         <w:drawing>
-          <wp:anchor distT="0" distB="0" distL="114300" distR="114300" simplePos="0" relativeHeight="251658240" behindDoc="0" locked="0" layoutInCell="1" allowOverlap="1" wp14:anchorId="28711AF2" wp14:editId="28A357FC">
-            <wp:simplePos x="0" y="0"/>
-            <wp:positionH relativeFrom="margin">
-              <wp:posOffset>0</wp:posOffset>
-            </wp:positionH>
-            <wp:positionV relativeFrom="margin">
-              <wp:posOffset>9525</wp:posOffset>
-            </wp:positionV>
+          <wp:inline distT="0" distB="0" distL="0" distR="0" wp14:anchorId="28711AF2" wp14:editId="20871B61">
             <wp:extent cx="2967355" cy="2553970"/>
             <wp:effectExtent l="0" t="0" r="4445" b="0"/>
-            <wp:wrapSquare wrapText="bothSides"/>
             <wp:docPr id="4" name="Picture 4"/>
             <wp:cNvGraphicFramePr>
               <a:graphicFrameLocks xmlns:a="http://schemas.openxmlformats.org/drawingml/2006/main" noChangeAspect="1"/>
@@ -2335,10 +2616,7 @@
                 </pic:pic>
               </a:graphicData>
             </a:graphic>
-            <wp14:sizeRelV relativeFrom="margin">
-              <wp14:pctHeight>0</wp14:pctHeight>
-            </wp14:sizeRelV>
-          </wp:anchor>
+          </wp:inline>
         </w:drawing>
       </w:r>
     </w:p>
@@ -2824,6 +3102,7 @@
         <w:rPr>
           <w:lang w:val="en-CA"/>
         </w:rPr>
+        <w:lastRenderedPageBreak/>
         <w:t xml:space="preserve">The accuracy of our localization and classifier was: …, whereas the accuracy of the classification data and classifier was: … </w:t>
       </w:r>
     </w:p>
@@ -3236,14 +3515,7 @@
         <w:rPr>
           <w:lang w:val="en-CA"/>
         </w:rPr>
-        <w:t xml:space="preserve">a </w:t>
-      </w:r>
-      <w:r>
-        <w:rPr>
-          <w:lang w:val="en-CA"/>
-        </w:rPr>
-        <w:lastRenderedPageBreak/>
-        <w:t xml:space="preserve">classification and localization algorithm. The initial part of this experiment was to train a support vector machine classifier (SVM) </w:t>
+        <w:t xml:space="preserve">a classification and localization algorithm. The initial part of this experiment was to train a support vector machine classifier (SVM) </w:t>
       </w:r>
       <w:r>
         <w:rPr>
@@ -3372,544 +3644,907 @@
           <w:lang w:val="en-CA"/>
         </w:rPr>
       </w:pPr>
-    </w:p>
-    <w:p>
-      <w:pPr>
-        <w:pStyle w:val="references"/>
-        <w:numPr>
-          <w:ilvl w:val="0"/>
-          <w:numId w:val="0"/>
-        </w:numPr>
-        <w:ind w:left="360" w:hanging="360"/>
-        <w:jc w:val="left"/>
-      </w:pPr>
-    </w:p>
-    <w:p>
-      <w:pPr>
-        <w:pStyle w:val="references"/>
-        <w:numPr>
-          <w:ilvl w:val="0"/>
-          <w:numId w:val="0"/>
-        </w:numPr>
-        <w:ind w:left="360" w:hanging="360"/>
-        <w:jc w:val="left"/>
-      </w:pPr>
-    </w:p>
-    <w:p>
-      <w:pPr>
-        <w:pStyle w:val="references"/>
-        <w:numPr>
-          <w:ilvl w:val="0"/>
-          <w:numId w:val="0"/>
-        </w:numPr>
-        <w:ind w:left="360" w:hanging="360"/>
-        <w:jc w:val="left"/>
-      </w:pPr>
-    </w:p>
-    <w:p>
-      <w:pPr>
-        <w:pStyle w:val="references"/>
-        <w:numPr>
-          <w:ilvl w:val="0"/>
-          <w:numId w:val="0"/>
-        </w:numPr>
-        <w:ind w:left="360" w:hanging="360"/>
-        <w:jc w:val="left"/>
-      </w:pPr>
-    </w:p>
-    <w:p>
-      <w:pPr>
-        <w:pStyle w:val="references"/>
-        <w:numPr>
-          <w:ilvl w:val="0"/>
-          <w:numId w:val="0"/>
-        </w:numPr>
-        <w:ind w:left="360" w:hanging="360"/>
-        <w:jc w:val="left"/>
-      </w:pPr>
-    </w:p>
-    <w:p>
-      <w:pPr>
-        <w:pStyle w:val="references"/>
-        <w:numPr>
-          <w:ilvl w:val="0"/>
-          <w:numId w:val="0"/>
-        </w:numPr>
-        <w:ind w:left="360" w:hanging="360"/>
-        <w:jc w:val="left"/>
-      </w:pPr>
-    </w:p>
-    <w:p>
-      <w:pPr>
-        <w:pStyle w:val="references"/>
-        <w:numPr>
-          <w:ilvl w:val="0"/>
-          <w:numId w:val="0"/>
-        </w:numPr>
-        <w:ind w:left="360" w:hanging="360"/>
-        <w:jc w:val="left"/>
-      </w:pPr>
-    </w:p>
-    <w:p>
-      <w:pPr>
-        <w:pStyle w:val="references"/>
-        <w:numPr>
-          <w:ilvl w:val="0"/>
-          <w:numId w:val="0"/>
-        </w:numPr>
-        <w:ind w:left="360" w:hanging="360"/>
-        <w:jc w:val="left"/>
-      </w:pPr>
-    </w:p>
-    <w:p>
-      <w:pPr>
-        <w:pStyle w:val="references"/>
-        <w:numPr>
-          <w:ilvl w:val="0"/>
-          <w:numId w:val="0"/>
-        </w:numPr>
-        <w:ind w:left="360" w:hanging="360"/>
-        <w:jc w:val="left"/>
-      </w:pPr>
-    </w:p>
-    <w:p>
-      <w:pPr>
-        <w:pStyle w:val="references"/>
-        <w:numPr>
-          <w:ilvl w:val="0"/>
-          <w:numId w:val="0"/>
-        </w:numPr>
-        <w:ind w:left="360" w:hanging="360"/>
-        <w:jc w:val="left"/>
-      </w:pPr>
-    </w:p>
-    <w:p>
-      <w:pPr>
-        <w:pStyle w:val="references"/>
-        <w:numPr>
-          <w:ilvl w:val="0"/>
-          <w:numId w:val="0"/>
-        </w:numPr>
-        <w:ind w:left="360" w:hanging="360"/>
-        <w:jc w:val="left"/>
-      </w:pPr>
-    </w:p>
-    <w:p>
-      <w:pPr>
-        <w:pStyle w:val="references"/>
-        <w:numPr>
-          <w:ilvl w:val="0"/>
-          <w:numId w:val="0"/>
-        </w:numPr>
-        <w:ind w:left="360" w:hanging="360"/>
-        <w:jc w:val="left"/>
-      </w:pPr>
-    </w:p>
-    <w:p>
-      <w:pPr>
-        <w:pStyle w:val="references"/>
-        <w:numPr>
-          <w:ilvl w:val="0"/>
-          <w:numId w:val="0"/>
-        </w:numPr>
-        <w:ind w:left="360" w:hanging="360"/>
-        <w:jc w:val="left"/>
-      </w:pPr>
-    </w:p>
-    <w:p>
-      <w:pPr>
-        <w:pStyle w:val="references"/>
-        <w:numPr>
-          <w:ilvl w:val="0"/>
-          <w:numId w:val="0"/>
-        </w:numPr>
-        <w:ind w:left="360" w:hanging="360"/>
-        <w:jc w:val="left"/>
-      </w:pPr>
-    </w:p>
-    <w:p>
-      <w:pPr>
-        <w:pStyle w:val="references"/>
-        <w:numPr>
-          <w:ilvl w:val="0"/>
-          <w:numId w:val="0"/>
-        </w:numPr>
-        <w:ind w:left="360" w:hanging="360"/>
-        <w:jc w:val="left"/>
-      </w:pPr>
-    </w:p>
-    <w:p>
-      <w:pPr>
-        <w:pStyle w:val="references"/>
-        <w:numPr>
-          <w:ilvl w:val="0"/>
-          <w:numId w:val="0"/>
-        </w:numPr>
-        <w:ind w:left="360" w:hanging="360"/>
-        <w:jc w:val="left"/>
-      </w:pPr>
-    </w:p>
-    <w:p>
-      <w:pPr>
-        <w:pStyle w:val="references"/>
-        <w:numPr>
-          <w:ilvl w:val="0"/>
-          <w:numId w:val="0"/>
-        </w:numPr>
-        <w:ind w:left="360" w:hanging="360"/>
-        <w:jc w:val="left"/>
-      </w:pPr>
-    </w:p>
-    <w:p>
-      <w:pPr>
-        <w:pStyle w:val="references"/>
-        <w:numPr>
-          <w:ilvl w:val="0"/>
-          <w:numId w:val="0"/>
-        </w:numPr>
-        <w:ind w:left="360" w:hanging="360"/>
-        <w:jc w:val="left"/>
-      </w:pPr>
-    </w:p>
-    <w:p>
-      <w:pPr>
-        <w:pStyle w:val="references"/>
-        <w:numPr>
-          <w:ilvl w:val="0"/>
-          <w:numId w:val="0"/>
-        </w:numPr>
-        <w:ind w:left="360" w:hanging="360"/>
-        <w:jc w:val="left"/>
-      </w:pPr>
-    </w:p>
-    <w:p>
-      <w:pPr>
-        <w:pStyle w:val="references"/>
-        <w:numPr>
-          <w:ilvl w:val="0"/>
-          <w:numId w:val="0"/>
-        </w:numPr>
-        <w:ind w:left="360" w:hanging="360"/>
-        <w:jc w:val="left"/>
-      </w:pPr>
-    </w:p>
-    <w:p>
-      <w:pPr>
-        <w:pStyle w:val="references"/>
-        <w:numPr>
-          <w:ilvl w:val="0"/>
-          <w:numId w:val="0"/>
-        </w:numPr>
-        <w:ind w:left="360" w:hanging="360"/>
-        <w:jc w:val="left"/>
-      </w:pPr>
-    </w:p>
-    <w:p>
-      <w:pPr>
-        <w:pStyle w:val="references"/>
-        <w:numPr>
-          <w:ilvl w:val="0"/>
-          <w:numId w:val="0"/>
-        </w:numPr>
-        <w:ind w:left="360" w:hanging="360"/>
-        <w:jc w:val="left"/>
-      </w:pPr>
-    </w:p>
-    <w:p>
-      <w:pPr>
-        <w:pStyle w:val="references"/>
-        <w:numPr>
-          <w:ilvl w:val="0"/>
-          <w:numId w:val="0"/>
-        </w:numPr>
-        <w:ind w:left="360" w:hanging="360"/>
-        <w:jc w:val="left"/>
-      </w:pPr>
-    </w:p>
-    <w:p>
-      <w:pPr>
-        <w:pStyle w:val="references"/>
-        <w:numPr>
-          <w:ilvl w:val="0"/>
-          <w:numId w:val="0"/>
-        </w:numPr>
-        <w:ind w:left="360" w:hanging="360"/>
-        <w:jc w:val="left"/>
-      </w:pPr>
-    </w:p>
-    <w:p>
-      <w:pPr>
-        <w:pStyle w:val="references"/>
-        <w:numPr>
-          <w:ilvl w:val="0"/>
-          <w:numId w:val="0"/>
-        </w:numPr>
-        <w:ind w:left="360" w:hanging="360"/>
-        <w:jc w:val="left"/>
-      </w:pPr>
-    </w:p>
-    <w:p>
-      <w:pPr>
-        <w:pStyle w:val="references"/>
-        <w:numPr>
-          <w:ilvl w:val="0"/>
-          <w:numId w:val="0"/>
-        </w:numPr>
-        <w:ind w:left="360" w:hanging="360"/>
-        <w:jc w:val="left"/>
-      </w:pPr>
-    </w:p>
-    <w:p>
-      <w:pPr>
-        <w:pStyle w:val="references"/>
-        <w:numPr>
-          <w:ilvl w:val="0"/>
-          <w:numId w:val="0"/>
-        </w:numPr>
-        <w:ind w:left="360" w:hanging="360"/>
-        <w:jc w:val="left"/>
-      </w:pPr>
-    </w:p>
-    <w:p>
-      <w:pPr>
-        <w:pStyle w:val="references"/>
-        <w:numPr>
-          <w:ilvl w:val="0"/>
-          <w:numId w:val="0"/>
-        </w:numPr>
-        <w:ind w:left="360" w:hanging="360"/>
-        <w:jc w:val="left"/>
-      </w:pPr>
-    </w:p>
-    <w:p>
-      <w:pPr>
-        <w:pStyle w:val="references"/>
-        <w:numPr>
-          <w:ilvl w:val="0"/>
-          <w:numId w:val="0"/>
-        </w:numPr>
-        <w:ind w:left="360" w:hanging="360"/>
-        <w:jc w:val="left"/>
-      </w:pPr>
-    </w:p>
-    <w:p>
-      <w:pPr>
-        <w:pStyle w:val="references"/>
-        <w:numPr>
-          <w:ilvl w:val="0"/>
-          <w:numId w:val="0"/>
-        </w:numPr>
-        <w:ind w:left="360" w:hanging="360"/>
-        <w:jc w:val="left"/>
-      </w:pPr>
-    </w:p>
-    <w:p>
-      <w:pPr>
-        <w:pStyle w:val="references"/>
-        <w:numPr>
-          <w:ilvl w:val="0"/>
-          <w:numId w:val="0"/>
-        </w:numPr>
-        <w:ind w:left="360" w:hanging="360"/>
-        <w:jc w:val="left"/>
-      </w:pPr>
-    </w:p>
-    <w:p>
-      <w:pPr>
-        <w:pStyle w:val="references"/>
-        <w:numPr>
-          <w:ilvl w:val="0"/>
-          <w:numId w:val="0"/>
-        </w:numPr>
-        <w:ind w:left="360" w:hanging="360"/>
-        <w:jc w:val="left"/>
-      </w:pPr>
-    </w:p>
-    <w:p>
-      <w:pPr>
-        <w:pStyle w:val="references"/>
-        <w:numPr>
-          <w:ilvl w:val="0"/>
-          <w:numId w:val="0"/>
-        </w:numPr>
-        <w:ind w:left="360" w:hanging="360"/>
-        <w:jc w:val="left"/>
-      </w:pPr>
-    </w:p>
-    <w:p>
-      <w:pPr>
-        <w:pStyle w:val="references"/>
-        <w:numPr>
-          <w:ilvl w:val="0"/>
-          <w:numId w:val="0"/>
-        </w:numPr>
-        <w:ind w:left="360" w:hanging="360"/>
-        <w:jc w:val="left"/>
-      </w:pPr>
-    </w:p>
-    <w:p>
-      <w:pPr>
-        <w:pStyle w:val="references"/>
-        <w:numPr>
-          <w:ilvl w:val="0"/>
-          <w:numId w:val="0"/>
-        </w:numPr>
-        <w:ind w:left="360" w:hanging="360"/>
-        <w:jc w:val="left"/>
-      </w:pPr>
-    </w:p>
-    <w:p>
-      <w:pPr>
-        <w:pStyle w:val="references"/>
-        <w:numPr>
-          <w:ilvl w:val="0"/>
-          <w:numId w:val="0"/>
-        </w:numPr>
-        <w:ind w:left="360" w:hanging="360"/>
-        <w:jc w:val="left"/>
-      </w:pPr>
-    </w:p>
-    <w:p>
-      <w:pPr>
-        <w:pStyle w:val="references"/>
-        <w:numPr>
-          <w:ilvl w:val="0"/>
-          <w:numId w:val="0"/>
-        </w:numPr>
-        <w:ind w:left="360" w:hanging="360"/>
-        <w:jc w:val="left"/>
-      </w:pPr>
-    </w:p>
-    <w:p>
-      <w:pPr>
-        <w:pStyle w:val="references"/>
-        <w:numPr>
-          <w:ilvl w:val="0"/>
-          <w:numId w:val="0"/>
-        </w:numPr>
-        <w:ind w:left="360" w:hanging="360"/>
-        <w:jc w:val="left"/>
-      </w:pPr>
-    </w:p>
-    <w:p>
-      <w:pPr>
-        <w:pStyle w:val="references"/>
-        <w:numPr>
-          <w:ilvl w:val="0"/>
-          <w:numId w:val="0"/>
-        </w:numPr>
-        <w:ind w:left="360" w:hanging="360"/>
-        <w:jc w:val="left"/>
-      </w:pPr>
-    </w:p>
-    <w:p>
-      <w:pPr>
-        <w:pStyle w:val="references"/>
-        <w:numPr>
-          <w:ilvl w:val="0"/>
-          <w:numId w:val="0"/>
-        </w:numPr>
-        <w:ind w:left="360" w:hanging="360"/>
-        <w:jc w:val="left"/>
-      </w:pPr>
-    </w:p>
-    <w:p>
-      <w:pPr>
-        <w:pStyle w:val="references"/>
-        <w:numPr>
-          <w:ilvl w:val="0"/>
-          <w:numId w:val="0"/>
-        </w:numPr>
-        <w:ind w:left="360" w:hanging="360"/>
-        <w:jc w:val="left"/>
-      </w:pPr>
-    </w:p>
-    <w:p>
-      <w:pPr>
-        <w:pStyle w:val="references"/>
-        <w:numPr>
-          <w:ilvl w:val="0"/>
-          <w:numId w:val="0"/>
-        </w:numPr>
-        <w:ind w:left="360" w:hanging="360"/>
-        <w:jc w:val="left"/>
-      </w:pPr>
-    </w:p>
-    <w:p>
-      <w:pPr>
-        <w:pStyle w:val="references"/>
-        <w:numPr>
-          <w:ilvl w:val="0"/>
-          <w:numId w:val="0"/>
-        </w:numPr>
-        <w:ind w:left="360" w:hanging="360"/>
-        <w:jc w:val="left"/>
-      </w:pPr>
-    </w:p>
-    <w:p>
-      <w:pPr>
-        <w:pStyle w:val="references"/>
-        <w:numPr>
-          <w:ilvl w:val="0"/>
-          <w:numId w:val="0"/>
-        </w:numPr>
-        <w:ind w:left="360" w:hanging="360"/>
-        <w:jc w:val="left"/>
-      </w:pPr>
-    </w:p>
-    <w:p>
-      <w:pPr>
-        <w:pStyle w:val="references"/>
-        <w:numPr>
-          <w:ilvl w:val="0"/>
-          <w:numId w:val="0"/>
-        </w:numPr>
-        <w:ind w:left="360" w:hanging="360"/>
-        <w:jc w:val="left"/>
-      </w:pPr>
-    </w:p>
-    <w:p>
-      <w:pPr>
-        <w:pStyle w:val="references"/>
-        <w:numPr>
-          <w:ilvl w:val="0"/>
-          <w:numId w:val="0"/>
-        </w:numPr>
-        <w:ind w:left="360" w:hanging="360"/>
-        <w:jc w:val="left"/>
-      </w:pPr>
-    </w:p>
-    <w:p>
-      <w:pPr>
-        <w:pStyle w:val="references"/>
-        <w:numPr>
-          <w:ilvl w:val="0"/>
-          <w:numId w:val="0"/>
-        </w:numPr>
-        <w:ind w:left="360" w:hanging="360"/>
-        <w:jc w:val="left"/>
-      </w:pPr>
-    </w:p>
-    <w:p>
-      <w:pPr>
-        <w:pStyle w:val="references"/>
-        <w:numPr>
-          <w:ilvl w:val="0"/>
-          <w:numId w:val="0"/>
-        </w:numPr>
-        <w:ind w:left="360" w:hanging="360"/>
-        <w:jc w:val="left"/>
-      </w:pPr>
-    </w:p>
-    <w:p>
-      <w:pPr>
-        <w:pStyle w:val="references"/>
-        <w:numPr>
-          <w:ilvl w:val="0"/>
-          <w:numId w:val="0"/>
-        </w:numPr>
-        <w:ind w:left="360" w:hanging="360"/>
-        <w:jc w:val="left"/>
+      <w:r>
+        <w:rPr>
+          <w:shd w:val="clear" w:color="auto" w:fill="FFFFFF"/>
+          <w:lang w:val="en-CA"/>
+        </w:rPr>
+        <w:t>RBF SVM parameters — scikit-learn 0.20.1 documentation. (2018). Retrieved from https://scikit-learn.org/stable/auto_examples/svm/plot_rbf_parameters.html</w:t>
+      </w:r>
+    </w:p>
+    <w:p>
+      <w:pPr>
+        <w:pStyle w:val="references"/>
+        <w:rPr>
+          <w:sz w:val="24"/>
+          <w:szCs w:val="24"/>
+          <w:lang w:val="en-CA"/>
+        </w:rPr>
+      </w:pPr>
+    </w:p>
+    <w:p>
+      <w:pPr>
+        <w:pStyle w:val="references"/>
+        <w:numPr>
+          <w:ilvl w:val="0"/>
+          <w:numId w:val="0"/>
+        </w:numPr>
+        <w:ind w:left="360" w:hanging="360"/>
+        <w:rPr>
+          <w:sz w:val="24"/>
+          <w:szCs w:val="24"/>
+          <w:lang w:val="en-CA"/>
+        </w:rPr>
+      </w:pPr>
+    </w:p>
+    <w:p>
+      <w:pPr>
+        <w:pStyle w:val="references"/>
+        <w:numPr>
+          <w:ilvl w:val="0"/>
+          <w:numId w:val="0"/>
+        </w:numPr>
+        <w:ind w:left="360" w:hanging="360"/>
+        <w:rPr>
+          <w:sz w:val="24"/>
+          <w:szCs w:val="24"/>
+          <w:lang w:val="en-CA"/>
+        </w:rPr>
+      </w:pPr>
+    </w:p>
+    <w:p>
+      <w:pPr>
+        <w:pStyle w:val="references"/>
+        <w:numPr>
+          <w:ilvl w:val="0"/>
+          <w:numId w:val="0"/>
+        </w:numPr>
+        <w:ind w:left="360" w:hanging="360"/>
+        <w:rPr>
+          <w:sz w:val="24"/>
+          <w:szCs w:val="24"/>
+          <w:lang w:val="en-CA"/>
+        </w:rPr>
+      </w:pPr>
+    </w:p>
+    <w:p>
+      <w:pPr>
+        <w:pStyle w:val="references"/>
+        <w:numPr>
+          <w:ilvl w:val="0"/>
+          <w:numId w:val="0"/>
+        </w:numPr>
+        <w:ind w:left="360" w:hanging="360"/>
+        <w:rPr>
+          <w:sz w:val="24"/>
+          <w:szCs w:val="24"/>
+          <w:lang w:val="en-CA"/>
+        </w:rPr>
+      </w:pPr>
+    </w:p>
+    <w:p>
+      <w:pPr>
+        <w:pStyle w:val="references"/>
+        <w:numPr>
+          <w:ilvl w:val="0"/>
+          <w:numId w:val="0"/>
+        </w:numPr>
+        <w:ind w:left="360" w:hanging="360"/>
+        <w:rPr>
+          <w:sz w:val="24"/>
+          <w:szCs w:val="24"/>
+          <w:lang w:val="en-CA"/>
+        </w:rPr>
+      </w:pPr>
+    </w:p>
+    <w:p>
+      <w:pPr>
+        <w:pStyle w:val="references"/>
+        <w:numPr>
+          <w:ilvl w:val="0"/>
+          <w:numId w:val="0"/>
+        </w:numPr>
+        <w:ind w:left="360" w:hanging="360"/>
+        <w:rPr>
+          <w:sz w:val="24"/>
+          <w:szCs w:val="24"/>
+          <w:lang w:val="en-CA"/>
+        </w:rPr>
+      </w:pPr>
+    </w:p>
+    <w:p>
+      <w:pPr>
+        <w:pStyle w:val="references"/>
+        <w:numPr>
+          <w:ilvl w:val="0"/>
+          <w:numId w:val="0"/>
+        </w:numPr>
+        <w:ind w:left="360" w:hanging="360"/>
+        <w:rPr>
+          <w:sz w:val="24"/>
+          <w:szCs w:val="24"/>
+          <w:lang w:val="en-CA"/>
+        </w:rPr>
+      </w:pPr>
+    </w:p>
+    <w:p>
+      <w:pPr>
+        <w:pStyle w:val="references"/>
+        <w:numPr>
+          <w:ilvl w:val="0"/>
+          <w:numId w:val="0"/>
+        </w:numPr>
+        <w:ind w:left="360" w:hanging="360"/>
+        <w:rPr>
+          <w:sz w:val="24"/>
+          <w:szCs w:val="24"/>
+          <w:lang w:val="en-CA"/>
+        </w:rPr>
+      </w:pPr>
+    </w:p>
+    <w:p>
+      <w:pPr>
+        <w:pStyle w:val="references"/>
+        <w:numPr>
+          <w:ilvl w:val="0"/>
+          <w:numId w:val="0"/>
+        </w:numPr>
+        <w:ind w:left="360" w:hanging="360"/>
+        <w:rPr>
+          <w:sz w:val="24"/>
+          <w:szCs w:val="24"/>
+          <w:lang w:val="en-CA"/>
+        </w:rPr>
+      </w:pPr>
+    </w:p>
+    <w:p>
+      <w:pPr>
+        <w:pStyle w:val="references"/>
+        <w:numPr>
+          <w:ilvl w:val="0"/>
+          <w:numId w:val="0"/>
+        </w:numPr>
+        <w:ind w:left="360" w:hanging="360"/>
+        <w:rPr>
+          <w:sz w:val="24"/>
+          <w:szCs w:val="24"/>
+          <w:lang w:val="en-CA"/>
+        </w:rPr>
+      </w:pPr>
+    </w:p>
+    <w:p>
+      <w:pPr>
+        <w:pStyle w:val="references"/>
+        <w:numPr>
+          <w:ilvl w:val="0"/>
+          <w:numId w:val="0"/>
+        </w:numPr>
+        <w:ind w:left="360" w:hanging="360"/>
+        <w:jc w:val="left"/>
+      </w:pPr>
+    </w:p>
+    <w:p>
+      <w:pPr>
+        <w:pStyle w:val="references"/>
+        <w:numPr>
+          <w:ilvl w:val="0"/>
+          <w:numId w:val="0"/>
+        </w:numPr>
+        <w:ind w:left="360" w:hanging="360"/>
+        <w:jc w:val="left"/>
+      </w:pPr>
+    </w:p>
+    <w:p>
+      <w:pPr>
+        <w:pStyle w:val="references"/>
+        <w:numPr>
+          <w:ilvl w:val="0"/>
+          <w:numId w:val="0"/>
+        </w:numPr>
+        <w:ind w:left="360" w:hanging="360"/>
+        <w:jc w:val="left"/>
+      </w:pPr>
+    </w:p>
+    <w:p>
+      <w:pPr>
+        <w:pStyle w:val="references"/>
+        <w:numPr>
+          <w:ilvl w:val="0"/>
+          <w:numId w:val="0"/>
+        </w:numPr>
+        <w:ind w:left="360" w:hanging="360"/>
+        <w:jc w:val="left"/>
+      </w:pPr>
+    </w:p>
+    <w:p>
+      <w:pPr>
+        <w:jc w:val="left"/>
+        <w:rPr>
+          <w:sz w:val="32"/>
+          <w:lang w:val="en-CA"/>
+        </w:rPr>
+      </w:pPr>
+      <w:r>
+        <w:br w:type="page"/>
+      </w:r>
+      <w:r>
+        <w:rPr>
+          <w:sz w:val="32"/>
+          <w:lang w:val="en-CA"/>
+        </w:rPr>
+        <w:lastRenderedPageBreak/>
+        <w:t>Appendix</w:t>
+      </w:r>
+    </w:p>
+    <w:p>
+      <w:pPr>
+        <w:jc w:val="left"/>
+        <w:rPr>
+          <w:rFonts w:eastAsia="MS Mincho"/>
+          <w:noProof/>
+          <w:sz w:val="16"/>
+          <w:szCs w:val="16"/>
+        </w:rPr>
+      </w:pPr>
+    </w:p>
+    <w:p>
+      <w:pPr>
+        <w:jc w:val="left"/>
+        <w:rPr>
+          <w:rFonts w:eastAsia="MS Mincho"/>
+          <w:noProof/>
+          <w:sz w:val="16"/>
+          <w:szCs w:val="16"/>
+        </w:rPr>
+      </w:pPr>
+    </w:p>
+    <w:p>
+      <w:pPr>
+        <w:jc w:val="left"/>
+        <w:rPr>
+          <w:rFonts w:eastAsia="MS Mincho"/>
+          <w:noProof/>
+          <w:sz w:val="16"/>
+          <w:szCs w:val="16"/>
+        </w:rPr>
+      </w:pPr>
+    </w:p>
+    <w:p>
+      <w:pPr>
+        <w:jc w:val="left"/>
+        <w:rPr>
+          <w:rFonts w:eastAsia="MS Mincho"/>
+          <w:noProof/>
+          <w:sz w:val="16"/>
+          <w:szCs w:val="16"/>
+        </w:rPr>
+        <w:sectPr>
+          <w:type w:val="continuous"/>
+          <w:pgSz w:w="11906" w:h="16838" w:code="9"/>
+          <w:pgMar w:top="1080" w:right="907" w:bottom="1440" w:left="907" w:header="720" w:footer="720" w:gutter="0"/>
+          <w:cols w:num="2" w:space="360"/>
+          <w:docGrid w:linePitch="360"/>
+        </w:sectPr>
+      </w:pPr>
+    </w:p>
+    <w:p>
+      <w:pPr>
+        <w:pStyle w:val="Heading6"/>
+        <w:jc w:val="left"/>
+        <w:rPr>
+          <w:rFonts w:eastAsia="Times New Roman"/>
+          <w:sz w:val="24"/>
+          <w:lang w:val="en-CA"/>
+        </w:rPr>
+      </w:pPr>
+      <w:r>
+        <w:rPr>
+          <w:rFonts w:eastAsia="Times New Roman"/>
+          <w:sz w:val="24"/>
+          <w:lang w:val="en-CA"/>
+        </w:rPr>
+        <w:t xml:space="preserve">Appendix I: </w:t>
+      </w:r>
+      <w:proofErr w:type="spellStart"/>
+      <w:r>
+        <w:rPr>
+          <w:rFonts w:eastAsia="Times New Roman"/>
+          <w:sz w:val="24"/>
+          <w:lang w:val="en-CA"/>
+        </w:rPr>
+        <w:t>HoG</w:t>
+      </w:r>
+      <w:proofErr w:type="spellEnd"/>
+      <w:r>
+        <w:rPr>
+          <w:rFonts w:eastAsia="Times New Roman"/>
+          <w:sz w:val="24"/>
+          <w:lang w:val="en-CA"/>
+        </w:rPr>
+        <w:t xml:space="preserve"> Sample</w:t>
+      </w:r>
+    </w:p>
+    <w:p>
+      <w:pPr>
+        <w:rPr>
+          <w:lang w:val="en-CA"/>
+        </w:rPr>
+      </w:pPr>
+    </w:p>
+    <w:p>
+      <w:pPr>
+        <w:jc w:val="left"/>
+        <w:rPr>
+          <w:rFonts w:eastAsia="Times New Roman"/>
+          <w:sz w:val="24"/>
+          <w:szCs w:val="24"/>
+          <w:lang w:val="en-CA"/>
+        </w:rPr>
+      </w:pPr>
+      <w:r>
+        <w:rPr>
+          <w:rFonts w:eastAsia="Times New Roman"/>
+          <w:noProof/>
+          <w:sz w:val="24"/>
+          <w:szCs w:val="24"/>
+          <w:lang w:val="en-CA"/>
+        </w:rPr>
+        <w:drawing>
+          <wp:inline distT="0" distB="0" distL="0" distR="0" wp14:anchorId="20EA658B" wp14:editId="1A202BA9">
+            <wp:extent cx="6455112" cy="2302933"/>
+            <wp:effectExtent l="0" t="0" r="0" b="0"/>
+            <wp:docPr id="2" name="Picture 2"/>
+            <wp:cNvGraphicFramePr>
+              <a:graphicFrameLocks xmlns:a="http://schemas.openxmlformats.org/drawingml/2006/main" noChangeAspect="1"/>
+            </wp:cNvGraphicFramePr>
+            <a:graphic xmlns:a="http://schemas.openxmlformats.org/drawingml/2006/main">
+              <a:graphicData uri="http://schemas.openxmlformats.org/drawingml/2006/picture">
+                <pic:pic xmlns:pic="http://schemas.openxmlformats.org/drawingml/2006/picture">
+                  <pic:nvPicPr>
+                    <pic:cNvPr id="2" name="46717597_1385166131614609_6895964542308712448_n.png"/>
+                    <pic:cNvPicPr/>
+                  </pic:nvPicPr>
+                  <pic:blipFill>
+                    <a:blip r:embed="rId9">
+                      <a:extLst>
+                        <a:ext uri="{28A0092B-C50C-407E-A947-70E740481C1C}">
+                          <a14:useLocalDpi xmlns:a14="http://schemas.microsoft.com/office/drawing/2010/main" val="0"/>
+                        </a:ext>
+                      </a:extLst>
+                    </a:blip>
+                    <a:stretch>
+                      <a:fillRect/>
+                    </a:stretch>
+                  </pic:blipFill>
+                  <pic:spPr>
+                    <a:xfrm>
+                      <a:off x="0" y="0"/>
+                      <a:ext cx="6520779" cy="2326360"/>
+                    </a:xfrm>
+                    <a:prstGeom prst="rect">
+                      <a:avLst/>
+                    </a:prstGeom>
+                  </pic:spPr>
+                </pic:pic>
+              </a:graphicData>
+            </a:graphic>
+          </wp:inline>
+        </w:drawing>
+      </w:r>
+    </w:p>
+    <w:p>
+      <w:pPr>
+        <w:pStyle w:val="references"/>
+        <w:numPr>
+          <w:ilvl w:val="0"/>
+          <w:numId w:val="0"/>
+        </w:numPr>
+        <w:ind w:left="360" w:hanging="360"/>
+        <w:jc w:val="left"/>
+      </w:pPr>
+    </w:p>
+    <w:p>
+      <w:pPr>
+        <w:pStyle w:val="references"/>
+        <w:numPr>
+          <w:ilvl w:val="0"/>
+          <w:numId w:val="0"/>
+        </w:numPr>
+        <w:ind w:left="360" w:hanging="360"/>
+        <w:jc w:val="left"/>
+      </w:pPr>
+      <w:bookmarkStart w:id="0" w:name="_GoBack"/>
+      <w:bookmarkEnd w:id="0"/>
+    </w:p>
+    <w:p>
+      <w:pPr>
+        <w:pStyle w:val="references"/>
+        <w:numPr>
+          <w:ilvl w:val="0"/>
+          <w:numId w:val="0"/>
+        </w:numPr>
+        <w:ind w:left="360" w:hanging="360"/>
+        <w:jc w:val="left"/>
+      </w:pPr>
+    </w:p>
+    <w:p>
+      <w:pPr>
+        <w:pStyle w:val="references"/>
+        <w:numPr>
+          <w:ilvl w:val="0"/>
+          <w:numId w:val="0"/>
+        </w:numPr>
+        <w:ind w:left="360" w:hanging="360"/>
+        <w:jc w:val="left"/>
+      </w:pPr>
+    </w:p>
+    <w:p>
+      <w:pPr>
+        <w:pStyle w:val="references"/>
+        <w:numPr>
+          <w:ilvl w:val="0"/>
+          <w:numId w:val="0"/>
+        </w:numPr>
+        <w:ind w:left="360" w:hanging="360"/>
+        <w:jc w:val="left"/>
+      </w:pPr>
+    </w:p>
+    <w:p>
+      <w:pPr>
+        <w:pStyle w:val="references"/>
+        <w:numPr>
+          <w:ilvl w:val="0"/>
+          <w:numId w:val="0"/>
+        </w:numPr>
+        <w:ind w:left="360" w:hanging="360"/>
+        <w:jc w:val="left"/>
+      </w:pPr>
+    </w:p>
+    <w:p>
+      <w:pPr>
+        <w:pStyle w:val="references"/>
+        <w:numPr>
+          <w:ilvl w:val="0"/>
+          <w:numId w:val="0"/>
+        </w:numPr>
+        <w:ind w:left="360" w:hanging="360"/>
+        <w:jc w:val="left"/>
+      </w:pPr>
+    </w:p>
+    <w:p>
+      <w:pPr>
+        <w:pStyle w:val="references"/>
+        <w:numPr>
+          <w:ilvl w:val="0"/>
+          <w:numId w:val="0"/>
+        </w:numPr>
+        <w:ind w:left="360" w:hanging="360"/>
+        <w:jc w:val="left"/>
+      </w:pPr>
+    </w:p>
+    <w:p>
+      <w:pPr>
+        <w:pStyle w:val="references"/>
+        <w:numPr>
+          <w:ilvl w:val="0"/>
+          <w:numId w:val="0"/>
+        </w:numPr>
+        <w:ind w:left="360" w:hanging="360"/>
+        <w:jc w:val="left"/>
+      </w:pPr>
+    </w:p>
+    <w:p>
+      <w:pPr>
+        <w:pStyle w:val="references"/>
+        <w:numPr>
+          <w:ilvl w:val="0"/>
+          <w:numId w:val="0"/>
+        </w:numPr>
+        <w:ind w:left="360" w:hanging="360"/>
+        <w:jc w:val="left"/>
+      </w:pPr>
+    </w:p>
+    <w:p>
+      <w:pPr>
+        <w:pStyle w:val="references"/>
+        <w:numPr>
+          <w:ilvl w:val="0"/>
+          <w:numId w:val="0"/>
+        </w:numPr>
+        <w:ind w:left="360" w:hanging="360"/>
+        <w:jc w:val="left"/>
+      </w:pPr>
+    </w:p>
+    <w:p>
+      <w:pPr>
+        <w:pStyle w:val="references"/>
+        <w:numPr>
+          <w:ilvl w:val="0"/>
+          <w:numId w:val="0"/>
+        </w:numPr>
+        <w:ind w:left="360" w:hanging="360"/>
+        <w:jc w:val="left"/>
+      </w:pPr>
+    </w:p>
+    <w:p>
+      <w:pPr>
+        <w:pStyle w:val="references"/>
+        <w:numPr>
+          <w:ilvl w:val="0"/>
+          <w:numId w:val="0"/>
+        </w:numPr>
+        <w:ind w:left="360" w:hanging="360"/>
+        <w:jc w:val="left"/>
+      </w:pPr>
+    </w:p>
+    <w:p>
+      <w:pPr>
+        <w:pStyle w:val="references"/>
+        <w:numPr>
+          <w:ilvl w:val="0"/>
+          <w:numId w:val="0"/>
+        </w:numPr>
+        <w:ind w:left="360" w:hanging="360"/>
+        <w:jc w:val="left"/>
+      </w:pPr>
+    </w:p>
+    <w:p>
+      <w:pPr>
+        <w:pStyle w:val="references"/>
+        <w:numPr>
+          <w:ilvl w:val="0"/>
+          <w:numId w:val="0"/>
+        </w:numPr>
+        <w:ind w:left="360" w:hanging="360"/>
+        <w:jc w:val="left"/>
+      </w:pPr>
+    </w:p>
+    <w:p>
+      <w:pPr>
+        <w:pStyle w:val="references"/>
+        <w:numPr>
+          <w:ilvl w:val="0"/>
+          <w:numId w:val="0"/>
+        </w:numPr>
+        <w:ind w:left="360" w:hanging="360"/>
+        <w:jc w:val="left"/>
+      </w:pPr>
+    </w:p>
+    <w:p>
+      <w:pPr>
+        <w:pStyle w:val="references"/>
+        <w:numPr>
+          <w:ilvl w:val="0"/>
+          <w:numId w:val="0"/>
+        </w:numPr>
+        <w:ind w:left="360" w:hanging="360"/>
+        <w:jc w:val="left"/>
+      </w:pPr>
+    </w:p>
+    <w:p>
+      <w:pPr>
+        <w:pStyle w:val="references"/>
+        <w:numPr>
+          <w:ilvl w:val="0"/>
+          <w:numId w:val="0"/>
+        </w:numPr>
+        <w:ind w:left="360" w:hanging="360"/>
+        <w:jc w:val="left"/>
+      </w:pPr>
+    </w:p>
+    <w:p>
+      <w:pPr>
+        <w:pStyle w:val="references"/>
+        <w:numPr>
+          <w:ilvl w:val="0"/>
+          <w:numId w:val="0"/>
+        </w:numPr>
+        <w:ind w:left="360" w:hanging="360"/>
+        <w:jc w:val="left"/>
+      </w:pPr>
+    </w:p>
+    <w:p>
+      <w:pPr>
+        <w:pStyle w:val="references"/>
+        <w:numPr>
+          <w:ilvl w:val="0"/>
+          <w:numId w:val="0"/>
+        </w:numPr>
+        <w:ind w:left="360" w:hanging="360"/>
+        <w:jc w:val="left"/>
+      </w:pPr>
+    </w:p>
+    <w:p>
+      <w:pPr>
+        <w:pStyle w:val="references"/>
+        <w:numPr>
+          <w:ilvl w:val="0"/>
+          <w:numId w:val="0"/>
+        </w:numPr>
+        <w:ind w:left="360" w:hanging="360"/>
+        <w:jc w:val="left"/>
+      </w:pPr>
+    </w:p>
+    <w:p>
+      <w:pPr>
+        <w:pStyle w:val="references"/>
+        <w:numPr>
+          <w:ilvl w:val="0"/>
+          <w:numId w:val="0"/>
+        </w:numPr>
+        <w:ind w:left="360" w:hanging="360"/>
+        <w:jc w:val="left"/>
+      </w:pPr>
+    </w:p>
+    <w:p>
+      <w:pPr>
+        <w:pStyle w:val="references"/>
+        <w:numPr>
+          <w:ilvl w:val="0"/>
+          <w:numId w:val="0"/>
+        </w:numPr>
+        <w:ind w:left="360" w:hanging="360"/>
+        <w:jc w:val="left"/>
+      </w:pPr>
+    </w:p>
+    <w:p>
+      <w:pPr>
+        <w:pStyle w:val="references"/>
+        <w:numPr>
+          <w:ilvl w:val="0"/>
+          <w:numId w:val="0"/>
+        </w:numPr>
+        <w:ind w:left="360" w:hanging="360"/>
+        <w:jc w:val="left"/>
+      </w:pPr>
+    </w:p>
+    <w:p>
+      <w:pPr>
+        <w:pStyle w:val="references"/>
+        <w:numPr>
+          <w:ilvl w:val="0"/>
+          <w:numId w:val="0"/>
+        </w:numPr>
+        <w:ind w:left="360" w:hanging="360"/>
+        <w:jc w:val="left"/>
+      </w:pPr>
+    </w:p>
+    <w:p>
+      <w:pPr>
+        <w:pStyle w:val="references"/>
+        <w:numPr>
+          <w:ilvl w:val="0"/>
+          <w:numId w:val="0"/>
+        </w:numPr>
+        <w:ind w:left="360" w:hanging="360"/>
+        <w:jc w:val="left"/>
+      </w:pPr>
+    </w:p>
+    <w:p>
+      <w:pPr>
+        <w:pStyle w:val="references"/>
+        <w:numPr>
+          <w:ilvl w:val="0"/>
+          <w:numId w:val="0"/>
+        </w:numPr>
+        <w:ind w:left="360" w:hanging="360"/>
+        <w:jc w:val="left"/>
+      </w:pPr>
+    </w:p>
+    <w:p>
+      <w:pPr>
+        <w:pStyle w:val="references"/>
+        <w:numPr>
+          <w:ilvl w:val="0"/>
+          <w:numId w:val="0"/>
+        </w:numPr>
+        <w:ind w:left="360" w:hanging="360"/>
+        <w:jc w:val="left"/>
+      </w:pPr>
+    </w:p>
+    <w:p>
+      <w:pPr>
+        <w:pStyle w:val="references"/>
+        <w:numPr>
+          <w:ilvl w:val="0"/>
+          <w:numId w:val="0"/>
+        </w:numPr>
+        <w:ind w:left="360" w:hanging="360"/>
+        <w:jc w:val="left"/>
+      </w:pPr>
+    </w:p>
+    <w:p>
+      <w:pPr>
+        <w:pStyle w:val="references"/>
+        <w:numPr>
+          <w:ilvl w:val="0"/>
+          <w:numId w:val="0"/>
+        </w:numPr>
+        <w:ind w:left="360" w:hanging="360"/>
+        <w:jc w:val="left"/>
+      </w:pPr>
+    </w:p>
+    <w:p>
+      <w:pPr>
+        <w:pStyle w:val="references"/>
+        <w:numPr>
+          <w:ilvl w:val="0"/>
+          <w:numId w:val="0"/>
+        </w:numPr>
+        <w:ind w:left="360" w:hanging="360"/>
+        <w:jc w:val="left"/>
+      </w:pPr>
+    </w:p>
+    <w:p>
+      <w:pPr>
+        <w:pStyle w:val="references"/>
+        <w:numPr>
+          <w:ilvl w:val="0"/>
+          <w:numId w:val="0"/>
+        </w:numPr>
+        <w:ind w:left="360" w:hanging="360"/>
+        <w:jc w:val="left"/>
+      </w:pPr>
+    </w:p>
+    <w:p>
+      <w:pPr>
+        <w:pStyle w:val="references"/>
+        <w:numPr>
+          <w:ilvl w:val="0"/>
+          <w:numId w:val="0"/>
+        </w:numPr>
+        <w:ind w:left="360" w:hanging="360"/>
+        <w:jc w:val="left"/>
+      </w:pPr>
+    </w:p>
+    <w:p>
+      <w:pPr>
+        <w:pStyle w:val="references"/>
+        <w:numPr>
+          <w:ilvl w:val="0"/>
+          <w:numId w:val="0"/>
+        </w:numPr>
+        <w:ind w:left="360" w:hanging="360"/>
+        <w:jc w:val="left"/>
+      </w:pPr>
+    </w:p>
+    <w:p>
+      <w:pPr>
+        <w:pStyle w:val="references"/>
+        <w:numPr>
+          <w:ilvl w:val="0"/>
+          <w:numId w:val="0"/>
+        </w:numPr>
+        <w:ind w:left="360" w:hanging="360"/>
+        <w:jc w:val="left"/>
+      </w:pPr>
+    </w:p>
+    <w:p>
+      <w:pPr>
+        <w:pStyle w:val="references"/>
+        <w:numPr>
+          <w:ilvl w:val="0"/>
+          <w:numId w:val="0"/>
+        </w:numPr>
+        <w:ind w:left="360" w:hanging="360"/>
+        <w:jc w:val="left"/>
+      </w:pPr>
+    </w:p>
+    <w:p>
+      <w:pPr>
+        <w:pStyle w:val="references"/>
+        <w:numPr>
+          <w:ilvl w:val="0"/>
+          <w:numId w:val="0"/>
+        </w:numPr>
+        <w:ind w:left="360" w:hanging="360"/>
+        <w:jc w:val="left"/>
+      </w:pPr>
+    </w:p>
+    <w:p>
+      <w:pPr>
+        <w:pStyle w:val="references"/>
+        <w:numPr>
+          <w:ilvl w:val="0"/>
+          <w:numId w:val="0"/>
+        </w:numPr>
+        <w:ind w:left="360" w:hanging="360"/>
+        <w:jc w:val="left"/>
+      </w:pPr>
+    </w:p>
+    <w:p>
+      <w:pPr>
+        <w:pStyle w:val="references"/>
+        <w:numPr>
+          <w:ilvl w:val="0"/>
+          <w:numId w:val="0"/>
+        </w:numPr>
+        <w:ind w:left="360" w:hanging="360"/>
+        <w:jc w:val="left"/>
+      </w:pPr>
+    </w:p>
+    <w:p>
+      <w:pPr>
+        <w:pStyle w:val="references"/>
+        <w:numPr>
+          <w:ilvl w:val="0"/>
+          <w:numId w:val="0"/>
+        </w:numPr>
+        <w:ind w:left="360" w:hanging="360"/>
+        <w:jc w:val="left"/>
+      </w:pPr>
+    </w:p>
+    <w:p>
+      <w:pPr>
+        <w:pStyle w:val="references"/>
+        <w:numPr>
+          <w:ilvl w:val="0"/>
+          <w:numId w:val="0"/>
+        </w:numPr>
+        <w:ind w:left="360" w:hanging="360"/>
+        <w:jc w:val="left"/>
+      </w:pPr>
+    </w:p>
+    <w:p>
+      <w:pPr>
+        <w:pStyle w:val="references"/>
+        <w:numPr>
+          <w:ilvl w:val="0"/>
+          <w:numId w:val="0"/>
+        </w:numPr>
+        <w:ind w:left="360" w:hanging="360"/>
+        <w:jc w:val="left"/>
+      </w:pPr>
+    </w:p>
+    <w:p>
+      <w:pPr>
+        <w:pStyle w:val="references"/>
+        <w:numPr>
+          <w:ilvl w:val="0"/>
+          <w:numId w:val="0"/>
+        </w:numPr>
+        <w:ind w:left="360" w:hanging="360"/>
+        <w:jc w:val="left"/>
+      </w:pPr>
+    </w:p>
+    <w:p>
+      <w:pPr>
+        <w:pStyle w:val="references"/>
+        <w:numPr>
+          <w:ilvl w:val="0"/>
+          <w:numId w:val="0"/>
+        </w:numPr>
+        <w:ind w:left="360" w:hanging="360"/>
+        <w:jc w:val="left"/>
+      </w:pPr>
+    </w:p>
+    <w:p>
+      <w:pPr>
+        <w:pStyle w:val="references"/>
+        <w:numPr>
+          <w:ilvl w:val="0"/>
+          <w:numId w:val="0"/>
+        </w:numPr>
+        <w:ind w:left="360" w:hanging="360"/>
+        <w:jc w:val="left"/>
+      </w:pPr>
+    </w:p>
+    <w:p>
+      <w:pPr>
+        <w:pStyle w:val="references"/>
+        <w:numPr>
+          <w:ilvl w:val="0"/>
+          <w:numId w:val="0"/>
+        </w:numPr>
+        <w:ind w:left="360" w:hanging="360"/>
+        <w:jc w:val="left"/>
+        <w:sectPr>
+          <w:type w:val="continuous"/>
+          <w:pgSz w:w="11906" w:h="16838" w:code="9"/>
+          <w:pgMar w:top="1080" w:right="907" w:bottom="1440" w:left="907" w:header="720" w:footer="720" w:gutter="0"/>
+          <w:cols w:space="360"/>
+          <w:docGrid w:linePitch="360"/>
+        </w:sectPr>
       </w:pPr>
     </w:p>
     <w:p>
@@ -6013,6 +6648,26 @@
       <w:noProof/>
     </w:rPr>
   </w:style>
+  <w:style w:type="paragraph" w:styleId="Heading6">
+    <w:name w:val="heading 6"/>
+    <w:basedOn w:val="Normal"/>
+    <w:next w:val="Normal"/>
+    <w:link w:val="Heading6Char"/>
+    <w:uiPriority w:val="9"/>
+    <w:unhideWhenUsed/>
+    <w:qFormat/>
+    <w:rsid w:val="00AE6B63"/>
+    <w:pPr>
+      <w:keepNext/>
+      <w:keepLines/>
+      <w:spacing w:before="40"/>
+      <w:outlineLvl w:val="5"/>
+    </w:pPr>
+    <w:rPr>
+      <w:rFonts w:asciiTheme="majorHAnsi" w:eastAsiaTheme="majorEastAsia" w:hAnsiTheme="majorHAnsi" w:cstheme="majorBidi"/>
+      <w:color w:val="1F3763" w:themeColor="accent1" w:themeShade="7F"/>
+    </w:rPr>
+  </w:style>
   <w:style w:type="character" w:default="1" w:styleId="DefaultParagraphFont">
     <w:name w:val="Default Paragraph Font"/>
     <w:uiPriority w:val="1"/>
@@ -6512,6 +7167,19 @@
       <w:szCs w:val="18"/>
     </w:rPr>
   </w:style>
+  <w:style w:type="character" w:customStyle="1" w:styleId="Heading6Char">
+    <w:name w:val="Heading 6 Char"/>
+    <w:basedOn w:val="DefaultParagraphFont"/>
+    <w:link w:val="Heading6"/>
+    <w:uiPriority w:val="9"/>
+    <w:rsid w:val="00AE6B63"/>
+    <w:rPr>
+      <w:rFonts w:asciiTheme="majorHAnsi" w:eastAsiaTheme="majorEastAsia" w:hAnsiTheme="majorHAnsi" w:cstheme="majorBidi"/>
+      <w:color w:val="1F3763" w:themeColor="accent1" w:themeShade="7F"/>
+      <w:sz w:val="20"/>
+      <w:szCs w:val="20"/>
+    </w:rPr>
+  </w:style>
 </w:styles>
 </file>
 

</xml_diff>

<commit_message>
completed classification w no reviews
</commit_message>
<xml_diff>
--- a/Final_Report.docx
+++ b/Final_Report.docx
@@ -2200,7 +2200,19 @@
         <w:rPr>
           <w:lang w:val="en-CA"/>
         </w:rPr>
-        <w:t>cross-validation</w:t>
+        <w:t xml:space="preserve">k-fold </w:t>
+      </w:r>
+      <w:r>
+        <w:rPr>
+          <w:lang w:val="en-CA"/>
+        </w:rPr>
+        <w:t>c</w:t>
+      </w:r>
+      <w:r>
+        <w:rPr>
+          <w:lang w:val="en-CA"/>
+        </w:rPr>
+        <w:t>ross-validation</w:t>
       </w:r>
       <w:r>
         <w:rPr>
@@ -2208,6 +2220,24 @@
         </w:rPr>
         <w:t xml:space="preserve"> </w:t>
       </w:r>
+      <w:r>
+        <w:rPr>
+          <w:lang w:val="en-CA"/>
+        </w:rPr>
+        <w:t xml:space="preserve">which is </w:t>
+      </w:r>
+      <w:r>
+        <w:rPr>
+          <w:lang w:val="en-CA"/>
+        </w:rPr>
+        <w:t xml:space="preserve">dividing up our dataset into two sets, a training and a test set. The process is ideally dividing up a part of the dataset into 10 bins; 9 out of 10 are </w:t>
+      </w:r>
+      <w:r>
+        <w:rPr>
+          <w:lang w:val="en-CA"/>
+        </w:rPr>
+        <w:t xml:space="preserve">used as training and the remaining 1 is used as a test set. This process is repeated such that every bin is used as a test set once. </w:t>
+      </w:r>
     </w:p>
     <w:p>
       <w:pPr>
@@ -2220,70 +2250,917 @@
         <w:rPr>
           <w:lang w:val="en-CA"/>
         </w:rPr>
+        <w:t xml:space="preserve">We performed </w:t>
+      </w:r>
+      <w:r>
+        <w:rPr>
+          <w:lang w:val="en-CA"/>
+        </w:rPr>
+        <w:t>k-fold cross validation by first randomizing the features’ order</w:t>
+      </w:r>
+      <w:r>
+        <w:rPr>
+          <w:lang w:val="en-CA"/>
+        </w:rPr>
+        <w:t xml:space="preserve"> such that each bin contains about the same </w:t>
+      </w:r>
+      <w:proofErr w:type="gramStart"/>
+      <w:r>
+        <w:rPr>
+          <w:lang w:val="en-CA"/>
+        </w:rPr>
+        <w:t>amount</w:t>
+      </w:r>
+      <w:proofErr w:type="gramEnd"/>
+      <w:r>
+        <w:rPr>
+          <w:lang w:val="en-CA"/>
+        </w:rPr>
+        <w:t xml:space="preserve"> of images of each category/label. Then a classifier </w:t>
+      </w:r>
+      <w:r>
+        <w:rPr>
+          <w:lang w:val="en-CA"/>
+        </w:rPr>
         <w:t>(</w:t>
       </w:r>
       <w:r>
         <w:rPr>
+          <w:lang w:val="en-CA"/>
+        </w:rPr>
+        <w:t>K</w:t>
+      </w:r>
+      <w:r>
+        <w:rPr>
+          <w:lang w:val="en-CA"/>
+        </w:rPr>
+        <w:t>NN or SVM) was</w:t>
+      </w:r>
+      <w:r>
+        <w:rPr>
+          <w:lang w:val="en-CA"/>
+        </w:rPr>
+        <w:t xml:space="preserve"> trained </w:t>
+      </w:r>
+      <w:r>
+        <w:rPr>
+          <w:lang w:val="en-CA"/>
+        </w:rPr>
+        <w:t>with the k-fold cross validation process.</w:t>
+      </w:r>
+      <w:r>
+        <w:rPr>
+          <w:lang w:val="en-CA"/>
+        </w:rPr>
+        <w:t xml:space="preserve"> By following this approach, it gave us a good idea of how the main classifiers, trained with all images in the dataset, will respond to input images that it has not seen yet. </w:t>
+      </w:r>
+    </w:p>
+    <w:p>
+      <w:pPr>
+        <w:pStyle w:val="BodyText"/>
+        <w:rPr>
+          <w:lang w:val="en-CA"/>
+        </w:rPr>
+      </w:pPr>
+      <w:r>
+        <w:rPr>
+          <w:lang w:val="en-CA"/>
+        </w:rPr>
+        <w:t>To evaluate the performance, the following metrics were obtained</w:t>
+      </w:r>
+      <w:r>
+        <w:rPr>
+          <w:lang w:val="en-CA"/>
+        </w:rPr>
+        <w:t xml:space="preserve"> </w:t>
+      </w:r>
+      <w:r>
+        <w:rPr>
+          <w:b/>
+          <w:lang w:val="en-CA"/>
+        </w:rPr>
+        <w:t>(15pts)</w:t>
+      </w:r>
+      <w:r>
+        <w:rPr>
+          <w:lang w:val="en-CA"/>
+        </w:rPr>
+        <w:t>:</w:t>
+      </w:r>
+      <w:r>
+        <w:rPr>
+          <w:lang w:val="en-CA"/>
+        </w:rPr>
+        <w:t xml:space="preserve"> </w:t>
+      </w:r>
+    </w:p>
+    <w:p>
+      <w:pPr>
+        <w:pStyle w:val="bulletlist"/>
+        <w:rPr>
+          <w:lang w:val="en-CA"/>
+        </w:rPr>
+      </w:pPr>
+      <w:r>
+        <w:rPr>
+          <w:b/>
+          <w:lang w:val="en-CA"/>
+        </w:rPr>
+        <w:t>(5pts)</w:t>
+      </w:r>
+      <w:r>
+        <w:rPr>
+          <w:lang w:val="en-CA"/>
+        </w:rPr>
+        <w:t xml:space="preserve"> </w:t>
+      </w:r>
+      <w:r>
+        <w:rPr>
           <w:u w:val="single"/>
           <w:lang w:val="en-CA"/>
         </w:rPr>
-        <w:t>describe the cross-validation</w:t>
-      </w:r>
-      <w:r>
-        <w:rPr>
-          <w:u w:val="single"/>
-          <w:lang w:val="en-CA"/>
-        </w:rPr>
-        <w:t xml:space="preserve"> method </w:t>
-      </w:r>
+        <w:t>Average classification accuracy across validations, including standard deviation:</w:t>
+      </w:r>
+      <w:r>
+        <w:rPr>
+          <w:lang w:val="en-CA"/>
+        </w:rPr>
+        <w:t xml:space="preserve"> </w:t>
+      </w:r>
+      <w:r>
+        <w:rPr>
+          <w:lang w:val="en-CA"/>
+        </w:rPr>
+        <w:t>The average classification accuracy</w:t>
+      </w:r>
+      <w:r>
+        <w:rPr>
+          <w:lang w:val="en-CA"/>
+        </w:rPr>
+        <w:t>, precision and recall</w:t>
+      </w:r>
+      <w:r>
+        <w:rPr>
+          <w:lang w:val="en-CA"/>
+        </w:rPr>
+        <w:t xml:space="preserve"> across validations including standard deviations</w:t>
+      </w:r>
+      <w:r>
+        <w:rPr>
+          <w:lang w:val="en-CA"/>
+        </w:rPr>
+        <w:t xml:space="preserve"> can be found on Table I.</w:t>
+      </w:r>
+    </w:p>
+    <w:p>
+      <w:pPr>
+        <w:pStyle w:val="tablehead"/>
+      </w:pPr>
+      <w:r>
+        <w:t>Classification Metrics</w:t>
+      </w:r>
+    </w:p>
+    <w:tbl>
+      <w:tblPr>
+        <w:tblW w:w="0" w:type="auto"/>
+        <w:jc w:val="center"/>
+        <w:tblBorders>
+          <w:top w:val="single" w:sz="2" w:space="0" w:color="auto"/>
+          <w:left w:val="single" w:sz="2" w:space="0" w:color="auto"/>
+          <w:bottom w:val="single" w:sz="2" w:space="0" w:color="auto"/>
+          <w:right w:val="single" w:sz="2" w:space="0" w:color="auto"/>
+          <w:insideH w:val="single" w:sz="2" w:space="0" w:color="auto"/>
+          <w:insideV w:val="single" w:sz="2" w:space="0" w:color="auto"/>
+        </w:tblBorders>
+        <w:tblLayout w:type="fixed"/>
+        <w:tblLook w:val="0000" w:firstRow="0" w:lastRow="0" w:firstColumn="0" w:lastColumn="0" w:noHBand="0" w:noVBand="0"/>
+      </w:tblPr>
+      <w:tblGrid>
+        <w:gridCol w:w="990"/>
+        <w:gridCol w:w="850"/>
+        <w:gridCol w:w="1220"/>
+        <w:gridCol w:w="900"/>
+        <w:gridCol w:w="900"/>
+      </w:tblGrid>
+      <w:tr>
+        <w:tblPrEx>
+          <w:tblCellMar>
+            <w:top w:w="0" w:type="dxa"/>
+            <w:bottom w:w="0" w:type="dxa"/>
+          </w:tblCellMar>
+        </w:tblPrEx>
+        <w:trPr>
+          <w:cantSplit/>
+          <w:trHeight w:val="240"/>
+          <w:tblHeader/>
+          <w:jc w:val="center"/>
+        </w:trPr>
+        <w:tc>
+          <w:tcPr>
+            <w:tcW w:w="990" w:type="dxa"/>
+            <w:tcBorders>
+              <w:right w:val="single" w:sz="24" w:space="0" w:color="000000" w:themeColor="text1"/>
+            </w:tcBorders>
+          </w:tcPr>
+          <w:p>
+            <w:pPr>
+              <w:rPr>
+                <w:sz w:val="16"/>
+                <w:szCs w:val="16"/>
+              </w:rPr>
+            </w:pPr>
+            <w:r>
+              <w:rPr>
+                <w:sz w:val="16"/>
+                <w:szCs w:val="16"/>
+              </w:rPr>
+              <w:t>Classifiers</w:t>
+            </w:r>
+          </w:p>
+        </w:tc>
+        <w:tc>
+          <w:tcPr>
+            <w:tcW w:w="850" w:type="dxa"/>
+            <w:tcBorders>
+              <w:left w:val="single" w:sz="24" w:space="0" w:color="000000" w:themeColor="text1"/>
+              <w:right w:val="single" w:sz="4" w:space="0" w:color="auto"/>
+            </w:tcBorders>
+            <w:vAlign w:val="center"/>
+          </w:tcPr>
+          <w:p>
+            <w:pPr>
+              <w:pStyle w:val="tablecolsubhead"/>
+            </w:pPr>
+            <w:r>
+              <w:t>Accuracy</w:t>
+            </w:r>
+          </w:p>
+        </w:tc>
+        <w:tc>
+          <w:tcPr>
+            <w:tcW w:w="1220" w:type="dxa"/>
+            <w:tcBorders>
+              <w:left w:val="single" w:sz="4" w:space="0" w:color="auto"/>
+            </w:tcBorders>
+            <w:vAlign w:val="center"/>
+          </w:tcPr>
+          <w:p>
+            <w:pPr>
+              <w:pStyle w:val="tablecolsubhead"/>
+            </w:pPr>
+            <w:r>
+              <w:t>Standard dev.</w:t>
+            </w:r>
+          </w:p>
+        </w:tc>
+        <w:tc>
+          <w:tcPr>
+            <w:tcW w:w="900" w:type="dxa"/>
+            <w:vAlign w:val="center"/>
+          </w:tcPr>
+          <w:p>
+            <w:pPr>
+              <w:pStyle w:val="tablecolsubhead"/>
+            </w:pPr>
+            <w:r>
+              <w:t>Precision</w:t>
+            </w:r>
+          </w:p>
+        </w:tc>
+        <w:tc>
+          <w:tcPr>
+            <w:tcW w:w="900" w:type="dxa"/>
+            <w:vAlign w:val="center"/>
+          </w:tcPr>
+          <w:p>
+            <w:pPr>
+              <w:pStyle w:val="tablecolsubhead"/>
+            </w:pPr>
+            <w:r>
+              <w:t>Recall</w:t>
+            </w:r>
+          </w:p>
+        </w:tc>
+      </w:tr>
+      <w:tr>
+        <w:tblPrEx>
+          <w:tblCellMar>
+            <w:top w:w="0" w:type="dxa"/>
+            <w:bottom w:w="0" w:type="dxa"/>
+          </w:tblCellMar>
+        </w:tblPrEx>
+        <w:trPr>
+          <w:trHeight w:val="320"/>
+          <w:jc w:val="center"/>
+        </w:trPr>
+        <w:tc>
+          <w:tcPr>
+            <w:tcW w:w="990" w:type="dxa"/>
+            <w:tcBorders>
+              <w:right w:val="single" w:sz="24" w:space="0" w:color="000000" w:themeColor="text1"/>
+            </w:tcBorders>
+            <w:vAlign w:val="center"/>
+          </w:tcPr>
+          <w:p>
+            <w:pPr>
+              <w:pStyle w:val="tablecopy"/>
+              <w:rPr>
+                <w:sz w:val="8"/>
+                <w:szCs w:val="8"/>
+              </w:rPr>
+            </w:pPr>
+            <w:r>
+              <w:t>SVM</w:t>
+            </w:r>
+          </w:p>
+        </w:tc>
+        <w:tc>
+          <w:tcPr>
+            <w:tcW w:w="850" w:type="dxa"/>
+            <w:tcBorders>
+              <w:left w:val="single" w:sz="24" w:space="0" w:color="000000" w:themeColor="text1"/>
+              <w:right w:val="single" w:sz="4" w:space="0" w:color="auto"/>
+            </w:tcBorders>
+            <w:vAlign w:val="center"/>
+          </w:tcPr>
+          <w:p>
+            <w:pPr>
+              <w:pStyle w:val="tablecopy"/>
+            </w:pPr>
+            <w:r>
+              <w:t>0.</w:t>
+            </w:r>
+            <w:r>
+              <w:t>93677</w:t>
+            </w:r>
+          </w:p>
+        </w:tc>
+        <w:tc>
+          <w:tcPr>
+            <w:tcW w:w="1220" w:type="dxa"/>
+            <w:tcBorders>
+              <w:left w:val="single" w:sz="4" w:space="0" w:color="auto"/>
+            </w:tcBorders>
+            <w:vAlign w:val="center"/>
+          </w:tcPr>
+          <w:p>
+            <w:pPr>
+              <w:pStyle w:val="tablecopy"/>
+            </w:pPr>
+            <w:r>
+              <w:t>0.00812</w:t>
+            </w:r>
+          </w:p>
+        </w:tc>
+        <w:tc>
+          <w:tcPr>
+            <w:tcW w:w="900" w:type="dxa"/>
+            <w:vAlign w:val="center"/>
+          </w:tcPr>
+          <w:p>
+            <w:pPr>
+              <w:pStyle w:val="tablecopy"/>
+            </w:pPr>
+            <w:r>
+              <w:t>0.65053</w:t>
+            </w:r>
+          </w:p>
+        </w:tc>
+        <w:tc>
+          <w:tcPr>
+            <w:tcW w:w="900" w:type="dxa"/>
+            <w:vAlign w:val="center"/>
+          </w:tcPr>
+          <w:p>
+            <w:pPr>
+              <w:rPr>
+                <w:sz w:val="16"/>
+                <w:szCs w:val="16"/>
+              </w:rPr>
+            </w:pPr>
+            <w:r>
+              <w:rPr>
+                <w:sz w:val="16"/>
+                <w:szCs w:val="16"/>
+              </w:rPr>
+              <w:t>0.64953</w:t>
+            </w:r>
+          </w:p>
+        </w:tc>
+      </w:tr>
+      <w:tr>
+        <w:tblPrEx>
+          <w:tblCellMar>
+            <w:top w:w="0" w:type="dxa"/>
+            <w:bottom w:w="0" w:type="dxa"/>
+          </w:tblCellMar>
+        </w:tblPrEx>
+        <w:trPr>
+          <w:trHeight w:val="320"/>
+          <w:jc w:val="center"/>
+        </w:trPr>
+        <w:tc>
+          <w:tcPr>
+            <w:tcW w:w="990" w:type="dxa"/>
+            <w:tcBorders>
+              <w:right w:val="single" w:sz="24" w:space="0" w:color="000000" w:themeColor="text1"/>
+            </w:tcBorders>
+            <w:vAlign w:val="center"/>
+          </w:tcPr>
+          <w:p>
+            <w:pPr>
+              <w:pStyle w:val="tablecopy"/>
+            </w:pPr>
+            <w:r>
+              <w:t>KNN</w:t>
+            </w:r>
+          </w:p>
+        </w:tc>
+        <w:tc>
+          <w:tcPr>
+            <w:tcW w:w="850" w:type="dxa"/>
+            <w:tcBorders>
+              <w:left w:val="single" w:sz="24" w:space="0" w:color="000000" w:themeColor="text1"/>
+              <w:right w:val="single" w:sz="4" w:space="0" w:color="auto"/>
+            </w:tcBorders>
+            <w:vAlign w:val="center"/>
+          </w:tcPr>
+          <w:p>
+            <w:pPr>
+              <w:pStyle w:val="tablecopy"/>
+            </w:pPr>
+            <w:r>
+              <w:t>0.94658</w:t>
+            </w:r>
+          </w:p>
+        </w:tc>
+        <w:tc>
+          <w:tcPr>
+            <w:tcW w:w="1220" w:type="dxa"/>
+            <w:tcBorders>
+              <w:left w:val="single" w:sz="4" w:space="0" w:color="auto"/>
+            </w:tcBorders>
+            <w:vAlign w:val="center"/>
+          </w:tcPr>
+          <w:p>
+            <w:pPr>
+              <w:pStyle w:val="tablecopy"/>
+            </w:pPr>
+            <w:r>
+              <w:t>0.01412</w:t>
+            </w:r>
+          </w:p>
+        </w:tc>
+        <w:tc>
+          <w:tcPr>
+            <w:tcW w:w="900" w:type="dxa"/>
+            <w:vAlign w:val="center"/>
+          </w:tcPr>
+          <w:p>
+            <w:pPr>
+              <w:pStyle w:val="tablecopy"/>
+            </w:pPr>
+            <w:r>
+              <w:t>0.72876</w:t>
+            </w:r>
+          </w:p>
+        </w:tc>
+        <w:tc>
+          <w:tcPr>
+            <w:tcW w:w="900" w:type="dxa"/>
+            <w:vAlign w:val="center"/>
+          </w:tcPr>
+          <w:p>
+            <w:pPr>
+              <w:rPr>
+                <w:sz w:val="16"/>
+                <w:szCs w:val="16"/>
+              </w:rPr>
+            </w:pPr>
+            <w:r>
+              <w:rPr>
+                <w:sz w:val="16"/>
+                <w:szCs w:val="16"/>
+              </w:rPr>
+              <w:t>0.70371</w:t>
+            </w:r>
+          </w:p>
+        </w:tc>
+      </w:tr>
+    </w:tbl>
+    <w:p>
+      <w:pPr>
+        <w:pStyle w:val="tablefootnote"/>
+        <w:numPr>
+          <w:ilvl w:val="0"/>
+          <w:numId w:val="0"/>
+        </w:numPr>
+        <w:spacing w:after="240"/>
+        <w:ind w:left="57"/>
+        <w:rPr>
+          <w:i/>
+        </w:rPr>
+      </w:pPr>
+      <w:r>
+        <w:rPr>
+          <w:i/>
+        </w:rPr>
+        <w:t xml:space="preserve">Average classification accuracy across validations, </w:t>
+      </w:r>
+      <w:r>
+        <w:rPr>
+          <w:i/>
+        </w:rPr>
+        <w:t>standard deviation, precision and recall</w:t>
+      </w:r>
+    </w:p>
+    <w:p>
+      <w:pPr>
+        <w:pStyle w:val="bulletlist"/>
+        <w:numPr>
+          <w:ilvl w:val="0"/>
+          <w:numId w:val="0"/>
+        </w:numPr>
+        <w:rPr>
+          <w:lang w:val="en-CA"/>
+        </w:rPr>
+      </w:pPr>
+      <w:r>
+        <w:rPr>
+          <w:lang w:val="en-CA"/>
+        </w:rPr>
+        <w:t>Notice, the precision and recall values are not consistent with accuracy because they are not evaluating the same</w:t>
+      </w:r>
+      <w:r>
+        <w:rPr>
+          <w:lang w:val="en-CA"/>
+        </w:rPr>
+        <w:t xml:space="preserve"> statistics</w:t>
+      </w:r>
+      <w:r>
+        <w:rPr>
+          <w:lang w:val="en-CA"/>
+        </w:rPr>
+        <w:t>. Accuracy</w:t>
+      </w:r>
+      <w:r>
+        <w:rPr>
+          <w:lang w:val="en-CA"/>
+        </w:rPr>
+        <w:t xml:space="preserve"> returns the percentage of true positives and true negatives of every prediction. This means that a car label that </w:t>
+      </w:r>
+      <w:r>
+        <w:rPr>
+          <w:lang w:val="en-CA"/>
+        </w:rPr>
+        <w:t>is actually bicycle will return a tr</w:t>
+      </w:r>
+      <w:r>
+        <w:rPr>
+          <w:lang w:val="en-CA"/>
+        </w:rPr>
+        <w:t>u</w:t>
+      </w:r>
+      <w:r>
+        <w:rPr>
+          <w:lang w:val="en-CA"/>
+        </w:rPr>
+        <w:t xml:space="preserve">e negative for a bus, driving up the accuracy percentage. </w:t>
+      </w:r>
+      <w:r>
+        <w:rPr>
+          <w:lang w:val="en-CA"/>
+        </w:rPr>
+        <w:t xml:space="preserve">The accuracy metric is erroneous since we can only return one label at a time. That is, for every bad prediction we obtain, there </w:t>
+      </w:r>
+      <w:r>
+        <w:rPr>
+          <w:lang w:val="en-CA"/>
+        </w:rPr>
+        <w:t>are</w:t>
+      </w:r>
+      <w:r>
+        <w:rPr>
+          <w:lang w:val="en-CA"/>
+        </w:rPr>
+        <w:t xml:space="preserve"> at least 9 true negatives.</w:t>
+      </w:r>
+      <w:r>
+        <w:rPr>
+          <w:lang w:val="en-CA"/>
+        </w:rPr>
+        <w:t xml:space="preserve"> The precision metric </w:t>
+      </w:r>
+      <w:r>
+        <w:rPr>
+          <w:lang w:val="en-CA"/>
+        </w:rPr>
+        <w:t>computes the actual percentage of an image belonging to a certain class given the fact that we predicted the image was of the same class. The recall metric does the complete opposite</w:t>
+      </w:r>
+      <w:r>
+        <w:rPr>
+          <w:lang w:val="en-CA"/>
+        </w:rPr>
+        <w:t>;</w:t>
+      </w:r>
+      <w:r>
+        <w:rPr>
+          <w:lang w:val="en-CA"/>
+        </w:rPr>
+        <w:t xml:space="preserve"> given that the image </w:t>
+      </w:r>
+      <w:r>
+        <w:rPr>
+          <w:lang w:val="en-CA"/>
+        </w:rPr>
+        <w:t xml:space="preserve">actually belongs to a certain class, what is the percentage we can predict of that class. </w:t>
+      </w:r>
+      <w:bookmarkStart w:id="0" w:name="_GoBack"/>
+      <w:bookmarkEnd w:id="0"/>
+    </w:p>
+    <w:p>
+      <w:pPr>
+        <w:pStyle w:val="bulletlist"/>
+        <w:numPr>
+          <w:ilvl w:val="0"/>
+          <w:numId w:val="0"/>
+        </w:numPr>
+        <w:tabs>
+          <w:tab w:val="clear" w:pos="288"/>
+          <w:tab w:val="left" w:pos="284"/>
+        </w:tabs>
+        <w:rPr>
+          <w:lang w:val="en-CA"/>
+        </w:rPr>
+      </w:pPr>
+      <w:r>
+        <w:rPr>
+          <w:lang w:val="en-CA"/>
+        </w:rPr>
+        <w:tab/>
+      </w:r>
+      <w:r>
+        <w:rPr>
+          <w:lang w:val="en-CA"/>
+        </w:rPr>
+        <w:t xml:space="preserve">Precision and recall </w:t>
+      </w:r>
+      <w:r>
+        <w:rPr>
+          <w:lang w:val="en-CA"/>
+        </w:rPr>
+        <w:t>are</w:t>
+      </w:r>
+      <w:r>
+        <w:rPr>
+          <w:lang w:val="en-CA"/>
+        </w:rPr>
+        <w:t xml:space="preserve"> better than accuracy, since it removes the true negatives from the equation. </w:t>
+      </w:r>
+      <w:r>
+        <w:rPr>
+          <w:lang w:val="en-CA"/>
+        </w:rPr>
+        <w:t xml:space="preserve">These metrics </w:t>
+      </w:r>
+      <w:r>
+        <w:rPr>
+          <w:lang w:val="en-CA"/>
+        </w:rPr>
+        <w:t>use</w:t>
+      </w:r>
+      <w:r>
+        <w:rPr>
+          <w:lang w:val="en-CA"/>
+        </w:rPr>
+        <w:t xml:space="preserve"> only the results when the predicted label or actual label relates to the class in question. </w:t>
+      </w:r>
+      <w:r>
+        <w:rPr>
+          <w:lang w:val="en-CA"/>
+        </w:rPr>
+        <w:t>For example, the calculation of precision and recall of the class “car”</w:t>
+      </w:r>
+      <w:r>
+        <w:rPr>
+          <w:lang w:val="en-CA"/>
+        </w:rPr>
+        <w:t xml:space="preserve"> will </w:t>
+      </w:r>
+      <w:r>
+        <w:rPr>
+          <w:lang w:val="en-CA"/>
+        </w:rPr>
+        <w:t>only</w:t>
+      </w:r>
+      <w:r>
+        <w:rPr>
+          <w:lang w:val="en-CA"/>
+        </w:rPr>
+        <w:t xml:space="preserve"> </w:t>
+      </w:r>
+      <w:r>
+        <w:rPr>
+          <w:lang w:val="en-CA"/>
+        </w:rPr>
+        <w:t>take</w:t>
+      </w:r>
+      <w:r>
+        <w:rPr>
+          <w:lang w:val="en-CA"/>
+        </w:rPr>
+        <w:t xml:space="preserve"> </w:t>
+      </w:r>
+      <w:r>
+        <w:rPr>
+          <w:lang w:val="en-CA"/>
+        </w:rPr>
+        <w:t xml:space="preserve">results of </w:t>
+      </w:r>
+      <w:r>
+        <w:rPr>
+          <w:lang w:val="en-CA"/>
+        </w:rPr>
+        <w:t>the actual or the predicted label</w:t>
+      </w:r>
+      <w:r>
+        <w:rPr>
+          <w:lang w:val="en-CA"/>
+        </w:rPr>
+        <w:t xml:space="preserve"> </w:t>
+      </w:r>
+      <w:r>
+        <w:rPr>
+          <w:lang w:val="en-CA"/>
+        </w:rPr>
+        <w:t>“car”</w:t>
+      </w:r>
+      <w:r>
+        <w:rPr>
+          <w:lang w:val="en-CA"/>
+        </w:rPr>
+        <w:t xml:space="preserve"> into account</w:t>
+      </w:r>
+      <w:r>
+        <w:rPr>
+          <w:lang w:val="en-CA"/>
+        </w:rPr>
+        <w:t>.</w:t>
+      </w:r>
+      <w:r>
+        <w:rPr>
+          <w:lang w:val="en-CA"/>
+        </w:rPr>
+        <w:t xml:space="preserve"> </w:t>
+      </w:r>
+      <w:r>
+        <w:rPr>
+          <w:lang w:val="en-CA"/>
+        </w:rPr>
+        <w:t xml:space="preserve">Precision and recall </w:t>
+      </w:r>
+      <w:r>
+        <w:rPr>
+          <w:lang w:val="en-CA"/>
+        </w:rPr>
+        <w:t>are</w:t>
+      </w:r>
+      <w:r>
+        <w:rPr>
+          <w:lang w:val="en-CA"/>
+        </w:rPr>
+        <w:t xml:space="preserve"> therefore better at evaluating </w:t>
+      </w:r>
+      <w:r>
+        <w:rPr>
+          <w:lang w:val="en-CA"/>
+        </w:rPr>
+        <w:t xml:space="preserve">our classifiers than accuracy. </w:t>
+      </w:r>
+    </w:p>
+    <w:p>
+      <w:pPr>
+        <w:pStyle w:val="bulletlist"/>
+        <w:numPr>
+          <w:ilvl w:val="0"/>
+          <w:numId w:val="0"/>
+        </w:numPr>
+        <w:tabs>
+          <w:tab w:val="clear" w:pos="288"/>
+          <w:tab w:val="left" w:pos="284"/>
+        </w:tabs>
+        <w:rPr>
+          <w:lang w:val="en-CA"/>
+        </w:rPr>
+      </w:pPr>
+      <w:r>
+        <w:rPr>
+          <w:lang w:val="en-CA"/>
+        </w:rPr>
+        <w:tab/>
+      </w:r>
+      <w:r>
+        <w:rPr>
+          <w:lang w:val="en-CA"/>
+        </w:rPr>
+        <w:t>Moreover, if</w:t>
+      </w:r>
+      <w:r>
+        <w:rPr>
+          <w:lang w:val="en-CA"/>
+        </w:rPr>
+        <w:t xml:space="preserve"> we had more than two classes, then </w:t>
+      </w:r>
+      <w:r>
+        <w:rPr>
+          <w:lang w:val="en-CA"/>
+        </w:rPr>
+        <w:t>we can expect precision and recall being a better reflection of model performance than accuracy. T</w:t>
+      </w:r>
+      <w:r>
+        <w:rPr>
+          <w:lang w:val="en-CA"/>
+        </w:rPr>
+        <w:t xml:space="preserve">his is because when you have more than two </w:t>
+      </w:r>
+      <w:r>
+        <w:rPr>
+          <w:lang w:val="en-CA"/>
+        </w:rPr>
+        <w:t>classes</w:t>
+      </w:r>
+      <w:r>
+        <w:rPr>
+          <w:lang w:val="en-CA"/>
+        </w:rPr>
+        <w:t>, your true negatives will be more amplified</w:t>
+      </w:r>
+      <w:r>
+        <w:rPr>
+          <w:lang w:val="en-CA"/>
+        </w:rPr>
+        <w:t>,</w:t>
+      </w:r>
+      <w:r>
+        <w:rPr>
+          <w:lang w:val="en-CA"/>
+        </w:rPr>
+        <w:t xml:space="preserve"> </w:t>
+      </w:r>
+      <w:r>
+        <w:rPr>
+          <w:lang w:val="en-CA"/>
+        </w:rPr>
+        <w:t xml:space="preserve">making </w:t>
+      </w:r>
+      <w:r>
+        <w:rPr>
+          <w:lang w:val="en-CA"/>
+        </w:rPr>
+        <w:t>the accuracy</w:t>
+      </w:r>
+      <w:r>
+        <w:rPr>
+          <w:lang w:val="en-CA"/>
+        </w:rPr>
+        <w:t xml:space="preserve"> a lot </w:t>
+      </w:r>
+      <w:r>
+        <w:rPr>
+          <w:lang w:val="en-CA"/>
+        </w:rPr>
+        <w:t>closer to 1. Whereas the precision and recall will not be taking in the amplified true negatives into account, as a result it will</w:t>
+      </w:r>
+      <w:r>
+        <w:rPr>
+          <w:lang w:val="en-CA"/>
+        </w:rPr>
+        <w:t xml:space="preserve"> yield</w:t>
+      </w:r>
+      <w:r>
+        <w:rPr>
+          <w:lang w:val="en-CA"/>
+        </w:rPr>
+        <w:t xml:space="preserve"> a better reflection of model performance.</w:t>
+      </w:r>
+    </w:p>
+    <w:p>
+      <w:pPr>
+        <w:pStyle w:val="bulletlist"/>
+      </w:pPr>
       <w:r>
         <w:rPr>
           <w:b/>
-          <w:u w:val="single"/>
-          <w:lang w:val="en-CA"/>
-        </w:rPr>
-        <w:t>-10pts</w:t>
-      </w:r>
-      <w:r>
-        <w:rPr>
-          <w:u w:val="single"/>
           <w:lang w:val="en-CA"/>
         </w:rPr>
         <w:t xml:space="preserve"> </w:t>
       </w:r>
       <w:r>
         <w:rPr>
-          <w:u w:val="single"/>
-          <w:lang w:val="en-CA"/>
-        </w:rPr>
-        <w:t>and how we performed cross-</w:t>
-      </w:r>
-      <w:r>
-        <w:rPr>
-          <w:u w:val="single"/>
-          <w:lang w:val="en-CA"/>
-        </w:rPr>
-        <w:t>validation</w:t>
-      </w:r>
-      <w:r>
-        <w:rPr>
-          <w:lang w:val="en-CA"/>
-        </w:rPr>
-        <w:t>) …</w:t>
-      </w:r>
-    </w:p>
-    <w:p>
-      <w:pPr>
-        <w:pStyle w:val="BodyText"/>
-        <w:rPr>
-          <w:lang w:val="en-CA"/>
-        </w:rPr>
-      </w:pPr>
-      <w:r>
-        <w:rPr>
-          <w:lang w:val="en-CA"/>
-        </w:rPr>
-        <w:t>To evaluate the performance, the following metrics were obtained</w:t>
+          <w:b/>
+          <w:lang w:val="en-CA"/>
+        </w:rPr>
+        <w:t>(5pts)</w:t>
       </w:r>
       <w:r>
         <w:rPr>
@@ -2293,242 +3170,27 @@
       </w:r>
       <w:r>
         <w:rPr>
-          <w:b/>
-          <w:lang w:val="en-CA"/>
-        </w:rPr>
-        <w:t>(15pts)</w:t>
-      </w:r>
-      <w:r>
-        <w:rPr>
-          <w:lang w:val="en-CA"/>
-        </w:rPr>
-        <w:t>:</w:t>
+          <w:lang w:val="en-CA"/>
+        </w:rPr>
+        <w:t>A confusion matrix on a validation set</w:t>
+      </w:r>
+      <w:r>
+        <w:rPr>
+          <w:lang w:val="en-CA"/>
+        </w:rPr>
+        <w:t xml:space="preserve"> can be seen in Fig. 1</w:t>
+      </w:r>
+      <w:r>
+        <w:rPr>
+          <w:lang w:val="en-CA"/>
+        </w:rPr>
+        <w:t xml:space="preserve"> for the SVM classifier and Fig. 2 for the KNN classifier.</w:t>
       </w:r>
       <w:r>
         <w:rPr>
           <w:lang w:val="en-CA"/>
         </w:rPr>
         <w:t xml:space="preserve"> </w:t>
-      </w:r>
-    </w:p>
-    <w:p>
-      <w:pPr>
-        <w:pStyle w:val="bulletlist"/>
-      </w:pPr>
-      <w:r>
-        <w:rPr>
-          <w:b/>
-          <w:lang w:val="en-CA"/>
-        </w:rPr>
-        <w:t>(5pts)</w:t>
-      </w:r>
-      <w:r>
-        <w:rPr>
-          <w:lang w:val="en-CA"/>
-        </w:rPr>
-        <w:t xml:space="preserve"> </w:t>
-      </w:r>
-      <w:r>
-        <w:rPr>
-          <w:lang w:val="en-CA"/>
-        </w:rPr>
-        <w:t>Average classification accuracy across validations, including standard deviation:</w:t>
-      </w:r>
-      <w:r>
-        <w:rPr>
-          <w:lang w:val="en-CA"/>
-        </w:rPr>
-        <w:t xml:space="preserve"> </w:t>
-      </w:r>
-    </w:p>
-    <w:p>
-      <w:pPr>
-        <w:pStyle w:val="bulletlist"/>
-      </w:pPr>
-      <w:r>
-        <w:rPr>
-          <w:b/>
-          <w:lang w:val="en-CA"/>
-        </w:rPr>
-        <w:t>(5pts)</w:t>
-      </w:r>
-      <w:r>
-        <w:rPr>
-          <w:lang w:val="en-CA"/>
-        </w:rPr>
-        <w:t xml:space="preserve"> </w:t>
-      </w:r>
-      <w:r>
-        <w:rPr>
-          <w:lang w:val="en-CA"/>
-        </w:rPr>
-        <w:t xml:space="preserve">Average precision and recall across validations: </w:t>
-      </w:r>
-      <w:r>
-        <w:rPr>
-          <w:u w:val="single"/>
-          <w:lang w:val="en-CA"/>
-        </w:rPr>
-        <w:t>Are these values consistent with accuracy?</w:t>
-      </w:r>
-      <w:r>
-        <w:rPr>
-          <w:lang w:val="en-CA"/>
-        </w:rPr>
-        <w:t xml:space="preserve"> These values are consistent with accuracy because … </w:t>
-      </w:r>
-      <w:r>
-        <w:rPr>
-          <w:b/>
-          <w:lang w:val="en-CA"/>
-        </w:rPr>
-        <w:t>AND</w:t>
-      </w:r>
-      <w:r>
-        <w:rPr>
-          <w:lang w:val="en-CA"/>
-        </w:rPr>
-        <w:t xml:space="preserve"> </w:t>
-      </w:r>
-      <w:r>
-        <w:rPr>
-          <w:u w:val="single"/>
-          <w:lang w:val="en-CA"/>
-        </w:rPr>
-        <w:t>are they more</w:t>
-      </w:r>
-      <w:r>
-        <w:rPr>
-          <w:u w:val="single"/>
-          <w:lang w:val="en-CA"/>
-        </w:rPr>
-        <w:t xml:space="preserve"> representative of the dataset? </w:t>
-      </w:r>
-      <w:r>
-        <w:rPr>
-          <w:lang w:val="en-CA"/>
-        </w:rPr>
-        <w:t xml:space="preserve"> Moreover, they are more representative of the dataset because … </w:t>
-      </w:r>
-      <w:r>
-        <w:rPr>
-          <w:b/>
-          <w:lang w:val="en-CA"/>
-        </w:rPr>
-        <w:t>AND</w:t>
-      </w:r>
-      <w:r>
-        <w:rPr>
-          <w:lang w:val="en-CA"/>
-        </w:rPr>
-        <w:t xml:space="preserve"> </w:t>
-      </w:r>
-      <w:r>
-        <w:rPr>
-          <w:u w:val="single"/>
-          <w:lang w:val="en-CA"/>
-        </w:rPr>
-        <w:t xml:space="preserve">In what situations would you expect precision and recall </w:t>
-      </w:r>
-      <w:proofErr w:type="gramStart"/>
-      <w:r>
-        <w:rPr>
-          <w:u w:val="single"/>
-          <w:lang w:val="en-CA"/>
-        </w:rPr>
-        <w:t>to</w:t>
-      </w:r>
-      <w:r>
-        <w:rPr>
-          <w:u w:val="single"/>
-          <w:lang w:val="en-CA"/>
-        </w:rPr>
-        <w:t xml:space="preserve"> </w:t>
-      </w:r>
-      <w:r>
-        <w:rPr>
-          <w:u w:val="single"/>
-          <w:lang w:val="en-CA"/>
-        </w:rPr>
-        <w:t>be</w:t>
-      </w:r>
-      <w:proofErr w:type="gramEnd"/>
-      <w:r>
-        <w:rPr>
-          <w:u w:val="single"/>
-          <w:lang w:val="en-CA"/>
-        </w:rPr>
-        <w:t xml:space="preserve"> a better reflection of model performance than accuracy? </w:t>
-      </w:r>
-      <w:r>
-        <w:rPr>
-          <w:lang w:val="en-CA"/>
-        </w:rPr>
-        <w:t xml:space="preserve">Finally, in order for precision and recall </w:t>
-      </w:r>
-      <w:proofErr w:type="gramStart"/>
-      <w:r>
-        <w:rPr>
-          <w:lang w:val="en-CA"/>
-        </w:rPr>
-        <w:t>to be</w:t>
-      </w:r>
-      <w:proofErr w:type="gramEnd"/>
-      <w:r>
-        <w:rPr>
-          <w:lang w:val="en-CA"/>
-        </w:rPr>
-        <w:t xml:space="preserve"> a better reflection of model performance than accuracy, it would mean that … </w:t>
-      </w:r>
-    </w:p>
-    <w:p>
-      <w:pPr>
-        <w:pStyle w:val="bulletlist"/>
-      </w:pPr>
-      <w:r>
-        <w:rPr>
-          <w:b/>
-          <w:lang w:val="en-CA"/>
-        </w:rPr>
-        <w:t>(5pts)</w:t>
-      </w:r>
-      <w:r>
-        <w:rPr>
-          <w:lang w:val="en-CA"/>
-        </w:rPr>
-        <w:t xml:space="preserve"> </w:t>
-      </w:r>
-      <w:r>
-        <w:rPr>
-          <w:lang w:val="en-CA"/>
-        </w:rPr>
-        <w:t>A confusion matrix on a validation set</w:t>
-      </w:r>
-      <w:r>
-        <w:rPr>
-          <w:lang w:val="en-CA"/>
-        </w:rPr>
-        <w:t xml:space="preserve"> can be seen in Fig. 1 (</w:t>
-      </w:r>
-      <w:r>
-        <w:rPr>
-          <w:u w:val="single"/>
-          <w:lang w:val="en-CA"/>
-        </w:rPr>
-        <w:t>plot matrix as an image, make a confusion matrix</w:t>
-      </w:r>
-      <w:r>
-        <w:rPr>
-          <w:u w:val="single"/>
-          <w:lang w:val="en-CA"/>
-        </w:rPr>
-        <w:t xml:space="preserve"> – maybe explain it a little bit 1-2 sentences?</w:t>
-      </w:r>
-      <w:r>
-        <w:rPr>
-          <w:lang w:val="en-CA"/>
-        </w:rPr>
-        <w:t xml:space="preserve">). </w:t>
       </w:r>
       <w:r>
         <w:rPr>
@@ -2629,7 +3291,13 @@
         <w:rPr>
           <w:i/>
         </w:rPr>
-        <w:t>Confusion Matrix of Validation Set.</w:t>
+        <w:t>Confusion Matrix</w:t>
+      </w:r>
+      <w:r>
+        <w:rPr>
+          <w:i/>
+        </w:rPr>
+        <w:t xml:space="preserve"> of SVM.</w:t>
       </w:r>
     </w:p>
     <w:p>
@@ -2639,6 +3307,10 @@
           <w:ilvl w:val="0"/>
           <w:numId w:val="0"/>
         </w:numPr>
+        <w:tabs>
+          <w:tab w:val="clear" w:pos="533"/>
+          <w:tab w:val="left" w:pos="284"/>
+        </w:tabs>
         <w:rPr>
           <w:sz w:val="20"/>
           <w:szCs w:val="20"/>
@@ -2651,29 +3323,498 @@
           <w:szCs w:val="20"/>
           <w:lang w:val="en-CA"/>
         </w:rPr>
-        <w:t>The confusion matrix demonstrates the accuracy and recall of the SVM validation on the training data. The y-axis represents the actual label of the training image, and the x-axis represents the label that we predict using our SVM. The values along the diagonal are probabilities, describing the chance for the SVM to correctly classify the image label.</w:t>
-      </w:r>
-    </w:p>
-    <w:p>
-      <w:pPr>
-        <w:pStyle w:val="figurecaption"/>
-        <w:numPr>
-          <w:ilvl w:val="0"/>
-          <w:numId w:val="0"/>
-        </w:numPr>
+        <w:tab/>
+      </w:r>
+      <w:r>
         <w:rPr>
           <w:sz w:val="20"/>
           <w:szCs w:val="20"/>
           <w:lang w:val="en-CA"/>
         </w:rPr>
-      </w:pPr>
-      <w:r>
+        <w:t>The confusion matrix demonstrates the accuracy and recall of the SVM validation on the training data. The y-axis represents the actual label of the training image, and the x-axis represents the label that we predict using our SVM. The values along the diagonal are probabilities, describing the chance for the SVM to correctly classify the image label.</w:t>
+      </w:r>
+    </w:p>
+    <w:p>
+      <w:pPr>
+        <w:pStyle w:val="figurecaption"/>
+        <w:numPr>
+          <w:ilvl w:val="0"/>
+          <w:numId w:val="0"/>
+        </w:numPr>
+        <w:tabs>
+          <w:tab w:val="clear" w:pos="533"/>
+          <w:tab w:val="left" w:pos="284"/>
+        </w:tabs>
         <w:rPr>
           <w:sz w:val="20"/>
           <w:szCs w:val="20"/>
           <w:lang w:val="en-CA"/>
         </w:rPr>
-        <w:t>Observing the results in the confusion matrix, we can see that the SVM has difficulties identifying non-motorized vehicles, as it has the lowest recall value of correct identification, at 0.511.</w:t>
+      </w:pPr>
+      <w:r>
+        <w:rPr>
+          <w:sz w:val="20"/>
+          <w:szCs w:val="20"/>
+          <w:lang w:val="en-CA"/>
+        </w:rPr>
+        <w:tab/>
+      </w:r>
+      <w:r>
+        <w:rPr>
+          <w:sz w:val="20"/>
+          <w:szCs w:val="20"/>
+          <w:lang w:val="en-CA"/>
+        </w:rPr>
+        <w:t>Observing the results in the confusion matrix</w:t>
+      </w:r>
+      <w:r>
+        <w:rPr>
+          <w:sz w:val="20"/>
+          <w:szCs w:val="20"/>
+          <w:lang w:val="en-CA"/>
+        </w:rPr>
+        <w:t xml:space="preserve"> (Fig. 1)</w:t>
+      </w:r>
+      <w:r>
+        <w:rPr>
+          <w:sz w:val="20"/>
+          <w:szCs w:val="20"/>
+          <w:lang w:val="en-CA"/>
+        </w:rPr>
+        <w:t>, we can see that the SVM has difficulties identifying non-motorized vehicles, as it has the lowest recall value of correct identification, at 0.511</w:t>
+      </w:r>
+      <w:r>
+        <w:rPr>
+          <w:sz w:val="20"/>
+          <w:szCs w:val="20"/>
+          <w:lang w:val="en-CA"/>
+        </w:rPr>
+        <w:t>.</w:t>
+      </w:r>
+      <w:r>
+        <w:rPr>
+          <w:sz w:val="20"/>
+          <w:szCs w:val="20"/>
+          <w:lang w:val="en-CA"/>
+        </w:rPr>
+        <w:t xml:space="preserve"> </w:t>
+      </w:r>
+      <w:r>
+        <w:rPr>
+          <w:sz w:val="20"/>
+          <w:szCs w:val="20"/>
+          <w:lang w:val="en-CA"/>
+        </w:rPr>
+        <w:t>Also, it can be deduced that</w:t>
+      </w:r>
+      <w:r>
+        <w:rPr>
+          <w:sz w:val="20"/>
+          <w:szCs w:val="20"/>
+          <w:lang w:val="en-CA"/>
+        </w:rPr>
+        <w:t xml:space="preserve"> non-motorized vehicles </w:t>
+      </w:r>
+      <w:r>
+        <w:rPr>
+          <w:sz w:val="20"/>
+          <w:szCs w:val="20"/>
+          <w:lang w:val="en-CA"/>
+        </w:rPr>
+        <w:t>are most often predicted as an</w:t>
+      </w:r>
+      <w:r>
+        <w:rPr>
+          <w:sz w:val="20"/>
+          <w:szCs w:val="20"/>
+          <w:lang w:val="en-CA"/>
+        </w:rPr>
+        <w:t xml:space="preserve"> </w:t>
+      </w:r>
+      <w:r>
+        <w:rPr>
+          <w:sz w:val="20"/>
+          <w:szCs w:val="20"/>
+          <w:lang w:val="en-CA"/>
+        </w:rPr>
+        <w:lastRenderedPageBreak/>
+        <w:t xml:space="preserve">articulated_truck, </w:t>
+      </w:r>
+      <w:r>
+        <w:rPr>
+          <w:sz w:val="20"/>
+          <w:szCs w:val="20"/>
+          <w:lang w:val="en-CA"/>
+        </w:rPr>
+        <w:t xml:space="preserve">when </w:t>
+      </w:r>
+      <w:r>
+        <w:rPr>
+          <w:sz w:val="20"/>
+          <w:szCs w:val="20"/>
+          <w:lang w:val="en-CA"/>
+        </w:rPr>
+        <w:t>even to the human eye has</w:t>
+      </w:r>
+      <w:r>
+        <w:rPr>
+          <w:sz w:val="20"/>
+          <w:szCs w:val="20"/>
+          <w:lang w:val="en-CA"/>
+        </w:rPr>
+        <w:t xml:space="preserve"> </w:t>
+      </w:r>
+      <w:r>
+        <w:rPr>
+          <w:sz w:val="20"/>
+          <w:szCs w:val="20"/>
+          <w:lang w:val="en-CA"/>
+        </w:rPr>
+        <w:t xml:space="preserve">very similar shape. </w:t>
+      </w:r>
+    </w:p>
+    <w:p>
+      <w:pPr>
+        <w:pStyle w:val="figurecaption"/>
+        <w:numPr>
+          <w:ilvl w:val="0"/>
+          <w:numId w:val="0"/>
+        </w:numPr>
+        <w:rPr>
+          <w:sz w:val="20"/>
+          <w:szCs w:val="20"/>
+          <w:lang w:val="en-CA"/>
+        </w:rPr>
+      </w:pPr>
+      <w:r>
+        <w:rPr>
+          <w:sz w:val="20"/>
+          <w:szCs w:val="20"/>
+          <w:lang w:val="en-CA"/>
+        </w:rPr>
+        <w:drawing>
+          <wp:inline distT="0" distB="0" distL="0" distR="0" wp14:anchorId="29E0F448" wp14:editId="5B72A7BF">
+            <wp:extent cx="3089910" cy="2588260"/>
+            <wp:effectExtent l="0" t="0" r="0" b="2540"/>
+            <wp:docPr id="5" name="Picture 5"/>
+            <wp:cNvGraphicFramePr>
+              <a:graphicFrameLocks xmlns:a="http://schemas.openxmlformats.org/drawingml/2006/main" noChangeAspect="1"/>
+            </wp:cNvGraphicFramePr>
+            <a:graphic xmlns:a="http://schemas.openxmlformats.org/drawingml/2006/main">
+              <a:graphicData uri="http://schemas.openxmlformats.org/drawingml/2006/picture">
+                <pic:pic xmlns:pic="http://schemas.openxmlformats.org/drawingml/2006/picture">
+                  <pic:nvPicPr>
+                    <pic:cNvPr id="5" name="46670138_259281474730563_7320051575915806720_n.png"/>
+                    <pic:cNvPicPr/>
+                  </pic:nvPicPr>
+                  <pic:blipFill>
+                    <a:blip r:embed="rId9">
+                      <a:extLst>
+                        <a:ext uri="{28A0092B-C50C-407E-A947-70E740481C1C}">
+                          <a14:useLocalDpi xmlns:a14="http://schemas.microsoft.com/office/drawing/2010/main" val="0"/>
+                        </a:ext>
+                      </a:extLst>
+                    </a:blip>
+                    <a:stretch>
+                      <a:fillRect/>
+                    </a:stretch>
+                  </pic:blipFill>
+                  <pic:spPr>
+                    <a:xfrm>
+                      <a:off x="0" y="0"/>
+                      <a:ext cx="3089910" cy="2588260"/>
+                    </a:xfrm>
+                    <a:prstGeom prst="rect">
+                      <a:avLst/>
+                    </a:prstGeom>
+                  </pic:spPr>
+                </pic:pic>
+              </a:graphicData>
+            </a:graphic>
+          </wp:inline>
+        </w:drawing>
+      </w:r>
+    </w:p>
+    <w:p>
+      <w:pPr>
+        <w:pStyle w:val="figurecaption"/>
+        <w:spacing w:before="0"/>
+      </w:pPr>
+      <w:r>
+        <w:rPr>
+          <w:i/>
+        </w:rPr>
+        <w:t>Confusion Matrix</w:t>
+      </w:r>
+      <w:r>
+        <w:rPr>
+          <w:i/>
+        </w:rPr>
+        <w:t xml:space="preserve"> of </w:t>
+      </w:r>
+      <w:r>
+        <w:rPr>
+          <w:i/>
+        </w:rPr>
+        <w:t>KNN</w:t>
+      </w:r>
+      <w:r>
+        <w:rPr>
+          <w:i/>
+        </w:rPr>
+        <w:t>.</w:t>
+      </w:r>
+    </w:p>
+    <w:p>
+      <w:pPr>
+        <w:pStyle w:val="figurecaption"/>
+        <w:numPr>
+          <w:ilvl w:val="0"/>
+          <w:numId w:val="0"/>
+        </w:numPr>
+        <w:tabs>
+          <w:tab w:val="clear" w:pos="533"/>
+          <w:tab w:val="left" w:pos="284"/>
+        </w:tabs>
+        <w:rPr>
+          <w:sz w:val="20"/>
+          <w:szCs w:val="20"/>
+          <w:lang w:val="en-CA"/>
+        </w:rPr>
+      </w:pPr>
+      <w:r>
+        <w:rPr>
+          <w:sz w:val="20"/>
+          <w:szCs w:val="20"/>
+          <w:lang w:val="en-CA"/>
+        </w:rPr>
+        <w:tab/>
+      </w:r>
+      <w:r>
+        <w:rPr>
+          <w:sz w:val="20"/>
+          <w:szCs w:val="20"/>
+          <w:lang w:val="en-CA"/>
+        </w:rPr>
+        <w:t xml:space="preserve">The confusion matrix </w:t>
+      </w:r>
+      <w:r>
+        <w:rPr>
+          <w:sz w:val="20"/>
+          <w:szCs w:val="20"/>
+          <w:lang w:val="en-CA"/>
+        </w:rPr>
+        <w:t>of KNN shows us that it has trouble detecting pedestrians, as it classifies them as either background or bicycles.</w:t>
+      </w:r>
+      <w:r>
+        <w:rPr>
+          <w:sz w:val="20"/>
+          <w:szCs w:val="20"/>
+          <w:lang w:val="en-CA"/>
+        </w:rPr>
+        <w:t xml:space="preserve"> All three categories </w:t>
+      </w:r>
+      <w:r>
+        <w:rPr>
+          <w:sz w:val="20"/>
+          <w:szCs w:val="20"/>
+          <w:lang w:val="en-CA"/>
+        </w:rPr>
+        <w:t>(</w:t>
+      </w:r>
+      <w:r>
+        <w:rPr>
+          <w:sz w:val="20"/>
+          <w:szCs w:val="20"/>
+          <w:lang w:val="en-CA"/>
+        </w:rPr>
+        <w:t>bicycle, pedestrian, background</w:t>
+      </w:r>
+      <w:r>
+        <w:rPr>
+          <w:sz w:val="20"/>
+          <w:szCs w:val="20"/>
+          <w:lang w:val="en-CA"/>
+        </w:rPr>
+        <w:t>)</w:t>
+      </w:r>
+      <w:r>
+        <w:rPr>
+          <w:sz w:val="20"/>
+          <w:szCs w:val="20"/>
+          <w:lang w:val="en-CA"/>
+        </w:rPr>
+        <w:t xml:space="preserve"> </w:t>
+      </w:r>
+      <w:r>
+        <w:rPr>
+          <w:sz w:val="20"/>
+          <w:szCs w:val="20"/>
+          <w:lang w:val="en-CA"/>
+        </w:rPr>
+        <w:t>are categories that don’t show</w:t>
+      </w:r>
+      <w:r>
+        <w:rPr>
+          <w:sz w:val="20"/>
+          <w:szCs w:val="20"/>
+          <w:lang w:val="en-CA"/>
+        </w:rPr>
+        <w:t xml:space="preserve"> box shaped objects like cars</w:t>
+      </w:r>
+      <w:r>
+        <w:rPr>
+          <w:sz w:val="20"/>
+          <w:szCs w:val="20"/>
+          <w:lang w:val="en-CA"/>
+        </w:rPr>
+        <w:t>,</w:t>
+      </w:r>
+      <w:r>
+        <w:rPr>
+          <w:sz w:val="20"/>
+          <w:szCs w:val="20"/>
+          <w:lang w:val="en-CA"/>
+        </w:rPr>
+        <w:t xml:space="preserve"> </w:t>
+      </w:r>
+      <w:r>
+        <w:rPr>
+          <w:sz w:val="20"/>
+          <w:szCs w:val="20"/>
+          <w:lang w:val="en-CA"/>
+        </w:rPr>
+        <w:t xml:space="preserve">which would explain why they </w:t>
+      </w:r>
+      <w:r>
+        <w:rPr>
+          <w:sz w:val="20"/>
+          <w:szCs w:val="20"/>
+          <w:lang w:val="en-CA"/>
+        </w:rPr>
+        <w:t>can be confusing to interpret</w:t>
+      </w:r>
+      <w:r>
+        <w:rPr>
+          <w:sz w:val="20"/>
+          <w:szCs w:val="20"/>
+          <w:lang w:val="en-CA"/>
+        </w:rPr>
+        <w:t>.</w:t>
+      </w:r>
+      <w:r>
+        <w:rPr>
+          <w:sz w:val="20"/>
+          <w:szCs w:val="20"/>
+          <w:lang w:val="en-CA"/>
+        </w:rPr>
+        <w:t xml:space="preserve"> The general shape of a pedestrian is very similar to a pole, </w:t>
+      </w:r>
+      <w:r>
+        <w:rPr>
+          <w:sz w:val="20"/>
+          <w:szCs w:val="20"/>
+          <w:lang w:val="en-CA"/>
+        </w:rPr>
+        <w:t xml:space="preserve">a similar shape </w:t>
+      </w:r>
+      <w:r>
+        <w:rPr>
+          <w:sz w:val="20"/>
+          <w:szCs w:val="20"/>
+          <w:lang w:val="en-CA"/>
+        </w:rPr>
+        <w:t xml:space="preserve">would appear in the background images. The shape of a human is also present in the bicycle images as bicycle images intrinsically have a human in them. </w:t>
+      </w:r>
+      <w:r>
+        <w:rPr>
+          <w:sz w:val="20"/>
+          <w:szCs w:val="20"/>
+          <w:lang w:val="en-CA"/>
+        </w:rPr>
+        <w:t xml:space="preserve">  </w:t>
+      </w:r>
+    </w:p>
+    <w:p>
+      <w:pPr>
+        <w:pStyle w:val="figurecaption"/>
+        <w:numPr>
+          <w:ilvl w:val="0"/>
+          <w:numId w:val="0"/>
+        </w:numPr>
+        <w:tabs>
+          <w:tab w:val="clear" w:pos="533"/>
+          <w:tab w:val="left" w:pos="284"/>
+        </w:tabs>
+        <w:rPr>
+          <w:sz w:val="20"/>
+          <w:szCs w:val="20"/>
+          <w:lang w:val="en-CA"/>
+        </w:rPr>
+      </w:pPr>
+      <w:r>
+        <w:rPr>
+          <w:sz w:val="20"/>
+          <w:szCs w:val="20"/>
+          <w:lang w:val="en-CA"/>
+        </w:rPr>
+        <w:tab/>
+      </w:r>
+      <w:r>
+        <w:rPr>
+          <w:sz w:val="20"/>
+          <w:szCs w:val="20"/>
+          <w:lang w:val="en-CA"/>
+        </w:rPr>
+        <w:t>To sum up our findings for the confusion matrix: the</w:t>
+      </w:r>
+      <w:r>
+        <w:rPr>
+          <w:sz w:val="20"/>
+          <w:szCs w:val="20"/>
+          <w:lang w:val="en-CA"/>
+        </w:rPr>
+        <w:t xml:space="preserve"> classes that are difficult for the</w:t>
+      </w:r>
+      <w:r>
+        <w:rPr>
+          <w:sz w:val="20"/>
+          <w:szCs w:val="20"/>
+          <w:lang w:val="en-CA"/>
+        </w:rPr>
+        <w:t xml:space="preserve"> SVM</w:t>
+      </w:r>
+      <w:r>
+        <w:rPr>
+          <w:sz w:val="20"/>
+          <w:szCs w:val="20"/>
+          <w:lang w:val="en-CA"/>
+        </w:rPr>
+        <w:t xml:space="preserve"> classifier</w:t>
+      </w:r>
+      <w:r>
+        <w:rPr>
+          <w:sz w:val="20"/>
+          <w:szCs w:val="20"/>
+          <w:lang w:val="en-CA"/>
+        </w:rPr>
+        <w:t xml:space="preserve"> are non-motorized vehicles</w:t>
+      </w:r>
+      <w:r>
+        <w:rPr>
+          <w:sz w:val="20"/>
+          <w:szCs w:val="20"/>
+          <w:lang w:val="en-CA"/>
+        </w:rPr>
+        <w:t xml:space="preserve"> and the classes that are difficult for the KNN classifier are</w:t>
+      </w:r>
+      <w:r>
+        <w:rPr>
+          <w:sz w:val="20"/>
+          <w:szCs w:val="20"/>
+          <w:lang w:val="en-CA"/>
+        </w:rPr>
+        <w:t xml:space="preserve"> pedestrians. </w:t>
       </w:r>
     </w:p>
     <w:p>
@@ -2712,7 +3853,7 @@
           <w:szCs w:val="20"/>
           <w:lang w:val="en-CA"/>
         </w:rPr>
-        <w:t xml:space="preserve">classification </w:t>
+        <w:t>cross-validation</w:t>
       </w:r>
       <w:r>
         <w:rPr>
@@ -2720,7 +3861,7 @@
           <w:szCs w:val="20"/>
           <w:lang w:val="en-CA"/>
         </w:rPr>
-        <w:t xml:space="preserve">approach practically, we included </w:t>
+        <w:t xml:space="preserve"> </w:t>
       </w:r>
       <w:r>
         <w:rPr>
@@ -2728,7 +3869,7 @@
           <w:szCs w:val="20"/>
           <w:lang w:val="en-CA"/>
         </w:rPr>
-        <w:t xml:space="preserve">a </w:t>
+        <w:t xml:space="preserve">approach practically, we included </w:t>
       </w:r>
       <w:r>
         <w:rPr>
@@ -2736,6 +3877,14 @@
           <w:szCs w:val="20"/>
           <w:lang w:val="en-CA"/>
         </w:rPr>
+        <w:t xml:space="preserve">a </w:t>
+      </w:r>
+      <w:r>
+        <w:rPr>
+          <w:sz w:val="20"/>
+          <w:szCs w:val="20"/>
+          <w:lang w:val="en-CA"/>
+        </w:rPr>
         <w:t xml:space="preserve">well-documented code along with this report. </w:t>
       </w:r>
     </w:p>
@@ -3102,7 +4251,6 @@
         <w:rPr>
           <w:lang w:val="en-CA"/>
         </w:rPr>
-        <w:lastRenderedPageBreak/>
         <w:t xml:space="preserve">The accuracy of our localization and classifier was: …, whereas the accuracy of the classification data and classifier was: … </w:t>
       </w:r>
     </w:p>
@@ -3483,68 +4631,35 @@
         </w:tabs>
         <w:ind w:firstLine="284"/>
         <w:jc w:val="both"/>
-        <w:rPr>
-          <w:lang w:val="en-CA"/>
-        </w:rPr>
-      </w:pPr>
-      <w:r>
-        <w:rPr>
-          <w:lang w:val="en-CA"/>
-        </w:rPr>
+      </w:pPr>
+      <w:r>
         <w:t xml:space="preserve">The following </w:t>
       </w:r>
       <w:r>
-        <w:rPr>
-          <w:lang w:val="en-CA"/>
-        </w:rPr>
         <w:t>project</w:t>
       </w:r>
       <w:r>
-        <w:rPr>
-          <w:lang w:val="en-CA"/>
-        </w:rPr>
         <w:t xml:space="preserve"> allowed us to dive into</w:t>
       </w:r>
       <w:r>
-        <w:rPr>
-          <w:lang w:val="en-CA"/>
-        </w:rPr>
         <w:t xml:space="preserve"> machine learning by understanding how to train a program using </w:t>
       </w:r>
       <w:r>
-        <w:rPr>
-          <w:lang w:val="en-CA"/>
-        </w:rPr>
         <w:t xml:space="preserve">a classification and localization algorithm. The initial part of this experiment was to train a support vector machine classifier (SVM) </w:t>
       </w:r>
       <w:r>
-        <w:rPr>
-          <w:lang w:val="en-CA"/>
-        </w:rPr>
         <w:t xml:space="preserve">in order to classify given images to 11 categories. What did we find in classification, anything significant? </w:t>
       </w:r>
       <w:r>
-        <w:rPr>
-          <w:lang w:val="en-CA"/>
-        </w:rPr>
         <w:t>Finally</w:t>
       </w:r>
       <w:r>
-        <w:rPr>
-          <w:lang w:val="en-CA"/>
-        </w:rPr>
         <w:t>, we implemented a localization method, using ___ localizer.</w:t>
       </w:r>
       <w:r>
-        <w:rPr>
-          <w:lang w:val="en-CA"/>
-        </w:rPr>
         <w:t xml:space="preserve"> We were able to classify the images and localize the objects using bounding boxes. Our code is also included with the report for reference. </w:t>
       </w:r>
       <w:r>
-        <w:rPr>
-          <w:lang w:val="en-CA"/>
-        </w:rPr>
         <w:t xml:space="preserve"> </w:t>
       </w:r>
     </w:p>
@@ -3555,9 +4670,6 @@
         </w:tabs>
         <w:ind w:firstLine="284"/>
         <w:jc w:val="both"/>
-        <w:rPr>
-          <w:lang w:val="en-CA"/>
-        </w:rPr>
       </w:pPr>
     </w:p>
     <w:p>
@@ -3617,6 +4729,7 @@
           <w:shd w:val="clear" w:color="auto" w:fill="FFFFFF"/>
           <w:lang w:val="en-CA"/>
         </w:rPr>
+        <w:lastRenderedPageBreak/>
         <w:t>Patel, S. (2018). Chapter 2 : SVM (Support Vector Machine) — Theory – Machine Learning 101 – Medium. Retrieved from https://medium.com/machine-learning-101/chapter-2-svm-support-vector-machine-theory-f0812effc72</w:t>
       </w:r>
     </w:p>
@@ -3858,10 +4971,8 @@
     </w:p>
     <w:p>
       <w:pPr>
-        <w:jc w:val="left"/>
         <w:rPr>
           <w:sz w:val="32"/>
-          <w:lang w:val="en-CA"/>
         </w:rPr>
       </w:pPr>
       <w:r>
@@ -3870,7 +4981,6 @@
       <w:r>
         <w:rPr>
           <w:sz w:val="32"/>
-          <w:lang w:val="en-CA"/>
         </w:rPr>
         <w:lastRenderedPageBreak/>
         <w:t>Appendix</w:t>
@@ -3878,7 +4988,6 @@
     </w:p>
     <w:p>
       <w:pPr>
-        <w:jc w:val="left"/>
         <w:rPr>
           <w:rFonts w:eastAsia="MS Mincho"/>
           <w:noProof/>
@@ -3889,7 +4998,6 @@
     </w:p>
     <w:p>
       <w:pPr>
-        <w:jc w:val="left"/>
         <w:rPr>
           <w:rFonts w:eastAsia="MS Mincho"/>
           <w:noProof/>
@@ -3900,7 +5008,6 @@
     </w:p>
     <w:p>
       <w:pPr>
-        <w:jc w:val="left"/>
         <w:rPr>
           <w:rFonts w:eastAsia="MS Mincho"/>
           <w:noProof/>
@@ -3911,12 +5018,12 @@
     </w:p>
     <w:p>
       <w:pPr>
-        <w:jc w:val="left"/>
         <w:rPr>
           <w:rFonts w:eastAsia="MS Mincho"/>
           <w:noProof/>
           <w:sz w:val="16"/>
           <w:szCs w:val="16"/>
+          <w:lang w:val="en-US"/>
         </w:rPr>
         <w:sectPr>
           <w:type w:val="continuous"/>
@@ -3964,30 +5071,11 @@
         <w:t xml:space="preserve"> Sample</w:t>
       </w:r>
     </w:p>
-    <w:p>
-      <w:pPr>
-        <w:rPr>
-          <w:lang w:val="en-CA"/>
-        </w:rPr>
-      </w:pPr>
-    </w:p>
-    <w:p>
-      <w:pPr>
-        <w:jc w:val="left"/>
-        <w:rPr>
-          <w:rFonts w:eastAsia="Times New Roman"/>
-          <w:sz w:val="24"/>
-          <w:szCs w:val="24"/>
-          <w:lang w:val="en-CA"/>
-        </w:rPr>
-      </w:pPr>
-      <w:r>
-        <w:rPr>
-          <w:rFonts w:eastAsia="Times New Roman"/>
+    <w:p/>
+    <w:p>
+      <w:r>
+        <w:rPr>
           <w:noProof/>
-          <w:sz w:val="24"/>
-          <w:szCs w:val="24"/>
-          <w:lang w:val="en-CA"/>
         </w:rPr>
         <w:drawing>
           <wp:inline distT="0" distB="0" distL="0" distR="0" wp14:anchorId="20EA658B" wp14:editId="1A202BA9">
@@ -4005,7 +5093,7 @@
                     <pic:cNvPicPr/>
                   </pic:nvPicPr>
                   <pic:blipFill>
-                    <a:blip r:embed="rId9">
+                    <a:blip r:embed="rId10">
                       <a:extLst>
                         <a:ext uri="{28A0092B-C50C-407E-A947-70E740481C1C}">
                           <a14:useLocalDpi xmlns:a14="http://schemas.microsoft.com/office/drawing/2010/main" val="0"/>
@@ -4053,8 +5141,6 @@
         <w:ind w:left="360" w:hanging="360"/>
         <w:jc w:val="left"/>
       </w:pPr>
-      <w:bookmarkStart w:id="0" w:name="_GoBack"/>
-      <w:bookmarkEnd w:id="0"/>
     </w:p>
     <w:p>
       <w:pPr>
@@ -5113,6 +6199,162 @@
     </w:lvl>
   </w:abstractNum>
   <w:abstractNum w:abstractNumId="1" w15:restartNumberingAfterBreak="0">
+    <w:nsid w:val="26FE1FCF"/>
+    <w:multiLevelType w:val="hybridMultilevel"/>
+    <w:tmpl w:val="33826962"/>
+    <w:lvl w:ilvl="0" w:tplc="A2947960">
+      <w:start w:val="1"/>
+      <w:numFmt w:val="decimal"/>
+      <w:pStyle w:val="footnote"/>
+      <w:lvlText w:val="%1 "/>
+      <w:lvlJc w:val="left"/>
+      <w:pPr>
+        <w:tabs>
+          <w:tab w:val="num" w:pos="648"/>
+        </w:tabs>
+        <w:ind w:firstLine="288"/>
+      </w:pPr>
+      <w:rPr>
+        <w:rFonts w:ascii="Times New Roman" w:hAnsi="Times New Roman" w:cs="Times New Roman" w:hint="default"/>
+        <w:b w:val="0"/>
+        <w:bCs w:val="0"/>
+        <w:i w:val="0"/>
+        <w:iCs w:val="0"/>
+        <w:caps w:val="0"/>
+        <w:strike w:val="0"/>
+        <w:dstrike w:val="0"/>
+        <w:outline w:val="0"/>
+        <w:shadow w:val="0"/>
+        <w:emboss w:val="0"/>
+        <w:imprint w:val="0"/>
+        <w:vanish w:val="0"/>
+        <w:sz w:val="16"/>
+        <w:szCs w:val="16"/>
+        <w:vertAlign w:val="superscript"/>
+      </w:rPr>
+    </w:lvl>
+    <w:lvl w:ilvl="1" w:tplc="04090019">
+      <w:start w:val="1"/>
+      <w:numFmt w:val="lowerLetter"/>
+      <w:lvlText w:val="%2."/>
+      <w:lvlJc w:val="left"/>
+      <w:pPr>
+        <w:tabs>
+          <w:tab w:val="num" w:pos="1440"/>
+        </w:tabs>
+        <w:ind w:left="1440" w:hanging="360"/>
+      </w:pPr>
+      <w:rPr>
+        <w:rFonts w:cs="Times New Roman"/>
+      </w:rPr>
+    </w:lvl>
+    <w:lvl w:ilvl="2" w:tplc="0409001B">
+      <w:start w:val="1"/>
+      <w:numFmt w:val="lowerRoman"/>
+      <w:lvlText w:val="%3."/>
+      <w:lvlJc w:val="right"/>
+      <w:pPr>
+        <w:tabs>
+          <w:tab w:val="num" w:pos="2160"/>
+        </w:tabs>
+        <w:ind w:left="2160" w:hanging="180"/>
+      </w:pPr>
+      <w:rPr>
+        <w:rFonts w:cs="Times New Roman"/>
+      </w:rPr>
+    </w:lvl>
+    <w:lvl w:ilvl="3" w:tplc="0409000F">
+      <w:start w:val="1"/>
+      <w:numFmt w:val="decimal"/>
+      <w:lvlText w:val="%4."/>
+      <w:lvlJc w:val="left"/>
+      <w:pPr>
+        <w:tabs>
+          <w:tab w:val="num" w:pos="2880"/>
+        </w:tabs>
+        <w:ind w:left="2880" w:hanging="360"/>
+      </w:pPr>
+      <w:rPr>
+        <w:rFonts w:cs="Times New Roman"/>
+      </w:rPr>
+    </w:lvl>
+    <w:lvl w:ilvl="4" w:tplc="04090019">
+      <w:start w:val="1"/>
+      <w:numFmt w:val="lowerLetter"/>
+      <w:lvlText w:val="%5."/>
+      <w:lvlJc w:val="left"/>
+      <w:pPr>
+        <w:tabs>
+          <w:tab w:val="num" w:pos="3600"/>
+        </w:tabs>
+        <w:ind w:left="3600" w:hanging="360"/>
+      </w:pPr>
+      <w:rPr>
+        <w:rFonts w:cs="Times New Roman"/>
+      </w:rPr>
+    </w:lvl>
+    <w:lvl w:ilvl="5" w:tplc="0409001B">
+      <w:start w:val="1"/>
+      <w:numFmt w:val="lowerRoman"/>
+      <w:lvlText w:val="%6."/>
+      <w:lvlJc w:val="right"/>
+      <w:pPr>
+        <w:tabs>
+          <w:tab w:val="num" w:pos="4320"/>
+        </w:tabs>
+        <w:ind w:left="4320" w:hanging="180"/>
+      </w:pPr>
+      <w:rPr>
+        <w:rFonts w:cs="Times New Roman"/>
+      </w:rPr>
+    </w:lvl>
+    <w:lvl w:ilvl="6" w:tplc="0409000F">
+      <w:start w:val="1"/>
+      <w:numFmt w:val="decimal"/>
+      <w:lvlText w:val="%7."/>
+      <w:lvlJc w:val="left"/>
+      <w:pPr>
+        <w:tabs>
+          <w:tab w:val="num" w:pos="5040"/>
+        </w:tabs>
+        <w:ind w:left="5040" w:hanging="360"/>
+      </w:pPr>
+      <w:rPr>
+        <w:rFonts w:cs="Times New Roman"/>
+      </w:rPr>
+    </w:lvl>
+    <w:lvl w:ilvl="7" w:tplc="04090019">
+      <w:start w:val="1"/>
+      <w:numFmt w:val="lowerLetter"/>
+      <w:lvlText w:val="%8."/>
+      <w:lvlJc w:val="left"/>
+      <w:pPr>
+        <w:tabs>
+          <w:tab w:val="num" w:pos="5760"/>
+        </w:tabs>
+        <w:ind w:left="5760" w:hanging="360"/>
+      </w:pPr>
+      <w:rPr>
+        <w:rFonts w:cs="Times New Roman"/>
+      </w:rPr>
+    </w:lvl>
+    <w:lvl w:ilvl="8" w:tplc="0409001B">
+      <w:start w:val="1"/>
+      <w:numFmt w:val="lowerRoman"/>
+      <w:lvlText w:val="%9."/>
+      <w:lvlJc w:val="right"/>
+      <w:pPr>
+        <w:tabs>
+          <w:tab w:val="num" w:pos="6480"/>
+        </w:tabs>
+        <w:ind w:left="6480" w:hanging="180"/>
+      </w:pPr>
+      <w:rPr>
+        <w:rFonts w:cs="Times New Roman"/>
+      </w:rPr>
+    </w:lvl>
+  </w:abstractNum>
+  <w:abstractNum w:abstractNumId="2" w15:restartNumberingAfterBreak="0">
     <w:nsid w:val="37660336"/>
     <w:multiLevelType w:val="hybridMultilevel"/>
     <w:tmpl w:val="754EAC84"/>
@@ -5253,7 +6495,7 @@
       </w:rPr>
     </w:lvl>
   </w:abstractNum>
-  <w:abstractNum w:abstractNumId="2" w15:restartNumberingAfterBreak="0">
+  <w:abstractNum w:abstractNumId="3" w15:restartNumberingAfterBreak="0">
     <w:nsid w:val="39F70951"/>
     <w:multiLevelType w:val="hybridMultilevel"/>
     <w:tmpl w:val="431CE526"/>
@@ -5366,7 +6608,7 @@
       </w:rPr>
     </w:lvl>
   </w:abstractNum>
-  <w:abstractNum w:abstractNumId="3" w15:restartNumberingAfterBreak="0">
+  <w:abstractNum w:abstractNumId="4" w15:restartNumberingAfterBreak="0">
     <w:nsid w:val="4189603E"/>
     <w:multiLevelType w:val="multilevel"/>
     <w:tmpl w:val="0AB06E12"/>
@@ -5561,7 +6803,7 @@
       </w:rPr>
     </w:lvl>
   </w:abstractNum>
-  <w:abstractNum w:abstractNumId="4" w15:restartNumberingAfterBreak="0">
+  <w:abstractNum w:abstractNumId="5" w15:restartNumberingAfterBreak="0">
     <w:nsid w:val="493C3F76"/>
     <w:multiLevelType w:val="hybridMultilevel"/>
     <w:tmpl w:val="9A9E418C"/>
@@ -5668,7 +6910,7 @@
       </w:pPr>
     </w:lvl>
   </w:abstractNum>
-  <w:abstractNum w:abstractNumId="5" w15:restartNumberingAfterBreak="0">
+  <w:abstractNum w:abstractNumId="6" w15:restartNumberingAfterBreak="0">
     <w:nsid w:val="52CA544A"/>
     <w:multiLevelType w:val="singleLevel"/>
     <w:tmpl w:val="AED6D67E"/>
@@ -5695,7 +6937,7 @@
       </w:rPr>
     </w:lvl>
   </w:abstractNum>
-  <w:abstractNum w:abstractNumId="6" w15:restartNumberingAfterBreak="0">
+  <w:abstractNum w:abstractNumId="7" w15:restartNumberingAfterBreak="0">
     <w:nsid w:val="5FBD2CF6"/>
     <w:multiLevelType w:val="hybridMultilevel"/>
     <w:tmpl w:val="3348D57C"/>
@@ -5808,7 +7050,7 @@
       </w:rPr>
     </w:lvl>
   </w:abstractNum>
-  <w:abstractNum w:abstractNumId="7" w15:restartNumberingAfterBreak="0">
+  <w:abstractNum w:abstractNumId="8" w15:restartNumberingAfterBreak="0">
     <w:nsid w:val="6C402C58"/>
     <w:multiLevelType w:val="hybridMultilevel"/>
     <w:tmpl w:val="9A1CA078"/>
@@ -5953,7 +7195,7 @@
       </w:rPr>
     </w:lvl>
   </w:abstractNum>
-  <w:abstractNum w:abstractNumId="8" w15:restartNumberingAfterBreak="0">
+  <w:abstractNum w:abstractNumId="9" w15:restartNumberingAfterBreak="0">
     <w:nsid w:val="6CD32DA8"/>
     <w:multiLevelType w:val="singleLevel"/>
     <w:tmpl w:val="166470C2"/>
@@ -5979,7 +7221,7 @@
       </w:rPr>
     </w:lvl>
   </w:abstractNum>
-  <w:abstractNum w:abstractNumId="9" w15:restartNumberingAfterBreak="0">
+  <w:abstractNum w:abstractNumId="10" w15:restartNumberingAfterBreak="0">
     <w:nsid w:val="78756D33"/>
     <w:multiLevelType w:val="hybridMultilevel"/>
     <w:tmpl w:val="6960E048"/>
@@ -6093,34 +7335,37 @@
     </w:lvl>
   </w:abstractNum>
   <w:num w:numId="1">
-    <w:abstractNumId w:val="1"/>
+    <w:abstractNumId w:val="2"/>
   </w:num>
   <w:num w:numId="2">
-    <w:abstractNumId w:val="7"/>
+    <w:abstractNumId w:val="8"/>
   </w:num>
   <w:num w:numId="3">
-    <w:abstractNumId w:val="3"/>
+    <w:abstractNumId w:val="4"/>
   </w:num>
   <w:num w:numId="4">
+    <w:abstractNumId w:val="6"/>
+  </w:num>
+  <w:num w:numId="5">
+    <w:abstractNumId w:val="9"/>
+  </w:num>
+  <w:num w:numId="6">
     <w:abstractNumId w:val="5"/>
   </w:num>
-  <w:num w:numId="5">
-    <w:abstractNumId w:val="8"/>
-  </w:num>
-  <w:num w:numId="6">
-    <w:abstractNumId w:val="4"/>
-  </w:num>
   <w:num w:numId="7">
-    <w:abstractNumId w:val="6"/>
+    <w:abstractNumId w:val="7"/>
   </w:num>
   <w:num w:numId="8">
     <w:abstractNumId w:val="0"/>
   </w:num>
   <w:num w:numId="9">
-    <w:abstractNumId w:val="9"/>
+    <w:abstractNumId w:val="10"/>
   </w:num>
   <w:num w:numId="10">
-    <w:abstractNumId w:val="2"/>
+    <w:abstractNumId w:val="3"/>
+  </w:num>
+  <w:num w:numId="11">
+    <w:abstractNumId w:val="1"/>
   </w:num>
 </w:numbering>
 </file>
@@ -6516,14 +7761,10 @@
   <w:style w:type="paragraph" w:default="1" w:styleId="Normal">
     <w:name w:val="Normal"/>
     <w:qFormat/>
-    <w:rsid w:val="00AF4742"/>
-    <w:pPr>
-      <w:jc w:val="center"/>
-    </w:pPr>
+    <w:rsid w:val="008878D6"/>
     <w:rPr>
-      <w:rFonts w:ascii="Times New Roman" w:eastAsia="SimSun" w:hAnsi="Times New Roman" w:cs="Times New Roman"/>
-      <w:sz w:val="20"/>
-      <w:szCs w:val="20"/>
+      <w:rFonts w:ascii="Times New Roman" w:eastAsia="Times New Roman" w:hAnsi="Times New Roman" w:cs="Times New Roman"/>
+      <w:lang w:val="en-CA"/>
     </w:rPr>
   </w:style>
   <w:style w:type="paragraph" w:styleId="Heading1">
@@ -6544,11 +7785,16 @@
       </w:tabs>
       <w:spacing w:before="160" w:after="80"/>
       <w:ind w:firstLine="0"/>
+      <w:jc w:val="center"/>
       <w:outlineLvl w:val="0"/>
     </w:pPr>
     <w:rPr>
+      <w:rFonts w:eastAsia="SimSun"/>
       <w:smallCaps/>
       <w:noProof/>
+      <w:sz w:val="20"/>
+      <w:szCs w:val="20"/>
+      <w:lang w:val="en-US"/>
     </w:rPr>
   </w:style>
   <w:style w:type="paragraph" w:styleId="Heading2">
@@ -6570,13 +7816,16 @@
         <w:tab w:val="num" w:pos="288"/>
       </w:tabs>
       <w:spacing w:before="120" w:after="60"/>
-      <w:jc w:val="left"/>
       <w:outlineLvl w:val="1"/>
     </w:pPr>
     <w:rPr>
+      <w:rFonts w:eastAsia="SimSun"/>
       <w:i/>
       <w:iCs/>
       <w:noProof/>
+      <w:sz w:val="20"/>
+      <w:szCs w:val="20"/>
+      <w:lang w:val="en-US"/>
     </w:rPr>
   </w:style>
   <w:style w:type="paragraph" w:styleId="Heading3">
@@ -6597,9 +7846,13 @@
       <w:outlineLvl w:val="2"/>
     </w:pPr>
     <w:rPr>
+      <w:rFonts w:eastAsia="SimSun"/>
       <w:i/>
       <w:iCs/>
       <w:noProof/>
+      <w:sz w:val="20"/>
+      <w:szCs w:val="20"/>
+      <w:lang w:val="en-US"/>
     </w:rPr>
   </w:style>
   <w:style w:type="paragraph" w:styleId="Heading4">
@@ -6624,9 +7877,13 @@
       <w:outlineLvl w:val="3"/>
     </w:pPr>
     <w:rPr>
+      <w:rFonts w:eastAsia="SimSun"/>
       <w:i/>
       <w:iCs/>
       <w:noProof/>
+      <w:sz w:val="20"/>
+      <w:szCs w:val="20"/>
+      <w:lang w:val="en-US"/>
     </w:rPr>
   </w:style>
   <w:style w:type="paragraph" w:styleId="Heading5">
@@ -6641,11 +7898,16 @@
         <w:tab w:val="left" w:pos="360"/>
       </w:tabs>
       <w:spacing w:before="160" w:after="80"/>
+      <w:jc w:val="center"/>
       <w:outlineLvl w:val="4"/>
     </w:pPr>
     <w:rPr>
+      <w:rFonts w:eastAsia="SimSun"/>
       <w:smallCaps/>
       <w:noProof/>
+      <w:sz w:val="20"/>
+      <w:szCs w:val="20"/>
+      <w:lang w:val="en-US"/>
     </w:rPr>
   </w:style>
   <w:style w:type="paragraph" w:styleId="Heading6">
@@ -6661,11 +7923,15 @@
       <w:keepNext/>
       <w:keepLines/>
       <w:spacing w:before="40"/>
+      <w:jc w:val="center"/>
       <w:outlineLvl w:val="5"/>
     </w:pPr>
     <w:rPr>
       <w:rFonts w:asciiTheme="majorHAnsi" w:eastAsiaTheme="majorEastAsia" w:hAnsiTheme="majorHAnsi" w:cstheme="majorBidi"/>
       <w:color w:val="1F3763" w:themeColor="accent1" w:themeShade="7F"/>
+      <w:sz w:val="20"/>
+      <w:szCs w:val="20"/>
+      <w:lang w:val="en-US"/>
     </w:rPr>
   </w:style>
   <w:style w:type="character" w:default="1" w:styleId="DefaultParagraphFont">
@@ -6807,7 +8073,10 @@
       <w:jc w:val="both"/>
     </w:pPr>
     <w:rPr>
+      <w:rFonts w:eastAsia="SimSun"/>
       <w:spacing w:val="-1"/>
+      <w:sz w:val="20"/>
+      <w:szCs w:val="20"/>
       <w:lang w:val="x-none" w:eastAsia="x-none"/>
     </w:rPr>
   </w:style>
@@ -6848,9 +8117,13 @@
         <w:tab w:val="right" w:pos="5040"/>
       </w:tabs>
       <w:spacing w:before="240" w:after="240" w:line="216" w:lineRule="auto"/>
+      <w:jc w:val="center"/>
     </w:pPr>
     <w:rPr>
-      <w:rFonts w:ascii="Symbol" w:hAnsi="Symbol" w:cs="Symbol"/>
+      <w:rFonts w:ascii="Symbol" w:eastAsia="SimSun" w:hAnsi="Symbol" w:cs="Symbol"/>
+      <w:sz w:val="20"/>
+      <w:szCs w:val="20"/>
+      <w:lang w:val="en-US"/>
     </w:rPr>
   </w:style>
   <w:style w:type="paragraph" w:customStyle="1" w:styleId="figurecaption">
@@ -6925,11 +8198,16 @@
     <w:name w:val="table col head"/>
     <w:basedOn w:val="Normal"/>
     <w:rsid w:val="00AF4742"/>
+    <w:pPr>
+      <w:jc w:val="center"/>
+    </w:pPr>
     <w:rPr>
+      <w:rFonts w:eastAsia="SimSun"/>
       <w:b/>
       <w:bCs/>
       <w:sz w:val="16"/>
       <w:szCs w:val="16"/>
+      <w:lang w:val="en-US"/>
     </w:rPr>
   </w:style>
   <w:style w:type="paragraph" w:customStyle="1" w:styleId="tablecolsubhead">
@@ -7014,7 +8292,14 @@
         <w:tab w:val="center" w:pos="4680"/>
         <w:tab w:val="right" w:pos="9360"/>
       </w:tabs>
+      <w:jc w:val="center"/>
     </w:pPr>
+    <w:rPr>
+      <w:rFonts w:eastAsia="SimSun"/>
+      <w:sz w:val="20"/>
+      <w:szCs w:val="20"/>
+      <w:lang w:val="en-US"/>
+    </w:rPr>
   </w:style>
   <w:style w:type="character" w:customStyle="1" w:styleId="FooterChar">
     <w:name w:val="Footer Char"/>
@@ -7036,7 +8321,14 @@
     <w:pPr>
       <w:ind w:left="720"/>
       <w:contextualSpacing/>
+      <w:jc w:val="center"/>
     </w:pPr>
+    <w:rPr>
+      <w:rFonts w:eastAsia="SimSun"/>
+      <w:sz w:val="20"/>
+      <w:szCs w:val="20"/>
+      <w:lang w:val="en-US"/>
+    </w:rPr>
   </w:style>
   <w:style w:type="character" w:styleId="IntenseReference">
     <w:name w:val="Intense Reference"/>
@@ -7131,13 +8423,16 @@
     <w:rsid w:val="00807886"/>
     <w:pPr>
       <w:spacing w:after="200"/>
+      <w:jc w:val="center"/>
     </w:pPr>
     <w:rPr>
+      <w:rFonts w:eastAsia="SimSun"/>
       <w:i/>
       <w:iCs/>
       <w:color w:val="44546A" w:themeColor="text2"/>
       <w:sz w:val="18"/>
       <w:szCs w:val="18"/>
+      <w:lang w:val="en-US"/>
     </w:rPr>
   </w:style>
   <w:style w:type="paragraph" w:styleId="BalloonText">
@@ -7179,6 +8474,90 @@
       <w:sz w:val="20"/>
       <w:szCs w:val="20"/>
     </w:rPr>
+  </w:style>
+  <w:style w:type="table" w:styleId="TableGrid">
+    <w:name w:val="Table Grid"/>
+    <w:basedOn w:val="TableNormal"/>
+    <w:uiPriority w:val="39"/>
+    <w:rsid w:val="0002308B"/>
+    <w:tblPr>
+      <w:tblBorders>
+        <w:top w:val="single" w:sz="4" w:space="0" w:color="auto"/>
+        <w:left w:val="single" w:sz="4" w:space="0" w:color="auto"/>
+        <w:bottom w:val="single" w:sz="4" w:space="0" w:color="auto"/>
+        <w:right w:val="single" w:sz="4" w:space="0" w:color="auto"/>
+        <w:insideH w:val="single" w:sz="4" w:space="0" w:color="auto"/>
+        <w:insideV w:val="single" w:sz="4" w:space="0" w:color="auto"/>
+      </w:tblBorders>
+    </w:tblPr>
+  </w:style>
+  <w:style w:type="paragraph" w:customStyle="1" w:styleId="footnote">
+    <w:name w:val="footnote"/>
+    <w:rsid w:val="0074779E"/>
+    <w:pPr>
+      <w:framePr w:hSpace="187" w:vSpace="187" w:wrap="notBeside" w:vAnchor="text" w:hAnchor="page" w:x="6121" w:y="577"/>
+      <w:numPr>
+        <w:numId w:val="11"/>
+      </w:numPr>
+      <w:spacing w:after="40"/>
+    </w:pPr>
+    <w:rPr>
+      <w:rFonts w:ascii="Times New Roman" w:eastAsia="SimSun" w:hAnsi="Times New Roman" w:cs="Times New Roman"/>
+      <w:sz w:val="16"/>
+      <w:szCs w:val="16"/>
+    </w:rPr>
+  </w:style>
+  <w:style w:type="paragraph" w:customStyle="1" w:styleId="papersubtitle">
+    <w:name w:val="paper subtitle"/>
+    <w:rsid w:val="0074779E"/>
+    <w:pPr>
+      <w:spacing w:after="120"/>
+      <w:jc w:val="center"/>
+    </w:pPr>
+    <w:rPr>
+      <w:rFonts w:ascii="Times New Roman" w:eastAsia="MS Mincho" w:hAnsi="Times New Roman" w:cs="Times New Roman"/>
+      <w:noProof/>
+      <w:sz w:val="28"/>
+      <w:szCs w:val="28"/>
+    </w:rPr>
+  </w:style>
+  <w:style w:type="paragraph" w:styleId="Header">
+    <w:name w:val="header"/>
+    <w:basedOn w:val="Normal"/>
+    <w:link w:val="HeaderChar"/>
+    <w:uiPriority w:val="99"/>
+    <w:unhideWhenUsed/>
+    <w:rsid w:val="007A7726"/>
+    <w:pPr>
+      <w:tabs>
+        <w:tab w:val="center" w:pos="4680"/>
+        <w:tab w:val="right" w:pos="9360"/>
+      </w:tabs>
+      <w:jc w:val="center"/>
+    </w:pPr>
+    <w:rPr>
+      <w:rFonts w:eastAsia="SimSun"/>
+      <w:sz w:val="20"/>
+      <w:szCs w:val="20"/>
+      <w:lang w:val="en-US"/>
+    </w:rPr>
+  </w:style>
+  <w:style w:type="character" w:customStyle="1" w:styleId="HeaderChar">
+    <w:name w:val="Header Char"/>
+    <w:basedOn w:val="DefaultParagraphFont"/>
+    <w:link w:val="Header"/>
+    <w:uiPriority w:val="99"/>
+    <w:rsid w:val="007A7726"/>
+    <w:rPr>
+      <w:rFonts w:ascii="Times New Roman" w:eastAsia="SimSun" w:hAnsi="Times New Roman" w:cs="Times New Roman"/>
+      <w:sz w:val="20"/>
+      <w:szCs w:val="20"/>
+    </w:rPr>
+  </w:style>
+  <w:style w:type="character" w:customStyle="1" w:styleId="5yl5">
+    <w:name w:val="_5yl5"/>
+    <w:basedOn w:val="DefaultParagraphFont"/>
+    <w:rsid w:val="008878D6"/>
   </w:style>
 </w:styles>
 </file>

</xml_diff>

<commit_message>
finished sliding window description
- no reviews yet
</commit_message>
<xml_diff>
--- a/Final_Report.docx
+++ b/Final_Report.docx
@@ -1286,24 +1286,7 @@
           <w:lang w:val="en-CA"/>
         </w:rPr>
         <w:tab/>
-      </w:r>
-      <w:r>
-        <w:rPr>
-          <w:lang w:val="en-CA"/>
-        </w:rPr>
-        <w:t>The extracted features wer</w:t>
-      </w:r>
-      <w:r>
-        <w:rPr>
-          <w:lang w:val="en-CA"/>
-        </w:rPr>
-        <w:t xml:space="preserve">e the gradients of the images </w:t>
-      </w:r>
-      <w:r>
-        <w:rPr>
-          <w:lang w:val="en-CA"/>
-        </w:rPr>
-        <w:t>and these features were extracted using the Histogram of Oriented Gradient (</w:t>
+        <w:t>The extracted features were the gradients of the images and these features were extracted using the Histogram of Oriented Gradient (</w:t>
       </w:r>
       <w:proofErr w:type="spellStart"/>
       <w:r>
@@ -1317,37 +1300,13 @@
         <w:rPr>
           <w:lang w:val="en-CA"/>
         </w:rPr>
-        <w:t>) feature descriptor to train our SVM</w:t>
-      </w:r>
-      <w:r>
-        <w:rPr>
-          <w:lang w:val="en-CA"/>
-        </w:rPr>
-        <w:t xml:space="preserve"> </w:t>
-      </w:r>
-      <w:r>
-        <w:rPr>
-          <w:lang w:val="en-CA"/>
-        </w:rPr>
-        <w:t>and K-Nearest-Neighbor (KNN)</w:t>
-      </w:r>
-      <w:r>
-        <w:rPr>
-          <w:lang w:val="en-CA"/>
-        </w:rPr>
-        <w:t>. T</w:t>
-      </w:r>
-      <w:r>
-        <w:rPr>
-          <w:lang w:val="en-CA"/>
-        </w:rPr>
-        <w:t xml:space="preserve">his feature </w:t>
-      </w:r>
-      <w:r>
-        <w:rPr>
-          <w:lang w:val="en-CA"/>
-        </w:rPr>
-        <w:t>was chosen because it’s amongst one of the most popular object detectors [3]</w:t>
+        <w:t xml:space="preserve">) feature descriptor to train our SVM </w:t>
+      </w:r>
+      <w:r>
+        <w:rPr>
+          <w:lang w:val="en-CA"/>
+        </w:rPr>
+        <w:t>and K-Nearest-Neighbor (KNN). This feature was chosen because it’s amongst one of the most popular object detectors [3]</w:t>
       </w:r>
       <w:r>
         <w:rPr>
@@ -2056,8 +2015,6 @@
         </w:rPr>
         <w:t>to</w:t>
       </w:r>
-      <w:bookmarkStart w:id="0" w:name="_GoBack"/>
-      <w:bookmarkEnd w:id="0"/>
       <w:r>
         <w:rPr>
           <w:lang w:val="en-CA"/>
@@ -2525,12 +2482,6 @@
         <w:gridCol w:w="900"/>
       </w:tblGrid>
       <w:tr>
-        <w:tblPrEx>
-          <w:tblCellMar>
-            <w:top w:w="0" w:type="dxa"/>
-            <w:bottom w:w="0" w:type="dxa"/>
-          </w:tblCellMar>
-        </w:tblPrEx>
         <w:trPr>
           <w:cantSplit/>
           <w:trHeight w:val="240"/>
@@ -2625,12 +2576,6 @@
         </w:tc>
       </w:tr>
       <w:tr>
-        <w:tblPrEx>
-          <w:tblCellMar>
-            <w:top w:w="0" w:type="dxa"/>
-            <w:bottom w:w="0" w:type="dxa"/>
-          </w:tblCellMar>
-        </w:tblPrEx>
         <w:trPr>
           <w:trHeight w:val="320"/>
           <w:jc w:val="center"/>
@@ -2731,12 +2676,6 @@
         </w:tc>
       </w:tr>
       <w:tr>
-        <w:tblPrEx>
-          <w:tblCellMar>
-            <w:top w:w="0" w:type="dxa"/>
-            <w:bottom w:w="0" w:type="dxa"/>
-          </w:tblCellMar>
-        </w:tblPrEx>
         <w:trPr>
           <w:trHeight w:val="320"/>
           <w:jc w:val="center"/>
@@ -2847,12 +2786,24 @@
         <w:rPr>
           <w:i/>
         </w:rPr>
-        <w:t xml:space="preserve">Average classification accuracy across validations, </w:t>
+        <w:t>Average classification accuracy across validations</w:t>
       </w:r>
       <w:r>
         <w:rPr>
           <w:i/>
         </w:rPr>
+        <w:t>;</w:t>
+      </w:r>
+      <w:r>
+        <w:rPr>
+          <w:i/>
+        </w:rPr>
+        <w:t xml:space="preserve"> </w:t>
+      </w:r>
+      <w:r>
+        <w:rPr>
+          <w:i/>
+        </w:rPr>
         <w:t>standard deviation, precision and recall</w:t>
       </w:r>
     </w:p>
@@ -2877,25 +2828,7 @@
         <w:rPr>
           <w:lang w:val="en-CA"/>
         </w:rPr>
-        <w:t>Notice, the precision and recall values are not consistent with accuracy because they are not evaluating the same</w:t>
-      </w:r>
-      <w:r>
-        <w:rPr>
-          <w:lang w:val="en-CA"/>
-        </w:rPr>
-        <w:t xml:space="preserve"> statistics</w:t>
-      </w:r>
-      <w:r>
-        <w:rPr>
-          <w:lang w:val="en-CA"/>
-        </w:rPr>
-        <w:t>. Accuracy</w:t>
-      </w:r>
-      <w:r>
-        <w:rPr>
-          <w:lang w:val="en-CA"/>
-        </w:rPr>
-        <w:t xml:space="preserve"> returns the percentage of true positives and true negatives of every prediction. </w:t>
+        <w:t xml:space="preserve">Notice, the precision and recall values are not consistent with accuracy because they are not evaluating the same statistics. Accuracy returns the percentage of true positives and true negatives of every prediction. </w:t>
       </w:r>
       <w:r>
         <w:rPr>
@@ -3636,19 +3569,7 @@
         <w:rPr>
           <w:i/>
         </w:rPr>
-        <w:t xml:space="preserve"> of </w:t>
-      </w:r>
-      <w:r>
-        <w:rPr>
-          <w:i/>
-        </w:rPr>
-        <w:t>KNN</w:t>
-      </w:r>
-      <w:r>
-        <w:rPr>
-          <w:i/>
-        </w:rPr>
-        <w:t>.</w:t>
+        <w:t xml:space="preserve"> of KNN.</w:t>
       </w:r>
     </w:p>
     <w:p>
@@ -4046,7 +3967,7 @@
         <w:rPr>
           <w:lang w:val="en-CA"/>
         </w:rPr>
-        <w:t>Localizer Implementation (Engineering Decisions)</w:t>
+        <w:t>Data and Localizer</w:t>
       </w:r>
     </w:p>
     <w:p>
@@ -4058,9 +3979,188 @@
       </w:pPr>
       <w:r>
         <w:rPr>
-          <w:lang w:val="en-CA"/>
-        </w:rPr>
-        <w:t>In this part, we generated bounding boxes for the previous objects of interest.</w:t>
+          <w:u w:val="single"/>
+          <w:lang w:val="en-CA"/>
+        </w:rPr>
+        <w:t xml:space="preserve">In this part, </w:t>
+      </w:r>
+      <w:r>
+        <w:rPr>
+          <w:u w:val="single"/>
+          <w:lang w:val="en-CA"/>
+        </w:rPr>
+        <w:t>we detect vehicle images using the localizer we implemented with our classifiers</w:t>
+      </w:r>
+      <w:r>
+        <w:rPr>
+          <w:lang w:val="en-CA"/>
+        </w:rPr>
+        <w:t>.</w:t>
+      </w:r>
+      <w:r>
+        <w:rPr>
+          <w:lang w:val="en-CA"/>
+        </w:rPr>
+        <w:t xml:space="preserve"> The dataset for localization was different from</w:t>
+      </w:r>
+      <w:r>
+        <w:rPr>
+          <w:lang w:val="en-CA"/>
+        </w:rPr>
+        <w:t xml:space="preserve"> the previous</w:t>
+      </w:r>
+      <w:r>
+        <w:rPr>
+          <w:lang w:val="en-CA"/>
+        </w:rPr>
+        <w:t xml:space="preserve"> classification</w:t>
+      </w:r>
+      <w:r>
+        <w:rPr>
+          <w:lang w:val="en-CA"/>
+        </w:rPr>
+        <w:t xml:space="preserve"> set</w:t>
+      </w:r>
+      <w:r>
+        <w:rPr>
+          <w:lang w:val="en-CA"/>
+        </w:rPr>
+        <w:t>. This dataset was called the MIO-</w:t>
+      </w:r>
+      <w:r>
+        <w:rPr>
+          <w:lang w:val="en-CA"/>
+        </w:rPr>
+        <w:t xml:space="preserve">TCD-Localization set. </w:t>
+      </w:r>
+      <w:r>
+        <w:rPr>
+          <w:lang w:val="en-CA"/>
+        </w:rPr>
+        <w:t>The localization dataset</w:t>
+      </w:r>
+      <w:r>
+        <w:rPr>
+          <w:lang w:val="en-CA"/>
+        </w:rPr>
+        <w:t xml:space="preserve"> </w:t>
+      </w:r>
+      <w:r>
+        <w:rPr>
+          <w:lang w:val="en-CA"/>
+        </w:rPr>
+        <w:t>contained</w:t>
+      </w:r>
+      <w:r>
+        <w:rPr>
+          <w:lang w:val="en-CA"/>
+        </w:rPr>
+        <w:t xml:space="preserve"> </w:t>
+      </w:r>
+      <w:r>
+        <w:rPr>
+          <w:lang w:val="en-CA"/>
+        </w:rPr>
+        <w:t>test and training images of 27,743 and 110,000 samples respectively.</w:t>
+      </w:r>
+      <w:r>
+        <w:rPr>
+          <w:lang w:val="en-CA"/>
+        </w:rPr>
+        <w:t xml:space="preserve"> This gives a total of 137,743 samples in the localization set.</w:t>
+      </w:r>
+      <w:r>
+        <w:rPr>
+          <w:lang w:val="en-CA"/>
+        </w:rPr>
+        <w:t xml:space="preserve"> </w:t>
+      </w:r>
+    </w:p>
+    <w:p>
+      <w:pPr>
+        <w:pStyle w:val="BodyText"/>
+        <w:rPr>
+          <w:lang w:val="en-CA"/>
+        </w:rPr>
+      </w:pPr>
+      <w:r>
+        <w:rPr>
+          <w:lang w:val="en-CA"/>
+        </w:rPr>
+        <w:t xml:space="preserve">The approach taken </w:t>
+      </w:r>
+      <w:r>
+        <w:rPr>
+          <w:lang w:val="en-CA"/>
+        </w:rPr>
+        <w:t>to find a decent portion to train was implemented in two runs. The first run, we used the first 300 images of the entire training dataset</w:t>
+      </w:r>
+      <w:r>
+        <w:rPr>
+          <w:lang w:val="en-CA"/>
+        </w:rPr>
+        <w:t xml:space="preserve"> because we assumed the data was randomized</w:t>
+      </w:r>
+      <w:r>
+        <w:rPr>
+          <w:lang w:val="en-CA"/>
+        </w:rPr>
+        <w:t xml:space="preserve">. The second run, </w:t>
+      </w:r>
+      <w:r>
+        <w:rPr>
+          <w:lang w:val="en-CA"/>
+        </w:rPr>
+        <w:t>we fetched the first 1000 images in the training set, then used the DICE coefficient</w:t>
+      </w:r>
+      <w:r>
+        <w:rPr>
+          <w:lang w:val="en-CA"/>
+        </w:rPr>
+        <w:t xml:space="preserve"> to find the best 300 images. These are the images we decided to use, because we wanted to see what type of images best suit our localizer. The explanation and application for the DICE coefficient will be explained in Part 3.1. </w:t>
+      </w:r>
+    </w:p>
+    <w:p>
+      <w:pPr>
+        <w:pStyle w:val="BodyText"/>
+        <w:rPr>
+          <w:lang w:val="en-CA"/>
+        </w:rPr>
+      </w:pPr>
+      <w:r>
+        <w:rPr>
+          <w:lang w:val="en-CA"/>
+        </w:rPr>
+        <w:t xml:space="preserve">Using the best 300 images, the bounding box size for each label </w:t>
+      </w:r>
+    </w:p>
+    <w:p>
+      <w:pPr>
+        <w:pStyle w:val="BodyText"/>
+        <w:rPr>
+          <w:lang w:val="en-CA"/>
+        </w:rPr>
+      </w:pPr>
+      <w:r>
+        <w:rPr>
+          <w:lang w:val="en-CA"/>
+        </w:rPr>
+        <w:t xml:space="preserve">The dataset was, this was done in two runs, we first used the first 300 images of the total dataset. For the first 1000, we then used the best 300 images </w:t>
+      </w:r>
+    </w:p>
+    <w:p>
+      <w:pPr>
+        <w:pStyle w:val="BodyText"/>
+        <w:rPr>
+          <w:u w:val="single"/>
+          <w:lang w:val="en-CA"/>
+        </w:rPr>
+      </w:pPr>
+      <w:r>
+        <w:rPr>
+          <w:lang w:val="en-CA"/>
+        </w:rPr>
+        <w:t xml:space="preserve"> </w:t>
       </w:r>
       <w:r>
         <w:rPr>
@@ -4102,6 +4202,394 @@
         <w:rPr>
           <w:lang w:val="en-CA"/>
         </w:rPr>
+        <w:t>In order to</w:t>
+      </w:r>
+      <w:r>
+        <w:rPr>
+          <w:lang w:val="en-CA"/>
+        </w:rPr>
+        <w:t xml:space="preserve"> identify where a vehicle was</w:t>
+      </w:r>
+      <w:r>
+        <w:rPr>
+          <w:lang w:val="en-CA"/>
+        </w:rPr>
+        <w:t>, we ran a sliding window through the images.</w:t>
+      </w:r>
+      <w:r>
+        <w:rPr>
+          <w:lang w:val="en-CA"/>
+        </w:rPr>
+        <w:t xml:space="preserve"> </w:t>
+      </w:r>
+      <w:r>
+        <w:rPr>
+          <w:lang w:val="en-CA"/>
+        </w:rPr>
+        <w:t>We built our</w:t>
+      </w:r>
+      <w:r>
+        <w:rPr>
+          <w:lang w:val="en-CA"/>
+        </w:rPr>
+        <w:t xml:space="preserve"> sliding window</w:t>
+      </w:r>
+      <w:r>
+        <w:rPr>
+          <w:lang w:val="en-CA"/>
+        </w:rPr>
+        <w:t xml:space="preserve"> using three passes</w:t>
+      </w:r>
+      <w:r>
+        <w:rPr>
+          <w:lang w:val="en-CA"/>
+        </w:rPr>
+        <w:t>, a squar</w:t>
+      </w:r>
+      <w:r>
+        <w:rPr>
+          <w:lang w:val="en-CA"/>
+        </w:rPr>
+        <w:t>e</w:t>
+      </w:r>
+      <w:r>
+        <w:rPr>
+          <w:lang w:val="en-CA"/>
+        </w:rPr>
+        <w:t>d, a v</w:t>
+      </w:r>
+      <w:r>
+        <w:rPr>
+          <w:lang w:val="en-CA"/>
+        </w:rPr>
+        <w:t>ertical</w:t>
+      </w:r>
+      <w:r>
+        <w:rPr>
+          <w:lang w:val="en-CA"/>
+        </w:rPr>
+        <w:t xml:space="preserve"> rectangle and a h</w:t>
+      </w:r>
+      <w:r>
+        <w:rPr>
+          <w:lang w:val="en-CA"/>
+        </w:rPr>
+        <w:t>orizontal</w:t>
+      </w:r>
+      <w:r>
+        <w:rPr>
+          <w:lang w:val="en-CA"/>
+        </w:rPr>
+        <w:t xml:space="preserve"> rectangle</w:t>
+      </w:r>
+      <w:r>
+        <w:rPr>
+          <w:lang w:val="en-CA"/>
+        </w:rPr>
+        <w:t xml:space="preserve"> window. This was done because</w:t>
+      </w:r>
+      <w:r>
+        <w:rPr>
+          <w:lang w:val="en-CA"/>
+        </w:rPr>
+        <w:t xml:space="preserve"> some of the images, (e.g. bicycles) have more</w:t>
+      </w:r>
+      <w:r>
+        <w:rPr>
+          <w:lang w:val="en-CA"/>
+        </w:rPr>
+        <w:t xml:space="preserve"> of</w:t>
+      </w:r>
+      <w:r>
+        <w:rPr>
+          <w:lang w:val="en-CA"/>
+        </w:rPr>
+        <w:t xml:space="preserve"> a vertical aspect to them, whereas others (e.g. bus, articulated truck) have more of a horizontal aspect to them.</w:t>
+      </w:r>
+      <w:r>
+        <w:rPr>
+          <w:lang w:val="en-CA"/>
+        </w:rPr>
+        <w:t xml:space="preserve"> </w:t>
+      </w:r>
+      <w:r>
+        <w:rPr>
+          <w:lang w:val="en-CA"/>
+        </w:rPr>
+        <w:t xml:space="preserve">Our sliding window has 60% overlap, an area of 3600 pixels squared with </w:t>
+      </w:r>
+      <w:r>
+        <w:rPr>
+          <w:lang w:val="en-CA"/>
+        </w:rPr>
+        <w:t>a scale</w:t>
+      </w:r>
+      <w:r>
+        <w:rPr>
+          <w:lang w:val="en-CA"/>
+        </w:rPr>
+        <w:t xml:space="preserve"> factor of 1.4.</w:t>
+      </w:r>
+      <w:r>
+        <w:rPr>
+          <w:lang w:val="en-CA"/>
+        </w:rPr>
+        <w:t xml:space="preserve"> </w:t>
+      </w:r>
+      <w:r>
+        <w:rPr>
+          <w:lang w:val="en-CA"/>
+        </w:rPr>
+        <w:t>We chose 60% overlap because we wanted</w:t>
+      </w:r>
+      <w:r>
+        <w:rPr>
+          <w:lang w:val="en-CA"/>
+        </w:rPr>
+        <w:t xml:space="preserve"> our window </w:t>
+      </w:r>
+      <w:r>
+        <w:rPr>
+          <w:lang w:val="en-CA"/>
+        </w:rPr>
+        <w:t xml:space="preserve">to </w:t>
+      </w:r>
+      <w:r>
+        <w:rPr>
+          <w:lang w:val="en-CA"/>
+        </w:rPr>
+        <w:t>be computationally</w:t>
+      </w:r>
+      <w:r>
+        <w:rPr>
+          <w:lang w:val="en-CA"/>
+        </w:rPr>
+        <w:t xml:space="preserve"> fast while maintaining the image information as much as possible. We chose an area of 3600 pixels</w:t>
+      </w:r>
+      <w:r>
+        <w:rPr>
+          <w:lang w:val="en-CA"/>
+        </w:rPr>
+        <w:t xml:space="preserve"> squared</w:t>
+      </w:r>
+      <w:r>
+        <w:rPr>
+          <w:lang w:val="en-CA"/>
+        </w:rPr>
+        <w:t xml:space="preserve"> for the smallest window (starting)</w:t>
+      </w:r>
+      <w:r>
+        <w:rPr>
+          <w:lang w:val="en-CA"/>
+        </w:rPr>
+        <w:t xml:space="preserve"> because </w:t>
+      </w:r>
+      <w:r>
+        <w:rPr>
+          <w:lang w:val="en-CA"/>
+        </w:rPr>
+        <w:t>the smallest images in our training set</w:t>
+      </w:r>
+      <w:r>
+        <w:rPr>
+          <w:lang w:val="en-CA"/>
+        </w:rPr>
+        <w:t xml:space="preserve"> through our classifiers had features around that size</w:t>
+      </w:r>
+      <w:r>
+        <w:rPr>
+          <w:lang w:val="en-CA"/>
+        </w:rPr>
+        <w:t xml:space="preserve">. </w:t>
+      </w:r>
+      <w:r>
+        <w:rPr>
+          <w:lang w:val="en-CA"/>
+        </w:rPr>
+        <w:t xml:space="preserve">We chose a scale factor of 1.4 because we wanted our sliding window to stay within </w:t>
+      </w:r>
+      <w:r>
+        <w:rPr>
+          <w:lang w:val="en-CA"/>
+        </w:rPr>
+        <w:t>the</w:t>
+      </w:r>
+      <w:r>
+        <w:rPr>
+          <w:lang w:val="en-CA"/>
+        </w:rPr>
+        <w:t xml:space="preserve"> image’s boundar</w:t>
+      </w:r>
+      <w:r>
+        <w:rPr>
+          <w:lang w:val="en-CA"/>
+        </w:rPr>
+        <w:t xml:space="preserve">ies while </w:t>
+      </w:r>
+      <w:r>
+        <w:rPr>
+          <w:lang w:val="en-CA"/>
+        </w:rPr>
+        <w:t>scaling</w:t>
+      </w:r>
+      <w:bookmarkStart w:id="0" w:name="_GoBack"/>
+      <w:bookmarkEnd w:id="0"/>
+      <w:r>
+        <w:rPr>
+          <w:lang w:val="en-CA"/>
+        </w:rPr>
+        <w:t xml:space="preserve"> the sliding window as it gets closer to the camera of an image. </w:t>
+      </w:r>
+    </w:p>
+    <w:p>
+      <w:pPr>
+        <w:pStyle w:val="BodyText"/>
+        <w:rPr>
+          <w:lang w:val="en-CA"/>
+        </w:rPr>
+      </w:pPr>
+      <w:r>
+        <w:rPr>
+          <w:lang w:val="en-CA"/>
+        </w:rPr>
+        <w:t xml:space="preserve">The </w:t>
+      </w:r>
+      <w:r>
+        <w:rPr>
+          <w:lang w:val="en-CA"/>
+        </w:rPr>
+        <w:t xml:space="preserve">theory behind implementing </w:t>
+      </w:r>
+      <w:r>
+        <w:rPr>
+          <w:lang w:val="en-CA"/>
+        </w:rPr>
+        <w:t xml:space="preserve">our </w:t>
+      </w:r>
+      <w:r>
+        <w:rPr>
+          <w:lang w:val="en-CA"/>
+        </w:rPr>
+        <w:t xml:space="preserve">sliding window was that </w:t>
+      </w:r>
+      <w:r>
+        <w:rPr>
+          <w:lang w:val="en-CA"/>
+        </w:rPr>
+        <w:t xml:space="preserve">when analyzing the vehicles, the ones that </w:t>
+      </w:r>
+      <w:r>
+        <w:rPr>
+          <w:lang w:val="en-CA"/>
+        </w:rPr>
+        <w:t>are located</w:t>
+      </w:r>
+      <w:r>
+        <w:rPr>
+          <w:lang w:val="en-CA"/>
+        </w:rPr>
+        <w:t xml:space="preserve"> at the top of an image (further in the image) seemed smaller in pixel space compared to vehicles at the bottom (closer) of an image</w:t>
+      </w:r>
+      <w:r>
+        <w:rPr>
+          <w:lang w:val="en-CA"/>
+        </w:rPr>
+        <w:t>, which</w:t>
+      </w:r>
+      <w:r>
+        <w:rPr>
+          <w:lang w:val="en-CA"/>
+        </w:rPr>
+        <w:t xml:space="preserve"> seem</w:t>
+      </w:r>
+      <w:r>
+        <w:rPr>
+          <w:lang w:val="en-CA"/>
+        </w:rPr>
+        <w:t>ed</w:t>
+      </w:r>
+      <w:r>
+        <w:rPr>
+          <w:lang w:val="en-CA"/>
+        </w:rPr>
+        <w:t xml:space="preserve"> bigger</w:t>
+      </w:r>
+      <w:r>
+        <w:rPr>
+          <w:lang w:val="en-CA"/>
+        </w:rPr>
+        <w:t>.</w:t>
+      </w:r>
+      <w:r>
+        <w:rPr>
+          <w:lang w:val="en-CA"/>
+        </w:rPr>
+        <w:t xml:space="preserve"> </w:t>
+      </w:r>
+      <w:r>
+        <w:rPr>
+          <w:lang w:val="en-CA"/>
+        </w:rPr>
+        <w:t xml:space="preserve">As a result, we scaled our sliding windows to grow proportionally along the y-axis.  </w:t>
+      </w:r>
+    </w:p>
+    <w:p>
+      <w:pPr>
+        <w:pStyle w:val="BodyText"/>
+        <w:rPr>
+          <w:lang w:val="en-CA"/>
+        </w:rPr>
+      </w:pPr>
+      <w:r>
+        <w:rPr>
+          <w:lang w:val="en-CA"/>
+        </w:rPr>
+        <w:t xml:space="preserve">The localizer that was </w:t>
+      </w:r>
+      <w:r>
+        <w:rPr>
+          <w:lang w:val="en-CA"/>
+        </w:rPr>
+        <w:t>used</w:t>
+      </w:r>
+      <w:r>
+        <w:rPr>
+          <w:lang w:val="en-CA"/>
+        </w:rPr>
+        <w:t xml:space="preserve"> was</w:t>
+      </w:r>
+      <w:r>
+        <w:rPr>
+          <w:lang w:val="en-CA"/>
+        </w:rPr>
+        <w:t xml:space="preserve"> </w:t>
+      </w:r>
+      <w:proofErr w:type="spellStart"/>
+      <w:r>
+        <w:rPr>
+          <w:lang w:val="en-CA"/>
+        </w:rPr>
+        <w:t>th</w:t>
+      </w:r>
+      <w:proofErr w:type="spellEnd"/>
+      <w:r>
+        <w:rPr>
+          <w:lang w:val="en-CA"/>
+        </w:rPr>
+        <w:t xml:space="preserve"> … because </w:t>
+      </w:r>
+    </w:p>
+    <w:p>
+      <w:pPr>
+        <w:pStyle w:val="BodyText"/>
+        <w:rPr>
+          <w:lang w:val="en-CA"/>
+        </w:rPr>
+      </w:pPr>
+      <w:r>
+        <w:rPr>
+          <w:lang w:val="en-CA"/>
+        </w:rPr>
         <w:t xml:space="preserve"> </w:t>
       </w:r>
       <w:r>
@@ -4457,7 +4945,15 @@
           <w:u w:val="single"/>
           <w:lang w:val="en-US"/>
         </w:rPr>
-        <w:t>Should the 'background' label of the classifier be included when evaluating the performance of the localizer, and why/why not?</w:t>
+        <w:t xml:space="preserve">Should the 'background' label </w:t>
+      </w:r>
+      <w:r>
+        <w:rPr>
+          <w:u w:val="single"/>
+          <w:lang w:val="en-US"/>
+        </w:rPr>
+        <w:lastRenderedPageBreak/>
+        <w:t>of the classifier be included when evaluating the performance of the localizer, and why/why not?</w:t>
       </w:r>
     </w:p>
     <w:p>

</xml_diff>

<commit_message>
updated values and edited some description
</commit_message>
<xml_diff>
--- a/Final_Report.docx
+++ b/Final_Report.docx
@@ -2418,19 +2418,17 @@
         </w:rPr>
         <w:t xml:space="preserve"> </w:t>
       </w:r>
-    </w:p>
-    <w:p>
-      <w:pPr>
-        <w:pStyle w:val="BodyText"/>
-        <w:rPr>
-          <w:lang w:val="en-CA"/>
-        </w:rPr>
-      </w:pPr>
-      <w:r>
-        <w:rPr>
-          <w:lang w:val="en-CA"/>
-        </w:rPr>
-        <w:t>The average classification accuracy</w:t>
+      <w:r>
+        <w:rPr>
+          <w:lang w:val="en-CA"/>
+        </w:rPr>
+        <w:t>t</w:t>
+      </w:r>
+      <w:r>
+        <w:rPr>
+          <w:lang w:val="en-CA"/>
+        </w:rPr>
+        <w:t>he average classification accuracy</w:t>
       </w:r>
       <w:r>
         <w:rPr>
@@ -2494,6 +2492,7 @@
             <w:tcBorders>
               <w:right w:val="single" w:sz="24" w:space="0" w:color="000000" w:themeColor="text1"/>
             </w:tcBorders>
+            <w:vAlign w:val="center"/>
           </w:tcPr>
           <w:p>
             <w:pPr>
@@ -2912,13 +2911,7 @@
         <w:rPr>
           <w:lang w:val="en-CA"/>
         </w:rPr>
-        <w:t xml:space="preserve"> </w:t>
-      </w:r>
-      <w:r>
-        <w:rPr>
-          <w:lang w:val="en-CA"/>
-        </w:rPr>
-        <w:t xml:space="preserve">given that the image </w:t>
+        <w:t xml:space="preserve"> given that the image </w:t>
       </w:r>
       <w:r>
         <w:rPr>
@@ -4720,7 +4713,926 @@
         <w:rPr>
           <w:lang w:val="en-CA"/>
         </w:rPr>
-        <w:t>. Also, since</w:t>
+        <w:t xml:space="preserve">. Also, since pedestrian images </w:t>
+      </w:r>
+      <w:r>
+        <w:rPr>
+          <w:lang w:val="en-CA"/>
+        </w:rPr>
+        <w:t>look similar to background images, it gave too many false positives, even when using</w:t>
+      </w:r>
+      <w:r>
+        <w:rPr>
+          <w:lang w:val="en-CA"/>
+        </w:rPr>
+        <w:t xml:space="preserve"> both</w:t>
+      </w:r>
+      <w:r>
+        <w:rPr>
+          <w:lang w:val="en-CA"/>
+        </w:rPr>
+        <w:t xml:space="preserve"> classifiers.</w:t>
+      </w:r>
+      <w:r>
+        <w:rPr>
+          <w:lang w:val="en-CA"/>
+        </w:rPr>
+        <w:t xml:space="preserve"> </w:t>
+      </w:r>
+      <w:r>
+        <w:rPr>
+          <w:lang w:val="en-CA"/>
+        </w:rPr>
+        <w:t xml:space="preserve">Reflecting on our project, we would have </w:t>
+      </w:r>
+      <w:r>
+        <w:rPr>
+          <w:lang w:val="en-CA"/>
+        </w:rPr>
+        <w:t xml:space="preserve">trained our classifiers with more background and pedestrian images in order to differentiate both of them accurately. </w:t>
+      </w:r>
+    </w:p>
+    <w:p>
+      <w:pPr>
+        <w:pStyle w:val="BodyText"/>
+        <w:rPr>
+          <w:lang w:val="en-CA"/>
+        </w:rPr>
+      </w:pPr>
+      <w:r>
+        <w:rPr>
+          <w:lang w:val="en-CA"/>
+        </w:rPr>
+        <w:t xml:space="preserve"> </w:t>
+      </w:r>
+      <w:r>
+        <w:rPr>
+          <w:u w:val="single"/>
+          <w:lang w:val="en-CA"/>
+        </w:rPr>
+        <w:t>What localizer did we use</w:t>
+      </w:r>
+      <w:r>
+        <w:rPr>
+          <w:u w:val="single"/>
+          <w:lang w:val="en-CA"/>
+        </w:rPr>
+        <w:t xml:space="preserve"> (describe the localization method – </w:t>
+      </w:r>
+      <w:r>
+        <w:rPr>
+          <w:b/>
+          <w:u w:val="single"/>
+          <w:lang w:val="en-CA"/>
+        </w:rPr>
+        <w:t>10</w:t>
+      </w:r>
+      <w:r>
+        <w:rPr>
+          <w:b/>
+          <w:u w:val="single"/>
+          <w:lang w:val="en-CA"/>
+        </w:rPr>
+        <w:t>pts</w:t>
+      </w:r>
+      <w:r>
+        <w:rPr>
+          <w:u w:val="single"/>
+          <w:lang w:val="en-CA"/>
+        </w:rPr>
+        <w:t>)</w:t>
+      </w:r>
+      <w:r>
+        <w:rPr>
+          <w:u w:val="single"/>
+          <w:lang w:val="en-CA"/>
+        </w:rPr>
+        <w:t>, why and how?</w:t>
+      </w:r>
+      <w:r>
+        <w:rPr>
+          <w:u w:val="single"/>
+          <w:lang w:val="en-CA"/>
+        </w:rPr>
+        <w:t xml:space="preserve"> </w:t>
+      </w:r>
+      <w:r>
+        <w:rPr>
+          <w:b/>
+          <w:lang w:val="en-CA"/>
+        </w:rPr>
+        <w:t>AND</w:t>
+      </w:r>
+      <w:r>
+        <w:rPr>
+          <w:lang w:val="en-CA"/>
+        </w:rPr>
+        <w:t xml:space="preserve"> </w:t>
+      </w:r>
+      <w:r>
+        <w:rPr>
+          <w:u w:val="single"/>
+          <w:lang w:val="en-CA"/>
+        </w:rPr>
+        <w:t>describe the method from the input images to the set of output bounding boxes.</w:t>
+      </w:r>
+    </w:p>
+    <w:p>
+      <w:pPr>
+        <w:pStyle w:val="Heading2"/>
+        <w:rPr>
+          <w:lang w:val="en-CA"/>
+        </w:rPr>
+      </w:pPr>
+      <w:r>
+        <w:rPr>
+          <w:lang w:val="en-CA"/>
+        </w:rPr>
+        <w:t>Part 3.1 - Localizer Evaluation</w:t>
+      </w:r>
+    </w:p>
+    <w:p>
+      <w:pPr>
+        <w:pStyle w:val="BodyText"/>
+        <w:rPr>
+          <w:lang w:val="en-CA"/>
+        </w:rPr>
+      </w:pPr>
+      <w:r>
+        <w:rPr>
+          <w:lang w:val="en-CA"/>
+        </w:rPr>
+        <w:t xml:space="preserve"> We evaluated our localizer by </w:t>
+      </w:r>
+      <w:r>
+        <w:rPr>
+          <w:lang w:val="en-CA"/>
+        </w:rPr>
+        <w:t xml:space="preserve">computing the DICE coefficient for the predicted vs. true bounding boxes and when he had multiple boxes in one image, we matched the boxes that would maximize the mean DICE. </w:t>
+      </w:r>
+      <w:r>
+        <w:rPr>
+          <w:b/>
+          <w:lang w:val="en-CA"/>
+        </w:rPr>
+        <w:t>(5pt</w:t>
+      </w:r>
+      <w:r>
+        <w:rPr>
+          <w:b/>
+          <w:lang w:val="en-CA"/>
+        </w:rPr>
+        <w:t xml:space="preserve">s) </w:t>
+      </w:r>
+      <w:r>
+        <w:rPr>
+          <w:lang w:val="en-CA"/>
+        </w:rPr>
+        <w:t>The distribution of DICE coefficients over our validation sets can be reported as follows:</w:t>
+      </w:r>
+    </w:p>
+    <w:p>
+      <w:pPr>
+        <w:pStyle w:val="bulletlist"/>
+        <w:numPr>
+          <w:ilvl w:val="0"/>
+          <w:numId w:val="0"/>
+        </w:numPr>
+        <w:rPr>
+          <w:u w:val="single"/>
+          <w:lang w:val="en-CA"/>
+        </w:rPr>
+      </w:pPr>
+      <w:r>
+        <w:rPr>
+          <w:b/>
+          <w:lang w:val="en-CA"/>
+        </w:rPr>
+        <w:t>(</w:t>
+      </w:r>
+      <w:r>
+        <w:rPr>
+          <w:b/>
+          <w:lang w:val="en-CA"/>
+        </w:rPr>
+        <w:t>10</w:t>
+      </w:r>
+      <w:r>
+        <w:rPr>
+          <w:b/>
+          <w:lang w:val="en-CA"/>
+        </w:rPr>
+        <w:t>pts)</w:t>
+      </w:r>
+      <w:r>
+        <w:rPr>
+          <w:b/>
+          <w:lang w:val="en-CA"/>
+        </w:rPr>
+        <w:t xml:space="preserve"> </w:t>
+      </w:r>
+      <w:r>
+        <w:rPr>
+          <w:u w:val="single"/>
+          <w:lang w:val="en-CA"/>
+        </w:rPr>
+        <w:t xml:space="preserve">Report the distribution of DICE coefficients over our validation sets. </w:t>
+      </w:r>
+      <w:r>
+        <w:rPr>
+          <w:u w:val="single"/>
+          <w:lang w:val="en-CA"/>
+        </w:rPr>
+        <w:t>(make a graph and table)</w:t>
+      </w:r>
+    </w:p>
+    <w:p>
+      <w:pPr>
+        <w:pStyle w:val="bulletlist"/>
+        <w:numPr>
+          <w:ilvl w:val="0"/>
+          <w:numId w:val="0"/>
+        </w:numPr>
+        <w:ind w:left="576" w:hanging="288"/>
+        <w:rPr>
+          <w:u w:val="single"/>
+          <w:lang w:val="en-CA"/>
+        </w:rPr>
+      </w:pPr>
+    </w:p>
+    <w:p>
+      <w:pPr>
+        <w:pStyle w:val="bulletlist"/>
+        <w:numPr>
+          <w:ilvl w:val="0"/>
+          <w:numId w:val="0"/>
+        </w:numPr>
+        <w:ind w:left="576" w:hanging="288"/>
+        <w:rPr>
+          <w:u w:val="single"/>
+          <w:lang w:val="en-CA"/>
+        </w:rPr>
+      </w:pPr>
+    </w:p>
+    <w:p>
+      <w:pPr>
+        <w:pStyle w:val="BodyText"/>
+        <w:rPr>
+          <w:lang w:val="en-CA"/>
+        </w:rPr>
+      </w:pPr>
+      <w:r>
+        <w:rPr>
+          <w:b/>
+          <w:lang w:val="en-CA"/>
+        </w:rPr>
+        <w:t>(10pts)</w:t>
+      </w:r>
+      <w:r>
+        <w:rPr>
+          <w:lang w:val="en-CA"/>
+        </w:rPr>
+        <w:t xml:space="preserve"> </w:t>
+      </w:r>
+      <w:r>
+        <w:rPr>
+          <w:lang w:val="en-CA"/>
+        </w:rPr>
+        <w:t>In order to evaluate our classifier, we used the localization predicted by our localizer</w:t>
+      </w:r>
+      <w:r>
+        <w:rPr>
+          <w:lang w:val="en-CA"/>
+        </w:rPr>
+        <w:t xml:space="preserve">. </w:t>
+      </w:r>
+      <w:r>
+        <w:rPr>
+          <w:lang w:val="en-CA"/>
+        </w:rPr>
+        <w:t xml:space="preserve"> </w:t>
+      </w:r>
+      <w:r>
+        <w:rPr>
+          <w:lang w:val="en-CA"/>
+        </w:rPr>
+        <w:t>T</w:t>
+      </w:r>
+      <w:r>
+        <w:rPr>
+          <w:lang w:val="en-CA"/>
+        </w:rPr>
+        <w:t>he following metrics were obtained</w:t>
+      </w:r>
+      <w:r>
+        <w:rPr>
+          <w:lang w:val="en-CA"/>
+        </w:rPr>
+        <w:t xml:space="preserve">: </w:t>
+      </w:r>
+      <w:r>
+        <w:rPr>
+          <w:lang w:val="en-CA"/>
+        </w:rPr>
+        <w:t xml:space="preserve">the accuracy, the prediction, and the recall of our localizer and classifier can be found on Table II. </w:t>
+      </w:r>
+    </w:p>
+    <w:p>
+      <w:pPr>
+        <w:pStyle w:val="tablehead"/>
+      </w:pPr>
+      <w:r>
+        <w:t>Localization</w:t>
+      </w:r>
+      <w:r>
+        <w:t xml:space="preserve"> Metrics</w:t>
+      </w:r>
+    </w:p>
+    <w:tbl>
+      <w:tblPr>
+        <w:tblW w:w="0" w:type="auto"/>
+        <w:jc w:val="center"/>
+        <w:tblBorders>
+          <w:top w:val="single" w:sz="2" w:space="0" w:color="auto"/>
+          <w:left w:val="single" w:sz="2" w:space="0" w:color="auto"/>
+          <w:bottom w:val="single" w:sz="2" w:space="0" w:color="auto"/>
+          <w:right w:val="single" w:sz="2" w:space="0" w:color="auto"/>
+          <w:insideH w:val="single" w:sz="2" w:space="0" w:color="auto"/>
+          <w:insideV w:val="single" w:sz="2" w:space="0" w:color="auto"/>
+        </w:tblBorders>
+        <w:tblLayout w:type="fixed"/>
+        <w:tblLook w:val="0000" w:firstRow="0" w:lastRow="0" w:firstColumn="0" w:lastColumn="0" w:noHBand="0" w:noVBand="0"/>
+      </w:tblPr>
+      <w:tblGrid>
+        <w:gridCol w:w="1131"/>
+        <w:gridCol w:w="851"/>
+        <w:gridCol w:w="1078"/>
+        <w:gridCol w:w="900"/>
+        <w:gridCol w:w="900"/>
+      </w:tblGrid>
+      <w:tr>
+        <w:trPr>
+          <w:cantSplit/>
+          <w:trHeight w:val="240"/>
+          <w:tblHeader/>
+          <w:jc w:val="center"/>
+        </w:trPr>
+        <w:tc>
+          <w:tcPr>
+            <w:tcW w:w="1131" w:type="dxa"/>
+            <w:tcBorders>
+              <w:right w:val="single" w:sz="24" w:space="0" w:color="000000" w:themeColor="text1"/>
+            </w:tcBorders>
+            <w:vAlign w:val="center"/>
+          </w:tcPr>
+          <w:p>
+            <w:pPr>
+              <w:rPr>
+                <w:sz w:val="16"/>
+                <w:szCs w:val="16"/>
+              </w:rPr>
+            </w:pPr>
+            <w:r>
+              <w:rPr>
+                <w:sz w:val="16"/>
+                <w:szCs w:val="16"/>
+              </w:rPr>
+              <w:t>Images</w:t>
+            </w:r>
+          </w:p>
+        </w:tc>
+        <w:tc>
+          <w:tcPr>
+            <w:tcW w:w="851" w:type="dxa"/>
+            <w:tcBorders>
+              <w:left w:val="single" w:sz="24" w:space="0" w:color="000000" w:themeColor="text1"/>
+              <w:right w:val="single" w:sz="4" w:space="0" w:color="auto"/>
+            </w:tcBorders>
+            <w:vAlign w:val="center"/>
+          </w:tcPr>
+          <w:p>
+            <w:pPr>
+              <w:pStyle w:val="tablecolsubhead"/>
+            </w:pPr>
+            <w:r>
+              <w:t>Accuracy</w:t>
+            </w:r>
+          </w:p>
+        </w:tc>
+        <w:tc>
+          <w:tcPr>
+            <w:tcW w:w="1078" w:type="dxa"/>
+            <w:tcBorders>
+              <w:left w:val="single" w:sz="4" w:space="0" w:color="auto"/>
+            </w:tcBorders>
+            <w:vAlign w:val="center"/>
+          </w:tcPr>
+          <w:p>
+            <w:pPr>
+              <w:pStyle w:val="tablecolsubhead"/>
+            </w:pPr>
+            <w:r>
+              <w:t>Standard dev.</w:t>
+            </w:r>
+          </w:p>
+        </w:tc>
+        <w:tc>
+          <w:tcPr>
+            <w:tcW w:w="900" w:type="dxa"/>
+            <w:vAlign w:val="center"/>
+          </w:tcPr>
+          <w:p>
+            <w:pPr>
+              <w:pStyle w:val="tablecolsubhead"/>
+            </w:pPr>
+            <w:r>
+              <w:t>Precision</w:t>
+            </w:r>
+          </w:p>
+        </w:tc>
+        <w:tc>
+          <w:tcPr>
+            <w:tcW w:w="900" w:type="dxa"/>
+            <w:vAlign w:val="center"/>
+          </w:tcPr>
+          <w:p>
+            <w:pPr>
+              <w:pStyle w:val="tablecolsubhead"/>
+            </w:pPr>
+            <w:r>
+              <w:t>Recall</w:t>
+            </w:r>
+          </w:p>
+        </w:tc>
+      </w:tr>
+      <w:tr>
+        <w:trPr>
+          <w:trHeight w:val="320"/>
+          <w:jc w:val="center"/>
+        </w:trPr>
+        <w:tc>
+          <w:tcPr>
+            <w:tcW w:w="1131" w:type="dxa"/>
+            <w:tcBorders>
+              <w:right w:val="single" w:sz="24" w:space="0" w:color="000000" w:themeColor="text1"/>
+            </w:tcBorders>
+            <w:vAlign w:val="center"/>
+          </w:tcPr>
+          <w:p>
+            <w:pPr>
+              <w:pStyle w:val="tablecopy"/>
+              <w:rPr>
+                <w:sz w:val="8"/>
+                <w:szCs w:val="8"/>
+              </w:rPr>
+            </w:pPr>
+            <w:r>
+              <w:t>Random 300</w:t>
+            </w:r>
+          </w:p>
+        </w:tc>
+        <w:tc>
+          <w:tcPr>
+            <w:tcW w:w="851" w:type="dxa"/>
+            <w:tcBorders>
+              <w:left w:val="single" w:sz="24" w:space="0" w:color="000000" w:themeColor="text1"/>
+              <w:right w:val="single" w:sz="4" w:space="0" w:color="auto"/>
+            </w:tcBorders>
+            <w:vAlign w:val="center"/>
+          </w:tcPr>
+          <w:p>
+            <w:pPr>
+              <w:pStyle w:val="tablecopy"/>
+            </w:pPr>
+            <w:r>
+              <w:t>0.460</w:t>
+            </w:r>
+          </w:p>
+        </w:tc>
+        <w:tc>
+          <w:tcPr>
+            <w:tcW w:w="1078" w:type="dxa"/>
+            <w:tcBorders>
+              <w:left w:val="single" w:sz="4" w:space="0" w:color="auto"/>
+            </w:tcBorders>
+            <w:vAlign w:val="center"/>
+          </w:tcPr>
+          <w:p>
+            <w:pPr>
+              <w:pStyle w:val="tablecopy"/>
+            </w:pPr>
+            <w:r>
+              <w:t>0.042</w:t>
+            </w:r>
+          </w:p>
+        </w:tc>
+        <w:tc>
+          <w:tcPr>
+            <w:tcW w:w="900" w:type="dxa"/>
+            <w:vAlign w:val="center"/>
+          </w:tcPr>
+          <w:p>
+            <w:pPr>
+              <w:pStyle w:val="tablecopy"/>
+            </w:pPr>
+            <w:r>
+              <w:t>0.112</w:t>
+            </w:r>
+          </w:p>
+        </w:tc>
+        <w:tc>
+          <w:tcPr>
+            <w:tcW w:w="900" w:type="dxa"/>
+            <w:vAlign w:val="center"/>
+          </w:tcPr>
+          <w:p>
+            <w:pPr>
+              <w:rPr>
+                <w:sz w:val="16"/>
+                <w:szCs w:val="16"/>
+              </w:rPr>
+            </w:pPr>
+            <w:r>
+              <w:rPr>
+                <w:sz w:val="16"/>
+                <w:szCs w:val="16"/>
+              </w:rPr>
+              <w:t>0.338</w:t>
+            </w:r>
+          </w:p>
+        </w:tc>
+      </w:tr>
+      <w:tr>
+        <w:trPr>
+          <w:trHeight w:val="320"/>
+          <w:jc w:val="center"/>
+        </w:trPr>
+        <w:tc>
+          <w:tcPr>
+            <w:tcW w:w="1131" w:type="dxa"/>
+            <w:tcBorders>
+              <w:right w:val="single" w:sz="24" w:space="0" w:color="000000" w:themeColor="text1"/>
+            </w:tcBorders>
+            <w:vAlign w:val="center"/>
+          </w:tcPr>
+          <w:p>
+            <w:pPr>
+              <w:pStyle w:val="tablecopy"/>
+            </w:pPr>
+            <w:r>
+              <w:t>Best 300</w:t>
+            </w:r>
+          </w:p>
+        </w:tc>
+        <w:tc>
+          <w:tcPr>
+            <w:tcW w:w="851" w:type="dxa"/>
+            <w:tcBorders>
+              <w:left w:val="single" w:sz="24" w:space="0" w:color="000000" w:themeColor="text1"/>
+              <w:right w:val="single" w:sz="4" w:space="0" w:color="auto"/>
+            </w:tcBorders>
+            <w:vAlign w:val="center"/>
+          </w:tcPr>
+          <w:p>
+            <w:pPr>
+              <w:pStyle w:val="tablecopy"/>
+            </w:pPr>
+            <w:r>
+              <w:t>0.586</w:t>
+            </w:r>
+          </w:p>
+        </w:tc>
+        <w:tc>
+          <w:tcPr>
+            <w:tcW w:w="1078" w:type="dxa"/>
+            <w:tcBorders>
+              <w:left w:val="single" w:sz="4" w:space="0" w:color="auto"/>
+            </w:tcBorders>
+            <w:vAlign w:val="center"/>
+          </w:tcPr>
+          <w:p>
+            <w:pPr>
+              <w:pStyle w:val="tablecopy"/>
+            </w:pPr>
+            <w:r>
+              <w:t>0.055</w:t>
+            </w:r>
+          </w:p>
+        </w:tc>
+        <w:tc>
+          <w:tcPr>
+            <w:tcW w:w="900" w:type="dxa"/>
+            <w:vAlign w:val="center"/>
+          </w:tcPr>
+          <w:p>
+            <w:pPr>
+              <w:pStyle w:val="tablecopy"/>
+            </w:pPr>
+            <w:r>
+              <w:t>0.297</w:t>
+            </w:r>
+          </w:p>
+        </w:tc>
+        <w:tc>
+          <w:tcPr>
+            <w:tcW w:w="900" w:type="dxa"/>
+            <w:vAlign w:val="center"/>
+          </w:tcPr>
+          <w:p>
+            <w:pPr>
+              <w:rPr>
+                <w:sz w:val="16"/>
+                <w:szCs w:val="16"/>
+              </w:rPr>
+            </w:pPr>
+            <w:r>
+              <w:rPr>
+                <w:sz w:val="16"/>
+                <w:szCs w:val="16"/>
+              </w:rPr>
+              <w:t>0.645</w:t>
+            </w:r>
+          </w:p>
+        </w:tc>
+      </w:tr>
+    </w:tbl>
+    <w:p>
+      <w:pPr>
+        <w:pStyle w:val="tablefootnote"/>
+        <w:numPr>
+          <w:ilvl w:val="0"/>
+          <w:numId w:val="0"/>
+        </w:numPr>
+        <w:spacing w:after="240"/>
+        <w:ind w:left="57"/>
+        <w:rPr>
+          <w:i/>
+        </w:rPr>
+      </w:pPr>
+      <w:r>
+        <w:rPr>
+          <w:i/>
+        </w:rPr>
+        <w:t>Accuracy, prediction and recall</w:t>
+      </w:r>
+      <w:r>
+        <w:rPr>
+          <w:i/>
+        </w:rPr>
+        <w:t xml:space="preserve"> of localizer + classifier</w:t>
+      </w:r>
+    </w:p>
+    <w:p>
+      <w:pPr>
+        <w:pStyle w:val="bulletlist"/>
+        <w:numPr>
+          <w:ilvl w:val="0"/>
+          <w:numId w:val="0"/>
+        </w:numPr>
+        <w:rPr>
+          <w:u w:val="single"/>
+          <w:lang w:val="en-CA"/>
+        </w:rPr>
+      </w:pPr>
+      <w:r>
+        <w:rPr>
+          <w:u w:val="single"/>
+          <w:lang w:val="en-CA"/>
+        </w:rPr>
+        <w:t xml:space="preserve">Explain the values obtained above? </w:t>
+      </w:r>
+      <w:r>
+        <w:rPr>
+          <w:lang w:val="en-CA"/>
+        </w:rPr>
+        <w:t>(we should mention, where our localizer performs best on what type of images, what type of vehicle, what type of features, and why – maybe mention the time of day)</w:t>
+      </w:r>
+    </w:p>
+    <w:p>
+      <w:pPr>
+        <w:pStyle w:val="bulletlist"/>
+        <w:numPr>
+          <w:ilvl w:val="0"/>
+          <w:numId w:val="0"/>
+        </w:numPr>
+        <w:rPr>
+          <w:u w:val="single"/>
+          <w:lang w:val="en-CA"/>
+        </w:rPr>
+      </w:pPr>
+      <w:r>
+        <w:rPr>
+          <w:u w:val="single"/>
+          <w:lang w:val="en-CA"/>
+        </w:rPr>
+        <w:t xml:space="preserve">Next, compare values with the values in table I (is it classification </w:t>
+      </w:r>
+      <w:proofErr w:type="spellStart"/>
+      <w:r>
+        <w:rPr>
+          <w:u w:val="single"/>
+          <w:lang w:val="en-CA"/>
+        </w:rPr>
+        <w:t>data+classifier</w:t>
+      </w:r>
+      <w:proofErr w:type="spellEnd"/>
+      <w:r>
+        <w:rPr>
+          <w:u w:val="single"/>
+          <w:lang w:val="en-CA"/>
+        </w:rPr>
+        <w:t>)</w:t>
+      </w:r>
+      <w:r>
+        <w:rPr>
+          <w:lang w:val="en-CA"/>
+        </w:rPr>
+        <w:t xml:space="preserve"> – When comparing our localizer and classifier </w:t>
+      </w:r>
+      <w:r>
+        <w:rPr>
+          <w:lang w:val="en-CA"/>
+        </w:rPr>
+        <w:t>with the classification data and classifier (Table 1)</w:t>
+      </w:r>
+      <w:r>
+        <w:rPr>
+          <w:lang w:val="en-CA"/>
+        </w:rPr>
+        <w:t xml:space="preserve"> …</w:t>
+      </w:r>
+      <w:r>
+        <w:rPr>
+          <w:lang w:val="en-CA"/>
+        </w:rPr>
+        <w:t xml:space="preserve"> </w:t>
+      </w:r>
+    </w:p>
+    <w:p>
+      <w:pPr>
+        <w:pStyle w:val="tablefootnote"/>
+        <w:numPr>
+          <w:ilvl w:val="0"/>
+          <w:numId w:val="0"/>
+        </w:numPr>
+        <w:spacing w:after="240"/>
+        <w:ind w:left="57"/>
+        <w:rPr>
+          <w:i/>
+        </w:rPr>
+      </w:pPr>
+    </w:p>
+    <w:p>
+      <w:pPr>
+        <w:pStyle w:val="bulletlist"/>
+        <w:numPr>
+          <w:ilvl w:val="0"/>
+          <w:numId w:val="8"/>
+        </w:numPr>
+        <w:rPr>
+          <w:u w:val="single"/>
+          <w:lang w:val="en-CA"/>
+        </w:rPr>
+      </w:pPr>
+      <w:r>
+        <w:rPr>
+          <w:lang w:val="en-CA"/>
+        </w:rPr>
+        <w:t xml:space="preserve">The accuracy of our localization and classifier was: …, whereas the accuracy of the classification data and classifier was: … </w:t>
+      </w:r>
+    </w:p>
+    <w:p>
+      <w:pPr>
+        <w:pStyle w:val="bulletlist"/>
+        <w:numPr>
+          <w:ilvl w:val="0"/>
+          <w:numId w:val="8"/>
+        </w:numPr>
+        <w:rPr>
+          <w:u w:val="single"/>
+          <w:lang w:val="en-CA"/>
+        </w:rPr>
+      </w:pPr>
+      <w:r>
+        <w:rPr>
+          <w:lang w:val="en-CA"/>
+        </w:rPr>
+        <w:t xml:space="preserve">The prediction of our localization and classifier was: …, whereas the prediction of the classification data and classifier was: … </w:t>
+      </w:r>
+    </w:p>
+    <w:p>
+      <w:pPr>
+        <w:pStyle w:val="bulletlist"/>
+        <w:numPr>
+          <w:ilvl w:val="0"/>
+          <w:numId w:val="8"/>
+        </w:numPr>
+        <w:rPr>
+          <w:u w:val="single"/>
+          <w:lang w:val="en-CA"/>
+        </w:rPr>
+      </w:pPr>
+      <w:r>
+        <w:rPr>
+          <w:lang w:val="en-CA"/>
+        </w:rPr>
+        <w:t xml:space="preserve">The recall of our localization and classifier was: …, whereas the recall of the classification data and classifier was: … </w:t>
+      </w:r>
+    </w:p>
+    <w:p>
+      <w:pPr>
+        <w:pStyle w:val="BodyText"/>
+        <w:rPr>
+          <w:u w:val="single"/>
+          <w:lang w:val="en-US"/>
+        </w:rPr>
+      </w:pPr>
+      <w:r>
+        <w:rPr>
+          <w:lang w:val="en-CA"/>
+        </w:rPr>
+        <w:t>By analyzing our results, we can see that there is (or not) a difference between the accuracy</w:t>
+      </w:r>
+      <w:r>
+        <w:rPr>
+          <w:lang w:val="en-CA"/>
+        </w:rPr>
+        <w:t>, prediction and recall because …</w:t>
+      </w:r>
+      <w:r>
+        <w:rPr>
+          <w:lang w:val="en-CA"/>
+        </w:rPr>
+        <w:t xml:space="preserve"> </w:t>
+      </w:r>
+      <w:r>
+        <w:rPr>
+          <w:u w:val="single"/>
+          <w:lang w:val="en-CA"/>
+        </w:rPr>
+        <w:t>(why or why not?).</w:t>
+      </w:r>
+      <w:r>
+        <w:rPr>
+          <w:lang w:val="en-CA"/>
+        </w:rPr>
+        <w:t xml:space="preserve"> </w:t>
+      </w:r>
+      <w:r>
+        <w:rPr>
+          <w:u w:val="single"/>
+          <w:lang w:val="en-US"/>
+        </w:rPr>
+        <w:t>Should the 'background' label of the classifier be included when evaluating the performance of the localizer, and why/why not?</w:t>
+      </w:r>
+    </w:p>
+    <w:p>
+      <w:pPr>
+        <w:pStyle w:val="BodyText"/>
+        <w:rPr>
+          <w:lang w:val="en-US"/>
+        </w:rPr>
+      </w:pPr>
+      <w:r>
+        <w:rPr>
+          <w:lang w:val="en-US"/>
+        </w:rPr>
+        <w:t xml:space="preserve">We also used cross-validation (describe your cross-validation approach - </w:t>
+      </w:r>
+      <w:r>
+        <w:rPr>
+          <w:b/>
+          <w:lang w:val="en-US"/>
+        </w:rPr>
+        <w:t>5pts</w:t>
+      </w:r>
+      <w:r>
+        <w:rPr>
+          <w:lang w:val="en-US"/>
+        </w:rPr>
+        <w:t>).</w:t>
+      </w:r>
+    </w:p>
+    <w:p>
+      <w:pPr>
+        <w:pStyle w:val="bulletlist"/>
+        <w:numPr>
+          <w:ilvl w:val="0"/>
+          <w:numId w:val="0"/>
+        </w:numPr>
+      </w:pPr>
+      <w:r>
+        <w:rPr>
+          <w:b/>
+          <w:lang w:val="en-CA"/>
+        </w:rPr>
+        <w:t>Include well-documented code (5pts)</w:t>
+      </w:r>
+      <w:r>
+        <w:rPr>
+          <w:lang w:val="en-CA"/>
+        </w:rPr>
+        <w:t>. Fi</w:t>
       </w:r>
       <w:bookmarkStart w:id="0" w:name="_GoBack"/>
       <w:bookmarkEnd w:id="0"/>
@@ -4728,463 +5640,7 @@
         <w:rPr>
           <w:lang w:val="en-CA"/>
         </w:rPr>
-        <w:t xml:space="preserve"> pedestrian images </w:t>
-      </w:r>
-      <w:r>
-        <w:rPr>
-          <w:lang w:val="en-CA"/>
-        </w:rPr>
-        <w:t>look similar to background images, it gave too many false positives, even when using</w:t>
-      </w:r>
-      <w:r>
-        <w:rPr>
-          <w:lang w:val="en-CA"/>
-        </w:rPr>
-        <w:t xml:space="preserve"> both</w:t>
-      </w:r>
-      <w:r>
-        <w:rPr>
-          <w:lang w:val="en-CA"/>
-        </w:rPr>
-        <w:t xml:space="preserve"> classifiers.</w:t>
-      </w:r>
-      <w:r>
-        <w:rPr>
-          <w:lang w:val="en-CA"/>
-        </w:rPr>
-        <w:t xml:space="preserve"> </w:t>
-      </w:r>
-      <w:r>
-        <w:rPr>
-          <w:lang w:val="en-CA"/>
-        </w:rPr>
-        <w:t xml:space="preserve">Reflecting on our project, we would have </w:t>
-      </w:r>
-      <w:r>
-        <w:rPr>
-          <w:lang w:val="en-CA"/>
-        </w:rPr>
-        <w:t xml:space="preserve">trained our classifiers with more background and pedestrian images in order to differentiate both of them accurately. </w:t>
-      </w:r>
-    </w:p>
-    <w:p>
-      <w:pPr>
-        <w:pStyle w:val="BodyText"/>
-        <w:rPr>
-          <w:lang w:val="en-CA"/>
-        </w:rPr>
-      </w:pPr>
-      <w:r>
-        <w:rPr>
-          <w:lang w:val="en-CA"/>
-        </w:rPr>
-        <w:t xml:space="preserve"> </w:t>
-      </w:r>
-      <w:r>
-        <w:rPr>
-          <w:u w:val="single"/>
-          <w:lang w:val="en-CA"/>
-        </w:rPr>
-        <w:t>What localizer did we use</w:t>
-      </w:r>
-      <w:r>
-        <w:rPr>
-          <w:u w:val="single"/>
-          <w:lang w:val="en-CA"/>
-        </w:rPr>
-        <w:t xml:space="preserve"> (describe the localization method – </w:t>
-      </w:r>
-      <w:r>
-        <w:rPr>
-          <w:b/>
-          <w:u w:val="single"/>
-          <w:lang w:val="en-CA"/>
-        </w:rPr>
-        <w:t>10</w:t>
-      </w:r>
-      <w:r>
-        <w:rPr>
-          <w:b/>
-          <w:u w:val="single"/>
-          <w:lang w:val="en-CA"/>
-        </w:rPr>
-        <w:t>pts</w:t>
-      </w:r>
-      <w:r>
-        <w:rPr>
-          <w:u w:val="single"/>
-          <w:lang w:val="en-CA"/>
-        </w:rPr>
-        <w:t>)</w:t>
-      </w:r>
-      <w:r>
-        <w:rPr>
-          <w:u w:val="single"/>
-          <w:lang w:val="en-CA"/>
-        </w:rPr>
-        <w:t>, why and how?</w:t>
-      </w:r>
-      <w:r>
-        <w:rPr>
-          <w:u w:val="single"/>
-          <w:lang w:val="en-CA"/>
-        </w:rPr>
-        <w:t xml:space="preserve"> </w:t>
-      </w:r>
-      <w:r>
-        <w:rPr>
-          <w:b/>
-          <w:lang w:val="en-CA"/>
-        </w:rPr>
-        <w:t>AND</w:t>
-      </w:r>
-      <w:r>
-        <w:rPr>
-          <w:lang w:val="en-CA"/>
-        </w:rPr>
-        <w:t xml:space="preserve"> </w:t>
-      </w:r>
-      <w:r>
-        <w:rPr>
-          <w:u w:val="single"/>
-          <w:lang w:val="en-CA"/>
-        </w:rPr>
-        <w:t>describe the method from the input images to the set of output bounding boxes.</w:t>
-      </w:r>
-    </w:p>
-    <w:p>
-      <w:pPr>
-        <w:pStyle w:val="Heading2"/>
-        <w:rPr>
-          <w:lang w:val="en-CA"/>
-        </w:rPr>
-      </w:pPr>
-      <w:r>
-        <w:rPr>
-          <w:lang w:val="en-CA"/>
-        </w:rPr>
-        <w:t>Part 3.1 - Localizer Evaluation</w:t>
-      </w:r>
-    </w:p>
-    <w:p>
-      <w:pPr>
-        <w:pStyle w:val="BodyText"/>
-        <w:rPr>
-          <w:lang w:val="en-CA"/>
-        </w:rPr>
-      </w:pPr>
-      <w:r>
-        <w:rPr>
-          <w:lang w:val="en-CA"/>
-        </w:rPr>
-        <w:t xml:space="preserve"> We evaluated our localizer by </w:t>
-      </w:r>
-      <w:r>
-        <w:rPr>
-          <w:lang w:val="en-CA"/>
-        </w:rPr>
-        <w:t xml:space="preserve">computing the DICE coefficient for the predicted vs. true bounding boxes and when he had multiple boxes in one image, we matched the boxes that would maximize the mean DICE. </w:t>
-      </w:r>
-      <w:r>
-        <w:rPr>
-          <w:b/>
-          <w:lang w:val="en-CA"/>
-        </w:rPr>
-        <w:t>(5pt</w:t>
-      </w:r>
-      <w:r>
-        <w:rPr>
-          <w:b/>
-          <w:lang w:val="en-CA"/>
-        </w:rPr>
-        <w:t xml:space="preserve">s) </w:t>
-      </w:r>
-      <w:r>
-        <w:rPr>
-          <w:lang w:val="en-CA"/>
-        </w:rPr>
-        <w:t>The distribution of DICE coefficients over our validation sets can be reported as follows:</w:t>
-      </w:r>
-    </w:p>
-    <w:p>
-      <w:pPr>
-        <w:pStyle w:val="bulletlist"/>
-        <w:rPr>
-          <w:u w:val="single"/>
-          <w:lang w:val="en-CA"/>
-        </w:rPr>
-      </w:pPr>
-      <w:r>
-        <w:rPr>
-          <w:b/>
-          <w:lang w:val="en-CA"/>
-        </w:rPr>
-        <w:t>(</w:t>
-      </w:r>
-      <w:r>
-        <w:rPr>
-          <w:b/>
-          <w:lang w:val="en-CA"/>
-        </w:rPr>
-        <w:t>10</w:t>
-      </w:r>
-      <w:r>
-        <w:rPr>
-          <w:b/>
-          <w:lang w:val="en-CA"/>
-        </w:rPr>
-        <w:t>pts)</w:t>
-      </w:r>
-      <w:r>
-        <w:rPr>
-          <w:b/>
-          <w:lang w:val="en-CA"/>
-        </w:rPr>
-        <w:t xml:space="preserve"> </w:t>
-      </w:r>
-      <w:r>
-        <w:rPr>
-          <w:u w:val="single"/>
-          <w:lang w:val="en-CA"/>
-        </w:rPr>
-        <w:t xml:space="preserve">Report the distribution of DICE coefficients over our validation sets. </w:t>
-      </w:r>
-    </w:p>
-    <w:p>
-      <w:pPr>
-        <w:pStyle w:val="bulletlist"/>
-        <w:rPr>
-          <w:u w:val="single"/>
-          <w:lang w:val="en-CA"/>
-        </w:rPr>
-      </w:pPr>
-      <w:r>
-        <w:rPr>
-          <w:b/>
-          <w:lang w:val="en-CA"/>
-        </w:rPr>
-        <w:lastRenderedPageBreak/>
-        <w:t>(10pts)</w:t>
-      </w:r>
-      <w:r>
-        <w:rPr>
-          <w:lang w:val="en-CA"/>
-        </w:rPr>
-        <w:t xml:space="preserve"> </w:t>
-      </w:r>
-      <w:r>
-        <w:rPr>
-          <w:lang w:val="en-CA"/>
-        </w:rPr>
-        <w:t>In order to evaluate our classifier, we used the localization predicted by our localizer</w:t>
-      </w:r>
-      <w:r>
-        <w:rPr>
-          <w:lang w:val="en-CA"/>
-        </w:rPr>
-        <w:t xml:space="preserve">. </w:t>
-      </w:r>
-      <w:r>
-        <w:rPr>
-          <w:lang w:val="en-CA"/>
-        </w:rPr>
-        <w:t xml:space="preserve"> </w:t>
-      </w:r>
-      <w:r>
-        <w:rPr>
-          <w:lang w:val="en-CA"/>
-        </w:rPr>
-        <w:t>T</w:t>
-      </w:r>
-      <w:r>
-        <w:rPr>
-          <w:lang w:val="en-CA"/>
-        </w:rPr>
-        <w:t>he following metrics were obtained</w:t>
-      </w:r>
-      <w:r>
-        <w:rPr>
-          <w:lang w:val="en-CA"/>
-        </w:rPr>
-        <w:t xml:space="preserve"> when comparing with our localizer </w:t>
-      </w:r>
-      <w:r>
-        <w:rPr>
-          <w:lang w:val="en-CA"/>
-        </w:rPr>
-        <w:t>and</w:t>
-      </w:r>
-      <w:r>
-        <w:rPr>
-          <w:lang w:val="en-CA"/>
-        </w:rPr>
-        <w:t xml:space="preserve"> classifier vs. the classification data </w:t>
-      </w:r>
-      <w:r>
-        <w:rPr>
-          <w:lang w:val="en-CA"/>
-        </w:rPr>
-        <w:t>and</w:t>
-      </w:r>
-      <w:r>
-        <w:rPr>
-          <w:lang w:val="en-CA"/>
-        </w:rPr>
-        <w:t xml:space="preserve"> classifier:</w:t>
-      </w:r>
-    </w:p>
-    <w:p>
-      <w:pPr>
-        <w:pStyle w:val="bulletlist"/>
-        <w:numPr>
-          <w:ilvl w:val="0"/>
-          <w:numId w:val="8"/>
-        </w:numPr>
-        <w:rPr>
-          <w:u w:val="single"/>
-          <w:lang w:val="en-CA"/>
-        </w:rPr>
-      </w:pPr>
-      <w:r>
-        <w:rPr>
-          <w:lang w:val="en-CA"/>
-        </w:rPr>
-        <w:t xml:space="preserve">The accuracy of our localization and classifier was: …, whereas the accuracy of the classification data and classifier was: … </w:t>
-      </w:r>
-    </w:p>
-    <w:p>
-      <w:pPr>
-        <w:pStyle w:val="bulletlist"/>
-        <w:numPr>
-          <w:ilvl w:val="0"/>
-          <w:numId w:val="8"/>
-        </w:numPr>
-        <w:rPr>
-          <w:u w:val="single"/>
-          <w:lang w:val="en-CA"/>
-        </w:rPr>
-      </w:pPr>
-      <w:r>
-        <w:rPr>
-          <w:lang w:val="en-CA"/>
-        </w:rPr>
-        <w:t xml:space="preserve">The prediction of our localization and classifier was: …, whereas the prediction of the classification data and classifier was: … </w:t>
-      </w:r>
-    </w:p>
-    <w:p>
-      <w:pPr>
-        <w:pStyle w:val="bulletlist"/>
-        <w:numPr>
-          <w:ilvl w:val="0"/>
-          <w:numId w:val="8"/>
-        </w:numPr>
-        <w:rPr>
-          <w:u w:val="single"/>
-          <w:lang w:val="en-CA"/>
-        </w:rPr>
-      </w:pPr>
-      <w:r>
-        <w:rPr>
-          <w:lang w:val="en-CA"/>
-        </w:rPr>
-        <w:t xml:space="preserve">The recall of our localization and classifier was: …, whereas the recall of the classification data and classifier was: … </w:t>
-      </w:r>
-    </w:p>
-    <w:p>
-      <w:pPr>
-        <w:pStyle w:val="BodyText"/>
-        <w:rPr>
-          <w:u w:val="single"/>
-          <w:lang w:val="en-US"/>
-        </w:rPr>
-      </w:pPr>
-      <w:r>
-        <w:rPr>
-          <w:lang w:val="en-CA"/>
-        </w:rPr>
-        <w:t>By analyzing our results, we can see that there is (or not) a difference between the accuracy</w:t>
-      </w:r>
-      <w:r>
-        <w:rPr>
-          <w:lang w:val="en-CA"/>
-        </w:rPr>
-        <w:t>, prediction and recall because …</w:t>
-      </w:r>
-      <w:r>
-        <w:rPr>
-          <w:lang w:val="en-CA"/>
-        </w:rPr>
-        <w:t xml:space="preserve"> </w:t>
-      </w:r>
-      <w:r>
-        <w:rPr>
-          <w:u w:val="single"/>
-          <w:lang w:val="en-CA"/>
-        </w:rPr>
-        <w:t>(why or why not?).</w:t>
-      </w:r>
-      <w:r>
-        <w:rPr>
-          <w:lang w:val="en-CA"/>
-        </w:rPr>
-        <w:t xml:space="preserve"> </w:t>
-      </w:r>
-      <w:r>
-        <w:rPr>
-          <w:u w:val="single"/>
-          <w:lang w:val="en-US"/>
-        </w:rPr>
-        <w:t>Should the 'background' label of the classifier be included when evaluating the performance of the localizer, and why/why not?</w:t>
-      </w:r>
-    </w:p>
-    <w:p>
-      <w:pPr>
-        <w:pStyle w:val="BodyText"/>
-        <w:rPr>
-          <w:lang w:val="en-US"/>
-        </w:rPr>
-      </w:pPr>
-      <w:r>
-        <w:rPr>
-          <w:lang w:val="en-US"/>
-        </w:rPr>
-        <w:t xml:space="preserve">We also used cross-validation (describe your cross-validation approach - </w:t>
-      </w:r>
-      <w:r>
-        <w:rPr>
-          <w:b/>
-          <w:lang w:val="en-US"/>
-        </w:rPr>
-        <w:t>5pts</w:t>
-      </w:r>
-      <w:r>
-        <w:rPr>
-          <w:lang w:val="en-US"/>
-        </w:rPr>
-        <w:t>).</w:t>
-      </w:r>
-    </w:p>
-    <w:p>
-      <w:pPr>
-        <w:pStyle w:val="bulletlist"/>
-        <w:numPr>
-          <w:ilvl w:val="0"/>
-          <w:numId w:val="0"/>
-        </w:numPr>
-        <w:ind w:left="288"/>
-      </w:pPr>
-      <w:r>
-        <w:rPr>
-          <w:b/>
-          <w:lang w:val="en-CA"/>
-        </w:rPr>
-        <w:t>Include well-documented code (5pts)</w:t>
-      </w:r>
-      <w:r>
-        <w:rPr>
-          <w:lang w:val="en-CA"/>
-        </w:rPr>
-        <w:t xml:space="preserve">. Finally, to understand our localization approach practically, we included a well-documented code along with this report. </w:t>
+        <w:t xml:space="preserve">nally, to understand our localization approach practically, we included a well-documented code along with this report. </w:t>
       </w:r>
     </w:p>
     <w:p>
@@ -5467,7 +5923,13 @@
         <w:rPr>
           <w:sz w:val="20"/>
         </w:rPr>
-        <w:t xml:space="preserve">in order to classify given images to 11 categories. What did we find in classification, anything significant? </w:t>
+        <w:t xml:space="preserve">in order to classify given images to 11 </w:t>
+      </w:r>
+      <w:r>
+        <w:rPr>
+          <w:sz w:val="20"/>
+        </w:rPr>
+        <w:t xml:space="preserve">categories. What did we find in classification, anything significant? </w:t>
       </w:r>
       <w:r>
         <w:rPr>

</xml_diff>

<commit_message>
added thomas part + added directions to follow for edits
</commit_message>
<xml_diff>
--- a/Final_Report.docx
+++ b/Final_Report.docx
@@ -1300,13 +1300,7 @@
         <w:rPr>
           <w:lang w:val="en-CA"/>
         </w:rPr>
-        <w:t xml:space="preserve">) feature descriptor to train our SVM </w:t>
-      </w:r>
-      <w:r>
-        <w:rPr>
-          <w:lang w:val="en-CA"/>
-        </w:rPr>
-        <w:t>and K-Nearest-Neighbor (KNN). This feature was chosen because it’s amongst one of the most popular object detectors [3]</w:t>
+        <w:t>) feature descriptor to train our SVM and K-Nearest-Neighbor (KNN). This feature was chosen because it’s amongst one of the most popular object detectors [3]</w:t>
       </w:r>
       <w:r>
         <w:rPr>
@@ -1318,7 +1312,13 @@
         <w:rPr>
           <w:lang w:val="en-CA"/>
         </w:rPr>
-        <w:t>it provides a compressed and encoded version of our images</w:t>
+        <w:t xml:space="preserve">it provides a compressed and encoded version of our </w:t>
+      </w:r>
+      <w:r>
+        <w:rPr>
+          <w:lang w:val="en-CA"/>
+        </w:rPr>
+        <w:t>images</w:t>
       </w:r>
       <w:r>
         <w:rPr>
@@ -2076,14 +2076,54 @@
         <w:rPr>
           <w:lang w:val="en-CA"/>
         </w:rPr>
-        <w:t xml:space="preserve">We chose to do this because we wanted gamma to be small in order to make the training data </w:t>
+        <w:t xml:space="preserve">We chose to do this because we wanted gamma to be small in order to make the training data have the largest radius of influence, since the images were noisy to begin with. </w:t>
+      </w:r>
+    </w:p>
+    <w:p>
+      <w:pPr>
+        <w:pStyle w:val="BodyText"/>
+        <w:rPr>
+          <w:lang w:val="en-CA"/>
+        </w:rPr>
+      </w:pPr>
+      <w:r>
+        <w:rPr>
+          <w:lang w:val="en-CA"/>
+        </w:rPr>
+        <w:t xml:space="preserve">The penalty parameter C describes the margin of error of the classifier (SVM). A higher C would entail a smaller margin of error in building the classifier, however, this would </w:t>
       </w:r>
       <w:r>
         <w:rPr>
           <w:lang w:val="en-CA"/>
         </w:rPr>
         <w:lastRenderedPageBreak/>
-        <w:t xml:space="preserve">have the largest radius of influence, since the images were noisy to begin with. </w:t>
+        <w:t>result in a higher runtime. Since our images were significantly noisy, we wanted</w:t>
+      </w:r>
+      <w:r>
+        <w:rPr>
+          <w:lang w:val="en-CA"/>
+        </w:rPr>
+        <w:t xml:space="preserve"> a very small margin of error, thus we set C to 100. </w:t>
+      </w:r>
+    </w:p>
+    <w:p>
+      <w:pPr>
+        <w:pStyle w:val="Heading2"/>
+        <w:rPr>
+          <w:lang w:val="en-CA"/>
+        </w:rPr>
+      </w:pPr>
+      <w:r>
+        <w:rPr>
+          <w:lang w:val="en-CA"/>
+        </w:rPr>
+        <w:t>K-Nearest-Neighbor (KNN)</w:t>
+      </w:r>
+      <w:r>
+        <w:rPr>
+          <w:lang w:val="en-CA"/>
+        </w:rPr>
+        <w:t xml:space="preserve"> Classifier</w:t>
       </w:r>
     </w:p>
     <w:p>
@@ -2097,33 +2137,187 @@
         <w:rPr>
           <w:lang w:val="en-CA"/>
         </w:rPr>
-        <w:t>The penalty parameter C describes the margin of error of the classifier (SVM). A higher C would entail a smaller margin of error in building the classifier, however, this would result in a higher runtime. Since our images were significantly noisy, we wanted</w:t>
-      </w:r>
-      <w:r>
-        <w:rPr>
-          <w:lang w:val="en-CA"/>
-        </w:rPr>
-        <w:t xml:space="preserve"> a very small margin of error, thus we set C to 100. </w:t>
+        <w:t>KNN</w:t>
+      </w:r>
+      <w:r>
+        <w:rPr>
+          <w:lang w:val="en-CA"/>
+        </w:rPr>
+        <w:t xml:space="preserve"> </w:t>
+      </w:r>
+      <w:r>
+        <w:rPr>
+          <w:lang w:val="en-CA"/>
+        </w:rPr>
+        <w:t>was also</w:t>
+      </w:r>
+      <w:r>
+        <w:rPr>
+          <w:lang w:val="en-CA"/>
+        </w:rPr>
+        <w:t xml:space="preserve"> acquired from the </w:t>
+      </w:r>
+      <w:proofErr w:type="spellStart"/>
+      <w:r>
+        <w:rPr>
+          <w:lang w:val="en-CA"/>
+        </w:rPr>
+        <w:t>scikit</w:t>
+      </w:r>
+      <w:proofErr w:type="spellEnd"/>
+      <w:r>
+        <w:rPr>
+          <w:lang w:val="en-CA"/>
+        </w:rPr>
+        <w:t>-learn library and it</w:t>
+      </w:r>
+      <w:r>
+        <w:rPr>
+          <w:lang w:val="en-CA"/>
+        </w:rPr>
+        <w:t xml:space="preserve"> calculates the label of its nearest neighbor</w:t>
+      </w:r>
+      <w:r>
+        <w:rPr>
+          <w:lang w:val="en-CA"/>
+        </w:rPr>
+        <w:t>s</w:t>
+      </w:r>
+      <w:r>
+        <w:rPr>
+          <w:lang w:val="en-CA"/>
+        </w:rPr>
+        <w:t xml:space="preserve"> </w:t>
+      </w:r>
+      <w:r>
+        <w:rPr>
+          <w:lang w:val="en-CA"/>
+        </w:rPr>
+        <w:t xml:space="preserve">while </w:t>
+      </w:r>
+      <w:r>
+        <w:rPr>
+          <w:lang w:val="en-CA"/>
+        </w:rPr>
+        <w:t>determin</w:t>
+      </w:r>
+      <w:r>
+        <w:rPr>
+          <w:lang w:val="en-CA"/>
+        </w:rPr>
+        <w:t>ing</w:t>
+      </w:r>
+      <w:r>
+        <w:rPr>
+          <w:lang w:val="en-CA"/>
+        </w:rPr>
+        <w:t xml:space="preserve"> the mode of </w:t>
+      </w:r>
+      <w:r>
+        <w:rPr>
+          <w:lang w:val="en-CA"/>
+        </w:rPr>
+        <w:t>their label</w:t>
+      </w:r>
+      <w:r>
+        <w:rPr>
+          <w:lang w:val="en-CA"/>
+        </w:rPr>
+        <w:t>s</w:t>
+      </w:r>
+      <w:r>
+        <w:rPr>
+          <w:lang w:val="en-CA"/>
+        </w:rPr>
+        <w:t xml:space="preserve">. </w:t>
+      </w:r>
+      <w:r>
+        <w:rPr>
+          <w:lang w:val="en-CA"/>
+        </w:rPr>
+        <w:t xml:space="preserve">We used KNN due to its simplicity and its rapid building/predicting time. </w:t>
+      </w:r>
+      <w:r>
+        <w:rPr>
+          <w:lang w:val="en-CA"/>
+        </w:rPr>
+        <w:t>The parameter of KNN is the number of neighbors</w:t>
+      </w:r>
+      <w:r>
+        <w:rPr>
+          <w:lang w:val="en-CA"/>
+        </w:rPr>
+        <w:t xml:space="preserve"> (n_neighbors)</w:t>
+      </w:r>
+      <w:r>
+        <w:rPr>
+          <w:lang w:val="en-CA"/>
+        </w:rPr>
+        <w:t xml:space="preserve"> </w:t>
+      </w:r>
+      <w:r>
+        <w:rPr>
+          <w:lang w:val="en-CA"/>
+        </w:rPr>
+        <w:t xml:space="preserve">it observes to make a prediction. </w:t>
+      </w:r>
+      <w:r>
+        <w:rPr>
+          <w:lang w:val="en-CA"/>
+        </w:rPr>
+        <w:t xml:space="preserve">We selected 3 as the number of nearest neighbors, </w:t>
+      </w:r>
+      <w:r>
+        <w:rPr>
+          <w:lang w:val="en-CA"/>
+        </w:rPr>
+        <w:t>keeping the search radius small</w:t>
+      </w:r>
+      <w:r>
+        <w:rPr>
+          <w:lang w:val="en-CA"/>
+        </w:rPr>
+        <w:t>.</w:t>
+      </w:r>
+    </w:p>
+    <w:p>
+      <w:pPr>
+        <w:pStyle w:val="BodyText"/>
+        <w:rPr>
+          <w:lang w:val="en-CA"/>
+        </w:rPr>
+      </w:pPr>
+      <w:r>
+        <w:rPr>
+          <w:lang w:val="en-CA"/>
+        </w:rPr>
+        <w:t>Initially we tried with n_neighbors = 11 (the number of categories), but for the categories that have lower number of data points (e.g. motorcycle), it would often get misclassified as a part of a category with more data points</w:t>
+      </w:r>
+      <w:r>
+        <w:rPr>
+          <w:lang w:val="en-CA"/>
+        </w:rPr>
+        <w:t xml:space="preserve"> (e.g. background)</w:t>
+      </w:r>
+      <w:r>
+        <w:rPr>
+          <w:lang w:val="en-CA"/>
+        </w:rPr>
+        <w:t xml:space="preserve">. </w:t>
       </w:r>
     </w:p>
     <w:p>
       <w:pPr>
         <w:pStyle w:val="Heading2"/>
-        <w:rPr>
-          <w:lang w:val="en-CA"/>
-        </w:rPr>
-      </w:pPr>
-      <w:r>
-        <w:rPr>
-          <w:lang w:val="en-CA"/>
-        </w:rPr>
-        <w:t>K-Nearest-Neighbor (KNN)</w:t>
-      </w:r>
-      <w:r>
-        <w:rPr>
-          <w:lang w:val="en-CA"/>
-        </w:rPr>
-        <w:t xml:space="preserve"> Classifier</w:t>
+      </w:pPr>
+      <w:r>
+        <w:t xml:space="preserve">Part 2.1 - </w:t>
+      </w:r>
+      <w:r>
+        <w:t xml:space="preserve">Classifier Evaluation </w:t>
+      </w:r>
+      <w:r>
+        <w:t>(Cross-validation)</w:t>
       </w:r>
     </w:p>
     <w:p>
@@ -2137,7 +2331,25 @@
         <w:rPr>
           <w:lang w:val="en-CA"/>
         </w:rPr>
-        <w:t>KNN</w:t>
+        <w:t xml:space="preserve">In order to evaluate our classifiers, we used </w:t>
+      </w:r>
+      <w:r>
+        <w:rPr>
+          <w:lang w:val="en-CA"/>
+        </w:rPr>
+        <w:t xml:space="preserve">k-fold </w:t>
+      </w:r>
+      <w:r>
+        <w:rPr>
+          <w:lang w:val="en-CA"/>
+        </w:rPr>
+        <w:t>c</w:t>
+      </w:r>
+      <w:r>
+        <w:rPr>
+          <w:lang w:val="en-CA"/>
+        </w:rPr>
+        <w:t>ross-validation</w:t>
       </w:r>
       <w:r>
         <w:rPr>
@@ -2149,312 +2361,135 @@
         <w:rPr>
           <w:lang w:val="en-CA"/>
         </w:rPr>
-        <w:t>was also</w:t>
-      </w:r>
-      <w:r>
-        <w:rPr>
-          <w:lang w:val="en-CA"/>
-        </w:rPr>
-        <w:t xml:space="preserve"> acquired from the </w:t>
-      </w:r>
-      <w:proofErr w:type="spellStart"/>
-      <w:r>
-        <w:rPr>
-          <w:lang w:val="en-CA"/>
-        </w:rPr>
-        <w:t>scikit</w:t>
-      </w:r>
-      <w:proofErr w:type="spellEnd"/>
-      <w:r>
-        <w:rPr>
-          <w:lang w:val="en-CA"/>
-        </w:rPr>
-        <w:t>-learn library and it</w:t>
-      </w:r>
-      <w:r>
-        <w:rPr>
-          <w:lang w:val="en-CA"/>
-        </w:rPr>
-        <w:t xml:space="preserve"> calculates the label of its nearest neighbor</w:t>
-      </w:r>
-      <w:r>
-        <w:rPr>
-          <w:lang w:val="en-CA"/>
-        </w:rPr>
-        <w:t>s</w:t>
-      </w:r>
-      <w:r>
-        <w:rPr>
-          <w:lang w:val="en-CA"/>
-        </w:rPr>
-        <w:t xml:space="preserve"> </w:t>
-      </w:r>
-      <w:r>
-        <w:rPr>
-          <w:lang w:val="en-CA"/>
-        </w:rPr>
-        <w:t xml:space="preserve">while </w:t>
-      </w:r>
-      <w:r>
-        <w:rPr>
-          <w:lang w:val="en-CA"/>
-        </w:rPr>
-        <w:t>determin</w:t>
-      </w:r>
-      <w:r>
-        <w:rPr>
-          <w:lang w:val="en-CA"/>
-        </w:rPr>
-        <w:t>ing</w:t>
-      </w:r>
-      <w:r>
-        <w:rPr>
-          <w:lang w:val="en-CA"/>
-        </w:rPr>
-        <w:t xml:space="preserve"> the mode of </w:t>
-      </w:r>
-      <w:r>
-        <w:rPr>
-          <w:lang w:val="en-CA"/>
-        </w:rPr>
-        <w:t>their label</w:t>
-      </w:r>
-      <w:r>
-        <w:rPr>
-          <w:lang w:val="en-CA"/>
-        </w:rPr>
-        <w:t>s</w:t>
-      </w:r>
-      <w:r>
-        <w:rPr>
-          <w:lang w:val="en-CA"/>
-        </w:rPr>
-        <w:t xml:space="preserve">. </w:t>
-      </w:r>
-      <w:r>
-        <w:rPr>
-          <w:lang w:val="en-CA"/>
-        </w:rPr>
-        <w:t xml:space="preserve">We used KNN due to its simplicity and its rapid building/predicting time. </w:t>
-      </w:r>
-      <w:r>
-        <w:rPr>
-          <w:lang w:val="en-CA"/>
-        </w:rPr>
-        <w:t>The parameter of KNN is the number of neighbors</w:t>
-      </w:r>
-      <w:r>
-        <w:rPr>
-          <w:lang w:val="en-CA"/>
-        </w:rPr>
-        <w:t xml:space="preserve"> (n_neighbors)</w:t>
-      </w:r>
-      <w:r>
-        <w:rPr>
-          <w:lang w:val="en-CA"/>
-        </w:rPr>
-        <w:t xml:space="preserve"> </w:t>
-      </w:r>
-      <w:r>
-        <w:rPr>
-          <w:lang w:val="en-CA"/>
-        </w:rPr>
-        <w:t xml:space="preserve">it observes to make a prediction. </w:t>
-      </w:r>
-      <w:r>
-        <w:rPr>
-          <w:lang w:val="en-CA"/>
-        </w:rPr>
-        <w:t xml:space="preserve">We selected 3 as the number of nearest neighbors, </w:t>
-      </w:r>
-      <w:r>
-        <w:rPr>
-          <w:lang w:val="en-CA"/>
-        </w:rPr>
-        <w:t>keeping the search radius small</w:t>
-      </w:r>
-      <w:r>
-        <w:rPr>
+        <w:t xml:space="preserve">which is </w:t>
+      </w:r>
+      <w:r>
+        <w:rPr>
+          <w:lang w:val="en-CA"/>
+        </w:rPr>
+        <w:t xml:space="preserve">dividing up our dataset into two sets, a training and a test set. The process is ideally dividing up a part of the dataset into 10 bins; 9 out of 10 are </w:t>
+      </w:r>
+      <w:r>
+        <w:rPr>
+          <w:lang w:val="en-CA"/>
+        </w:rPr>
+        <w:t xml:space="preserve">used as training and the remaining 1 is used as a test set. This process is repeated such that every bin is used as a test set once. </w:t>
+      </w:r>
+    </w:p>
+    <w:p>
+      <w:pPr>
+        <w:pStyle w:val="BodyText"/>
+        <w:rPr>
+          <w:lang w:val="en-CA"/>
+        </w:rPr>
+      </w:pPr>
+      <w:r>
+        <w:rPr>
+          <w:lang w:val="en-CA"/>
+        </w:rPr>
+        <w:t xml:space="preserve">We performed </w:t>
+      </w:r>
+      <w:r>
+        <w:rPr>
+          <w:lang w:val="en-CA"/>
+        </w:rPr>
+        <w:t>k-fold cross validation by first randomizing the features’ order</w:t>
+      </w:r>
+      <w:r>
+        <w:rPr>
+          <w:lang w:val="en-CA"/>
+        </w:rPr>
+        <w:t xml:space="preserve"> such that each bin contains about the same </w:t>
+      </w:r>
+      <w:r>
+        <w:rPr>
+          <w:lang w:val="en-CA"/>
+        </w:rPr>
+        <w:t>number</w:t>
+      </w:r>
+      <w:r>
+        <w:rPr>
+          <w:lang w:val="en-CA"/>
+        </w:rPr>
+        <w:t xml:space="preserve"> of images of each category/label. Then a classifier </w:t>
+      </w:r>
+      <w:r>
+        <w:rPr>
+          <w:lang w:val="en-CA"/>
+        </w:rPr>
+        <w:t>(</w:t>
+      </w:r>
+      <w:r>
+        <w:rPr>
+          <w:lang w:val="en-CA"/>
+        </w:rPr>
+        <w:t>K</w:t>
+      </w:r>
+      <w:r>
+        <w:rPr>
+          <w:lang w:val="en-CA"/>
+        </w:rPr>
+        <w:t>NN or SVM) was</w:t>
+      </w:r>
+      <w:r>
+        <w:rPr>
+          <w:lang w:val="en-CA"/>
+        </w:rPr>
+        <w:t xml:space="preserve"> trained </w:t>
+      </w:r>
+      <w:r>
+        <w:rPr>
+          <w:lang w:val="en-CA"/>
+        </w:rPr>
+        <w:t>with the k-fold cross validation process.</w:t>
+      </w:r>
+      <w:r>
+        <w:rPr>
+          <w:lang w:val="en-CA"/>
+        </w:rPr>
+        <w:t xml:space="preserve"> By following this approach, it gave us a good idea of how the main classifiers, trained with all images in the dataset, </w:t>
+      </w:r>
+      <w:r>
+        <w:rPr>
+          <w:highlight w:val="yellow"/>
+          <w:u w:val="single"/>
+          <w:lang w:val="en-CA"/>
+        </w:rPr>
+        <w:t>will respond to input images that it has not seen yet</w:t>
+      </w:r>
+      <w:r>
+        <w:rPr>
+          <w:highlight w:val="yellow"/>
+          <w:u w:val="single"/>
+          <w:lang w:val="en-CA"/>
+        </w:rPr>
+        <w:t xml:space="preserve"> (</w:t>
+      </w:r>
+      <w:bookmarkStart w:id="0" w:name="_GoBack"/>
+      <w:r>
+        <w:rPr>
+          <w:b/>
+          <w:highlight w:val="yellow"/>
+          <w:u w:val="single"/>
+          <w:lang w:val="en-CA"/>
+        </w:rPr>
+        <w:t>re-word</w:t>
+      </w:r>
+      <w:bookmarkEnd w:id="0"/>
+      <w:r>
+        <w:rPr>
+          <w:highlight w:val="yellow"/>
+          <w:u w:val="single"/>
+          <w:lang w:val="en-CA"/>
+        </w:rPr>
+        <w:t>)</w:t>
+      </w:r>
+      <w:r>
+        <w:rPr>
+          <w:highlight w:val="yellow"/>
           <w:lang w:val="en-CA"/>
         </w:rPr>
         <w:t>.</w:t>
-      </w:r>
-    </w:p>
-    <w:p>
-      <w:pPr>
-        <w:pStyle w:val="BodyText"/>
-        <w:rPr>
-          <w:lang w:val="en-CA"/>
-        </w:rPr>
-      </w:pPr>
-      <w:r>
-        <w:rPr>
-          <w:lang w:val="en-CA"/>
-        </w:rPr>
-        <w:t>Initially we tried with n_neighbors = 11 (the number of categories), but for the categories that have lower number of data points (e.g. motorcycle), it would often get misclassified as a part of a category with more data points</w:t>
-      </w:r>
-      <w:r>
-        <w:rPr>
-          <w:lang w:val="en-CA"/>
-        </w:rPr>
-        <w:t xml:space="preserve"> (e.g. background)</w:t>
-      </w:r>
-      <w:r>
-        <w:rPr>
-          <w:lang w:val="en-CA"/>
-        </w:rPr>
-        <w:t xml:space="preserve">. </w:t>
-      </w:r>
-    </w:p>
-    <w:p>
-      <w:pPr>
-        <w:pStyle w:val="Heading2"/>
-      </w:pPr>
-      <w:r>
-        <w:t xml:space="preserve">Part 2.1 - </w:t>
-      </w:r>
-      <w:r>
-        <w:t xml:space="preserve">Classifier Evaluation </w:t>
-      </w:r>
-      <w:r>
-        <w:t>(Cross-validation)</w:t>
-      </w:r>
-    </w:p>
-    <w:p>
-      <w:pPr>
-        <w:pStyle w:val="BodyText"/>
-        <w:rPr>
-          <w:lang w:val="en-CA"/>
-        </w:rPr>
-      </w:pPr>
-      <w:r>
-        <w:rPr>
-          <w:lang w:val="en-CA"/>
-        </w:rPr>
-        <w:t xml:space="preserve">In order to evaluate our classifiers, we used </w:t>
-      </w:r>
-      <w:r>
-        <w:rPr>
-          <w:lang w:val="en-CA"/>
-        </w:rPr>
-        <w:t xml:space="preserve">k-fold </w:t>
-      </w:r>
-      <w:r>
-        <w:rPr>
-          <w:lang w:val="en-CA"/>
-        </w:rPr>
-        <w:t>c</w:t>
-      </w:r>
-      <w:r>
-        <w:rPr>
-          <w:lang w:val="en-CA"/>
-        </w:rPr>
-        <w:t>ross-validation</w:t>
-      </w:r>
-      <w:r>
-        <w:rPr>
-          <w:lang w:val="en-CA"/>
-        </w:rPr>
-        <w:t xml:space="preserve"> </w:t>
-      </w:r>
-      <w:r>
-        <w:rPr>
-          <w:lang w:val="en-CA"/>
-        </w:rPr>
-        <w:t xml:space="preserve">which is </w:t>
-      </w:r>
-      <w:r>
-        <w:rPr>
-          <w:lang w:val="en-CA"/>
-        </w:rPr>
-        <w:t xml:space="preserve">dividing up our dataset into two sets, a training and a test set. The process is ideally dividing up a part of the dataset into 10 bins; 9 out of 10 are </w:t>
-      </w:r>
-      <w:r>
-        <w:rPr>
-          <w:lang w:val="en-CA"/>
-        </w:rPr>
-        <w:t xml:space="preserve">used as training and the remaining 1 is used as a test set. This process is repeated such that every bin is used as a test set once. </w:t>
-      </w:r>
-    </w:p>
-    <w:p>
-      <w:pPr>
-        <w:pStyle w:val="BodyText"/>
-        <w:rPr>
-          <w:lang w:val="en-CA"/>
-        </w:rPr>
-      </w:pPr>
-      <w:r>
-        <w:rPr>
-          <w:lang w:val="en-CA"/>
-        </w:rPr>
-        <w:t xml:space="preserve">We performed </w:t>
-      </w:r>
-      <w:r>
-        <w:rPr>
-          <w:lang w:val="en-CA"/>
-        </w:rPr>
-        <w:t>k-fold cross validation by first randomizing the features’ order</w:t>
-      </w:r>
-      <w:r>
-        <w:rPr>
-          <w:lang w:val="en-CA"/>
-        </w:rPr>
-        <w:t xml:space="preserve"> such that each bin contains about the same </w:t>
-      </w:r>
-      <w:r>
-        <w:rPr>
-          <w:lang w:val="en-CA"/>
-        </w:rPr>
-        <w:t>number</w:t>
-      </w:r>
-      <w:r>
-        <w:rPr>
-          <w:lang w:val="en-CA"/>
-        </w:rPr>
-        <w:t xml:space="preserve"> of images of each category/label. Then a classifier </w:t>
-      </w:r>
-      <w:r>
-        <w:rPr>
-          <w:lang w:val="en-CA"/>
-        </w:rPr>
-        <w:t>(</w:t>
-      </w:r>
-      <w:r>
-        <w:rPr>
-          <w:lang w:val="en-CA"/>
-        </w:rPr>
-        <w:t>K</w:t>
-      </w:r>
-      <w:r>
-        <w:rPr>
-          <w:lang w:val="en-CA"/>
-        </w:rPr>
-        <w:t>NN or SVM) was</w:t>
-      </w:r>
-      <w:r>
-        <w:rPr>
-          <w:lang w:val="en-CA"/>
-        </w:rPr>
-        <w:t xml:space="preserve"> trained </w:t>
-      </w:r>
-      <w:r>
-        <w:rPr>
-          <w:lang w:val="en-CA"/>
-        </w:rPr>
-        <w:t>with the k-fold cross validation process.</w:t>
-      </w:r>
-      <w:r>
-        <w:rPr>
-          <w:lang w:val="en-CA"/>
-        </w:rPr>
-        <w:t xml:space="preserve"> By following this approach, it gave us a good idea of how the main classifiers, trained with all images in the dataset, </w:t>
-      </w:r>
-      <w:r>
-        <w:rPr>
-          <w:highlight w:val="yellow"/>
-          <w:lang w:val="en-CA"/>
-        </w:rPr>
-        <w:t>will respond to input images that it has not seen yet.</w:t>
       </w:r>
       <w:r>
         <w:rPr>
@@ -3129,7 +3164,13 @@
         <w:rPr>
           <w:lang w:val="en-CA"/>
         </w:rPr>
-        <w:t xml:space="preserve">Precision and recall </w:t>
+        <w:t xml:space="preserve">Precision </w:t>
+      </w:r>
+      <w:r>
+        <w:rPr>
+          <w:lang w:val="en-CA"/>
+        </w:rPr>
+        <w:t xml:space="preserve">and recall </w:t>
       </w:r>
       <w:r>
         <w:rPr>
@@ -3168,6 +3209,7 @@
       </w:pPr>
       <w:r>
         <w:rPr>
+          <w:highlight w:val="yellow"/>
           <w:u w:val="single"/>
           <w:lang w:val="en-CA"/>
         </w:rPr>
@@ -4289,6 +4331,7 @@
       </w:r>
       <w:r>
         <w:rPr>
+          <w:highlight w:val="yellow"/>
           <w:u w:val="single"/>
           <w:lang w:val="en-CA"/>
         </w:rPr>
@@ -4297,6 +4340,7 @@
       <w:r>
         <w:rPr>
           <w:b/>
+          <w:highlight w:val="yellow"/>
           <w:u w:val="single"/>
           <w:lang w:val="en-CA"/>
         </w:rPr>
@@ -4304,11 +4348,29 @@
       </w:r>
       <w:r>
         <w:rPr>
+          <w:highlight w:val="yellow"/>
           <w:u w:val="single"/>
           <w:lang w:val="en-CA"/>
         </w:rPr>
         <w:t>).</w:t>
       </w:r>
+      <w:r>
+        <w:rPr>
+          <w:highlight w:val="yellow"/>
+          <w:u w:val="single"/>
+          <w:lang w:val="en-CA"/>
+        </w:rPr>
+        <w:t xml:space="preserve"> </w:t>
+      </w:r>
+      <w:r>
+        <w:rPr>
+          <w:b/>
+          <w:highlight w:val="yellow"/>
+          <w:u w:val="single"/>
+          <w:lang w:val="en-CA"/>
+        </w:rPr>
+        <w:t>DONE</w:t>
+      </w:r>
     </w:p>
     <w:p>
       <w:pPr>
@@ -4877,6 +4939,7 @@
       </w:r>
       <w:r>
         <w:rPr>
+          <w:highlight w:val="yellow"/>
           <w:u w:val="single"/>
           <w:lang w:val="en-CA"/>
         </w:rPr>
@@ -4884,6 +4947,7 @@
       </w:r>
       <w:r>
         <w:rPr>
+          <w:highlight w:val="yellow"/>
           <w:u w:val="single"/>
           <w:lang w:val="en-CA"/>
         </w:rPr>
@@ -4892,424 +4956,878 @@
       <w:r>
         <w:rPr>
           <w:b/>
+          <w:highlight w:val="yellow"/>
           <w:u w:val="single"/>
           <w:lang w:val="en-CA"/>
         </w:rPr>
+        <w:t>10pts</w:t>
+      </w:r>
+      <w:r>
+        <w:rPr>
+          <w:highlight w:val="yellow"/>
+          <w:u w:val="single"/>
+          <w:lang w:val="en-CA"/>
+        </w:rPr>
+        <w:t>)</w:t>
+      </w:r>
+      <w:r>
+        <w:rPr>
+          <w:highlight w:val="yellow"/>
+          <w:u w:val="single"/>
+          <w:lang w:val="en-CA"/>
+        </w:rPr>
+        <w:t>, why and how?</w:t>
+      </w:r>
+      <w:r>
+        <w:rPr>
+          <w:highlight w:val="yellow"/>
+          <w:u w:val="single"/>
+          <w:lang w:val="en-CA"/>
+        </w:rPr>
+        <w:t xml:space="preserve"> </w:t>
+      </w:r>
+      <w:r>
+        <w:rPr>
+          <w:b/>
+          <w:highlight w:val="yellow"/>
+          <w:lang w:val="en-CA"/>
+        </w:rPr>
+        <w:t>AND</w:t>
+      </w:r>
+      <w:r>
+        <w:rPr>
+          <w:highlight w:val="yellow"/>
+          <w:lang w:val="en-CA"/>
+        </w:rPr>
+        <w:t xml:space="preserve"> </w:t>
+      </w:r>
+      <w:r>
+        <w:rPr>
+          <w:highlight w:val="yellow"/>
+          <w:u w:val="single"/>
+          <w:lang w:val="en-CA"/>
+        </w:rPr>
+        <w:t>describe the method from the input images to the set of output bounding boxes.</w:t>
+      </w:r>
+      <w:r>
+        <w:rPr>
+          <w:highlight w:val="yellow"/>
+          <w:u w:val="single"/>
+          <w:lang w:val="en-CA"/>
+        </w:rPr>
+        <w:t xml:space="preserve"> </w:t>
+      </w:r>
+      <w:r>
+        <w:rPr>
+          <w:b/>
+          <w:highlight w:val="yellow"/>
+          <w:u w:val="single"/>
+          <w:lang w:val="en-CA"/>
+        </w:rPr>
+        <w:t>DONE</w:t>
+      </w:r>
+    </w:p>
+    <w:p>
+      <w:pPr>
+        <w:pStyle w:val="Heading2"/>
+        <w:rPr>
+          <w:lang w:val="en-CA"/>
+        </w:rPr>
+      </w:pPr>
+      <w:r>
+        <w:rPr>
+          <w:lang w:val="en-CA"/>
+        </w:rPr>
+        <w:t>Part 3.1 - Localizer Evaluation</w:t>
+      </w:r>
+    </w:p>
+    <w:p>
+      <w:pPr>
+        <w:pStyle w:val="BodyText"/>
+        <w:rPr>
+          <w:lang w:val="en-CA"/>
+        </w:rPr>
+      </w:pPr>
+      <w:r>
+        <w:rPr>
+          <w:lang w:val="en-CA"/>
+        </w:rPr>
+        <w:t xml:space="preserve"> We evaluated our localizer by </w:t>
+      </w:r>
+      <w:r>
+        <w:rPr>
+          <w:lang w:val="en-CA"/>
+        </w:rPr>
+        <w:t>computing the DICE coefficient for the predicted vs. true bounding boxes</w:t>
+      </w:r>
+      <w:r>
+        <w:rPr>
+          <w:lang w:val="en-CA"/>
+        </w:rPr>
+        <w:t>.</w:t>
+      </w:r>
+      <w:r>
+        <w:rPr>
+          <w:lang w:val="en-CA"/>
+        </w:rPr>
+        <w:t xml:space="preserve"> </w:t>
+      </w:r>
+      <w:r>
+        <w:rPr>
+          <w:lang w:val="en-CA"/>
+        </w:rPr>
+        <w:t xml:space="preserve">DICE coefficient is </w:t>
+      </w:r>
+      <w:r>
+        <w:rPr>
+          <w:lang w:val="en-CA"/>
+        </w:rPr>
+        <w:t xml:space="preserve">a measure of </w:t>
+      </w:r>
+      <w:r>
+        <w:rPr>
+          <w:lang w:val="en-CA"/>
+        </w:rPr>
+        <w:t>overlap between</w:t>
+      </w:r>
+      <w:r>
+        <w:rPr>
+          <w:lang w:val="en-CA"/>
+        </w:rPr>
+        <w:t xml:space="preserve"> </w:t>
+      </w:r>
+      <w:r>
+        <w:rPr>
+          <w:lang w:val="en-CA"/>
+        </w:rPr>
+        <w:t xml:space="preserve">two images; </w:t>
+      </w:r>
+      <w:r>
+        <w:rPr>
+          <w:lang w:val="en-CA"/>
+        </w:rPr>
+        <w:t>a predicted bounding box</w:t>
+      </w:r>
+      <w:r>
+        <w:rPr>
+          <w:lang w:val="en-CA"/>
+        </w:rPr>
+        <w:t xml:space="preserve"> and the ground truth bounding box.</w:t>
+      </w:r>
+      <w:r>
+        <w:rPr>
+          <w:lang w:val="en-CA"/>
+        </w:rPr>
+        <w:t xml:space="preserve"> </w:t>
+      </w:r>
+      <w:r>
+        <w:t>This measure</w:t>
+      </w:r>
+      <w:r>
+        <w:rPr>
+          <w:lang w:val="en-CA"/>
+        </w:rPr>
+        <w:t xml:space="preserve"> ranges from</w:t>
+      </w:r>
+      <w:r>
+        <w:t xml:space="preserve"> 0 </w:t>
+      </w:r>
+      <w:r>
+        <w:rPr>
+          <w:lang w:val="en-CA"/>
+        </w:rPr>
+        <w:t>to</w:t>
+      </w:r>
+      <w:r>
+        <w:t xml:space="preserve"> 1</w:t>
+      </w:r>
+      <w:r>
+        <w:rPr>
+          <w:lang w:val="en-CA"/>
+        </w:rPr>
+        <w:t xml:space="preserve">, where </w:t>
+      </w:r>
+      <w:r>
+        <w:t>1</w:t>
+      </w:r>
+      <w:r>
+        <w:rPr>
+          <w:lang w:val="en-CA"/>
+        </w:rPr>
+        <w:t xml:space="preserve"> </w:t>
+      </w:r>
+      <w:r>
+        <w:rPr>
+          <w:lang w:val="en-CA"/>
+        </w:rPr>
+        <w:t>indicates</w:t>
+      </w:r>
+      <w:r>
+        <w:rPr>
+          <w:lang w:val="en-CA"/>
+        </w:rPr>
+        <w:t xml:space="preserve"> </w:t>
+      </w:r>
+      <w:r>
+        <w:t>perfect and complete overlap</w:t>
+      </w:r>
+      <w:r>
+        <w:rPr>
+          <w:lang w:val="en-CA"/>
+        </w:rPr>
+        <w:t xml:space="preserve"> [5]</w:t>
+      </w:r>
+      <w:r>
+        <w:rPr>
+          <w:lang w:val="en-CA"/>
+        </w:rPr>
+        <w:t xml:space="preserve">. </w:t>
+      </w:r>
+      <w:r>
+        <w:rPr>
+          <w:lang w:val="en-CA"/>
+        </w:rPr>
+        <w:t>Equation (1) can be used to compute the DICE</w:t>
+      </w:r>
+      <w:r>
+        <w:rPr>
+          <w:lang w:val="en-CA"/>
+        </w:rPr>
+        <w:t xml:space="preserve"> coefficient.</w:t>
+      </w:r>
+    </w:p>
+    <w:p>
+      <w:pPr>
+        <w:pStyle w:val="BodyText"/>
+        <w:tabs>
+          <w:tab w:val="clear" w:pos="288"/>
+          <w:tab w:val="left" w:pos="4536"/>
+        </w:tabs>
+        <w:ind w:firstLine="1843"/>
+        <w:jc w:val="center"/>
+        <w:rPr>
+          <w:lang w:val="en-CA"/>
+        </w:rPr>
+      </w:pPr>
+      <m:oMath>
+        <m:f>
+          <m:fPr>
+            <m:ctrlPr>
+              <w:rPr>
+                <w:rFonts w:ascii="Cambria Math" w:hAnsi="Cambria Math"/>
+                <w:i/>
+                <w:sz w:val="24"/>
+                <w:lang w:val="en-CA"/>
+              </w:rPr>
+            </m:ctrlPr>
+          </m:fPr>
+          <m:num>
+            <m:r>
+              <w:rPr>
+                <w:rFonts w:ascii="Cambria Math" w:hAnsi="Cambria Math"/>
+                <w:sz w:val="24"/>
+                <w:lang w:val="en-CA"/>
+              </w:rPr>
+              <m:t>2TP</m:t>
+            </m:r>
+          </m:num>
+          <m:den>
+            <m:r>
+              <w:rPr>
+                <w:rFonts w:ascii="Cambria Math" w:hAnsi="Cambria Math"/>
+                <w:sz w:val="24"/>
+                <w:lang w:val="en-CA"/>
+              </w:rPr>
+              <m:t>2TP+FN+FP</m:t>
+            </m:r>
+          </m:den>
+        </m:f>
+      </m:oMath>
+      <w:r>
+        <w:rPr>
+          <w:lang w:val="en-CA"/>
+        </w:rPr>
+        <w:t xml:space="preserve"> </w:t>
+      </w:r>
+      <w:r>
+        <w:rPr>
+          <w:lang w:val="en-CA"/>
+        </w:rPr>
+        <w:t xml:space="preserve"> </w:t>
+      </w:r>
+      <w:r>
+        <w:rPr>
+          <w:lang w:val="en-CA"/>
+        </w:rPr>
+        <w:tab/>
+        <w:t>(1)</w:t>
+      </w:r>
+    </w:p>
+    <w:p>
+      <w:pPr>
+        <w:pStyle w:val="BodyText"/>
+        <w:ind w:firstLine="0"/>
+        <w:rPr>
+          <w:lang w:val="en-CA"/>
+        </w:rPr>
+      </w:pPr>
+    </w:p>
+    <w:p>
+      <w:pPr>
+        <w:pStyle w:val="BodyText"/>
+        <w:ind w:firstLine="0"/>
+        <w:rPr>
+          <w:lang w:val="en-CA"/>
+        </w:rPr>
+      </w:pPr>
+      <w:r>
+        <w:rPr>
+          <w:lang w:val="en-CA"/>
+        </w:rPr>
+        <w:tab/>
+      </w:r>
+      <w:r>
+        <w:rPr>
+          <w:lang w:val="en-CA"/>
+        </w:rPr>
+        <w:t xml:space="preserve">Equation (1) uses 3 parameters; True Positive (TP), False Negative (FN) and False Positive (FP). The True positive is the area where the predicted and the ground truth rectangles overlap. The False Negative is the portion of the ground truth </w:t>
+      </w:r>
+      <w:r>
+        <w:rPr>
+          <w:lang w:val="en-CA"/>
+        </w:rPr>
+        <w:lastRenderedPageBreak/>
+        <w:t xml:space="preserve">rectangle that does not overlap with the predicted rectangle. The False Positive is the portion of the predicted rectangle that does not overlap with the ground truth rectangle.  </w:t>
+      </w:r>
+    </w:p>
+    <w:p>
+      <w:pPr>
+        <w:pStyle w:val="BodyText"/>
+        <w:rPr>
+          <w:lang w:val="en-CA"/>
+        </w:rPr>
+      </w:pPr>
+      <w:r>
+        <w:rPr>
+          <w:lang w:val="en-CA"/>
+        </w:rPr>
+        <w:t>The latter parameters had to be computed for every prediction and subsequently compared with the ground truth table provided with the dataset. A function was implemented in python to facilitate the computation of the DICE coefficient over the validation set. For a given image, this function computes the DICE coefficient for every possible combination of ground truth and predicted rectangles.</w:t>
+      </w:r>
+      <w:r>
+        <w:rPr>
+          <w:lang w:val="en-CA"/>
+        </w:rPr>
+        <w:t xml:space="preserve"> </w:t>
+      </w:r>
+      <w:r>
+        <w:rPr>
+          <w:lang w:val="en-CA"/>
+        </w:rPr>
+        <w:t>A sequential approach was taken since a predicted rectangle can overlap multiple ground truth rectangles. In this case, for every ground truth rectangle, the best DICE coefficient need</w:t>
+      </w:r>
+      <w:r>
+        <w:rPr>
+          <w:lang w:val="en-CA"/>
+        </w:rPr>
+        <w:t>ed</w:t>
+      </w:r>
+      <w:r>
+        <w:rPr>
+          <w:lang w:val="en-CA"/>
+        </w:rPr>
+        <w:t xml:space="preserve"> to be determined while the others </w:t>
+      </w:r>
+      <w:r>
+        <w:rPr>
+          <w:lang w:val="en-CA"/>
+        </w:rPr>
+        <w:t xml:space="preserve">were </w:t>
+      </w:r>
+      <w:r>
+        <w:rPr>
+          <w:lang w:val="en-CA"/>
+        </w:rPr>
+        <w:t xml:space="preserve">discarded. This method prevents the distribution of the DICE coefficients over the whole dataset to be biased because of unrelated objects compared together. </w:t>
+      </w:r>
+    </w:p>
+    <w:p>
+      <w:pPr>
+        <w:pStyle w:val="BodyText"/>
+        <w:rPr>
+          <w:lang w:val="en-CA"/>
+        </w:rPr>
+      </w:pPr>
+      <w:r>
+        <w:rPr>
+          <w:lang w:val="en-CA"/>
+        </w:rPr>
+        <w:t>Additionally,</w:t>
+      </w:r>
+      <w:r>
+        <w:rPr>
+          <w:lang w:val="en-CA"/>
+        </w:rPr>
+        <w:t xml:space="preserve"> in order to speed up our code, we</w:t>
+      </w:r>
+      <w:r>
+        <w:rPr>
+          <w:lang w:val="en-CA"/>
+        </w:rPr>
+        <w:t xml:space="preserve"> vectorized </w:t>
+      </w:r>
+      <w:r>
+        <w:rPr>
+          <w:lang w:val="en-CA"/>
+        </w:rPr>
+        <w:t xml:space="preserve">our </w:t>
+      </w:r>
+      <w:r>
+        <w:rPr>
+          <w:lang w:val="en-CA"/>
+        </w:rPr>
+        <w:t>cross-validation function.</w:t>
+      </w:r>
+      <w:r>
+        <w:rPr>
+          <w:lang w:val="en-CA"/>
+        </w:rPr>
+        <w:t xml:space="preserve"> Next, we compared a ground truth rectangle </w:t>
+      </w:r>
+      <w:r>
+        <w:rPr>
+          <w:lang w:val="en-CA"/>
+        </w:rPr>
+        <w:t xml:space="preserve">with a predicted rectangle. </w:t>
+      </w:r>
+      <w:r>
+        <w:rPr>
+          <w:lang w:val="en-CA"/>
+        </w:rPr>
+        <w:t xml:space="preserve">First, two NumPy arrays are initialized to 0 and to a shape equal to the shape of the test image. Second, the ground truth rectangle is drawn on one array and the predicted rectangle on the second array. The color of the rectangles </w:t>
+      </w:r>
+      <w:r>
+        <w:rPr>
+          <w:lang w:val="en-CA"/>
+        </w:rPr>
+        <w:t>are</w:t>
+      </w:r>
+      <w:r>
+        <w:rPr>
+          <w:lang w:val="en-CA"/>
+        </w:rPr>
+        <w:t xml:space="preserve"> set to white</w:t>
+      </w:r>
+      <w:r>
+        <w:rPr>
+          <w:lang w:val="en-CA"/>
+        </w:rPr>
+        <w:t xml:space="preserve"> (</w:t>
+      </w:r>
+      <w:r>
+        <w:rPr>
+          <w:highlight w:val="yellow"/>
+          <w:u w:val="single"/>
+          <w:lang w:val="en-CA"/>
+        </w:rPr>
+        <w:t>why</w:t>
+      </w:r>
+      <w:r>
+        <w:rPr>
+          <w:u w:val="single"/>
+          <w:lang w:val="en-CA"/>
+        </w:rPr>
+        <w:t>?</w:t>
+      </w:r>
+      <w:r>
+        <w:rPr>
+          <w:lang w:val="en-CA"/>
+        </w:rPr>
+        <w:t>)</w:t>
+      </w:r>
+      <w:r>
+        <w:rPr>
+          <w:lang w:val="en-CA"/>
+        </w:rPr>
+        <w:t xml:space="preserve"> and they are filled in order to populate the arrays with 1’s over the area of the rectangles. Therefore, the two NumPy arrays can be seen as binary matrices, with each element representing a pixel on the test image. Third, the parameters of (1) are computed based on the two arrays. The overlapping section is obtained by multiplying (pixel-wise) the two arrays together. The result</w:t>
+      </w:r>
+      <w:r>
+        <w:rPr>
+          <w:lang w:val="en-CA"/>
+        </w:rPr>
+        <w:t xml:space="preserve"> produces</w:t>
+      </w:r>
+      <w:r>
+        <w:rPr>
+          <w:lang w:val="en-CA"/>
+        </w:rPr>
+        <w:t xml:space="preserve"> an array populated with 1’s where the rectangles overlap. </w:t>
+      </w:r>
+      <w:r>
+        <w:rPr>
+          <w:lang w:val="en-CA"/>
+        </w:rPr>
+        <w:t>T</w:t>
+      </w:r>
+      <w:r>
+        <w:rPr>
+          <w:lang w:val="en-CA"/>
+        </w:rPr>
+        <w:t>his array</w:t>
+      </w:r>
+      <w:r>
+        <w:rPr>
+          <w:lang w:val="en-CA"/>
+        </w:rPr>
+        <w:t xml:space="preserve"> is denoted as</w:t>
+      </w:r>
+      <w:r>
+        <w:rPr>
+          <w:lang w:val="en-CA"/>
+        </w:rPr>
+        <w:t xml:space="preserve"> the overlapping array.</w:t>
+      </w:r>
+      <w:r>
+        <w:rPr>
+          <w:lang w:val="en-CA"/>
+        </w:rPr>
+        <w:t xml:space="preserve"> </w:t>
+      </w:r>
+      <w:r>
+        <w:rPr>
+          <w:lang w:val="en-CA"/>
+        </w:rPr>
+        <w:t xml:space="preserve">TP is the sum of the overlapping array after it has been flattened. </w:t>
+      </w:r>
+      <w:r>
+        <w:rPr>
+          <w:lang w:val="en-CA"/>
+        </w:rPr>
+        <w:t>Finally, t</w:t>
+      </w:r>
+      <w:r>
+        <w:rPr>
+          <w:lang w:val="en-CA"/>
+        </w:rPr>
+        <w:t xml:space="preserve">o get the </w:t>
+      </w:r>
+      <w:r>
+        <w:rPr>
+          <w:lang w:val="en-CA"/>
+        </w:rPr>
+        <w:t>other</w:t>
+      </w:r>
+      <w:r>
+        <w:rPr>
+          <w:lang w:val="en-CA"/>
+        </w:rPr>
+        <w:t xml:space="preserve"> </w:t>
+      </w:r>
+      <w:r>
+        <w:rPr>
+          <w:lang w:val="en-CA"/>
+        </w:rPr>
+        <w:t xml:space="preserve">two </w:t>
+      </w:r>
+      <w:r>
+        <w:rPr>
+          <w:lang w:val="en-CA"/>
+        </w:rPr>
+        <w:t xml:space="preserve">parameters (FN and FP), </w:t>
+      </w:r>
+      <w:r>
+        <w:rPr>
+          <w:u w:val="single"/>
+          <w:lang w:val="en-CA"/>
+        </w:rPr>
+        <w:t>the overlapping array is subtracted to the two initial arrays and the same flatten and sum procedure is applied</w:t>
+      </w:r>
+      <w:r>
+        <w:rPr>
+          <w:u w:val="single"/>
+          <w:lang w:val="en-CA"/>
+        </w:rPr>
+        <w:t xml:space="preserve"> (</w:t>
+      </w:r>
+      <w:r>
+        <w:rPr>
+          <w:highlight w:val="yellow"/>
+          <w:u w:val="single"/>
+          <w:lang w:val="en-CA"/>
+        </w:rPr>
+        <w:t>we subtracted the</w:t>
+      </w:r>
+      <w:r>
+        <w:rPr>
+          <w:highlight w:val="yellow"/>
+          <w:u w:val="single"/>
+          <w:lang w:val="en-CA"/>
+        </w:rPr>
+        <w:t xml:space="preserve"> overlapping array with the two initial arrays, flattened and </w:t>
+      </w:r>
+      <w:r>
+        <w:rPr>
+          <w:highlight w:val="yellow"/>
+          <w:u w:val="single"/>
+          <w:lang w:val="en-CA"/>
+        </w:rPr>
+        <w:t>then took the sum the result</w:t>
+      </w:r>
+      <w:r>
+        <w:rPr>
+          <w:highlight w:val="yellow"/>
+          <w:u w:val="single"/>
+          <w:lang w:val="en-CA"/>
+        </w:rPr>
+        <w:t xml:space="preserve"> – good?</w:t>
+      </w:r>
+      <w:r>
+        <w:rPr>
+          <w:u w:val="single"/>
+          <w:lang w:val="en-CA"/>
+        </w:rPr>
+        <w:t>)</w:t>
+      </w:r>
+      <w:r>
+        <w:rPr>
+          <w:lang w:val="en-CA"/>
+        </w:rPr>
+        <w:t xml:space="preserve"> </w:t>
+      </w:r>
+    </w:p>
+    <w:p>
+      <w:pPr>
+        <w:pStyle w:val="BodyText"/>
+        <w:rPr>
+          <w:lang w:val="en-CA"/>
+        </w:rPr>
+      </w:pPr>
+      <w:r>
+        <w:rPr>
+          <w:lang w:val="en-CA"/>
+        </w:rPr>
+        <w:t>Moreover, t</w:t>
+      </w:r>
+      <w:r>
+        <w:rPr>
+          <w:lang w:val="en-CA"/>
+        </w:rPr>
+        <w:t>he true bounding boxes were obtained from the csv file</w:t>
+      </w:r>
+      <w:r>
+        <w:rPr>
+          <w:lang w:val="en-CA"/>
+        </w:rPr>
+        <w:t xml:space="preserve"> (</w:t>
+      </w:r>
+      <w:proofErr w:type="spellStart"/>
+      <w:r>
+        <w:rPr>
+          <w:lang w:val="en-CA"/>
+        </w:rPr>
+        <w:t>gt_train</w:t>
+      </w:r>
+      <w:proofErr w:type="spellEnd"/>
+      <w:r>
+        <w:rPr>
+          <w:lang w:val="en-CA"/>
+        </w:rPr>
+        <w:t>) that was provided with the training images.</w:t>
+      </w:r>
+      <w:r>
+        <w:rPr>
+          <w:lang w:val="en-CA"/>
+        </w:rPr>
+        <w:t xml:space="preserve"> </w:t>
+      </w:r>
+      <w:r>
+        <w:rPr>
+          <w:lang w:val="en-CA"/>
+        </w:rPr>
+        <w:t>This file contained labels and coordinates of all the predicted boxes for each image.</w:t>
+      </w:r>
+      <w:r>
+        <w:rPr>
+          <w:lang w:val="en-CA"/>
+        </w:rPr>
+        <w:t xml:space="preserve"> </w:t>
+      </w:r>
+      <w:r>
+        <w:rPr>
+          <w:lang w:val="en-CA"/>
+        </w:rPr>
+        <w:t>We decided to compute 75 boxes (</w:t>
+      </w:r>
+      <w:r>
+        <w:rPr>
+          <w:highlight w:val="yellow"/>
+          <w:u w:val="single"/>
+          <w:lang w:val="en-CA"/>
+        </w:rPr>
+        <w:t>why 75?)</w:t>
+      </w:r>
+      <w:r>
+        <w:rPr>
+          <w:lang w:val="en-CA"/>
+        </w:rPr>
+        <w:t xml:space="preserve"> in one image.</w:t>
+      </w:r>
+      <w:r>
+        <w:rPr>
+          <w:lang w:val="en-CA"/>
+        </w:rPr>
+        <w:t xml:space="preserve"> </w:t>
+      </w:r>
+      <w:r>
+        <w:rPr>
+          <w:lang w:val="en-CA"/>
+        </w:rPr>
+        <w:t xml:space="preserve">For every predicted rectangle, we computed the DICE coefficient </w:t>
+      </w:r>
+      <w:r>
+        <w:rPr>
+          <w:lang w:val="en-CA"/>
+        </w:rPr>
+        <w:t xml:space="preserve">and </w:t>
+      </w:r>
+      <w:r>
+        <w:rPr>
+          <w:lang w:val="en-CA"/>
+        </w:rPr>
+        <w:t>compared</w:t>
+      </w:r>
+      <w:r>
+        <w:rPr>
+          <w:lang w:val="en-CA"/>
+        </w:rPr>
+        <w:t xml:space="preserve"> it </w:t>
+      </w:r>
+      <w:r>
+        <w:rPr>
+          <w:lang w:val="en-CA"/>
+        </w:rPr>
+        <w:t>with all the possible combinations in the ground truth.</w:t>
+      </w:r>
+      <w:r>
+        <w:rPr>
+          <w:lang w:val="en-CA"/>
+        </w:rPr>
+        <w:t xml:space="preserve"> In order to find a complete and perfect corresponding image between the ground truth and bounding box, </w:t>
+      </w:r>
+      <w:r>
+        <w:rPr>
+          <w:u w:val="single"/>
+          <w:lang w:val="en-CA"/>
+        </w:rPr>
+        <w:t xml:space="preserve">we </w:t>
+      </w:r>
+      <w:r>
+        <w:rPr>
+          <w:u w:val="single"/>
+          <w:lang w:val="en-CA"/>
+        </w:rPr>
+        <w:t>matched the combination that would maximize the mean DICE</w:t>
+      </w:r>
+      <w:r>
+        <w:rPr>
+          <w:u w:val="single"/>
+          <w:lang w:val="en-CA"/>
+        </w:rPr>
+        <w:t xml:space="preserve"> </w:t>
+      </w:r>
+      <w:r>
+        <w:rPr>
+          <w:highlight w:val="yellow"/>
+          <w:u w:val="single"/>
+          <w:lang w:val="en-CA"/>
+        </w:rPr>
+        <w:t>(how did we match?)</w:t>
+      </w:r>
+    </w:p>
+    <w:p>
+      <w:pPr>
+        <w:pStyle w:val="bulletlist"/>
+        <w:numPr>
+          <w:ilvl w:val="0"/>
+          <w:numId w:val="0"/>
+        </w:numPr>
+        <w:rPr>
+          <w:u w:val="single"/>
+          <w:lang w:val="en-CA"/>
+        </w:rPr>
+      </w:pPr>
+      <w:r>
+        <w:rPr>
+          <w:b/>
+          <w:lang w:val="en-CA"/>
+        </w:rPr>
+        <w:t xml:space="preserve"> </w:t>
+      </w:r>
+      <w:r>
+        <w:rPr>
+          <w:b/>
+          <w:lang w:val="en-CA"/>
+        </w:rPr>
+        <w:t>(</w:t>
+      </w:r>
+      <w:r>
+        <w:rPr>
+          <w:b/>
+          <w:lang w:val="en-CA"/>
+        </w:rPr>
         <w:t>10</w:t>
       </w:r>
       <w:r>
         <w:rPr>
           <w:b/>
+          <w:lang w:val="en-CA"/>
+        </w:rPr>
+        <w:t>pts)</w:t>
+      </w:r>
+      <w:r>
+        <w:rPr>
+          <w:b/>
+          <w:lang w:val="en-CA"/>
+        </w:rPr>
+        <w:t xml:space="preserve"> </w:t>
+      </w:r>
+      <w:r>
+        <w:rPr>
           <w:u w:val="single"/>
           <w:lang w:val="en-CA"/>
         </w:rPr>
-        <w:t>pts</w:t>
+        <w:t xml:space="preserve">Report the distribution of DICE coefficients over our validation sets. </w:t>
       </w:r>
       <w:r>
         <w:rPr>
           <w:u w:val="single"/>
           <w:lang w:val="en-CA"/>
         </w:rPr>
-        <w:t>)</w:t>
-      </w:r>
-      <w:r>
-        <w:rPr>
+        <w:t>(</w:t>
+      </w:r>
+      <w:r>
+        <w:rPr>
+          <w:highlight w:val="yellow"/>
           <w:u w:val="single"/>
           <w:lang w:val="en-CA"/>
         </w:rPr>
-        <w:t>, why and how?</w:t>
-      </w:r>
-      <w:r>
-        <w:rPr>
+        <w:t>make a graph</w:t>
+      </w:r>
+      <w:r>
+        <w:rPr>
+          <w:highlight w:val="yellow"/>
           <w:u w:val="single"/>
           <w:lang w:val="en-CA"/>
         </w:rPr>
-        <w:t xml:space="preserve"> </w:t>
-      </w:r>
-      <w:r>
-        <w:rPr>
-          <w:b/>
-          <w:lang w:val="en-CA"/>
-        </w:rPr>
-        <w:t>AND</w:t>
-      </w:r>
-      <w:r>
-        <w:rPr>
-          <w:lang w:val="en-CA"/>
-        </w:rPr>
-        <w:t xml:space="preserve"> </w:t>
-      </w:r>
-      <w:r>
-        <w:rPr>
+        <w:t xml:space="preserve"> – binomial distribution</w:t>
+      </w:r>
+      <w:r>
+        <w:rPr>
+          <w:highlight w:val="yellow"/>
           <w:u w:val="single"/>
           <w:lang w:val="en-CA"/>
         </w:rPr>
-        <w:t>describe the method from the input images to the set of output bounding boxes.</w:t>
-      </w:r>
-    </w:p>
-    <w:p>
-      <w:pPr>
-        <w:pStyle w:val="Heading2"/>
-        <w:rPr>
-          <w:lang w:val="en-CA"/>
-        </w:rPr>
-      </w:pPr>
-      <w:r>
-        <w:rPr>
-          <w:lang w:val="en-CA"/>
-        </w:rPr>
-        <w:t>Part 3.1 - Localizer Evaluation</w:t>
-      </w:r>
-    </w:p>
-    <w:p>
-      <w:pPr>
-        <w:pStyle w:val="BodyText"/>
-        <w:rPr>
-          <w:lang w:val="en-CA"/>
-        </w:rPr>
-      </w:pPr>
-      <w:r>
-        <w:rPr>
-          <w:lang w:val="en-CA"/>
-        </w:rPr>
-        <w:t xml:space="preserve"> We evaluated our localizer by </w:t>
-      </w:r>
-      <w:r>
-        <w:rPr>
-          <w:lang w:val="en-CA"/>
-        </w:rPr>
-        <w:t>computing the DICE coefficient for the predicted vs. true bounding boxes</w:t>
-      </w:r>
-      <w:r>
-        <w:rPr>
-          <w:lang w:val="en-CA"/>
-        </w:rPr>
-        <w:t>.</w:t>
-      </w:r>
-      <w:r>
-        <w:rPr>
-          <w:lang w:val="en-CA"/>
-        </w:rPr>
-        <w:t xml:space="preserve"> </w:t>
-      </w:r>
-      <w:r>
-        <w:rPr>
-          <w:lang w:val="en-CA"/>
-        </w:rPr>
-        <w:t xml:space="preserve">DICE coefficient is </w:t>
-      </w:r>
-      <w:r>
-        <w:rPr>
-          <w:lang w:val="en-CA"/>
-        </w:rPr>
-        <w:t xml:space="preserve">a measure of </w:t>
-      </w:r>
-      <w:r>
-        <w:rPr>
-          <w:lang w:val="en-CA"/>
-        </w:rPr>
-        <w:t>overlap between</w:t>
-      </w:r>
-      <w:r>
-        <w:rPr>
-          <w:lang w:val="en-CA"/>
-        </w:rPr>
-        <w:t xml:space="preserve"> </w:t>
-      </w:r>
-      <w:r>
-        <w:rPr>
-          <w:lang w:val="en-CA"/>
-        </w:rPr>
-        <w:t xml:space="preserve">two images; </w:t>
-      </w:r>
-      <w:r>
-        <w:rPr>
-          <w:lang w:val="en-CA"/>
-        </w:rPr>
-        <w:t>a predicted bounding box</w:t>
-      </w:r>
-      <w:r>
-        <w:rPr>
-          <w:lang w:val="en-CA"/>
-        </w:rPr>
-        <w:t xml:space="preserve"> and the ground truth bounding box.</w:t>
-      </w:r>
-      <w:r>
-        <w:rPr>
-          <w:lang w:val="en-CA"/>
-        </w:rPr>
-        <w:t xml:space="preserve"> </w:t>
-      </w:r>
-      <w:r>
-        <w:t>This measure</w:t>
-      </w:r>
-      <w:r>
-        <w:rPr>
-          <w:lang w:val="en-CA"/>
-        </w:rPr>
-        <w:t xml:space="preserve"> ranges from</w:t>
-      </w:r>
-      <w:r>
-        <w:t xml:space="preserve"> 0 </w:t>
-      </w:r>
-      <w:r>
-        <w:rPr>
-          <w:lang w:val="en-CA"/>
-        </w:rPr>
-        <w:t>to</w:t>
-      </w:r>
-      <w:r>
-        <w:t xml:space="preserve"> 1</w:t>
-      </w:r>
-      <w:r>
-        <w:rPr>
-          <w:lang w:val="en-CA"/>
-        </w:rPr>
-        <w:t xml:space="preserve">, where </w:t>
-      </w:r>
-      <w:r>
-        <w:t>1</w:t>
-      </w:r>
-      <w:r>
-        <w:rPr>
-          <w:lang w:val="en-CA"/>
-        </w:rPr>
-        <w:t xml:space="preserve"> </w:t>
-      </w:r>
-      <w:r>
-        <w:rPr>
-          <w:lang w:val="en-CA"/>
-        </w:rPr>
-        <w:t>indicates</w:t>
-      </w:r>
-      <w:r>
-        <w:rPr>
-          <w:lang w:val="en-CA"/>
-        </w:rPr>
-        <w:t xml:space="preserve"> </w:t>
-      </w:r>
-      <w:r>
-        <w:t>perfect and complete overlap</w:t>
-      </w:r>
-      <w:r>
-        <w:rPr>
-          <w:lang w:val="en-CA"/>
-        </w:rPr>
-        <w:t xml:space="preserve"> [5]</w:t>
-      </w:r>
-      <w:r>
-        <w:rPr>
-          <w:lang w:val="en-CA"/>
-        </w:rPr>
-        <w:t xml:space="preserve">. </w:t>
-      </w:r>
-      <w:r>
-        <w:rPr>
-          <w:lang w:val="en-CA"/>
-        </w:rPr>
-        <w:t>Equation (1) can be used to compute the DICE</w:t>
-      </w:r>
-      <w:r>
-        <w:rPr>
-          <w:lang w:val="en-CA"/>
-        </w:rPr>
-        <w:t xml:space="preserve"> coefficient. </w:t>
-      </w:r>
-      <w:r>
-        <w:rPr>
-          <w:lang w:val="en-CA"/>
-        </w:rPr>
-        <w:t>[</w:t>
-      </w:r>
-      <w:r>
-        <w:rPr>
-          <w:u w:val="single"/>
-          <w:lang w:val="en-CA"/>
-        </w:rPr>
-        <w:t>! insert</w:t>
-      </w:r>
-      <w:r>
-        <w:rPr>
-          <w:u w:val="single"/>
-          <w:lang w:val="en-CA"/>
-        </w:rPr>
-        <w:t xml:space="preserve"> equation</w:t>
-      </w:r>
-      <w:r>
-        <w:rPr>
-          <w:lang w:val="en-CA"/>
-        </w:rPr>
-        <w:t>]</w:t>
-      </w:r>
-      <w:r>
-        <w:rPr>
-          <w:lang w:val="en-CA"/>
-        </w:rPr>
-        <w:t xml:space="preserve"> and </w:t>
-      </w:r>
-      <w:r>
-        <w:rPr>
-          <w:u w:val="single"/>
-          <w:lang w:val="en-CA"/>
-        </w:rPr>
-        <w:t>explain equation</w:t>
-      </w:r>
-      <w:r>
-        <w:rPr>
-          <w:u w:val="single"/>
-          <w:lang w:val="en-CA"/>
-        </w:rPr>
-        <w:t>, parameters</w:t>
-      </w:r>
-      <w:r>
-        <w:rPr>
-          <w:lang w:val="en-CA"/>
-        </w:rPr>
-        <w:t>.</w:t>
-      </w:r>
-    </w:p>
-    <w:p>
-      <w:pPr>
-        <w:pStyle w:val="BodyText"/>
-        <w:rPr>
-          <w:lang w:val="en-CA"/>
-        </w:rPr>
-      </w:pPr>
-      <w:r>
-        <w:rPr>
-          <w:lang w:val="en-CA"/>
-        </w:rPr>
-        <w:t>Moreover, t</w:t>
-      </w:r>
-      <w:r>
-        <w:rPr>
-          <w:lang w:val="en-CA"/>
-        </w:rPr>
-        <w:t>he true bounding boxes were obtained from the csv file</w:t>
-      </w:r>
-      <w:r>
-        <w:rPr>
-          <w:lang w:val="en-CA"/>
-        </w:rPr>
-        <w:t xml:space="preserve"> (</w:t>
-      </w:r>
-      <w:proofErr w:type="spellStart"/>
-      <w:r>
-        <w:rPr>
-          <w:lang w:val="en-CA"/>
-        </w:rPr>
-        <w:t>gt_train</w:t>
-      </w:r>
-      <w:proofErr w:type="spellEnd"/>
-      <w:r>
-        <w:rPr>
-          <w:lang w:val="en-CA"/>
-        </w:rPr>
-        <w:t>) that was provided with the training images.</w:t>
-      </w:r>
-      <w:r>
-        <w:rPr>
-          <w:lang w:val="en-CA"/>
-        </w:rPr>
-        <w:t xml:space="preserve"> </w:t>
-      </w:r>
-      <w:r>
-        <w:rPr>
-          <w:lang w:val="en-CA"/>
-        </w:rPr>
-        <w:lastRenderedPageBreak/>
-        <w:t>This file contained labels and coordinates of all the predicted boxes for each image.</w:t>
-      </w:r>
-      <w:r>
-        <w:rPr>
-          <w:lang w:val="en-CA"/>
-        </w:rPr>
-        <w:t xml:space="preserve"> </w:t>
-      </w:r>
-      <w:r>
-        <w:rPr>
-          <w:lang w:val="en-CA"/>
-        </w:rPr>
-        <w:t>We decided to compute 75 boxes (</w:t>
-      </w:r>
-      <w:r>
-        <w:rPr>
-          <w:u w:val="single"/>
-          <w:lang w:val="en-CA"/>
-        </w:rPr>
-        <w:t>why 75?)</w:t>
-      </w:r>
-      <w:r>
-        <w:rPr>
-          <w:lang w:val="en-CA"/>
-        </w:rPr>
-        <w:t xml:space="preserve"> in one image.</w:t>
-      </w:r>
-      <w:r>
-        <w:rPr>
-          <w:lang w:val="en-CA"/>
-        </w:rPr>
-        <w:t xml:space="preserve"> </w:t>
-      </w:r>
-      <w:r>
-        <w:rPr>
-          <w:lang w:val="en-CA"/>
-        </w:rPr>
-        <w:t xml:space="preserve">For every predicted rectangle, we computed the DICE coefficient </w:t>
-      </w:r>
-      <w:r>
-        <w:rPr>
-          <w:lang w:val="en-CA"/>
-        </w:rPr>
-        <w:t xml:space="preserve">and </w:t>
-      </w:r>
-      <w:r>
-        <w:rPr>
-          <w:lang w:val="en-CA"/>
-        </w:rPr>
-        <w:t>compared</w:t>
-      </w:r>
-      <w:r>
-        <w:rPr>
-          <w:lang w:val="en-CA"/>
-        </w:rPr>
-        <w:t xml:space="preserve"> it </w:t>
-      </w:r>
-      <w:r>
-        <w:rPr>
-          <w:lang w:val="en-CA"/>
-        </w:rPr>
-        <w:t>with all the possible combinations in the ground truth.</w:t>
-      </w:r>
-      <w:r>
-        <w:rPr>
-          <w:lang w:val="en-CA"/>
-        </w:rPr>
-        <w:t xml:space="preserve"> In order to find a complete and perfect corresponding image between the ground truth and bounding box, </w:t>
-      </w:r>
-      <w:r>
-        <w:rPr>
-          <w:u w:val="single"/>
-          <w:lang w:val="en-CA"/>
-        </w:rPr>
-        <w:t xml:space="preserve">we </w:t>
-      </w:r>
-      <w:r>
-        <w:rPr>
-          <w:u w:val="single"/>
-          <w:lang w:val="en-CA"/>
-        </w:rPr>
-        <w:t>matched the combination that would maximize the mean DICE</w:t>
-      </w:r>
-      <w:r>
-        <w:rPr>
-          <w:u w:val="single"/>
-          <w:lang w:val="en-CA"/>
-        </w:rPr>
-        <w:t xml:space="preserve"> (how did we match?)</w:t>
-      </w:r>
-      <w:bookmarkStart w:id="0" w:name="_GoBack"/>
-      <w:bookmarkEnd w:id="0"/>
+        <w:t xml:space="preserve"> and table)</w:t>
+      </w:r>
     </w:p>
     <w:p>
       <w:pPr>
@@ -5318,69 +5836,6 @@
           <w:ilvl w:val="0"/>
           <w:numId w:val="0"/>
         </w:numPr>
-        <w:rPr>
-          <w:u w:val="single"/>
-          <w:lang w:val="en-CA"/>
-        </w:rPr>
-      </w:pPr>
-      <w:r>
-        <w:rPr>
-          <w:b/>
-          <w:lang w:val="en-CA"/>
-        </w:rPr>
-        <w:t xml:space="preserve"> </w:t>
-      </w:r>
-      <w:r>
-        <w:rPr>
-          <w:b/>
-          <w:lang w:val="en-CA"/>
-        </w:rPr>
-        <w:t>(</w:t>
-      </w:r>
-      <w:r>
-        <w:rPr>
-          <w:b/>
-          <w:lang w:val="en-CA"/>
-        </w:rPr>
-        <w:t>10</w:t>
-      </w:r>
-      <w:r>
-        <w:rPr>
-          <w:b/>
-          <w:lang w:val="en-CA"/>
-        </w:rPr>
-        <w:t>pts)</w:t>
-      </w:r>
-      <w:r>
-        <w:rPr>
-          <w:b/>
-          <w:lang w:val="en-CA"/>
-        </w:rPr>
-        <w:t xml:space="preserve"> </w:t>
-      </w:r>
-      <w:r>
-        <w:rPr>
-          <w:u w:val="single"/>
-          <w:lang w:val="en-CA"/>
-        </w:rPr>
-        <w:t xml:space="preserve">Report the distribution of DICE coefficients over our validation sets. </w:t>
-      </w:r>
-      <w:r>
-        <w:rPr>
-          <w:u w:val="single"/>
-          <w:lang w:val="en-CA"/>
-        </w:rPr>
-        <w:t>(make a graph and table)</w:t>
-      </w:r>
-    </w:p>
-    <w:p>
-      <w:pPr>
-        <w:pStyle w:val="bulletlist"/>
-        <w:numPr>
-          <w:ilvl w:val="0"/>
-          <w:numId w:val="0"/>
-        </w:numPr>
-        <w:ind w:left="576" w:hanging="288"/>
         <w:rPr>
           <w:u w:val="single"/>
           <w:lang w:val="en-CA"/>
@@ -5809,10 +6264,18 @@
       </w:pPr>
       <w:r>
         <w:rPr>
+          <w:highlight w:val="yellow"/>
           <w:u w:val="single"/>
           <w:lang w:val="en-CA"/>
         </w:rPr>
-        <w:t xml:space="preserve">Explain the values obtained above? </w:t>
+        <w:t>Explain the values obtained above</w:t>
+      </w:r>
+      <w:r>
+        <w:rPr>
+          <w:u w:val="single"/>
+          <w:lang w:val="en-CA"/>
+        </w:rPr>
+        <w:t xml:space="preserve">? </w:t>
       </w:r>
       <w:r>
         <w:rPr>
@@ -5835,6 +6298,7 @@
       </w:pPr>
       <w:r>
         <w:rPr>
+          <w:highlight w:val="yellow"/>
           <w:u w:val="single"/>
           <w:lang w:val="en-CA"/>
         </w:rPr>
@@ -5843,6 +6307,7 @@
       <w:proofErr w:type="spellStart"/>
       <w:r>
         <w:rPr>
+          <w:highlight w:val="yellow"/>
           <w:u w:val="single"/>
           <w:lang w:val="en-CA"/>
         </w:rPr>
@@ -5879,6 +6344,20 @@
           <w:lang w:val="en-CA"/>
         </w:rPr>
         <w:t xml:space="preserve"> </w:t>
+      </w:r>
+      <w:r>
+        <w:rPr>
+          <w:lang w:val="en-CA"/>
+        </w:rPr>
+        <w:t xml:space="preserve"> </w:t>
+      </w:r>
+      <w:r>
+        <w:rPr>
+          <w:highlight w:val="yellow"/>
+          <w:u w:val="single"/>
+          <w:lang w:val="en-CA"/>
+        </w:rPr>
+        <w:t>Some sentences to guide you:</w:t>
       </w:r>
     </w:p>
     <w:p>
@@ -5983,7 +6462,15 @@
           <w:u w:val="single"/>
           <w:lang w:val="en-CA"/>
         </w:rPr>
-        <w:t>(why or why not?).</w:t>
+        <w:t>(</w:t>
+      </w:r>
+      <w:r>
+        <w:rPr>
+          <w:highlight w:val="yellow"/>
+          <w:u w:val="single"/>
+          <w:lang w:val="en-CA"/>
+        </w:rPr>
+        <w:t>why or why not?).</w:t>
       </w:r>
       <w:r>
         <w:rPr>
@@ -5993,6 +6480,7 @@
       </w:r>
       <w:r>
         <w:rPr>
+          <w:highlight w:val="yellow"/>
           <w:u w:val="single"/>
           <w:lang w:val="en-US"/>
         </w:rPr>
@@ -6010,7 +6498,29 @@
         <w:rPr>
           <w:lang w:val="en-US"/>
         </w:rPr>
-        <w:t xml:space="preserve">We also used cross-validation (describe your cross-validation approach - </w:t>
+        <w:t>We also used cross-validation (</w:t>
+      </w:r>
+      <w:r>
+        <w:rPr>
+          <w:highlight w:val="yellow"/>
+          <w:u w:val="single"/>
+          <w:lang w:val="en-US"/>
+        </w:rPr>
+        <w:t>describe your cross-validation approach</w:t>
+      </w:r>
+      <w:r>
+        <w:rPr>
+          <w:highlight w:val="yellow"/>
+          <w:u w:val="single"/>
+          <w:lang w:val="en-US"/>
+        </w:rPr>
+        <w:t xml:space="preserve"> – this might be done already</w:t>
+      </w:r>
+      <w:r>
+        <w:rPr>
+          <w:lang w:val="en-US"/>
+        </w:rPr>
+        <w:t xml:space="preserve"> - </w:t>
       </w:r>
       <w:r>
         <w:rPr>
@@ -6354,6 +6864,26 @@
         </w:rPr>
         <w:t xml:space="preserve"> </w:t>
       </w:r>
+      <w:r>
+        <w:rPr>
+          <w:sz w:val="20"/>
+        </w:rPr>
+        <w:t>(</w:t>
+      </w:r>
+      <w:r>
+        <w:rPr>
+          <w:sz w:val="20"/>
+          <w:highlight w:val="yellow"/>
+          <w:u w:val="single"/>
+        </w:rPr>
+        <w:t>please work on conclusion: explain your expectations, your findings, were they accurate, relate back to tables if you want, what could you have done to make your implementation better</w:t>
+      </w:r>
+      <w:r>
+        <w:rPr>
+          <w:sz w:val="20"/>
+        </w:rPr>
+        <w:t>)</w:t>
+      </w:r>
     </w:p>
     <w:p>
       <w:pPr>
@@ -6421,7 +6951,15 @@
           <w:shd w:val="clear" w:color="auto" w:fill="FFFFFF"/>
           <w:lang w:val="en-CA"/>
         </w:rPr>
-        <w:t>Patel, S. (2018). Chapter 2 : SVM (Support Vector Machine) — Theory – Machine Learning 101 – Medium. Retrieved from https://medium.com/machine-learning-101/chapter-2-svm-support-vector-machine-theory-f0812effc72</w:t>
+        <w:t xml:space="preserve">Patel, S. (2018). Chapter 2 : SVM (Support Vector Machine) — Theory – Machine Learning 101 – Medium. Retrieved from </w:t>
+      </w:r>
+      <w:r>
+        <w:rPr>
+          <w:shd w:val="clear" w:color="auto" w:fill="FFFFFF"/>
+          <w:lang w:val="en-CA"/>
+        </w:rPr>
+        <w:lastRenderedPageBreak/>
+        <w:t>https://medium.com/machine-learning-101/chapter-2-svm-support-vector-machine-theory-f0812effc72</w:t>
       </w:r>
     </w:p>
     <w:p>
@@ -9632,6 +10170,7 @@
   <w:style w:type="character" w:default="1" w:styleId="DefaultParagraphFont">
     <w:name w:val="Default Paragraph Font"/>
     <w:uiPriority w:val="1"/>
+    <w:semiHidden/>
     <w:unhideWhenUsed/>
   </w:style>
   <w:style w:type="table" w:default="1" w:styleId="TableNormal">

</xml_diff>

<commit_message>
added appendix 3 and 4
</commit_message>
<xml_diff>
--- a/Final_Report.docx
+++ b/Final_Report.docx
@@ -6653,8 +6653,6 @@
             <w:pPr>
               <w:pStyle w:val="tablecolsubhead"/>
             </w:pPr>
-            <w:bookmarkStart w:id="0" w:name="_GoBack"/>
-            <w:bookmarkEnd w:id="0"/>
             <w:r>
               <w:t>Standard dev.</w:t>
             </w:r>
@@ -8181,6 +8179,7 @@
     </w:p>
     <w:p>
       <w:pPr>
+        <w:spacing w:line="360" w:lineRule="auto"/>
         <w:jc w:val="center"/>
         <w:rPr>
           <w:lang w:val="en-US"/>
@@ -8236,56 +8235,301 @@
     <w:p>
       <w:pPr>
         <w:rPr>
-          <w:sz w:val="20"/>
-          <w:lang w:val="en-US"/>
-        </w:rPr>
-      </w:pPr>
-      <w:proofErr w:type="spellStart"/>
-      <w:r>
-        <w:rPr>
-          <w:sz w:val="20"/>
-        </w:rPr>
-        <w:t>n.b.</w:t>
-      </w:r>
-      <w:proofErr w:type="spellEnd"/>
-      <w:r>
-        <w:rPr>
-          <w:sz w:val="20"/>
-        </w:rPr>
-        <w:t xml:space="preserve"> The sliding windows increase in size when sliding along the positive-Y direction. The red rectangles are perfect squares. The green rectangles are the vertical in nature (2:3) and the blue rectangles are the horizontal in nature (3:2).</w:t>
-      </w:r>
-    </w:p>
-    <w:p>
-      <w:pPr>
-        <w:pStyle w:val="references"/>
+          <w:i/>
+          <w:sz w:val="20"/>
+        </w:rPr>
+      </w:pPr>
+      <w:r>
+        <w:rPr>
+          <w:i/>
+          <w:sz w:val="20"/>
+        </w:rPr>
+        <w:t>The sliding windows increase in size when sliding along the positive-Y direction. The red rectangles are perfect squares. The green rectangles are the vertical in nature (2:3) and the blue rectangles are the horizontal in nature (3:2).</w:t>
+      </w:r>
+    </w:p>
+    <w:p>
+      <w:pPr>
+        <w:rPr>
+          <w:sz w:val="20"/>
+        </w:rPr>
+      </w:pPr>
+    </w:p>
+    <w:p>
+      <w:pPr>
+        <w:rPr>
+          <w:sz w:val="20"/>
+        </w:rPr>
+      </w:pPr>
+    </w:p>
+    <w:p>
+      <w:pPr>
+        <w:pStyle w:val="Heading2"/>
         <w:numPr>
           <w:ilvl w:val="0"/>
           <w:numId w:val="0"/>
         </w:numPr>
-        <w:ind w:left="360" w:hanging="360"/>
+        <w:rPr>
+          <w:i w:val="0"/>
+        </w:rPr>
+      </w:pPr>
+      <w:r>
+        <w:rPr>
+          <w:i w:val="0"/>
+        </w:rPr>
+        <w:lastRenderedPageBreak/>
+        <w:t>Appendix I</w:t>
+      </w:r>
+      <w:r>
+        <w:rPr>
+          <w:i w:val="0"/>
+        </w:rPr>
+        <w:t>I</w:t>
+      </w:r>
+      <w:r>
+        <w:rPr>
+          <w:i w:val="0"/>
+        </w:rPr>
+        <w:t>I</w:t>
+      </w:r>
+      <w:r>
+        <w:rPr>
+          <w:i w:val="0"/>
+        </w:rPr>
+        <w:t xml:space="preserve">: </w:t>
+      </w:r>
+      <w:r>
+        <w:rPr>
+          <w:i w:val="0"/>
+        </w:rPr>
+        <w:t>Sample Result of the Random 300 Run</w:t>
+      </w:r>
+    </w:p>
+    <w:p>
+      <w:pPr>
+        <w:spacing w:line="360" w:lineRule="auto"/>
+        <w:jc w:val="center"/>
+        <w:rPr>
+          <w:lang w:val="en-US"/>
+        </w:rPr>
+      </w:pPr>
+      <w:r>
+        <w:drawing>
+          <wp:inline distT="0" distB="0" distL="0" distR="0" wp14:anchorId="69BC6BF4" wp14:editId="062BF114">
+            <wp:extent cx="5503818" cy="3876994"/>
+            <wp:effectExtent l="0" t="0" r="0" b="0"/>
+            <wp:docPr id="13" name="Picture 13"/>
+            <wp:cNvGraphicFramePr>
+              <a:graphicFrameLocks xmlns:a="http://schemas.openxmlformats.org/drawingml/2006/main" noChangeAspect="1"/>
+            </wp:cNvGraphicFramePr>
+            <a:graphic xmlns:a="http://schemas.openxmlformats.org/drawingml/2006/main">
+              <a:graphicData uri="http://schemas.openxmlformats.org/drawingml/2006/picture">
+                <pic:pic xmlns:pic="http://schemas.openxmlformats.org/drawingml/2006/picture">
+                  <pic:nvPicPr>
+                    <pic:cNvPr id="1" name=""/>
+                    <pic:cNvPicPr/>
+                  </pic:nvPicPr>
+                  <pic:blipFill>
+                    <a:blip r:embed="rId14">
+                      <a:extLst>
+                        <a:ext uri="{28A0092B-C50C-407E-A947-70E740481C1C}">
+                          <a14:useLocalDpi xmlns:a14="http://schemas.microsoft.com/office/drawing/2010/main" val="0"/>
+                        </a:ext>
+                      </a:extLst>
+                    </a:blip>
+                    <a:stretch>
+                      <a:fillRect/>
+                    </a:stretch>
+                  </pic:blipFill>
+                  <pic:spPr>
+                    <a:xfrm>
+                      <a:off x="0" y="0"/>
+                      <a:ext cx="5565880" cy="3920712"/>
+                    </a:xfrm>
+                    <a:prstGeom prst="rect">
+                      <a:avLst/>
+                    </a:prstGeom>
+                  </pic:spPr>
+                </pic:pic>
+              </a:graphicData>
+            </a:graphic>
+          </wp:inline>
+        </w:drawing>
+      </w:r>
+    </w:p>
+    <w:p>
+      <w:pPr>
+        <w:pStyle w:val="Caption"/>
         <w:jc w:val="left"/>
-      </w:pPr>
-    </w:p>
-    <w:p>
-      <w:pPr>
-        <w:pStyle w:val="references"/>
+        <w:rPr>
+          <w:color w:val="000000" w:themeColor="text1"/>
+          <w:sz w:val="20"/>
+          <w:lang w:val="en-CA"/>
+        </w:rPr>
+      </w:pPr>
+      <w:r>
+        <w:rPr>
+          <w:color w:val="000000" w:themeColor="text1"/>
+          <w:sz w:val="20"/>
+          <w:lang w:val="en-CA"/>
+        </w:rPr>
+        <w:t>Notice</w:t>
+      </w:r>
+      <w:r>
+        <w:rPr>
+          <w:color w:val="000000" w:themeColor="text1"/>
+          <w:sz w:val="20"/>
+          <w:lang w:val="en-CA"/>
+        </w:rPr>
+        <w:t>, the top</w:t>
+      </w:r>
+      <w:r>
+        <w:rPr>
+          <w:color w:val="000000" w:themeColor="text1"/>
+          <w:sz w:val="20"/>
+          <w:lang w:val="en-CA"/>
+        </w:rPr>
+        <w:t xml:space="preserve"> two</w:t>
+      </w:r>
+      <w:r>
+        <w:rPr>
+          <w:color w:val="000000" w:themeColor="text1"/>
+          <w:sz w:val="20"/>
+          <w:lang w:val="en-CA"/>
+        </w:rPr>
+        <w:t xml:space="preserve"> right cars were not detected while the top </w:t>
+      </w:r>
+      <w:r>
+        <w:rPr>
+          <w:color w:val="000000" w:themeColor="text1"/>
+          <w:sz w:val="20"/>
+          <w:lang w:val="en-CA"/>
+        </w:rPr>
+        <w:t xml:space="preserve">two </w:t>
+      </w:r>
+      <w:r>
+        <w:rPr>
+          <w:color w:val="000000" w:themeColor="text1"/>
+          <w:sz w:val="20"/>
+          <w:lang w:val="en-CA"/>
+        </w:rPr>
+        <w:t xml:space="preserve">left vehicles were detected numerous times. </w:t>
+      </w:r>
+    </w:p>
+    <w:p/>
+    <w:p>
+      <w:pPr>
+        <w:pStyle w:val="Heading2"/>
         <w:numPr>
           <w:ilvl w:val="0"/>
           <w:numId w:val="0"/>
         </w:numPr>
-        <w:ind w:left="360" w:hanging="360"/>
+        <w:rPr>
+          <w:i w:val="0"/>
+        </w:rPr>
+      </w:pPr>
+      <w:r>
+        <w:rPr>
+          <w:i w:val="0"/>
+        </w:rPr>
+        <w:t>Appendix I</w:t>
+      </w:r>
+      <w:r>
+        <w:rPr>
+          <w:i w:val="0"/>
+        </w:rPr>
+        <w:t>V</w:t>
+      </w:r>
+      <w:r>
+        <w:rPr>
+          <w:i w:val="0"/>
+        </w:rPr>
+        <w:t xml:space="preserve">: </w:t>
+      </w:r>
+      <w:r>
+        <w:rPr>
+          <w:i w:val="0"/>
+        </w:rPr>
+        <w:t xml:space="preserve">Sample Result of the </w:t>
+      </w:r>
+      <w:r>
+        <w:rPr>
+          <w:i w:val="0"/>
+        </w:rPr>
+        <w:t>Best</w:t>
+      </w:r>
+      <w:r>
+        <w:rPr>
+          <w:i w:val="0"/>
+        </w:rPr>
+        <w:t xml:space="preserve"> 300 Run</w:t>
+      </w:r>
+    </w:p>
+    <w:p>
+      <w:pPr>
+        <w:spacing w:line="360" w:lineRule="auto"/>
+        <w:rPr>
+          <w:lang w:val="en-US"/>
+        </w:rPr>
+      </w:pPr>
+      <w:r>
+        <w:rPr>
+          <w:noProof/>
+        </w:rPr>
+        <w:drawing>
+          <wp:inline distT="0" distB="0" distL="0" distR="0" wp14:anchorId="7BB9F40E" wp14:editId="7EAF5093">
+            <wp:extent cx="6426200" cy="2298065"/>
+            <wp:effectExtent l="0" t="0" r="0" b="635"/>
+            <wp:docPr id="15" name="Picture 15"/>
+            <wp:cNvGraphicFramePr>
+              <a:graphicFrameLocks xmlns:a="http://schemas.openxmlformats.org/drawingml/2006/main" noChangeAspect="1"/>
+            </wp:cNvGraphicFramePr>
+            <a:graphic xmlns:a="http://schemas.openxmlformats.org/drawingml/2006/main">
+              <a:graphicData uri="http://schemas.openxmlformats.org/drawingml/2006/picture">
+                <pic:pic xmlns:pic="http://schemas.openxmlformats.org/drawingml/2006/picture">
+                  <pic:nvPicPr>
+                    <pic:cNvPr id="1" name=""/>
+                    <pic:cNvPicPr/>
+                  </pic:nvPicPr>
+                  <pic:blipFill>
+                    <a:blip r:embed="rId15">
+                      <a:extLst>
+                        <a:ext uri="{28A0092B-C50C-407E-A947-70E740481C1C}">
+                          <a14:useLocalDpi xmlns:a14="http://schemas.microsoft.com/office/drawing/2010/main" val="0"/>
+                        </a:ext>
+                      </a:extLst>
+                    </a:blip>
+                    <a:stretch>
+                      <a:fillRect/>
+                    </a:stretch>
+                  </pic:blipFill>
+                  <pic:spPr>
+                    <a:xfrm>
+                      <a:off x="0" y="0"/>
+                      <a:ext cx="6426200" cy="2298065"/>
+                    </a:xfrm>
+                    <a:prstGeom prst="rect">
+                      <a:avLst/>
+                    </a:prstGeom>
+                  </pic:spPr>
+                </pic:pic>
+              </a:graphicData>
+            </a:graphic>
+          </wp:inline>
+        </w:drawing>
+      </w:r>
+    </w:p>
+    <w:p>
+      <w:pPr>
+        <w:pStyle w:val="Caption"/>
         <w:jc w:val="left"/>
-      </w:pPr>
-    </w:p>
-    <w:p>
-      <w:pPr>
-        <w:pStyle w:val="references"/>
-        <w:numPr>
-          <w:ilvl w:val="0"/>
-          <w:numId w:val="0"/>
-        </w:numPr>
-        <w:ind w:left="360" w:hanging="360"/>
-        <w:jc w:val="left"/>
+        <w:rPr>
+          <w:rFonts w:eastAsia="Times New Roman"/>
+          <w:noProof/>
+          <w:color w:val="000000" w:themeColor="text1"/>
+          <w:sz w:val="28"/>
+          <w:szCs w:val="24"/>
+          <w:lang w:val="en-CA"/>
+        </w:rPr>
         <w:sectPr>
           <w:type w:val="continuous"/>
           <w:pgSz w:w="11906" w:h="16838" w:code="9"/>
@@ -8294,356 +8538,32 @@
           <w:docGrid w:linePitch="360"/>
         </w:sectPr>
       </w:pPr>
-    </w:p>
-    <w:p>
-      <w:pPr>
-        <w:pStyle w:val="references"/>
-        <w:numPr>
-          <w:ilvl w:val="0"/>
-          <w:numId w:val="0"/>
-        </w:numPr>
-        <w:ind w:left="360" w:hanging="360"/>
-        <w:jc w:val="left"/>
-      </w:pPr>
-    </w:p>
-    <w:p>
-      <w:pPr>
-        <w:pStyle w:val="references"/>
-        <w:numPr>
-          <w:ilvl w:val="0"/>
-          <w:numId w:val="0"/>
-        </w:numPr>
-        <w:ind w:left="360" w:hanging="360"/>
-        <w:jc w:val="left"/>
-      </w:pPr>
-    </w:p>
-    <w:p>
-      <w:pPr>
-        <w:pStyle w:val="references"/>
-        <w:numPr>
-          <w:ilvl w:val="0"/>
-          <w:numId w:val="0"/>
-        </w:numPr>
-        <w:ind w:left="360" w:hanging="360"/>
-        <w:jc w:val="left"/>
-      </w:pPr>
-    </w:p>
-    <w:p>
-      <w:pPr>
-        <w:pStyle w:val="references"/>
-        <w:numPr>
-          <w:ilvl w:val="0"/>
-          <w:numId w:val="0"/>
-        </w:numPr>
-        <w:ind w:left="360" w:hanging="360"/>
-        <w:jc w:val="left"/>
-      </w:pPr>
-    </w:p>
-    <w:p>
-      <w:pPr>
-        <w:pStyle w:val="references"/>
-        <w:numPr>
-          <w:ilvl w:val="0"/>
-          <w:numId w:val="0"/>
-        </w:numPr>
-        <w:ind w:left="360" w:hanging="360"/>
-        <w:jc w:val="left"/>
-      </w:pPr>
-    </w:p>
-    <w:p>
-      <w:pPr>
-        <w:pStyle w:val="references"/>
-        <w:numPr>
-          <w:ilvl w:val="0"/>
-          <w:numId w:val="0"/>
-        </w:numPr>
-        <w:ind w:left="360" w:hanging="360"/>
-        <w:jc w:val="left"/>
-      </w:pPr>
-    </w:p>
-    <w:p>
-      <w:pPr>
-        <w:pStyle w:val="references"/>
-        <w:numPr>
-          <w:ilvl w:val="0"/>
-          <w:numId w:val="0"/>
-        </w:numPr>
-        <w:ind w:left="360" w:hanging="360"/>
-        <w:jc w:val="left"/>
-      </w:pPr>
-    </w:p>
-    <w:p>
-      <w:pPr>
-        <w:pStyle w:val="references"/>
-        <w:numPr>
-          <w:ilvl w:val="0"/>
-          <w:numId w:val="0"/>
-        </w:numPr>
-        <w:ind w:left="360" w:hanging="360"/>
-        <w:jc w:val="left"/>
-      </w:pPr>
-    </w:p>
-    <w:p>
-      <w:pPr>
-        <w:pStyle w:val="references"/>
-        <w:numPr>
-          <w:ilvl w:val="0"/>
-          <w:numId w:val="0"/>
-        </w:numPr>
-        <w:ind w:left="360" w:hanging="360"/>
-        <w:jc w:val="left"/>
-      </w:pPr>
-    </w:p>
-    <w:p>
-      <w:pPr>
-        <w:pStyle w:val="references"/>
-        <w:numPr>
-          <w:ilvl w:val="0"/>
-          <w:numId w:val="0"/>
-        </w:numPr>
-        <w:ind w:left="360" w:hanging="360"/>
-        <w:jc w:val="left"/>
-      </w:pPr>
-    </w:p>
-    <w:p>
-      <w:pPr>
-        <w:pStyle w:val="references"/>
-        <w:numPr>
-          <w:ilvl w:val="0"/>
-          <w:numId w:val="0"/>
-        </w:numPr>
-        <w:ind w:left="360" w:hanging="360"/>
-        <w:jc w:val="left"/>
-      </w:pPr>
-    </w:p>
-    <w:p>
-      <w:pPr>
-        <w:pStyle w:val="references"/>
-        <w:numPr>
-          <w:ilvl w:val="0"/>
-          <w:numId w:val="0"/>
-        </w:numPr>
-        <w:ind w:left="360" w:hanging="360"/>
-        <w:jc w:val="left"/>
-      </w:pPr>
-    </w:p>
-    <w:p>
-      <w:pPr>
-        <w:pStyle w:val="references"/>
-        <w:numPr>
-          <w:ilvl w:val="0"/>
-          <w:numId w:val="0"/>
-        </w:numPr>
-        <w:ind w:left="360" w:hanging="360"/>
-        <w:jc w:val="left"/>
-      </w:pPr>
-    </w:p>
-    <w:p>
-      <w:pPr>
-        <w:pStyle w:val="references"/>
-        <w:numPr>
-          <w:ilvl w:val="0"/>
-          <w:numId w:val="0"/>
-        </w:numPr>
-        <w:ind w:left="360" w:hanging="360"/>
-        <w:jc w:val="left"/>
-      </w:pPr>
-    </w:p>
-    <w:p>
-      <w:pPr>
-        <w:pStyle w:val="references"/>
-        <w:numPr>
-          <w:ilvl w:val="0"/>
-          <w:numId w:val="0"/>
-        </w:numPr>
-        <w:ind w:left="360" w:hanging="360"/>
-        <w:jc w:val="left"/>
-      </w:pPr>
-    </w:p>
-    <w:p>
-      <w:pPr>
-        <w:pStyle w:val="references"/>
-        <w:numPr>
-          <w:ilvl w:val="0"/>
-          <w:numId w:val="0"/>
-        </w:numPr>
-        <w:ind w:left="360" w:hanging="360"/>
-        <w:jc w:val="left"/>
-      </w:pPr>
-    </w:p>
-    <w:p>
-      <w:pPr>
-        <w:pStyle w:val="references"/>
-        <w:numPr>
-          <w:ilvl w:val="0"/>
-          <w:numId w:val="0"/>
-        </w:numPr>
-        <w:ind w:left="360" w:hanging="360"/>
-        <w:jc w:val="left"/>
-      </w:pPr>
-    </w:p>
-    <w:p>
-      <w:pPr>
-        <w:pStyle w:val="references"/>
-        <w:numPr>
-          <w:ilvl w:val="0"/>
-          <w:numId w:val="0"/>
-        </w:numPr>
-        <w:ind w:left="360" w:hanging="360"/>
-        <w:jc w:val="left"/>
-      </w:pPr>
-    </w:p>
-    <w:p>
-      <w:pPr>
-        <w:pStyle w:val="references"/>
-        <w:numPr>
-          <w:ilvl w:val="0"/>
-          <w:numId w:val="0"/>
-        </w:numPr>
-        <w:ind w:left="360" w:hanging="360"/>
-        <w:jc w:val="left"/>
-      </w:pPr>
-    </w:p>
-    <w:p>
-      <w:pPr>
-        <w:pStyle w:val="references"/>
-        <w:numPr>
-          <w:ilvl w:val="0"/>
-          <w:numId w:val="0"/>
-        </w:numPr>
-        <w:ind w:left="360" w:hanging="360"/>
-        <w:jc w:val="left"/>
-      </w:pPr>
-    </w:p>
-    <w:p>
-      <w:pPr>
-        <w:pStyle w:val="references"/>
-        <w:numPr>
-          <w:ilvl w:val="0"/>
-          <w:numId w:val="0"/>
-        </w:numPr>
-        <w:ind w:left="360" w:hanging="360"/>
-        <w:jc w:val="left"/>
-      </w:pPr>
-    </w:p>
-    <w:p>
-      <w:pPr>
-        <w:pStyle w:val="references"/>
-        <w:numPr>
-          <w:ilvl w:val="0"/>
-          <w:numId w:val="0"/>
-        </w:numPr>
-        <w:ind w:left="360" w:hanging="360"/>
-        <w:jc w:val="left"/>
-      </w:pPr>
-    </w:p>
-    <w:p>
-      <w:pPr>
-        <w:pStyle w:val="references"/>
-        <w:numPr>
-          <w:ilvl w:val="0"/>
-          <w:numId w:val="0"/>
-        </w:numPr>
-        <w:ind w:left="360" w:hanging="360"/>
-        <w:jc w:val="left"/>
-      </w:pPr>
-    </w:p>
-    <w:p>
-      <w:pPr>
-        <w:pStyle w:val="references"/>
-        <w:numPr>
-          <w:ilvl w:val="0"/>
-          <w:numId w:val="0"/>
-        </w:numPr>
-        <w:ind w:left="360" w:hanging="360"/>
-        <w:jc w:val="left"/>
-      </w:pPr>
-    </w:p>
-    <w:p>
-      <w:pPr>
-        <w:pStyle w:val="references"/>
-        <w:numPr>
-          <w:ilvl w:val="0"/>
-          <w:numId w:val="0"/>
-        </w:numPr>
-        <w:ind w:left="360" w:hanging="360"/>
-        <w:jc w:val="left"/>
-      </w:pPr>
-    </w:p>
-    <w:p>
-      <w:pPr>
-        <w:pStyle w:val="references"/>
-        <w:numPr>
-          <w:ilvl w:val="0"/>
-          <w:numId w:val="0"/>
-        </w:numPr>
-        <w:ind w:left="360" w:hanging="360"/>
-        <w:jc w:val="left"/>
-      </w:pPr>
-    </w:p>
-    <w:p>
-      <w:pPr>
-        <w:pStyle w:val="references"/>
-        <w:numPr>
-          <w:ilvl w:val="0"/>
-          <w:numId w:val="0"/>
-        </w:numPr>
-        <w:ind w:left="360" w:hanging="360"/>
-        <w:jc w:val="left"/>
-      </w:pPr>
-    </w:p>
-    <w:p>
-      <w:pPr>
-        <w:pStyle w:val="references"/>
-        <w:numPr>
-          <w:ilvl w:val="0"/>
-          <w:numId w:val="0"/>
-        </w:numPr>
-        <w:ind w:left="360" w:hanging="360"/>
-        <w:jc w:val="left"/>
-      </w:pPr>
-    </w:p>
-    <w:p>
-      <w:pPr>
-        <w:pStyle w:val="references"/>
-        <w:numPr>
-          <w:ilvl w:val="0"/>
-          <w:numId w:val="0"/>
-        </w:numPr>
-        <w:ind w:left="360" w:hanging="360"/>
-        <w:jc w:val="center"/>
-        <w:rPr>
-          <w:rFonts w:eastAsia="SimSun"/>
-          <w:b/>
-          <w:noProof w:val="0"/>
-          <w:color w:val="FF0000"/>
-          <w:spacing w:val="-1"/>
-          <w:sz w:val="20"/>
-          <w:szCs w:val="20"/>
-          <w:lang w:val="x-none" w:eastAsia="x-none"/>
-        </w:rPr>
-      </w:pPr>
-    </w:p>
-    <w:p>
-      <w:pPr>
-        <w:pStyle w:val="references"/>
-        <w:numPr>
-          <w:ilvl w:val="0"/>
-          <w:numId w:val="0"/>
-        </w:numPr>
-        <w:ind w:left="360" w:hanging="360"/>
-        <w:jc w:val="center"/>
-        <w:rPr>
-          <w:rFonts w:eastAsia="SimSun"/>
-          <w:b/>
-          <w:noProof w:val="0"/>
-          <w:color w:val="FF0000"/>
-          <w:spacing w:val="-1"/>
-          <w:sz w:val="20"/>
-          <w:szCs w:val="20"/>
-          <w:lang w:val="x-none" w:eastAsia="x-none"/>
-        </w:rPr>
-      </w:pPr>
+      <w:r>
+        <w:rPr>
+          <w:color w:val="000000" w:themeColor="text1"/>
+          <w:sz w:val="20"/>
+          <w:lang w:val="en-CA"/>
+        </w:rPr>
+        <w:t>Notice,</w:t>
+      </w:r>
+      <w:r>
+        <w:rPr>
+          <w:color w:val="000000" w:themeColor="text1"/>
+          <w:sz w:val="20"/>
+          <w:lang w:val="en-CA"/>
+        </w:rPr>
+        <w:t xml:space="preserve"> the average precision and recall are quite high compared to the average</w:t>
+      </w:r>
+      <w:r>
+        <w:rPr>
+          <w:color w:val="000000" w:themeColor="text1"/>
+          <w:sz w:val="20"/>
+          <w:lang w:val="en-CA"/>
+        </w:rPr>
+        <w:t>.</w:t>
+      </w:r>
+      <w:bookmarkStart w:id="0" w:name="_GoBack"/>
+      <w:bookmarkEnd w:id="0"/>
     </w:p>
     <w:p>
       <w:pPr>
@@ -8672,7 +8592,6 @@
         </w:sectPr>
       </w:pPr>
     </w:p>
-    <w:p/>
     <w:p/>
     <w:sectPr>
       <w:type w:val="continuous"/>

</xml_diff>

<commit_message>
fixed some grammar, typos, spacings
Final push
</commit_message>
<xml_diff>
--- a/Final_Report.docx
+++ b/Final_Report.docx
@@ -4522,7 +4522,56 @@
         <w:rPr>
           <w:lang w:val="en-CA"/>
         </w:rPr>
-        <w:t>window. This was done because</w:t>
+        <w:t>window</w:t>
+      </w:r>
+      <w:r>
+        <w:rPr>
+          <w:lang w:val="en-CA"/>
+        </w:rPr>
+        <w:t xml:space="preserve"> (</w:t>
+      </w:r>
+      <w:r>
+        <w:rPr>
+          <w:i/>
+          <w:lang w:val="en-CA"/>
+        </w:rPr>
+        <w:t>Appendix II</w:t>
+      </w:r>
+      <w:r>
+        <w:rPr>
+          <w:lang w:val="en-CA"/>
+        </w:rPr>
+        <w:t>)</w:t>
+      </w:r>
+      <w:r>
+        <w:rPr>
+          <w:lang w:val="en-CA"/>
+        </w:rPr>
+        <w:t xml:space="preserve">. This was </w:t>
+      </w:r>
+      <w:r>
+        <w:rPr>
+          <w:lang w:val="en-CA"/>
+        </w:rPr>
+        <w:t>done because</w:t>
+      </w:r>
+      <w:r>
+        <w:rPr>
+          <w:lang w:val="en-CA"/>
+        </w:rPr>
+        <w:t xml:space="preserve"> some of the images, (e.g. bicycles) have more</w:t>
+      </w:r>
+      <w:r>
+        <w:rPr>
+          <w:lang w:val="en-CA"/>
+        </w:rPr>
+        <w:t xml:space="preserve"> of</w:t>
+      </w:r>
+      <w:r>
+        <w:rPr>
+          <w:lang w:val="en-CA"/>
+        </w:rPr>
+        <w:t xml:space="preserve"> a vertical aspect to them, whereas others (e.g. bus, articulated truck) have more of a horizontal aspect to them.</w:t>
       </w:r>
       <w:r>
         <w:rPr>
@@ -4534,19 +4583,19 @@
         <w:rPr>
           <w:lang w:val="en-CA"/>
         </w:rPr>
-        <w:t>some of the images, (e.g. bicycles) have more</w:t>
-      </w:r>
-      <w:r>
-        <w:rPr>
-          <w:lang w:val="en-CA"/>
-        </w:rPr>
-        <w:t xml:space="preserve"> of</w:t>
-      </w:r>
-      <w:r>
-        <w:rPr>
-          <w:lang w:val="en-CA"/>
-        </w:rPr>
-        <w:t xml:space="preserve"> a vertical aspect to them, whereas others (e.g. bus, articulated truck) have more of a horizontal aspect to them.</w:t>
+        <w:t xml:space="preserve">Our sliding window has 60% overlap, an area of 3600 pixels squared with </w:t>
+      </w:r>
+      <w:r>
+        <w:rPr>
+          <w:lang w:val="en-CA"/>
+        </w:rPr>
+        <w:t>a scale</w:t>
+      </w:r>
+      <w:r>
+        <w:rPr>
+          <w:lang w:val="en-CA"/>
+        </w:rPr>
+        <w:t xml:space="preserve"> factor of 1.4.</w:t>
       </w:r>
       <w:r>
         <w:rPr>
@@ -4558,19 +4607,177 @@
         <w:rPr>
           <w:lang w:val="en-CA"/>
         </w:rPr>
-        <w:t xml:space="preserve">Our sliding window has 60% overlap, an area of 3600 pixels squared with </w:t>
-      </w:r>
-      <w:r>
-        <w:rPr>
-          <w:lang w:val="en-CA"/>
-        </w:rPr>
-        <w:t>a scale</w:t>
-      </w:r>
-      <w:r>
-        <w:rPr>
-          <w:lang w:val="en-CA"/>
-        </w:rPr>
-        <w:t xml:space="preserve"> factor of 1.4.</w:t>
+        <w:t>We chose 60% overlap because we wanted</w:t>
+      </w:r>
+      <w:r>
+        <w:rPr>
+          <w:lang w:val="en-CA"/>
+        </w:rPr>
+        <w:t xml:space="preserve"> our window </w:t>
+      </w:r>
+      <w:r>
+        <w:rPr>
+          <w:lang w:val="en-CA"/>
+        </w:rPr>
+        <w:t xml:space="preserve">to </w:t>
+      </w:r>
+      <w:r>
+        <w:rPr>
+          <w:lang w:val="en-CA"/>
+        </w:rPr>
+        <w:t>be computationally</w:t>
+      </w:r>
+      <w:r>
+        <w:rPr>
+          <w:lang w:val="en-CA"/>
+        </w:rPr>
+        <w:t xml:space="preserve"> fast while maintaining the image information as much as possible. We chose an area of 3600 pixels</w:t>
+      </w:r>
+      <w:r>
+        <w:rPr>
+          <w:lang w:val="en-CA"/>
+        </w:rPr>
+        <w:t xml:space="preserve"> squared</w:t>
+      </w:r>
+      <w:r>
+        <w:rPr>
+          <w:lang w:val="en-CA"/>
+        </w:rPr>
+        <w:t xml:space="preserve"> for the smallest window (starting)</w:t>
+      </w:r>
+      <w:r>
+        <w:rPr>
+          <w:lang w:val="en-CA"/>
+        </w:rPr>
+        <w:t xml:space="preserve"> because </w:t>
+      </w:r>
+      <w:r>
+        <w:rPr>
+          <w:lang w:val="en-CA"/>
+        </w:rPr>
+        <w:t>the smallest images in our training set</w:t>
+      </w:r>
+      <w:r>
+        <w:rPr>
+          <w:lang w:val="en-CA"/>
+        </w:rPr>
+        <w:t xml:space="preserve"> through our classifiers had features around that size</w:t>
+      </w:r>
+      <w:r>
+        <w:rPr>
+          <w:lang w:val="en-CA"/>
+        </w:rPr>
+        <w:t xml:space="preserve">. </w:t>
+      </w:r>
+      <w:r>
+        <w:rPr>
+          <w:lang w:val="en-CA"/>
+        </w:rPr>
+        <w:t xml:space="preserve">We chose a scale factor of 1.4 because we wanted our sliding window to stay within </w:t>
+      </w:r>
+      <w:r>
+        <w:rPr>
+          <w:lang w:val="en-CA"/>
+        </w:rPr>
+        <w:t>the</w:t>
+      </w:r>
+      <w:r>
+        <w:rPr>
+          <w:lang w:val="en-CA"/>
+        </w:rPr>
+        <w:t xml:space="preserve"> image’s boundar</w:t>
+      </w:r>
+      <w:r>
+        <w:rPr>
+          <w:lang w:val="en-CA"/>
+        </w:rPr>
+        <w:t xml:space="preserve">ies while </w:t>
+      </w:r>
+      <w:r>
+        <w:rPr>
+          <w:lang w:val="en-CA"/>
+        </w:rPr>
+        <w:t xml:space="preserve">scaling the sliding window as it gets closer to the camera of an image. </w:t>
+      </w:r>
+    </w:p>
+    <w:p>
+      <w:pPr>
+        <w:pStyle w:val="BodyText"/>
+        <w:rPr>
+          <w:lang w:val="en-CA"/>
+        </w:rPr>
+      </w:pPr>
+      <w:r>
+        <w:rPr>
+          <w:lang w:val="en-CA"/>
+        </w:rPr>
+        <w:t xml:space="preserve">The </w:t>
+      </w:r>
+      <w:r>
+        <w:rPr>
+          <w:lang w:val="en-CA"/>
+        </w:rPr>
+        <w:t xml:space="preserve">theory behind implementing </w:t>
+      </w:r>
+      <w:r>
+        <w:rPr>
+          <w:lang w:val="en-CA"/>
+        </w:rPr>
+        <w:t xml:space="preserve">our </w:t>
+      </w:r>
+      <w:r>
+        <w:rPr>
+          <w:lang w:val="en-CA"/>
+        </w:rPr>
+        <w:t xml:space="preserve">sliding window was that </w:t>
+      </w:r>
+      <w:r>
+        <w:rPr>
+          <w:lang w:val="en-CA"/>
+        </w:rPr>
+        <w:t xml:space="preserve">when analyzing the vehicles, the ones that </w:t>
+      </w:r>
+      <w:r>
+        <w:rPr>
+          <w:lang w:val="en-CA"/>
+        </w:rPr>
+        <w:t>are located</w:t>
+      </w:r>
+      <w:r>
+        <w:rPr>
+          <w:lang w:val="en-CA"/>
+        </w:rPr>
+        <w:t xml:space="preserve"> at the top of an image (further in the image) seemed smaller in pixel space compared to vehicles at the bottom (closer) of an image</w:t>
+      </w:r>
+      <w:r>
+        <w:rPr>
+          <w:lang w:val="en-CA"/>
+        </w:rPr>
+        <w:t>, which</w:t>
+      </w:r>
+      <w:r>
+        <w:rPr>
+          <w:lang w:val="en-CA"/>
+        </w:rPr>
+        <w:t xml:space="preserve"> seem</w:t>
+      </w:r>
+      <w:r>
+        <w:rPr>
+          <w:lang w:val="en-CA"/>
+        </w:rPr>
+        <w:t>ed</w:t>
+      </w:r>
+      <w:r>
+        <w:rPr>
+          <w:lang w:val="en-CA"/>
+        </w:rPr>
+        <w:t xml:space="preserve"> bigger</w:t>
+      </w:r>
+      <w:r>
+        <w:rPr>
+          <w:lang w:val="en-CA"/>
+        </w:rPr>
+        <w:t>.</w:t>
       </w:r>
       <w:r>
         <w:rPr>
@@ -4582,97 +4789,7 @@
         <w:rPr>
           <w:lang w:val="en-CA"/>
         </w:rPr>
-        <w:t>We chose 60% overlap because we wanted</w:t>
-      </w:r>
-      <w:r>
-        <w:rPr>
-          <w:lang w:val="en-CA"/>
-        </w:rPr>
-        <w:t xml:space="preserve"> our window </w:t>
-      </w:r>
-      <w:r>
-        <w:rPr>
-          <w:lang w:val="en-CA"/>
-        </w:rPr>
-        <w:t xml:space="preserve">to </w:t>
-      </w:r>
-      <w:r>
-        <w:rPr>
-          <w:lang w:val="en-CA"/>
-        </w:rPr>
-        <w:t>be computationally</w:t>
-      </w:r>
-      <w:r>
-        <w:rPr>
-          <w:lang w:val="en-CA"/>
-        </w:rPr>
-        <w:t xml:space="preserve"> fast while maintaining the image information as much as possible. We chose an area of 3600 pixels</w:t>
-      </w:r>
-      <w:r>
-        <w:rPr>
-          <w:lang w:val="en-CA"/>
-        </w:rPr>
-        <w:t xml:space="preserve"> squared</w:t>
-      </w:r>
-      <w:r>
-        <w:rPr>
-          <w:lang w:val="en-CA"/>
-        </w:rPr>
-        <w:t xml:space="preserve"> for the smallest window (starting)</w:t>
-      </w:r>
-      <w:r>
-        <w:rPr>
-          <w:lang w:val="en-CA"/>
-        </w:rPr>
-        <w:t xml:space="preserve"> because </w:t>
-      </w:r>
-      <w:r>
-        <w:rPr>
-          <w:lang w:val="en-CA"/>
-        </w:rPr>
-        <w:t>the smallest images in our training set</w:t>
-      </w:r>
-      <w:r>
-        <w:rPr>
-          <w:lang w:val="en-CA"/>
-        </w:rPr>
-        <w:t xml:space="preserve"> through our classifiers had features around that size</w:t>
-      </w:r>
-      <w:r>
-        <w:rPr>
-          <w:lang w:val="en-CA"/>
-        </w:rPr>
-        <w:t xml:space="preserve">. </w:t>
-      </w:r>
-      <w:r>
-        <w:rPr>
-          <w:lang w:val="en-CA"/>
-        </w:rPr>
-        <w:t xml:space="preserve">We chose a scale factor of 1.4 because we wanted our sliding window to stay within </w:t>
-      </w:r>
-      <w:r>
-        <w:rPr>
-          <w:lang w:val="en-CA"/>
-        </w:rPr>
-        <w:t>the</w:t>
-      </w:r>
-      <w:r>
-        <w:rPr>
-          <w:lang w:val="en-CA"/>
-        </w:rPr>
-        <w:t xml:space="preserve"> image’s boundar</w:t>
-      </w:r>
-      <w:r>
-        <w:rPr>
-          <w:lang w:val="en-CA"/>
-        </w:rPr>
-        <w:t xml:space="preserve">ies while </w:t>
-      </w:r>
-      <w:r>
-        <w:rPr>
-          <w:lang w:val="en-CA"/>
-        </w:rPr>
-        <w:t xml:space="preserve">scaling the sliding window as it gets closer to the camera of an image. </w:t>
+        <w:t xml:space="preserve">As a result, we scaled our sliding windows to grow proportionally along the y-axis.  </w:t>
       </w:r>
     </w:p>
     <w:p>
@@ -4686,67 +4803,49 @@
         <w:rPr>
           <w:lang w:val="en-CA"/>
         </w:rPr>
-        <w:t xml:space="preserve">The </w:t>
-      </w:r>
-      <w:r>
-        <w:rPr>
-          <w:lang w:val="en-CA"/>
-        </w:rPr>
-        <w:t xml:space="preserve">theory behind implementing </w:t>
-      </w:r>
-      <w:r>
-        <w:rPr>
-          <w:lang w:val="en-CA"/>
-        </w:rPr>
-        <w:t xml:space="preserve">our </w:t>
-      </w:r>
-      <w:r>
-        <w:rPr>
-          <w:lang w:val="en-CA"/>
-        </w:rPr>
-        <w:t xml:space="preserve">sliding window was that </w:t>
-      </w:r>
-      <w:r>
-        <w:rPr>
-          <w:lang w:val="en-CA"/>
-        </w:rPr>
-        <w:t xml:space="preserve">when analyzing the vehicles, the ones that </w:t>
-      </w:r>
-      <w:r>
-        <w:rPr>
-          <w:lang w:val="en-CA"/>
-        </w:rPr>
-        <w:t>are located</w:t>
-      </w:r>
-      <w:r>
-        <w:rPr>
-          <w:lang w:val="en-CA"/>
-        </w:rPr>
-        <w:t xml:space="preserve"> at the top of an image (further in the image) seemed smaller in pixel space compared to vehicles at the bottom (closer) of an image</w:t>
-      </w:r>
-      <w:r>
-        <w:rPr>
-          <w:lang w:val="en-CA"/>
-        </w:rPr>
-        <w:t>, which</w:t>
-      </w:r>
-      <w:r>
-        <w:rPr>
-          <w:lang w:val="en-CA"/>
-        </w:rPr>
-        <w:t xml:space="preserve"> seem</w:t>
-      </w:r>
-      <w:r>
-        <w:rPr>
-          <w:lang w:val="en-CA"/>
-        </w:rPr>
-        <w:t>ed</w:t>
-      </w:r>
-      <w:r>
-        <w:rPr>
-          <w:lang w:val="en-CA"/>
-        </w:rPr>
-        <w:t xml:space="preserve"> bigger</w:t>
+        <w:t>The localizer</w:t>
+      </w:r>
+      <w:r>
+        <w:rPr>
+          <w:lang w:val="en-CA"/>
+        </w:rPr>
+        <w:t xml:space="preserve"> was based on </w:t>
+      </w:r>
+      <w:r>
+        <w:rPr>
+          <w:lang w:val="en-CA"/>
+        </w:rPr>
+        <w:t>th</w:t>
+      </w:r>
+      <w:r>
+        <w:rPr>
+          <w:lang w:val="en-CA"/>
+        </w:rPr>
+        <w:t>e intersection between the SVM classifier and the KNN classifier. For a given sliding window, if both of the classifiers return the exact same label, then we can assume that an object was present</w:t>
+      </w:r>
+      <w:r>
+        <w:rPr>
+          <w:lang w:val="en-CA"/>
+        </w:rPr>
+        <w:t xml:space="preserve">, </w:t>
+      </w:r>
+      <w:r>
+        <w:rPr>
+          <w:lang w:val="en-CA"/>
+        </w:rPr>
+        <w:t>and we would save</w:t>
+      </w:r>
+      <w:r>
+        <w:rPr>
+          <w:lang w:val="en-CA"/>
+        </w:rPr>
+        <w:t xml:space="preserve"> the position and dimension of this sliding window to compare with the ground truth</w:t>
+      </w:r>
+      <w:r>
+        <w:rPr>
+          <w:lang w:val="en-CA"/>
+        </w:rPr>
+        <w:t xml:space="preserve"> bounding boxes</w:t>
       </w:r>
       <w:r>
         <w:rPr>
@@ -4764,238 +4863,178 @@
         <w:rPr>
           <w:lang w:val="en-CA"/>
         </w:rPr>
-        <w:t xml:space="preserve">As a result, we scaled our sliding windows to grow proportionally along the y-axis.  </w:t>
+        <w:t xml:space="preserve">The reason why we chose to do this is because individually both classifiers had a lot of false positives. However, if we analyze them </w:t>
+      </w:r>
+      <w:proofErr w:type="gramStart"/>
+      <w:r>
+        <w:rPr>
+          <w:lang w:val="en-CA"/>
+        </w:rPr>
+        <w:t>together</w:t>
+      </w:r>
+      <w:proofErr w:type="gramEnd"/>
+      <w:r>
+        <w:rPr>
+          <w:lang w:val="en-CA"/>
+        </w:rPr>
+        <w:t xml:space="preserve"> we were able to filter out the false positives and keep most of the true positives. This </w:t>
+      </w:r>
+      <w:r>
+        <w:rPr>
+          <w:lang w:val="en-CA"/>
+        </w:rPr>
+        <w:t>will yield a better result.</w:t>
+      </w:r>
+      <w:r>
+        <w:rPr>
+          <w:lang w:val="en-CA"/>
+        </w:rPr>
+        <w:t xml:space="preserve"> </w:t>
+      </w:r>
+      <w:r>
+        <w:rPr>
+          <w:lang w:val="en-CA"/>
+        </w:rPr>
+        <w:t>Additionally, w</w:t>
+      </w:r>
+      <w:r>
+        <w:rPr>
+          <w:lang w:val="en-CA"/>
+        </w:rPr>
+        <w:t>e decided to reject all background</w:t>
+      </w:r>
+      <w:r>
+        <w:rPr>
+          <w:lang w:val="en-CA"/>
+        </w:rPr>
+        <w:t xml:space="preserve"> and pedestrian</w:t>
+      </w:r>
+      <w:r>
+        <w:rPr>
+          <w:lang w:val="en-CA"/>
+        </w:rPr>
+        <w:t xml:space="preserve"> images</w:t>
+      </w:r>
+      <w:r>
+        <w:rPr>
+          <w:lang w:val="en-CA"/>
+        </w:rPr>
+        <w:t>. We rejected background images</w:t>
+      </w:r>
+      <w:r>
+        <w:rPr>
+          <w:lang w:val="en-CA"/>
+        </w:rPr>
+        <w:t xml:space="preserve"> </w:t>
+      </w:r>
+      <w:r>
+        <w:rPr>
+          <w:lang w:val="en-CA"/>
+        </w:rPr>
+        <w:t>since</w:t>
+      </w:r>
+      <w:r>
+        <w:rPr>
+          <w:lang w:val="en-CA"/>
+        </w:rPr>
+        <w:t xml:space="preserve"> they are not vehicles</w:t>
+      </w:r>
+      <w:r>
+        <w:rPr>
+          <w:lang w:val="en-CA"/>
+        </w:rPr>
+        <w:t xml:space="preserve"> and </w:t>
+      </w:r>
+      <w:r>
+        <w:rPr>
+          <w:lang w:val="en-CA"/>
+        </w:rPr>
+        <w:t>pedestrian images</w:t>
+      </w:r>
+      <w:r>
+        <w:rPr>
+          <w:lang w:val="en-CA"/>
+        </w:rPr>
+        <w:t xml:space="preserve"> because they are too noisy</w:t>
+      </w:r>
+      <w:r>
+        <w:rPr>
+          <w:lang w:val="en-CA"/>
+        </w:rPr>
+        <w:t xml:space="preserve">. Also, since pedestrian images </w:t>
+      </w:r>
+      <w:r>
+        <w:rPr>
+          <w:lang w:val="en-CA"/>
+        </w:rPr>
+        <w:t>look similar to background images, it gave too many false positives, even when using</w:t>
+      </w:r>
+      <w:r>
+        <w:rPr>
+          <w:lang w:val="en-CA"/>
+        </w:rPr>
+        <w:t xml:space="preserve"> both</w:t>
+      </w:r>
+      <w:r>
+        <w:rPr>
+          <w:lang w:val="en-CA"/>
+        </w:rPr>
+        <w:t xml:space="preserve"> classifiers.</w:t>
+      </w:r>
+      <w:r>
+        <w:rPr>
+          <w:lang w:val="en-CA"/>
+        </w:rPr>
+        <w:t xml:space="preserve"> </w:t>
+      </w:r>
+      <w:r>
+        <w:rPr>
+          <w:lang w:val="en-CA"/>
+        </w:rPr>
+        <w:t xml:space="preserve">Reflecting on our project, we would have </w:t>
+      </w:r>
+      <w:r>
+        <w:rPr>
+          <w:lang w:val="en-CA"/>
+        </w:rPr>
+        <w:t xml:space="preserve">trained our classifiers with more background and pedestrian images in order to differentiate both of them accurately. </w:t>
       </w:r>
     </w:p>
     <w:p>
       <w:pPr>
         <w:pStyle w:val="BodyText"/>
         <w:rPr>
-          <w:lang w:val="en-CA"/>
-        </w:rPr>
-      </w:pPr>
-      <w:r>
-        <w:rPr>
-          <w:lang w:val="en-CA"/>
-        </w:rPr>
-        <w:t>The localizer</w:t>
-      </w:r>
-      <w:r>
-        <w:rPr>
-          <w:lang w:val="en-CA"/>
-        </w:rPr>
-        <w:t xml:space="preserve"> was based on </w:t>
-      </w:r>
-      <w:r>
-        <w:rPr>
-          <w:lang w:val="en-CA"/>
-        </w:rPr>
-        <w:t>th</w:t>
-      </w:r>
-      <w:r>
-        <w:rPr>
-          <w:lang w:val="en-CA"/>
-        </w:rPr>
-        <w:t>e intersection between the SVM classifier and the KNN classifier. For a given sliding window, if both of the classifiers return the exact same label, then we can assume that an object was present</w:t>
-      </w:r>
-      <w:r>
-        <w:rPr>
-          <w:lang w:val="en-CA"/>
-        </w:rPr>
-        <w:t xml:space="preserve">, </w:t>
-      </w:r>
-      <w:r>
-        <w:rPr>
-          <w:lang w:val="en-CA"/>
-        </w:rPr>
-        <w:t>and we would save</w:t>
-      </w:r>
-      <w:r>
-        <w:rPr>
-          <w:lang w:val="en-CA"/>
-        </w:rPr>
-        <w:t xml:space="preserve"> the position and dimension of this sliding window to compare with the ground truth</w:t>
-      </w:r>
-      <w:r>
-        <w:rPr>
-          <w:lang w:val="en-CA"/>
-        </w:rPr>
-        <w:t xml:space="preserve"> bounding boxes</w:t>
-      </w:r>
-      <w:r>
-        <w:rPr>
-          <w:lang w:val="en-CA"/>
-        </w:rPr>
-        <w:t>.</w:t>
-      </w:r>
-      <w:r>
-        <w:rPr>
+          <w:color w:val="000000" w:themeColor="text1"/>
+          <w:lang w:val="en-CA"/>
+        </w:rPr>
+      </w:pPr>
+      <w:r>
+        <w:rPr>
+          <w:color w:val="000000" w:themeColor="text1"/>
+          <w:lang w:val="en-CA"/>
+        </w:rPr>
+        <w:t>Furthermore,</w:t>
+      </w:r>
+      <w:r>
+        <w:rPr>
+          <w:color w:val="000000" w:themeColor="text1"/>
           <w:lang w:val="en-CA"/>
         </w:rPr>
         <w:t xml:space="preserve"> </w:t>
       </w:r>
       <w:r>
         <w:rPr>
-          <w:lang w:val="en-CA"/>
-        </w:rPr>
-        <w:t xml:space="preserve">The reason why we chose to do this is because individually both classifiers had a lot of false positives. However, if we analyze them </w:t>
-      </w:r>
-      <w:proofErr w:type="gramStart"/>
-      <w:r>
-        <w:rPr>
-          <w:lang w:val="en-CA"/>
-        </w:rPr>
-        <w:t>together</w:t>
-      </w:r>
-      <w:proofErr w:type="gramEnd"/>
-      <w:r>
-        <w:rPr>
-          <w:lang w:val="en-CA"/>
-        </w:rPr>
-        <w:t xml:space="preserve"> we were able to filter out the false positives and keep most of the true positives. This </w:t>
-      </w:r>
-      <w:r>
-        <w:rPr>
-          <w:lang w:val="en-CA"/>
-        </w:rPr>
-        <w:t>will yield a better result.</w:t>
-      </w:r>
-      <w:r>
-        <w:rPr>
-          <w:lang w:val="en-CA"/>
-        </w:rPr>
-        <w:t xml:space="preserve"> </w:t>
-      </w:r>
-      <w:r>
-        <w:rPr>
-          <w:lang w:val="en-CA"/>
-        </w:rPr>
-        <w:t>Additionally, w</w:t>
-      </w:r>
-      <w:r>
-        <w:rPr>
-          <w:lang w:val="en-CA"/>
-        </w:rPr>
-        <w:t>e decided to reject all background</w:t>
-      </w:r>
-      <w:r>
-        <w:rPr>
-          <w:lang w:val="en-CA"/>
-        </w:rPr>
-        <w:t xml:space="preserve"> and pedestrian</w:t>
-      </w:r>
-      <w:r>
-        <w:rPr>
-          <w:lang w:val="en-CA"/>
-        </w:rPr>
-        <w:t xml:space="preserve"> images</w:t>
-      </w:r>
-      <w:r>
-        <w:rPr>
-          <w:lang w:val="en-CA"/>
-        </w:rPr>
-        <w:t>. We rejected background images</w:t>
-      </w:r>
-      <w:r>
-        <w:rPr>
-          <w:lang w:val="en-CA"/>
-        </w:rPr>
-        <w:t xml:space="preserve"> </w:t>
-      </w:r>
-      <w:r>
-        <w:rPr>
-          <w:lang w:val="en-CA"/>
-        </w:rPr>
-        <w:t>since</w:t>
-      </w:r>
-      <w:r>
-        <w:rPr>
-          <w:lang w:val="en-CA"/>
-        </w:rPr>
-        <w:t xml:space="preserve"> they are not vehicles</w:t>
-      </w:r>
-      <w:r>
-        <w:rPr>
-          <w:lang w:val="en-CA"/>
-        </w:rPr>
-        <w:t xml:space="preserve"> and </w:t>
-      </w:r>
-      <w:r>
-        <w:rPr>
-          <w:lang w:val="en-CA"/>
-        </w:rPr>
-        <w:t>pedestrian images</w:t>
-      </w:r>
-      <w:r>
-        <w:rPr>
-          <w:lang w:val="en-CA"/>
-        </w:rPr>
-        <w:t xml:space="preserve"> because they are too noisy</w:t>
-      </w:r>
-      <w:r>
-        <w:rPr>
-          <w:lang w:val="en-CA"/>
-        </w:rPr>
-        <w:t xml:space="preserve">. Also, since pedestrian images </w:t>
-      </w:r>
-      <w:r>
-        <w:rPr>
-          <w:lang w:val="en-CA"/>
-        </w:rPr>
-        <w:t>look similar to background images, it gave too many false positives, even when using</w:t>
-      </w:r>
-      <w:r>
-        <w:rPr>
-          <w:lang w:val="en-CA"/>
-        </w:rPr>
-        <w:t xml:space="preserve"> both</w:t>
-      </w:r>
-      <w:r>
-        <w:rPr>
-          <w:lang w:val="en-CA"/>
-        </w:rPr>
-        <w:t xml:space="preserve"> classifiers.</w:t>
-      </w:r>
-      <w:r>
-        <w:rPr>
-          <w:lang w:val="en-CA"/>
-        </w:rPr>
-        <w:t xml:space="preserve"> </w:t>
-      </w:r>
-      <w:r>
-        <w:rPr>
-          <w:lang w:val="en-CA"/>
-        </w:rPr>
-        <w:t xml:space="preserve">Reflecting on our project, we would have </w:t>
-      </w:r>
-      <w:r>
-        <w:rPr>
-          <w:lang w:val="en-CA"/>
-        </w:rPr>
-        <w:t xml:space="preserve">trained our classifiers with more background and pedestrian images in order to differentiate both of them accurately. </w:t>
-      </w:r>
-    </w:p>
-    <w:p>
-      <w:pPr>
-        <w:pStyle w:val="BodyText"/>
-        <w:rPr>
-          <w:color w:val="000000" w:themeColor="text1"/>
-          <w:lang w:val="en-CA"/>
-        </w:rPr>
-      </w:pPr>
-      <w:r>
-        <w:rPr>
-          <w:color w:val="000000" w:themeColor="text1"/>
-          <w:lang w:val="en-CA"/>
-        </w:rPr>
-        <w:t>Furthermore,</w:t>
-      </w:r>
-      <w:r>
-        <w:rPr>
-          <w:color w:val="000000" w:themeColor="text1"/>
-          <w:lang w:val="en-CA"/>
-        </w:rPr>
-        <w:t xml:space="preserve"> the “motorized vehicle” label in the localization dataset represented </w:t>
+          <w:color w:val="000000" w:themeColor="text1"/>
+          <w:lang w:val="en-CA"/>
+        </w:rPr>
+        <w:t xml:space="preserve">in terms of preprocessing, since </w:t>
+      </w:r>
+      <w:r>
+        <w:rPr>
+          <w:color w:val="000000" w:themeColor="text1"/>
+          <w:lang w:val="en-CA"/>
+        </w:rPr>
+        <w:t xml:space="preserve">the “motorized vehicle” label in the localization dataset represented </w:t>
       </w:r>
       <w:r>
         <w:rPr>
@@ -5009,7 +5048,7 @@
           <w:color w:val="000000" w:themeColor="text1"/>
           <w:lang w:val="en-CA"/>
         </w:rPr>
-        <w:t>As a result, w</w:t>
+        <w:t>W</w:t>
       </w:r>
       <w:r>
         <w:rPr>
@@ -6005,7 +6044,7 @@
         <w:rPr>
           <w:lang w:val="en-CA"/>
         </w:rPr>
-        <w:t xml:space="preserve">. </w:t>
+        <w:t>.</w:t>
       </w:r>
       <w:r>
         <w:rPr>
@@ -6446,7 +6485,8 @@
     </w:p>
     <w:p>
       <w:pPr>
-        <w:ind w:firstLine="288"/>
+        <w:spacing w:after="120" w:line="228" w:lineRule="auto"/>
+        <w:ind w:firstLine="289"/>
         <w:jc w:val="both"/>
         <w:rPr>
           <w:color w:val="000000" w:themeColor="text1"/>
@@ -6497,18 +6537,8 @@
     </w:p>
     <w:p>
       <w:pPr>
-        <w:ind w:firstLine="288"/>
-        <w:jc w:val="both"/>
-        <w:rPr>
-          <w:color w:val="000000" w:themeColor="text1"/>
-          <w:sz w:val="20"/>
-          <w:lang w:val="en-US"/>
-        </w:rPr>
-      </w:pPr>
-    </w:p>
-    <w:p>
-      <w:pPr>
         <w:pStyle w:val="BodyText"/>
+        <w:ind w:firstLine="289"/>
         <w:rPr>
           <w:lang w:val="en-CA"/>
         </w:rPr>
@@ -6919,7 +6949,19 @@
         <w:rPr>
           <w:lang w:val="en-CA"/>
         </w:rPr>
-        <w:t>It can be noted that the values obtained in Table II describe a similar pattern</w:t>
+        <w:t>It can be noted that the values obtained in Table II</w:t>
+      </w:r>
+      <w:r>
+        <w:rPr>
+          <w:lang w:val="en-CA"/>
+        </w:rPr>
+        <w:t>I</w:t>
+      </w:r>
+      <w:r>
+        <w:rPr>
+          <w:lang w:val="en-CA"/>
+        </w:rPr>
+        <w:t xml:space="preserve"> describe a similar pattern</w:t>
       </w:r>
       <w:r>
         <w:rPr>
@@ -6976,11 +7018,11 @@
         <w:t>T</w:t>
       </w:r>
       <w:r>
-        <w:t xml:space="preserve">able I, we can see that there is a significant </w:t>
+        <w:t xml:space="preserve">able I, we can see that there is a significant difference between the accuracy, prediction and recall. The </w:t>
       </w:r>
       <w:r>
         <w:lastRenderedPageBreak/>
-        <w:t xml:space="preserve">difference between the accuracy, prediction and recall. The parameters are much smaller when using the localizer instead of the classification data. </w:t>
+        <w:t xml:space="preserve">parameters are much smaller when using the localizer instead of the classification data. </w:t>
       </w:r>
       <w:r>
         <w:rPr>
@@ -7453,7 +7495,7 @@
         <w:rPr>
           <w:sz w:val="20"/>
         </w:rPr>
-        <w:t>Finally</w:t>
+        <w:t>Additionally</w:t>
       </w:r>
       <w:r>
         <w:rPr>
@@ -7471,7 +7513,13 @@
         <w:rPr>
           <w:sz w:val="20"/>
         </w:rPr>
-        <w:t>We were able to classify the images and localize the objects using bounding boxes. Our code is also included with the report for reference.</w:t>
+        <w:t>Finally, w</w:t>
+      </w:r>
+      <w:r>
+        <w:rPr>
+          <w:sz w:val="20"/>
+        </w:rPr>
+        <w:t>e were able to classify the images and localize the objects using bounding boxes. Our code is also included with the report for reference.</w:t>
       </w:r>
       <w:r>
         <w:rPr>
@@ -7479,6 +7527,8 @@
         </w:rPr>
         <w:t xml:space="preserve"> </w:t>
       </w:r>
+      <w:bookmarkStart w:id="0" w:name="_GoBack"/>
+      <w:bookmarkEnd w:id="0"/>
       <w:r>
         <w:rPr>
           <w:color w:val="000000" w:themeColor="text1"/>
@@ -7598,14 +7648,7 @@
           <w:color w:val="000000" w:themeColor="text1"/>
           <w:sz w:val="20"/>
         </w:rPr>
-        <w:t xml:space="preserve">, using a more robust technique for the sliding window size could help substantially for localization. By assuming that the objects at the bottom of the images are bigger than the ones on top, we reduce the performance of the localization algorithm for some images, </w:t>
-      </w:r>
-      <w:r>
-        <w:rPr>
-          <w:color w:val="000000" w:themeColor="text1"/>
-          <w:sz w:val="20"/>
-        </w:rPr>
-        <w:t>usually the ones with less depth (</w:t>
+        <w:t>, using a more robust technique for the sliding window size could help substantially for localization. By assuming that the objects at the bottom of the images are bigger than the ones on top, we reduce the performance of the localization algorithm for some images, usually the ones with less depth (</w:t>
       </w:r>
       <w:r>
         <w:rPr>
@@ -7619,7 +7662,14 @@
           <w:color w:val="000000" w:themeColor="text1"/>
           <w:sz w:val="20"/>
         </w:rPr>
-        <w:t>image 197 of localization training data). In some images, all the objects are on the same plan</w:t>
+        <w:t xml:space="preserve">image 197 of </w:t>
+      </w:r>
+      <w:r>
+        <w:rPr>
+          <w:color w:val="000000" w:themeColor="text1"/>
+          <w:sz w:val="20"/>
+        </w:rPr>
+        <w:t>localization training data). In some images, all the objects are on the same plan</w:t>
       </w:r>
       <w:r>
         <w:rPr>
@@ -8283,13 +8333,7 @@
         <w:rPr>
           <w:i w:val="0"/>
         </w:rPr>
-        <w:t>I</w:t>
-      </w:r>
-      <w:r>
-        <w:rPr>
-          <w:i w:val="0"/>
-        </w:rPr>
-        <w:t>I</w:t>
+        <w:t>II</w:t>
       </w:r>
       <w:r>
         <w:rPr>
@@ -8313,6 +8357,9 @@
         </w:rPr>
       </w:pPr>
       <w:r>
+        <w:rPr>
+          <w:noProof/>
+        </w:rPr>
         <w:drawing>
           <wp:inline distT="0" distB="0" distL="0" distR="0" wp14:anchorId="69BC6BF4" wp14:editId="062BF114">
             <wp:extent cx="5503818" cy="3876994"/>
@@ -8372,47 +8419,7 @@
           <w:sz w:val="20"/>
           <w:lang w:val="en-CA"/>
         </w:rPr>
-        <w:t>Notice</w:t>
-      </w:r>
-      <w:r>
-        <w:rPr>
-          <w:color w:val="000000" w:themeColor="text1"/>
-          <w:sz w:val="20"/>
-          <w:lang w:val="en-CA"/>
-        </w:rPr>
-        <w:t>, the top</w:t>
-      </w:r>
-      <w:r>
-        <w:rPr>
-          <w:color w:val="000000" w:themeColor="text1"/>
-          <w:sz w:val="20"/>
-          <w:lang w:val="en-CA"/>
-        </w:rPr>
-        <w:t xml:space="preserve"> two</w:t>
-      </w:r>
-      <w:r>
-        <w:rPr>
-          <w:color w:val="000000" w:themeColor="text1"/>
-          <w:sz w:val="20"/>
-          <w:lang w:val="en-CA"/>
-        </w:rPr>
-        <w:t xml:space="preserve"> right cars were not detected while the top </w:t>
-      </w:r>
-      <w:r>
-        <w:rPr>
-          <w:color w:val="000000" w:themeColor="text1"/>
-          <w:sz w:val="20"/>
-          <w:lang w:val="en-CA"/>
-        </w:rPr>
-        <w:t xml:space="preserve">two </w:t>
-      </w:r>
-      <w:r>
-        <w:rPr>
-          <w:color w:val="000000" w:themeColor="text1"/>
-          <w:sz w:val="20"/>
-          <w:lang w:val="en-CA"/>
-        </w:rPr>
-        <w:t xml:space="preserve">left vehicles were detected numerous times. </w:t>
+        <w:t xml:space="preserve">Notice, the top two right cars were not detected while the top two left vehicles were detected numerous times. </w:t>
       </w:r>
     </w:p>
     <w:p/>
@@ -8544,15 +8551,7 @@
           <w:sz w:val="20"/>
           <w:lang w:val="en-CA"/>
         </w:rPr>
-        <w:t>Notice,</w:t>
-      </w:r>
-      <w:r>
-        <w:rPr>
-          <w:color w:val="000000" w:themeColor="text1"/>
-          <w:sz w:val="20"/>
-          <w:lang w:val="en-CA"/>
-        </w:rPr>
-        <w:t xml:space="preserve"> the average precision and recall are quite high compared to the average</w:t>
+        <w:t>Notice, the average precision and recall are quite high compared to the average</w:t>
       </w:r>
       <w:r>
         <w:rPr>
@@ -8562,8 +8561,6 @@
         </w:rPr>
         <w:t>.</w:t>
       </w:r>
-      <w:bookmarkStart w:id="0" w:name="_GoBack"/>
-      <w:bookmarkEnd w:id="0"/>
     </w:p>
     <w:p>
       <w:pPr>

</xml_diff>